<commit_message>
Add hardware section to document
Fritzing circuit diagram, diagram commentary, current problems and
currently understood hardware needs added to hardware section of the
document.
</commit_message>
<xml_diff>
--- a/CA1.docx
+++ b/CA1.docx
@@ -42,7 +42,7 @@
     <w:p>
       <w:pPr>
         <w:rPr>
-          <w:ins w:id="4" w:author="Nathan Field" w:date="2022-10-07T13:46:00Z"/>
+          <w:ins w:id="4" w:author="nikita fedan" w:date="2022-10-08T16:21:00Z"/>
         </w:rPr>
       </w:pPr>
       <w:proofErr w:type="gramStart"/>
@@ -56,7 +56,743 @@
         </w:r>
       </w:ins>
     </w:p>
-    <w:p/>
+    <w:p>
+      <w:pPr>
+        <w:rPr>
+          <w:ins w:id="6" w:author="nikita fedan" w:date="2022-10-08T16:24:00Z"/>
+        </w:rPr>
+      </w:pPr>
+    </w:p>
+    <w:p>
+      <w:pPr>
+        <w:jc w:val="center"/>
+        <w:rPr>
+          <w:ins w:id="7" w:author="nikita fedan" w:date="2022-10-08T16:24:00Z"/>
+          <w:b/>
+          <w:bCs/>
+          <w:color w:val="000000" w:themeColor="text1"/>
+          <w:sz w:val="28"/>
+          <w:szCs w:val="28"/>
+          <w:rPrChange w:id="8" w:author="nikita fedan" w:date="2022-10-08T16:28:00Z">
+            <w:rPr>
+              <w:ins w:id="9" w:author="nikita fedan" w:date="2022-10-08T16:24:00Z"/>
+              <w:color w:val="000000" w:themeColor="text1"/>
+            </w:rPr>
+          </w:rPrChange>
+        </w:rPr>
+      </w:pPr>
+      <w:ins w:id="10" w:author="nikita fedan" w:date="2022-10-08T16:24:00Z">
+        <w:r>
+          <w:rPr>
+            <w:b/>
+            <w:bCs/>
+            <w:color w:val="000000" w:themeColor="text1"/>
+            <w:sz w:val="28"/>
+            <w:szCs w:val="28"/>
+            <w:rPrChange w:id="11" w:author="nikita fedan" w:date="2022-10-08T16:28:00Z">
+              <w:rPr/>
+            </w:rPrChange>
+          </w:rPr>
+          <w:t>Hardware</w:t>
+        </w:r>
+      </w:ins>
+    </w:p>
+    <w:p>
+      <w:pPr>
+        <w:rPr>
+          <w:ins w:id="12" w:author="nikita fedan" w:date="2022-10-08T16:21:00Z"/>
+          <w:b/>
+          <w:bCs/>
+          <w:color w:val="000000" w:themeColor="text1"/>
+          <w:rPrChange w:id="13" w:author="nikita fedan" w:date="2022-10-08T16:29:00Z">
+            <w:rPr>
+              <w:ins w:id="14" w:author="nikita fedan" w:date="2022-10-08T16:21:00Z"/>
+            </w:rPr>
+          </w:rPrChange>
+        </w:rPr>
+      </w:pPr>
+      <w:ins w:id="15" w:author="nikita fedan" w:date="2022-10-08T16:25:00Z">
+        <w:r>
+          <w:rPr>
+            <w:b/>
+            <w:bCs/>
+            <w:color w:val="000000" w:themeColor="text1"/>
+            <w:rPrChange w:id="16" w:author="nikita fedan" w:date="2022-10-08T16:29:00Z">
+              <w:rPr>
+                <w:color w:val="000000" w:themeColor="text1"/>
+              </w:rPr>
+            </w:rPrChange>
+          </w:rPr>
+          <w:t>Circuit:</w:t>
+        </w:r>
+      </w:ins>
+    </w:p>
+    <w:p>
+      <w:pPr>
+        <w:rPr>
+          <w:ins w:id="17" w:author="Nathan Field" w:date="2022-10-07T13:46:00Z"/>
+        </w:rPr>
+      </w:pPr>
+      <w:ins w:id="18" w:author="nikita fedan" w:date="2022-10-08T16:22:00Z">
+        <w:r>
+          <w:rPr>
+            <w:noProof/>
+          </w:rPr>
+          <w:drawing>
+            <wp:inline distT="0" distB="0" distL="0" distR="0" wp14:anchorId="2916386B" wp14:editId="485B96B9">
+              <wp:extent cx="5731510" cy="5670550"/>
+              <wp:effectExtent l="0" t="0" r="2540" b="6350"/>
+              <wp:docPr id="1" name="Picture 1" descr="Diagram, schematic&#10;&#10;Description automatically generated"/>
+              <wp:cNvGraphicFramePr>
+                <a:graphicFrameLocks xmlns:a="http://schemas.openxmlformats.org/drawingml/2006/main" noChangeAspect="1"/>
+              </wp:cNvGraphicFramePr>
+              <a:graphic xmlns:a="http://schemas.openxmlformats.org/drawingml/2006/main">
+                <a:graphicData uri="http://schemas.openxmlformats.org/drawingml/2006/picture">
+                  <pic:pic xmlns:pic="http://schemas.openxmlformats.org/drawingml/2006/picture">
+                    <pic:nvPicPr>
+                      <pic:cNvPr id="1" name="Picture 1" descr="Diagram, schematic&#10;&#10;Description automatically generated"/>
+                      <pic:cNvPicPr/>
+                    </pic:nvPicPr>
+                    <pic:blipFill>
+                      <a:blip r:embed="rId5" cstate="print">
+                        <a:extLst>
+                          <a:ext uri="{28A0092B-C50C-407E-A947-70E740481C1C}">
+                            <a14:useLocalDpi xmlns:a14="http://schemas.microsoft.com/office/drawing/2010/main" val="0"/>
+                          </a:ext>
+                        </a:extLst>
+                      </a:blip>
+                      <a:stretch>
+                        <a:fillRect/>
+                      </a:stretch>
+                    </pic:blipFill>
+                    <pic:spPr>
+                      <a:xfrm>
+                        <a:off x="0" y="0"/>
+                        <a:ext cx="5731510" cy="5670550"/>
+                      </a:xfrm>
+                      <a:prstGeom prst="rect">
+                        <a:avLst/>
+                      </a:prstGeom>
+                    </pic:spPr>
+                  </pic:pic>
+                </a:graphicData>
+              </a:graphic>
+            </wp:inline>
+          </w:drawing>
+        </w:r>
+      </w:ins>
+    </w:p>
+    <w:p>
+      <w:pPr>
+        <w:rPr>
+          <w:ins w:id="19" w:author="nikita fedan" w:date="2022-10-08T16:25:00Z"/>
+        </w:rPr>
+      </w:pPr>
+    </w:p>
+    <w:p>
+      <w:pPr>
+        <w:rPr>
+          <w:ins w:id="20" w:author="nikita fedan" w:date="2022-10-08T16:28:00Z"/>
+        </w:rPr>
+      </w:pPr>
+    </w:p>
+    <w:p>
+      <w:pPr>
+        <w:rPr>
+          <w:ins w:id="21" w:author="nikita fedan" w:date="2022-10-08T16:30:00Z"/>
+          <w:b/>
+          <w:bCs/>
+          <w:rPrChange w:id="22" w:author="nikita fedan" w:date="2022-10-08T16:30:00Z">
+            <w:rPr>
+              <w:ins w:id="23" w:author="nikita fedan" w:date="2022-10-08T16:30:00Z"/>
+            </w:rPr>
+          </w:rPrChange>
+        </w:rPr>
+      </w:pPr>
+      <w:ins w:id="24" w:author="nikita fedan" w:date="2022-10-08T16:30:00Z">
+        <w:r>
+          <w:rPr>
+            <w:b/>
+            <w:bCs/>
+            <w:rPrChange w:id="25" w:author="nikita fedan" w:date="2022-10-08T16:30:00Z">
+              <w:rPr/>
+            </w:rPrChange>
+          </w:rPr>
+          <w:lastRenderedPageBreak/>
+          <w:t>Fritzing circuit commentary</w:t>
+        </w:r>
+        <w:r>
+          <w:rPr>
+            <w:b/>
+            <w:bCs/>
+          </w:rPr>
+          <w:t>:</w:t>
+        </w:r>
+      </w:ins>
+    </w:p>
+    <w:p>
+      <w:pPr>
+        <w:numPr>
+          <w:ilvl w:val="0"/>
+          <w:numId w:val="1"/>
+        </w:numPr>
+        <w:rPr>
+          <w:ins w:id="26" w:author="nikita fedan" w:date="2022-10-08T16:30:00Z"/>
+        </w:rPr>
+      </w:pPr>
+      <w:ins w:id="27" w:author="nikita fedan" w:date="2022-10-08T16:30:00Z">
+        <w:r>
+          <w:t>Raspberry pi 3 used for diagram</w:t>
+        </w:r>
+        <w:r>
+          <w:t>.</w:t>
+        </w:r>
+      </w:ins>
+    </w:p>
+    <w:p>
+      <w:pPr>
+        <w:numPr>
+          <w:ilvl w:val="0"/>
+          <w:numId w:val="1"/>
+        </w:numPr>
+        <w:rPr>
+          <w:ins w:id="28" w:author="nikita fedan" w:date="2022-10-08T16:30:00Z"/>
+        </w:rPr>
+      </w:pPr>
+      <w:ins w:id="29" w:author="nikita fedan" w:date="2022-10-08T16:30:00Z">
+        <w:r>
+          <w:t xml:space="preserve">Assuming leds need 2.2 forward voltage, the resistor needed is a 68.75 ohm one, however luckily for us, </w:t>
+        </w:r>
+        <w:proofErr w:type="gramStart"/>
+        <w:r>
+          <w:t>68 ohm</w:t>
+        </w:r>
+        <w:proofErr w:type="gramEnd"/>
+        <w:r>
+          <w:t xml:space="preserve"> resistors exist</w:t>
+        </w:r>
+        <w:r>
+          <w:t>.</w:t>
+        </w:r>
+      </w:ins>
+    </w:p>
+    <w:p>
+      <w:pPr>
+        <w:numPr>
+          <w:ilvl w:val="0"/>
+          <w:numId w:val="1"/>
+        </w:numPr>
+        <w:rPr>
+          <w:ins w:id="30" w:author="nikita fedan" w:date="2022-10-08T16:30:00Z"/>
+        </w:rPr>
+      </w:pPr>
+      <w:ins w:id="31" w:author="nikita fedan" w:date="2022-10-08T16:30:00Z">
+        <w:r>
+          <w:t>The grounds of all the leds may be connected, and then plugged into a single ground pin on the pi, freeing up n-1 ground pins.</w:t>
+        </w:r>
+        <w:r>
+          <w:t xml:space="preserve"> Although unknown if diodes will need to be added.</w:t>
+        </w:r>
+      </w:ins>
+    </w:p>
+    <w:p>
+      <w:pPr>
+        <w:numPr>
+          <w:ilvl w:val="0"/>
+          <w:numId w:val="1"/>
+        </w:numPr>
+        <w:rPr>
+          <w:ins w:id="32" w:author="nikita fedan" w:date="2022-10-08T16:31:00Z"/>
+        </w:rPr>
+      </w:pPr>
+      <w:ins w:id="33" w:author="nikita fedan" w:date="2022-10-08T16:30:00Z">
+        <w:r>
+          <w:t>Momentary switch button will be used for sending a signal to raspberry pi.</w:t>
+        </w:r>
+      </w:ins>
+    </w:p>
+    <w:p>
+      <w:pPr>
+        <w:rPr>
+          <w:ins w:id="34" w:author="nikita fedan" w:date="2022-10-08T16:31:00Z"/>
+          <w:b/>
+          <w:bCs/>
+          <w:rPrChange w:id="35" w:author="nikita fedan" w:date="2022-10-08T16:31:00Z">
+            <w:rPr>
+              <w:ins w:id="36" w:author="nikita fedan" w:date="2022-10-08T16:31:00Z"/>
+            </w:rPr>
+          </w:rPrChange>
+        </w:rPr>
+      </w:pPr>
+    </w:p>
+    <w:p>
+      <w:pPr>
+        <w:rPr>
+          <w:ins w:id="37" w:author="nikita fedan" w:date="2022-10-08T16:31:00Z"/>
+          <w:b/>
+          <w:bCs/>
+        </w:rPr>
+      </w:pPr>
+      <w:ins w:id="38" w:author="nikita fedan" w:date="2022-10-08T16:31:00Z">
+        <w:r>
+          <w:rPr>
+            <w:b/>
+            <w:bCs/>
+            <w:rPrChange w:id="39" w:author="nikita fedan" w:date="2022-10-08T16:31:00Z">
+              <w:rPr/>
+            </w:rPrChange>
+          </w:rPr>
+          <w:t>Problems to solve:</w:t>
+        </w:r>
+      </w:ins>
+    </w:p>
+    <w:p>
+      <w:pPr>
+        <w:numPr>
+          <w:ilvl w:val="0"/>
+          <w:numId w:val="1"/>
+        </w:numPr>
+        <w:rPr>
+          <w:ins w:id="40" w:author="nikita fedan" w:date="2022-10-08T16:32:00Z"/>
+        </w:rPr>
+      </w:pPr>
+      <w:ins w:id="41" w:author="nikita fedan" w:date="2022-10-08T16:32:00Z">
+        <w:r>
+          <w:t xml:space="preserve">Figure out if common ground for all the LEDs </w:t>
+        </w:r>
+      </w:ins>
+      <w:proofErr w:type="gramStart"/>
+      <w:ins w:id="42" w:author="nikita fedan" w:date="2022-10-08T16:33:00Z">
+        <w:r>
+          <w:t>need</w:t>
+        </w:r>
+        <w:proofErr w:type="gramEnd"/>
+        <w:r>
+          <w:t xml:space="preserve"> diodes to restrict electricity to flow in one direction, towards the GND pin on the pi.</w:t>
+        </w:r>
+      </w:ins>
+    </w:p>
+    <w:p>
+      <w:pPr>
+        <w:numPr>
+          <w:ilvl w:val="0"/>
+          <w:numId w:val="1"/>
+        </w:numPr>
+        <w:rPr>
+          <w:ins w:id="43" w:author="nikita fedan" w:date="2022-10-08T16:34:00Z"/>
+        </w:rPr>
+      </w:pPr>
+      <w:ins w:id="44" w:author="nikita fedan" w:date="2022-10-08T16:33:00Z">
+        <w:r>
+          <w:t>E</w:t>
+        </w:r>
+      </w:ins>
+      <w:ins w:id="45" w:author="nikita fedan" w:date="2022-10-08T16:34:00Z">
+        <w:r>
+          <w:t>xperiment and figure out connection of PIR sensor to the PI.</w:t>
+        </w:r>
+      </w:ins>
+    </w:p>
+    <w:p>
+      <w:pPr>
+        <w:numPr>
+          <w:ilvl w:val="0"/>
+          <w:numId w:val="1"/>
+        </w:numPr>
+        <w:rPr>
+          <w:ins w:id="46" w:author="nikita fedan" w:date="2022-10-08T16:32:00Z"/>
+        </w:rPr>
+      </w:pPr>
+      <w:ins w:id="47" w:author="nikita fedan" w:date="2022-10-08T16:34:00Z">
+        <w:r>
+          <w:t>Research how to restrict the “Field of vision” of the pir sensor to only see a specific area.</w:t>
+        </w:r>
+      </w:ins>
+    </w:p>
+    <w:p>
+      <w:pPr>
+        <w:numPr>
+          <w:ilvl w:val="0"/>
+          <w:numId w:val="1"/>
+        </w:numPr>
+        <w:rPr>
+          <w:ins w:id="48" w:author="nikita fedan" w:date="2022-10-08T16:35:00Z"/>
+        </w:rPr>
+      </w:pPr>
+      <w:ins w:id="49" w:author="nikita fedan" w:date="2022-10-08T16:35:00Z">
+        <w:r>
+          <w:t>Build homemade door switch &amp; add to Fritzing diagram</w:t>
+        </w:r>
+      </w:ins>
+    </w:p>
+    <w:p>
+      <w:pPr>
+        <w:numPr>
+          <w:ilvl w:val="0"/>
+          <w:numId w:val="1"/>
+        </w:numPr>
+        <w:rPr>
+          <w:ins w:id="50" w:author="nikita fedan" w:date="2022-10-08T16:38:00Z"/>
+        </w:rPr>
+      </w:pPr>
+      <w:ins w:id="51" w:author="nikita fedan" w:date="2022-10-08T16:35:00Z">
+        <w:r>
+          <w:t>Figur</w:t>
+        </w:r>
+      </w:ins>
+      <w:ins w:id="52" w:author="nikita fedan" w:date="2022-10-08T16:36:00Z">
+        <w:r>
+          <w:t xml:space="preserve">e out a way to use less power and perhaps less connections to GPIO pins for the LEDs (Since there is a </w:t>
+        </w:r>
+      </w:ins>
+      <w:ins w:id="53" w:author="nikita fedan" w:date="2022-10-08T16:37:00Z">
+        <w:r>
+          <w:t xml:space="preserve">50mA current </w:t>
+        </w:r>
+      </w:ins>
+      <w:ins w:id="54" w:author="nikita fedan" w:date="2022-10-08T16:36:00Z">
+        <w:r>
+          <w:t>limit the pins can provide</w:t>
+        </w:r>
+      </w:ins>
+      <w:ins w:id="55" w:author="nikita fedan" w:date="2022-10-08T16:37:00Z">
+        <w:r>
+          <w:t xml:space="preserve"> in total</w:t>
+        </w:r>
+      </w:ins>
+      <w:ins w:id="56" w:author="nikita fedan" w:date="2022-10-08T16:36:00Z">
+        <w:r>
+          <w:t>)</w:t>
+        </w:r>
+      </w:ins>
+      <w:ins w:id="57" w:author="nikita fedan" w:date="2022-10-08T16:37:00Z">
+        <w:r>
+          <w:t>.</w:t>
+        </w:r>
+      </w:ins>
+    </w:p>
+    <w:p>
+      <w:pPr>
+        <w:rPr>
+          <w:ins w:id="58" w:author="nikita fedan" w:date="2022-10-08T16:38:00Z"/>
+        </w:rPr>
+      </w:pPr>
+    </w:p>
+    <w:p>
+      <w:pPr>
+        <w:rPr>
+          <w:ins w:id="59" w:author="nikita fedan" w:date="2022-10-08T16:38:00Z"/>
+          <w:b/>
+          <w:bCs/>
+          <w:color w:val="000000" w:themeColor="text1"/>
+          <w:sz w:val="24"/>
+          <w:szCs w:val="24"/>
+        </w:rPr>
+      </w:pPr>
+      <w:ins w:id="60" w:author="nikita fedan" w:date="2022-10-08T16:38:00Z">
+        <w:r>
+          <w:rPr>
+            <w:b/>
+            <w:bCs/>
+            <w:color w:val="000000" w:themeColor="text1"/>
+            <w:sz w:val="24"/>
+            <w:szCs w:val="24"/>
+          </w:rPr>
+          <w:t xml:space="preserve">Hardware needs: </w:t>
+        </w:r>
+      </w:ins>
+    </w:p>
+    <w:p>
+      <w:pPr>
+        <w:rPr>
+          <w:ins w:id="61" w:author="nikita fedan" w:date="2022-10-08T16:38:00Z"/>
+          <w:b/>
+          <w:bCs/>
+        </w:rPr>
+      </w:pPr>
+      <w:ins w:id="62" w:author="nikita fedan" w:date="2022-10-08T16:38:00Z">
+        <w:r>
+          <w:rPr>
+            <w:b/>
+            <w:bCs/>
+          </w:rPr>
+          <w:t xml:space="preserve">Acquired: </w:t>
+        </w:r>
+      </w:ins>
+    </w:p>
+    <w:p>
+      <w:pPr>
+        <w:rPr>
+          <w:ins w:id="63" w:author="nikita fedan" w:date="2022-10-08T16:38:00Z"/>
+        </w:rPr>
+      </w:pPr>
+      <w:ins w:id="64" w:author="nikita fedan" w:date="2022-10-08T16:38:00Z">
+        <w:r>
+          <w:t xml:space="preserve">1x pir sensor </w:t>
+        </w:r>
+      </w:ins>
+    </w:p>
+    <w:p>
+      <w:pPr>
+        <w:rPr>
+          <w:ins w:id="65" w:author="nikita fedan" w:date="2022-10-08T16:38:00Z"/>
+        </w:rPr>
+      </w:pPr>
+      <w:ins w:id="66" w:author="nikita fedan" w:date="2022-10-08T16:38:00Z">
+        <w:r>
+          <w:t xml:space="preserve">1x pi camera module (specially made, plugs into special port) </w:t>
+        </w:r>
+      </w:ins>
+    </w:p>
+    <w:p>
+      <w:pPr>
+        <w:rPr>
+          <w:ins w:id="67" w:author="nikita fedan" w:date="2022-10-08T16:38:00Z"/>
+        </w:rPr>
+      </w:pPr>
+      <w:ins w:id="68" w:author="nikita fedan" w:date="2022-10-08T16:38:00Z">
+        <w:r>
+          <w:t xml:space="preserve">1x buzzer (works with gpio and </w:t>
+        </w:r>
+        <w:proofErr w:type="gramStart"/>
+        <w:r>
+          <w:t>220 ohm</w:t>
+        </w:r>
+        <w:proofErr w:type="gramEnd"/>
+        <w:r>
+          <w:t xml:space="preserve"> resistor)</w:t>
+        </w:r>
+      </w:ins>
+    </w:p>
+    <w:p>
+      <w:pPr>
+        <w:rPr>
+          <w:ins w:id="69" w:author="nikita fedan" w:date="2022-10-08T16:38:00Z"/>
+        </w:rPr>
+      </w:pPr>
+      <w:ins w:id="70" w:author="nikita fedan" w:date="2022-10-08T16:38:00Z">
+        <w:r>
+          <w:t>1x speaker (hdmx, connected to aux, perhaps powered thorugh usb)</w:t>
+        </w:r>
+      </w:ins>
+    </w:p>
+    <w:p>
+      <w:pPr>
+        <w:rPr>
+          <w:ins w:id="71" w:author="nikita fedan" w:date="2022-10-08T16:38:00Z"/>
+          <w:b/>
+          <w:bCs/>
+        </w:rPr>
+      </w:pPr>
+      <w:ins w:id="72" w:author="nikita fedan" w:date="2022-10-08T16:38:00Z">
+        <w:r>
+          <w:rPr>
+            <w:b/>
+            <w:bCs/>
+          </w:rPr>
+          <w:t>Purchase required:</w:t>
+        </w:r>
+      </w:ins>
+    </w:p>
+    <w:p>
+      <w:pPr>
+        <w:rPr>
+          <w:ins w:id="73" w:author="nikita fedan" w:date="2022-10-08T16:38:00Z"/>
+        </w:rPr>
+      </w:pPr>
+      <w:ins w:id="74" w:author="nikita fedan" w:date="2022-10-08T16:38:00Z">
+        <w:r>
+          <w:rPr>
+            <w:color w:val="000000" w:themeColor="text1"/>
+          </w:rPr>
+          <w:t xml:space="preserve">1x fingerprint sensor </w:t>
+        </w:r>
+        <w:r>
+          <w:fldChar w:fldCharType="begin"/>
+        </w:r>
+        <w:r>
+          <w:instrText xml:space="preserve"> HYPERLINK "https://thepihut.com/products/round-all-in-one-capacitive-fingerprint-sensor-d?variant=41540357849283" </w:instrText>
+        </w:r>
+        <w:r>
+          <w:fldChar w:fldCharType="separate"/>
+        </w:r>
+        <w:r>
+          <w:rPr>
+            <w:rStyle w:val="Hyperlink"/>
+          </w:rPr>
+          <w:t>https://thepihut.com/products/round-all-in-one-capacitive-fingerprint-sensor-d?variant=41540357849283</w:t>
+        </w:r>
+        <w:r>
+          <w:fldChar w:fldCharType="end"/>
+        </w:r>
+        <w:r>
+          <w:t xml:space="preserve"> </w:t>
+        </w:r>
+      </w:ins>
+    </w:p>
+    <w:p>
+      <w:pPr>
+        <w:rPr>
+          <w:ins w:id="75" w:author="nikita fedan" w:date="2022-10-08T16:38:00Z"/>
+        </w:rPr>
+      </w:pPr>
+      <w:ins w:id="76" w:author="nikita fedan" w:date="2022-10-08T16:38:00Z">
+        <w:r>
+          <w:rPr>
+            <w:color w:val="000000" w:themeColor="text1"/>
+          </w:rPr>
+          <w:t xml:space="preserve">1x USB to UART </w:t>
+        </w:r>
+        <w:r>
+          <w:fldChar w:fldCharType="begin"/>
+        </w:r>
+        <w:r>
+          <w:instrText xml:space="preserve"> HYPERLINK "https://thepihut.com/products/usb-to-uart-module-micro-mini-type-a-or-type-c?variant=41771472584899" </w:instrText>
+        </w:r>
+        <w:r>
+          <w:fldChar w:fldCharType="separate"/>
+        </w:r>
+        <w:r>
+          <w:rPr>
+            <w:rStyle w:val="Hyperlink"/>
+          </w:rPr>
+          <w:t>https://thepihut.com/products/usb-to-uart-module-micro-mini-type-a-or-type-c?variant=41771472584899</w:t>
+        </w:r>
+        <w:r>
+          <w:fldChar w:fldCharType="end"/>
+        </w:r>
+        <w:r>
+          <w:t xml:space="preserve"> </w:t>
+        </w:r>
+      </w:ins>
+    </w:p>
+    <w:p>
+      <w:pPr>
+        <w:rPr>
+          <w:ins w:id="77" w:author="nikita fedan" w:date="2022-10-08T16:38:00Z"/>
+          <w:color w:val="000000" w:themeColor="text1"/>
+        </w:rPr>
+      </w:pPr>
+      <w:ins w:id="78" w:author="nikita fedan" w:date="2022-10-08T16:38:00Z">
+        <w:r>
+          <w:rPr>
+            <w:color w:val="000000" w:themeColor="text1"/>
+          </w:rPr>
+          <w:t xml:space="preserve">(3x red leds &amp; 3x green leds </w:t>
+        </w:r>
+        <w:r>
+          <w:rPr>
+            <w:b/>
+            <w:bCs/>
+            <w:color w:val="000000" w:themeColor="text1"/>
+          </w:rPr>
+          <w:t xml:space="preserve">OR </w:t>
+        </w:r>
+        <w:r>
+          <w:rPr>
+            <w:color w:val="000000" w:themeColor="text1"/>
+          </w:rPr>
+          <w:t xml:space="preserve">3 rgb leds) </w:t>
+        </w:r>
+        <w:r>
+          <w:fldChar w:fldCharType="begin"/>
+        </w:r>
+        <w:r>
+          <w:instrText xml:space="preserve"> HYPERLINK "</w:instrText>
+        </w:r>
+        <w:r>
+          <w:instrText>https://thepihut.com/products/ultimate-5mm-led-kit?variant=188614180881</w:instrText>
+        </w:r>
+        <w:r>
+          <w:instrText xml:space="preserve">" </w:instrText>
+        </w:r>
+        <w:r>
+          <w:fldChar w:fldCharType="separate"/>
+        </w:r>
+        <w:r>
+          <w:rPr>
+            <w:rStyle w:val="Hyperlink"/>
+          </w:rPr>
+          <w:t>https://thepihut.com/products/ultimate-5mm-led-kit?variant=188614180881</w:t>
+        </w:r>
+        <w:r>
+          <w:fldChar w:fldCharType="end"/>
+        </w:r>
+        <w:r>
+          <w:t xml:space="preserve"> </w:t>
+        </w:r>
+      </w:ins>
+    </w:p>
+    <w:p>
+      <w:pPr>
+        <w:rPr>
+          <w:ins w:id="79" w:author="nikita fedan" w:date="2022-10-08T16:38:00Z"/>
+        </w:rPr>
+      </w:pPr>
+      <w:ins w:id="80" w:author="nikita fedan" w:date="2022-10-08T16:38:00Z">
+        <w:r>
+          <w:rPr>
+            <w:color w:val="000000" w:themeColor="text1"/>
+          </w:rPr>
+          <w:t xml:space="preserve">1x electric strike lock </w:t>
+        </w:r>
+        <w:r>
+          <w:fldChar w:fldCharType="begin"/>
+        </w:r>
+        <w:r>
+          <w:instrText xml:space="preserve"> HYPERLINK "https://www.amazon.co.uk/gp/product/B0027VB810?psc=1" </w:instrText>
+        </w:r>
+        <w:r>
+          <w:fldChar w:fldCharType="separate"/>
+        </w:r>
+        <w:r>
+          <w:rPr>
+            <w:rStyle w:val="Hyperlink"/>
+          </w:rPr>
+          <w:t>https://www.amazon.co.uk/gp/product/B0027VB810?psc=1</w:t>
+        </w:r>
+        <w:r>
+          <w:fldChar w:fldCharType="end"/>
+        </w:r>
+        <w:r>
+          <w:t xml:space="preserve"> </w:t>
+        </w:r>
+      </w:ins>
+    </w:p>
+    <w:p>
+      <w:pPr>
+        <w:rPr>
+          <w:ins w:id="81" w:author="nikita fedan" w:date="2022-10-08T16:38:00Z"/>
+          <w:color w:val="000000" w:themeColor="text1"/>
+        </w:rPr>
+      </w:pPr>
+      <w:ins w:id="82" w:author="nikita fedan" w:date="2022-10-08T16:38:00Z">
+        <w:r>
+          <w:rPr>
+            <w:color w:val="000000" w:themeColor="text1"/>
+          </w:rPr>
+          <w:t>1x door switch (commercial or built)</w:t>
+        </w:r>
+      </w:ins>
+    </w:p>
+    <w:p>
+      <w:pPr>
+        <w:rPr>
+          <w:color w:val="000000" w:themeColor="text1"/>
+          <w:rPrChange w:id="83" w:author="nikita fedan" w:date="2022-10-08T16:39:00Z">
+            <w:rPr/>
+          </w:rPrChange>
+        </w:rPr>
+      </w:pPr>
+      <w:ins w:id="84" w:author="nikita fedan" w:date="2022-10-08T16:38:00Z">
+        <w:r>
+          <w:rPr>
+            <w:color w:val="000000" w:themeColor="text1"/>
+          </w:rPr>
+          <w:t>1x button</w:t>
+        </w:r>
+      </w:ins>
+    </w:p>
     <w:sectPr>
       <w:pgSz w:w="11906" w:h="16838"/>
       <w:pgMar w:top="1440" w:right="1440" w:bottom="1440" w:left="1440" w:header="708" w:footer="708" w:gutter="0"/>
@@ -67,10 +803,134 @@
 </w:document>
 </file>
 
+<file path=word/numbering.xml><?xml version="1.0" encoding="utf-8"?>
+<w:numbering xmlns:wpc="http://schemas.microsoft.com/office/word/2010/wordprocessingCanvas" xmlns:cx="http://schemas.microsoft.com/office/drawing/2014/chartex" xmlns:cx1="http://schemas.microsoft.com/office/drawing/2015/9/8/chartex" xmlns:cx2="http://schemas.microsoft.com/office/drawing/2015/10/21/chartex" xmlns:cx3="http://schemas.microsoft.com/office/drawing/2016/5/9/chartex" xmlns:cx4="http://schemas.microsoft.com/office/drawing/2016/5/10/chartex" xmlns:cx5="http://schemas.microsoft.com/office/drawing/2016/5/11/chartex" xmlns:cx6="http://schemas.microsoft.com/office/drawing/2016/5/12/chartex" xmlns:cx7="http://schemas.microsoft.com/office/drawing/2016/5/13/chartex" xmlns:cx8="http://schemas.microsoft.com/office/drawing/2016/5/14/chartex" xmlns:mc="http://schemas.openxmlformats.org/markup-compatibility/2006" xmlns:aink="http://schemas.microsoft.com/office/drawing/2016/ink" xmlns:am3d="http://schemas.microsoft.com/office/drawing/2017/model3d" xmlns:o="urn:schemas-microsoft-com:office:office" xmlns:oel="http://schemas.microsoft.com/office/2019/extlst" xmlns:r="http://schemas.openxmlformats.org/officeDocument/2006/relationships" xmlns:m="http://schemas.openxmlformats.org/officeDocument/2006/math" xmlns:v="urn:schemas-microsoft-com:vml" xmlns:wp14="http://schemas.microsoft.com/office/word/2010/wordprocessingDrawing" xmlns:wp="http://schemas.openxmlformats.org/drawingml/2006/wordprocessingDrawing" xmlns:w10="urn:schemas-microsoft-com:office:word" xmlns:w="http://schemas.openxmlformats.org/wordprocessingml/2006/main" xmlns:w14="http://schemas.microsoft.com/office/word/2010/wordml" xmlns:w15="http://schemas.microsoft.com/office/word/2012/wordml" xmlns:w16cex="http://schemas.microsoft.com/office/word/2018/wordml/cex" xmlns:w16cid="http://schemas.microsoft.com/office/word/2016/wordml/cid" xmlns:w16="http://schemas.microsoft.com/office/word/2018/wordml" xmlns:w16sdtdh="http://schemas.microsoft.com/office/word/2020/wordml/sdtdatahash" xmlns:w16se="http://schemas.microsoft.com/office/word/2015/wordml/symex" xmlns:wpg="http://schemas.microsoft.com/office/word/2010/wordprocessingGroup" xmlns:wpi="http://schemas.microsoft.com/office/word/2010/wordprocessingInk" xmlns:wne="http://schemas.microsoft.com/office/word/2006/wordml" xmlns:wps="http://schemas.microsoft.com/office/word/2010/wordprocessingShape" mc:Ignorable="w14 w15 w16se w16cid w16 w16cex w16sdtdh wp14">
+  <w:abstractNum w:abstractNumId="0" w15:restartNumberingAfterBreak="0">
+    <w:nsid w:val="31624030"/>
+    <w:multiLevelType w:val="hybridMultilevel"/>
+    <w:tmpl w:val="B262F10C"/>
+    <w:lvl w:ilvl="0" w:tplc="1EB8F2FE">
+      <w:start w:val="1"/>
+      <w:numFmt w:val="bullet"/>
+      <w:lvlText w:val="-"/>
+      <w:lvlJc w:val="left"/>
+      <w:pPr>
+        <w:ind w:left="720" w:hanging="360"/>
+      </w:pPr>
+      <w:rPr>
+        <w:rFonts w:ascii="Calibri" w:eastAsiaTheme="minorHAnsi" w:hAnsi="Calibri" w:cs="Calibri" w:hint="default"/>
+      </w:rPr>
+    </w:lvl>
+    <w:lvl w:ilvl="1" w:tplc="18090003" w:tentative="1">
+      <w:start w:val="1"/>
+      <w:numFmt w:val="bullet"/>
+      <w:lvlText w:val="o"/>
+      <w:lvlJc w:val="left"/>
+      <w:pPr>
+        <w:ind w:left="1440" w:hanging="360"/>
+      </w:pPr>
+      <w:rPr>
+        <w:rFonts w:ascii="Courier New" w:hAnsi="Courier New" w:cs="Courier New" w:hint="default"/>
+      </w:rPr>
+    </w:lvl>
+    <w:lvl w:ilvl="2" w:tplc="18090005" w:tentative="1">
+      <w:start w:val="1"/>
+      <w:numFmt w:val="bullet"/>
+      <w:lvlText w:val=""/>
+      <w:lvlJc w:val="left"/>
+      <w:pPr>
+        <w:ind w:left="2160" w:hanging="360"/>
+      </w:pPr>
+      <w:rPr>
+        <w:rFonts w:ascii="Wingdings" w:hAnsi="Wingdings" w:hint="default"/>
+      </w:rPr>
+    </w:lvl>
+    <w:lvl w:ilvl="3" w:tplc="18090001" w:tentative="1">
+      <w:start w:val="1"/>
+      <w:numFmt w:val="bullet"/>
+      <w:lvlText w:val=""/>
+      <w:lvlJc w:val="left"/>
+      <w:pPr>
+        <w:ind w:left="2880" w:hanging="360"/>
+      </w:pPr>
+      <w:rPr>
+        <w:rFonts w:ascii="Symbol" w:hAnsi="Symbol" w:hint="default"/>
+      </w:rPr>
+    </w:lvl>
+    <w:lvl w:ilvl="4" w:tplc="18090003" w:tentative="1">
+      <w:start w:val="1"/>
+      <w:numFmt w:val="bullet"/>
+      <w:lvlText w:val="o"/>
+      <w:lvlJc w:val="left"/>
+      <w:pPr>
+        <w:ind w:left="3600" w:hanging="360"/>
+      </w:pPr>
+      <w:rPr>
+        <w:rFonts w:ascii="Courier New" w:hAnsi="Courier New" w:cs="Courier New" w:hint="default"/>
+      </w:rPr>
+    </w:lvl>
+    <w:lvl w:ilvl="5" w:tplc="18090005" w:tentative="1">
+      <w:start w:val="1"/>
+      <w:numFmt w:val="bullet"/>
+      <w:lvlText w:val=""/>
+      <w:lvlJc w:val="left"/>
+      <w:pPr>
+        <w:ind w:left="4320" w:hanging="360"/>
+      </w:pPr>
+      <w:rPr>
+        <w:rFonts w:ascii="Wingdings" w:hAnsi="Wingdings" w:hint="default"/>
+      </w:rPr>
+    </w:lvl>
+    <w:lvl w:ilvl="6" w:tplc="18090001" w:tentative="1">
+      <w:start w:val="1"/>
+      <w:numFmt w:val="bullet"/>
+      <w:lvlText w:val=""/>
+      <w:lvlJc w:val="left"/>
+      <w:pPr>
+        <w:ind w:left="5040" w:hanging="360"/>
+      </w:pPr>
+      <w:rPr>
+        <w:rFonts w:ascii="Symbol" w:hAnsi="Symbol" w:hint="default"/>
+      </w:rPr>
+    </w:lvl>
+    <w:lvl w:ilvl="7" w:tplc="18090003" w:tentative="1">
+      <w:start w:val="1"/>
+      <w:numFmt w:val="bullet"/>
+      <w:lvlText w:val="o"/>
+      <w:lvlJc w:val="left"/>
+      <w:pPr>
+        <w:ind w:left="5760" w:hanging="360"/>
+      </w:pPr>
+      <w:rPr>
+        <w:rFonts w:ascii="Courier New" w:hAnsi="Courier New" w:cs="Courier New" w:hint="default"/>
+      </w:rPr>
+    </w:lvl>
+    <w:lvl w:ilvl="8" w:tplc="18090005" w:tentative="1">
+      <w:start w:val="1"/>
+      <w:numFmt w:val="bullet"/>
+      <w:lvlText w:val=""/>
+      <w:lvlJc w:val="left"/>
+      <w:pPr>
+        <w:ind w:left="6480" w:hanging="360"/>
+      </w:pPr>
+      <w:rPr>
+        <w:rFonts w:ascii="Wingdings" w:hAnsi="Wingdings" w:hint="default"/>
+      </w:rPr>
+    </w:lvl>
+  </w:abstractNum>
+  <w:num w:numId="1" w16cid:durableId="783616645">
+    <w:abstractNumId w:val="0"/>
+  </w:num>
+</w:numbering>
+</file>
+
 <file path=word/people.xml><?xml version="1.0" encoding="utf-8"?>
 <w15:people xmlns:wpc="http://schemas.microsoft.com/office/word/2010/wordprocessingCanvas" xmlns:cx="http://schemas.microsoft.com/office/drawing/2014/chartex" xmlns:cx1="http://schemas.microsoft.com/office/drawing/2015/9/8/chartex" xmlns:cx2="http://schemas.microsoft.com/office/drawing/2015/10/21/chartex" xmlns:cx3="http://schemas.microsoft.com/office/drawing/2016/5/9/chartex" xmlns:cx4="http://schemas.microsoft.com/office/drawing/2016/5/10/chartex" xmlns:cx5="http://schemas.microsoft.com/office/drawing/2016/5/11/chartex" xmlns:cx6="http://schemas.microsoft.com/office/drawing/2016/5/12/chartex" xmlns:cx7="http://schemas.microsoft.com/office/drawing/2016/5/13/chartex" xmlns:cx8="http://schemas.microsoft.com/office/drawing/2016/5/14/chartex" xmlns:mc="http://schemas.openxmlformats.org/markup-compatibility/2006" xmlns:aink="http://schemas.microsoft.com/office/drawing/2016/ink" xmlns:am3d="http://schemas.microsoft.com/office/drawing/2017/model3d" xmlns:o="urn:schemas-microsoft-com:office:office" xmlns:oel="http://schemas.microsoft.com/office/2019/extlst" xmlns:r="http://schemas.openxmlformats.org/officeDocument/2006/relationships" xmlns:m="http://schemas.openxmlformats.org/officeDocument/2006/math" xmlns:v="urn:schemas-microsoft-com:vml" xmlns:wp14="http://schemas.microsoft.com/office/word/2010/wordprocessingDrawing" xmlns:wp="http://schemas.openxmlformats.org/drawingml/2006/wordprocessingDrawing" xmlns:w10="urn:schemas-microsoft-com:office:word" xmlns:w="http://schemas.openxmlformats.org/wordprocessingml/2006/main" xmlns:w14="http://schemas.microsoft.com/office/word/2010/wordml" xmlns:w15="http://schemas.microsoft.com/office/word/2012/wordml" xmlns:w16cex="http://schemas.microsoft.com/office/word/2018/wordml/cex" xmlns:w16cid="http://schemas.microsoft.com/office/word/2016/wordml/cid" xmlns:w16="http://schemas.microsoft.com/office/word/2018/wordml" xmlns:w16sdtdh="http://schemas.microsoft.com/office/word/2020/wordml/sdtdatahash" xmlns:w16se="http://schemas.microsoft.com/office/word/2015/wordml/symex" xmlns:wpg="http://schemas.microsoft.com/office/word/2010/wordprocessingGroup" xmlns:wpi="http://schemas.microsoft.com/office/word/2010/wordprocessingInk" xmlns:wne="http://schemas.microsoft.com/office/word/2006/wordml" xmlns:wps="http://schemas.microsoft.com/office/word/2010/wordprocessingShape" mc:Ignorable="w14 w15 w16se w16cid w16 w16cex w16sdtdh wp14">
   <w15:person w15:author="Nathan Field">
     <w15:presenceInfo w15:providerId="None" w15:userId="Nathan Field"/>
+  </w15:person>
+  <w15:person w15:author="nikita fedan">
+    <w15:presenceInfo w15:providerId="Windows Live" w15:userId="46a83e65bf60ef69"/>
   </w15:person>
 </w15:people>
 </file>
@@ -473,11 +1333,11 @@
   <w:style w:type="paragraph" w:default="1" w:styleId="Normal">
     <w:name w:val="Normal"/>
     <w:qFormat/>
+    <w:rsid w:val="001F639A"/>
   </w:style>
   <w:style w:type="character" w:default="1" w:styleId="DefaultParagraphFont">
     <w:name w:val="Default Paragraph Font"/>
     <w:uiPriority w:val="1"/>
-    <w:semiHidden/>
     <w:unhideWhenUsed/>
   </w:style>
   <w:style w:type="table" w:default="1" w:styleId="TableNormal">
@@ -509,6 +1369,40 @@
     <w:rsid w:val="003A1AED"/>
     <w:pPr>
       <w:spacing w:after="0" w:line="240" w:lineRule="auto"/>
+    </w:pPr>
+  </w:style>
+  <w:style w:type="character" w:styleId="Hyperlink">
+    <w:name w:val="Hyperlink"/>
+    <w:basedOn w:val="DefaultParagraphFont"/>
+    <w:uiPriority w:val="99"/>
+    <w:unhideWhenUsed/>
+    <w:rsid w:val="000D6DDA"/>
+    <w:rPr>
+      <w:color w:val="0563C1" w:themeColor="hyperlink"/>
+      <w:u w:val="single"/>
+    </w:rPr>
+  </w:style>
+  <w:style w:type="character" w:styleId="UnresolvedMention">
+    <w:name w:val="Unresolved Mention"/>
+    <w:basedOn w:val="DefaultParagraphFont"/>
+    <w:uiPriority w:val="99"/>
+    <w:semiHidden/>
+    <w:unhideWhenUsed/>
+    <w:rsid w:val="000D6DDA"/>
+    <w:rPr>
+      <w:color w:val="605E5C"/>
+      <w:shd w:val="clear" w:color="auto" w:fill="E1DFDD"/>
+    </w:rPr>
+  </w:style>
+  <w:style w:type="paragraph" w:styleId="ListParagraph">
+    <w:name w:val="List Paragraph"/>
+    <w:basedOn w:val="Normal"/>
+    <w:uiPriority w:val="34"/>
+    <w:qFormat/>
+    <w:rsid w:val="001F639A"/>
+    <w:pPr>
+      <w:ind w:left="720"/>
+      <w:contextualSpacing/>
     </w:pPr>
   </w:style>
 </w:styles>

</xml_diff>

<commit_message>
Added Table of Contents, Introduction and Headings required
</commit_message>
<xml_diff>
--- a/CA1.docx
+++ b/CA1.docx
@@ -5,119 +5,1780 @@
     <w:p>
       <w:pPr>
         <w:jc w:val="center"/>
+        <w:rPr>
+          <w:ins w:id="1" w:author="Nathan Field" w:date="2022-10-08T19:30:00Z"/>
+          <w:b/>
+          <w:bCs/>
+          <w:sz w:val="40"/>
+          <w:szCs w:val="40"/>
+          <w:rPrChange w:id="2" w:author="Nathan Field" w:date="2022-10-08T19:35:00Z">
+            <w:rPr>
+              <w:ins w:id="3" w:author="Nathan Field" w:date="2022-10-08T19:30:00Z"/>
+              <w:b/>
+              <w:bCs/>
+              <w:sz w:val="36"/>
+              <w:szCs w:val="36"/>
+            </w:rPr>
+          </w:rPrChange>
+        </w:rPr>
       </w:pPr>
       <w:r>
+        <w:rPr>
+          <w:b/>
+          <w:bCs/>
+          <w:sz w:val="40"/>
+          <w:szCs w:val="40"/>
+          <w:rPrChange w:id="4" w:author="Nathan Field" w:date="2022-10-08T19:35:00Z">
+            <w:rPr/>
+          </w:rPrChange>
+        </w:rPr>
         <w:t>DMN Alarms</w:t>
       </w:r>
     </w:p>
     <w:p>
       <w:pPr>
-        <w:rPr>
-          <w:ins w:id="0" w:author="Nathan Field" w:date="2022-10-07T13:46:00Z"/>
-        </w:rPr>
-      </w:pPr>
-      <w:r>
-        <w:t>Sample Text</w:t>
-      </w:r>
-    </w:p>
-    <w:p>
-      <w:pPr>
-        <w:rPr>
-          <w:ins w:id="1" w:author="Nathan Field" w:date="2022-10-07T13:46:00Z"/>
-        </w:rPr>
-      </w:pPr>
-      <w:ins w:id="2" w:author="Nathan Field" w:date="2022-10-07T13:46:00Z">
-        <w:r>
-          <w:t>I typed this</w:t>
-        </w:r>
-      </w:ins>
-    </w:p>
-    <w:p>
-      <w:pPr>
-        <w:rPr>
-          <w:ins w:id="3" w:author="Nathan Field" w:date="2022-10-07T13:46:00Z"/>
-        </w:rPr>
-      </w:pPr>
-    </w:p>
-    <w:p>
-      <w:pPr>
-        <w:rPr>
-          <w:ins w:id="4" w:author="nikita fedan" w:date="2022-10-08T16:21:00Z"/>
-        </w:rPr>
-      </w:pPr>
-      <w:proofErr w:type="gramStart"/>
-      <w:ins w:id="5" w:author="Nathan Field" w:date="2022-10-08T16:09:00Z">
-        <w:r>
-          <w:t>I  updated</w:t>
-        </w:r>
-        <w:proofErr w:type="gramEnd"/>
-        <w:r>
-          <w:t xml:space="preserve"> this Text for testing push</w:t>
-        </w:r>
-      </w:ins>
-    </w:p>
-    <w:p>
-      <w:pPr>
-        <w:rPr>
-          <w:ins w:id="6" w:author="nikita fedan" w:date="2022-10-08T16:24:00Z"/>
-        </w:rPr>
-      </w:pPr>
-    </w:p>
-    <w:p>
-      <w:pPr>
         <w:jc w:val="center"/>
         <w:rPr>
-          <w:ins w:id="7" w:author="nikita fedan" w:date="2022-10-08T16:24:00Z"/>
+          <w:ins w:id="5" w:author="nikita fedan" w:date="2022-10-08T16:24:00Z"/>
+          <w:sz w:val="24"/>
+          <w:szCs w:val="24"/>
+          <w:rPrChange w:id="6" w:author="Nathan Field" w:date="2022-10-08T19:36:00Z">
+            <w:rPr>
+              <w:ins w:id="7" w:author="nikita fedan" w:date="2022-10-08T16:24:00Z"/>
+            </w:rPr>
+          </w:rPrChange>
+        </w:rPr>
+        <w:pPrChange w:id="8" w:author="Nathan Field" w:date="2022-10-08T19:36:00Z">
+          <w:pPr>
+            <w:jc w:val="right"/>
+          </w:pPr>
+        </w:pPrChange>
+      </w:pPr>
+      <w:ins w:id="9" w:author="Nathan Field" w:date="2022-10-08T19:32:00Z">
+        <w:r>
+          <w:rPr>
+            <w:sz w:val="24"/>
+            <w:szCs w:val="24"/>
+            <w:rPrChange w:id="10" w:author="Nathan Field" w:date="2022-10-08T19:36:00Z">
+              <w:rPr/>
+            </w:rPrChange>
+          </w:rPr>
+          <w:t>David Campion, Michael Flynn, Nathan Field &amp; Nikita Fedans</w:t>
+        </w:r>
+      </w:ins>
+    </w:p>
+    <w:p>
+      <w:pPr>
+        <w:pStyle w:val="TOCHeading"/>
+        <w:rPr>
+          <w:ins w:id="11" w:author="Nathan Field" w:date="2022-10-08T19:37:00Z"/>
+        </w:rPr>
+      </w:pPr>
+    </w:p>
+    <w:customXmlInsRangeStart w:id="12" w:author="Nathan Field" w:date="2022-10-08T19:37:00Z"/>
+    <w:sdt>
+      <w:sdtPr>
+        <w:id w:val="-1706084705"/>
+        <w:docPartObj>
+          <w:docPartGallery w:val="Table of Contents"/>
+          <w:docPartUnique/>
+        </w:docPartObj>
+      </w:sdtPr>
+      <w:sdtEndPr>
+        <w:rPr>
+          <w:rFonts w:asciiTheme="minorHAnsi" w:eastAsiaTheme="minorHAnsi" w:hAnsiTheme="minorHAnsi" w:cstheme="minorBidi"/>
+          <w:b/>
+          <w:bCs/>
+          <w:noProof/>
+          <w:color w:val="auto"/>
+          <w:sz w:val="22"/>
+          <w:szCs w:val="22"/>
+          <w:lang w:val="en-IE"/>
+        </w:rPr>
+      </w:sdtEndPr>
+      <w:sdtContent>
+        <w:customXmlInsRangeEnd w:id="12"/>
+        <w:p>
+          <w:pPr>
+            <w:pStyle w:val="TOCHeading"/>
+            <w:rPr>
+              <w:ins w:id="13" w:author="Nathan Field" w:date="2022-10-08T19:37:00Z"/>
+            </w:rPr>
+          </w:pPr>
+          <w:ins w:id="14" w:author="Nathan Field" w:date="2022-10-08T19:37:00Z">
+            <w:r>
+              <w:t xml:space="preserve">Table of </w:t>
+            </w:r>
+            <w:r>
+              <w:t>Contents</w:t>
+            </w:r>
+          </w:ins>
+        </w:p>
+        <w:p>
+          <w:pPr>
+            <w:pStyle w:val="TOC1"/>
+            <w:rPr>
+              <w:ins w:id="15" w:author="Nathan Field" w:date="2022-10-08T20:24:00Z"/>
+              <w:rFonts w:eastAsiaTheme="minorEastAsia"/>
+              <w:noProof/>
+              <w:lang w:eastAsia="en-IE"/>
+            </w:rPr>
+          </w:pPr>
+          <w:ins w:id="16" w:author="Nathan Field" w:date="2022-10-08T19:37:00Z">
+            <w:r>
+              <w:fldChar w:fldCharType="begin"/>
+            </w:r>
+            <w:r>
+              <w:instrText xml:space="preserve"> TOC \o "1-3" \h \z \u </w:instrText>
+            </w:r>
+            <w:r>
+              <w:fldChar w:fldCharType="separate"/>
+            </w:r>
+          </w:ins>
+          <w:ins w:id="17" w:author="Nathan Field" w:date="2022-10-08T20:24:00Z">
+            <w:r>
+              <w:rPr>
+                <w:rStyle w:val="Hyperlink"/>
+                <w:noProof/>
+              </w:rPr>
+              <w:fldChar w:fldCharType="begin"/>
+            </w:r>
+            <w:r>
+              <w:rPr>
+                <w:rStyle w:val="Hyperlink"/>
+                <w:noProof/>
+              </w:rPr>
+              <w:instrText xml:space="preserve"> </w:instrText>
+            </w:r>
+            <w:r>
+              <w:rPr>
+                <w:noProof/>
+              </w:rPr>
+              <w:instrText>HYPERLINK \l "_Toc116153104"</w:instrText>
+            </w:r>
+            <w:r>
+              <w:rPr>
+                <w:rStyle w:val="Hyperlink"/>
+                <w:noProof/>
+              </w:rPr>
+              <w:instrText xml:space="preserve"> </w:instrText>
+            </w:r>
+            <w:r>
+              <w:rPr>
+                <w:rStyle w:val="Hyperlink"/>
+                <w:noProof/>
+              </w:rPr>
+            </w:r>
+            <w:r>
+              <w:rPr>
+                <w:rStyle w:val="Hyperlink"/>
+                <w:noProof/>
+              </w:rPr>
+              <w:fldChar w:fldCharType="separate"/>
+            </w:r>
+            <w:r>
+              <w:rPr>
+                <w:rStyle w:val="Hyperlink"/>
+                <w:noProof/>
+              </w:rPr>
+              <w:t>Introduction</w:t>
+            </w:r>
+            <w:r>
+              <w:rPr>
+                <w:noProof/>
+                <w:webHidden/>
+              </w:rPr>
+              <w:tab/>
+            </w:r>
+            <w:r>
+              <w:rPr>
+                <w:noProof/>
+                <w:webHidden/>
+              </w:rPr>
+              <w:fldChar w:fldCharType="begin"/>
+            </w:r>
+            <w:r>
+              <w:rPr>
+                <w:noProof/>
+                <w:webHidden/>
+              </w:rPr>
+              <w:instrText xml:space="preserve"> PAGEREF _Toc116153104 \h </w:instrText>
+            </w:r>
+            <w:r>
+              <w:rPr>
+                <w:noProof/>
+                <w:webHidden/>
+              </w:rPr>
+            </w:r>
+          </w:ins>
+          <w:r>
+            <w:rPr>
+              <w:noProof/>
+              <w:webHidden/>
+            </w:rPr>
+            <w:fldChar w:fldCharType="separate"/>
+          </w:r>
+          <w:ins w:id="18" w:author="Nathan Field" w:date="2022-10-08T20:24:00Z">
+            <w:r>
+              <w:rPr>
+                <w:noProof/>
+                <w:webHidden/>
+              </w:rPr>
+              <w:t>2</w:t>
+            </w:r>
+            <w:r>
+              <w:rPr>
+                <w:noProof/>
+                <w:webHidden/>
+              </w:rPr>
+              <w:fldChar w:fldCharType="end"/>
+            </w:r>
+            <w:r>
+              <w:rPr>
+                <w:rStyle w:val="Hyperlink"/>
+                <w:noProof/>
+              </w:rPr>
+              <w:fldChar w:fldCharType="end"/>
+            </w:r>
+          </w:ins>
+        </w:p>
+        <w:p>
+          <w:pPr>
+            <w:pStyle w:val="TOC1"/>
+            <w:rPr>
+              <w:ins w:id="19" w:author="Nathan Field" w:date="2022-10-08T20:24:00Z"/>
+              <w:rFonts w:eastAsiaTheme="minorEastAsia"/>
+              <w:noProof/>
+              <w:lang w:eastAsia="en-IE"/>
+            </w:rPr>
+          </w:pPr>
+          <w:ins w:id="20" w:author="Nathan Field" w:date="2022-10-08T20:24:00Z">
+            <w:r>
+              <w:rPr>
+                <w:rStyle w:val="Hyperlink"/>
+                <w:noProof/>
+              </w:rPr>
+              <w:fldChar w:fldCharType="begin"/>
+            </w:r>
+            <w:r>
+              <w:rPr>
+                <w:rStyle w:val="Hyperlink"/>
+                <w:noProof/>
+              </w:rPr>
+              <w:instrText xml:space="preserve"> </w:instrText>
+            </w:r>
+            <w:r>
+              <w:rPr>
+                <w:noProof/>
+              </w:rPr>
+              <w:instrText>HYPERLINK \l "_Toc116153105"</w:instrText>
+            </w:r>
+            <w:r>
+              <w:rPr>
+                <w:rStyle w:val="Hyperlink"/>
+                <w:noProof/>
+              </w:rPr>
+              <w:instrText xml:space="preserve"> </w:instrText>
+            </w:r>
+            <w:r>
+              <w:rPr>
+                <w:rStyle w:val="Hyperlink"/>
+                <w:noProof/>
+              </w:rPr>
+            </w:r>
+            <w:r>
+              <w:rPr>
+                <w:rStyle w:val="Hyperlink"/>
+                <w:noProof/>
+              </w:rPr>
+              <w:fldChar w:fldCharType="separate"/>
+            </w:r>
+            <w:r>
+              <w:rPr>
+                <w:rStyle w:val="Hyperlink"/>
+                <w:noProof/>
+              </w:rPr>
+              <w:t>Hardware</w:t>
+            </w:r>
+            <w:r>
+              <w:rPr>
+                <w:noProof/>
+                <w:webHidden/>
+              </w:rPr>
+              <w:tab/>
+            </w:r>
+            <w:r>
+              <w:rPr>
+                <w:noProof/>
+                <w:webHidden/>
+              </w:rPr>
+              <w:fldChar w:fldCharType="begin"/>
+            </w:r>
+            <w:r>
+              <w:rPr>
+                <w:noProof/>
+                <w:webHidden/>
+              </w:rPr>
+              <w:instrText xml:space="preserve"> PAGEREF _Toc116153105 \h </w:instrText>
+            </w:r>
+            <w:r>
+              <w:rPr>
+                <w:noProof/>
+                <w:webHidden/>
+              </w:rPr>
+            </w:r>
+          </w:ins>
+          <w:r>
+            <w:rPr>
+              <w:noProof/>
+              <w:webHidden/>
+            </w:rPr>
+            <w:fldChar w:fldCharType="separate"/>
+          </w:r>
+          <w:ins w:id="21" w:author="Nathan Field" w:date="2022-10-08T20:24:00Z">
+            <w:r>
+              <w:rPr>
+                <w:noProof/>
+                <w:webHidden/>
+              </w:rPr>
+              <w:t>3</w:t>
+            </w:r>
+            <w:r>
+              <w:rPr>
+                <w:noProof/>
+                <w:webHidden/>
+              </w:rPr>
+              <w:fldChar w:fldCharType="end"/>
+            </w:r>
+            <w:r>
+              <w:rPr>
+                <w:rStyle w:val="Hyperlink"/>
+                <w:noProof/>
+              </w:rPr>
+              <w:fldChar w:fldCharType="end"/>
+            </w:r>
+          </w:ins>
+        </w:p>
+        <w:p>
+          <w:pPr>
+            <w:pStyle w:val="TOC2"/>
+            <w:tabs>
+              <w:tab w:val="right" w:leader="dot" w:pos="9016"/>
+            </w:tabs>
+            <w:rPr>
+              <w:ins w:id="22" w:author="Nathan Field" w:date="2022-10-08T20:24:00Z"/>
+              <w:rFonts w:cstheme="minorBidi"/>
+              <w:noProof/>
+              <w:lang w:val="en-IE" w:eastAsia="en-IE"/>
+            </w:rPr>
+          </w:pPr>
+          <w:ins w:id="23" w:author="Nathan Field" w:date="2022-10-08T20:24:00Z">
+            <w:r>
+              <w:rPr>
+                <w:rStyle w:val="Hyperlink"/>
+                <w:noProof/>
+              </w:rPr>
+              <w:fldChar w:fldCharType="begin"/>
+            </w:r>
+            <w:r>
+              <w:rPr>
+                <w:rStyle w:val="Hyperlink"/>
+                <w:noProof/>
+              </w:rPr>
+              <w:instrText xml:space="preserve"> </w:instrText>
+            </w:r>
+            <w:r>
+              <w:rPr>
+                <w:noProof/>
+              </w:rPr>
+              <w:instrText>HYPERLINK \l "_Toc116153106"</w:instrText>
+            </w:r>
+            <w:r>
+              <w:rPr>
+                <w:rStyle w:val="Hyperlink"/>
+                <w:noProof/>
+              </w:rPr>
+              <w:instrText xml:space="preserve"> </w:instrText>
+            </w:r>
+            <w:r>
+              <w:rPr>
+                <w:rStyle w:val="Hyperlink"/>
+                <w:noProof/>
+              </w:rPr>
+            </w:r>
+            <w:r>
+              <w:rPr>
+                <w:rStyle w:val="Hyperlink"/>
+                <w:noProof/>
+              </w:rPr>
+              <w:fldChar w:fldCharType="separate"/>
+            </w:r>
+            <w:r>
+              <w:rPr>
+                <w:rStyle w:val="Hyperlink"/>
+                <w:noProof/>
+              </w:rPr>
+              <w:t>Circuit Diagrams</w:t>
+            </w:r>
+            <w:r>
+              <w:rPr>
+                <w:noProof/>
+                <w:webHidden/>
+              </w:rPr>
+              <w:tab/>
+            </w:r>
+            <w:r>
+              <w:rPr>
+                <w:noProof/>
+                <w:webHidden/>
+              </w:rPr>
+              <w:fldChar w:fldCharType="begin"/>
+            </w:r>
+            <w:r>
+              <w:rPr>
+                <w:noProof/>
+                <w:webHidden/>
+              </w:rPr>
+              <w:instrText xml:space="preserve"> PAGEREF _Toc116153106 \h </w:instrText>
+            </w:r>
+            <w:r>
+              <w:rPr>
+                <w:noProof/>
+                <w:webHidden/>
+              </w:rPr>
+            </w:r>
+          </w:ins>
+          <w:r>
+            <w:rPr>
+              <w:noProof/>
+              <w:webHidden/>
+            </w:rPr>
+            <w:fldChar w:fldCharType="separate"/>
+          </w:r>
+          <w:ins w:id="24" w:author="Nathan Field" w:date="2022-10-08T20:24:00Z">
+            <w:r>
+              <w:rPr>
+                <w:noProof/>
+                <w:webHidden/>
+              </w:rPr>
+              <w:t>3</w:t>
+            </w:r>
+            <w:r>
+              <w:rPr>
+                <w:noProof/>
+                <w:webHidden/>
+              </w:rPr>
+              <w:fldChar w:fldCharType="end"/>
+            </w:r>
+            <w:r>
+              <w:rPr>
+                <w:rStyle w:val="Hyperlink"/>
+                <w:noProof/>
+              </w:rPr>
+              <w:fldChar w:fldCharType="end"/>
+            </w:r>
+          </w:ins>
+        </w:p>
+        <w:p>
+          <w:pPr>
+            <w:pStyle w:val="TOC2"/>
+            <w:tabs>
+              <w:tab w:val="right" w:leader="dot" w:pos="9016"/>
+            </w:tabs>
+            <w:rPr>
+              <w:ins w:id="25" w:author="Nathan Field" w:date="2022-10-08T20:24:00Z"/>
+              <w:rFonts w:cstheme="minorBidi"/>
+              <w:noProof/>
+              <w:lang w:val="en-IE" w:eastAsia="en-IE"/>
+            </w:rPr>
+          </w:pPr>
+          <w:ins w:id="26" w:author="Nathan Field" w:date="2022-10-08T20:24:00Z">
+            <w:r>
+              <w:rPr>
+                <w:rStyle w:val="Hyperlink"/>
+                <w:noProof/>
+              </w:rPr>
+              <w:fldChar w:fldCharType="begin"/>
+            </w:r>
+            <w:r>
+              <w:rPr>
+                <w:rStyle w:val="Hyperlink"/>
+                <w:noProof/>
+              </w:rPr>
+              <w:instrText xml:space="preserve"> </w:instrText>
+            </w:r>
+            <w:r>
+              <w:rPr>
+                <w:noProof/>
+              </w:rPr>
+              <w:instrText>HYPERLINK \l "_Toc116153107"</w:instrText>
+            </w:r>
+            <w:r>
+              <w:rPr>
+                <w:rStyle w:val="Hyperlink"/>
+                <w:noProof/>
+              </w:rPr>
+              <w:instrText xml:space="preserve"> </w:instrText>
+            </w:r>
+            <w:r>
+              <w:rPr>
+                <w:rStyle w:val="Hyperlink"/>
+                <w:noProof/>
+              </w:rPr>
+            </w:r>
+            <w:r>
+              <w:rPr>
+                <w:rStyle w:val="Hyperlink"/>
+                <w:noProof/>
+              </w:rPr>
+              <w:fldChar w:fldCharType="separate"/>
+            </w:r>
+            <w:r>
+              <w:rPr>
+                <w:rStyle w:val="Hyperlink"/>
+                <w:noProof/>
+              </w:rPr>
+              <w:t>Hardware Requirements:</w:t>
+            </w:r>
+            <w:r>
+              <w:rPr>
+                <w:noProof/>
+                <w:webHidden/>
+              </w:rPr>
+              <w:tab/>
+            </w:r>
+            <w:r>
+              <w:rPr>
+                <w:noProof/>
+                <w:webHidden/>
+              </w:rPr>
+              <w:fldChar w:fldCharType="begin"/>
+            </w:r>
+            <w:r>
+              <w:rPr>
+                <w:noProof/>
+                <w:webHidden/>
+              </w:rPr>
+              <w:instrText xml:space="preserve"> PAGEREF _Toc116153107 \h </w:instrText>
+            </w:r>
+            <w:r>
+              <w:rPr>
+                <w:noProof/>
+                <w:webHidden/>
+              </w:rPr>
+            </w:r>
+          </w:ins>
+          <w:r>
+            <w:rPr>
+              <w:noProof/>
+              <w:webHidden/>
+            </w:rPr>
+            <w:fldChar w:fldCharType="separate"/>
+          </w:r>
+          <w:ins w:id="27" w:author="Nathan Field" w:date="2022-10-08T20:24:00Z">
+            <w:r>
+              <w:rPr>
+                <w:noProof/>
+                <w:webHidden/>
+              </w:rPr>
+              <w:t>4</w:t>
+            </w:r>
+            <w:r>
+              <w:rPr>
+                <w:noProof/>
+                <w:webHidden/>
+              </w:rPr>
+              <w:fldChar w:fldCharType="end"/>
+            </w:r>
+            <w:r>
+              <w:rPr>
+                <w:rStyle w:val="Hyperlink"/>
+                <w:noProof/>
+              </w:rPr>
+              <w:fldChar w:fldCharType="end"/>
+            </w:r>
+          </w:ins>
+        </w:p>
+        <w:p>
+          <w:pPr>
+            <w:pStyle w:val="TOC1"/>
+            <w:rPr>
+              <w:ins w:id="28" w:author="Nathan Field" w:date="2022-10-08T20:24:00Z"/>
+              <w:rFonts w:eastAsiaTheme="minorEastAsia"/>
+              <w:noProof/>
+              <w:lang w:eastAsia="en-IE"/>
+            </w:rPr>
+          </w:pPr>
+          <w:ins w:id="29" w:author="Nathan Field" w:date="2022-10-08T20:24:00Z">
+            <w:r>
+              <w:rPr>
+                <w:rStyle w:val="Hyperlink"/>
+                <w:noProof/>
+              </w:rPr>
+              <w:fldChar w:fldCharType="begin"/>
+            </w:r>
+            <w:r>
+              <w:rPr>
+                <w:rStyle w:val="Hyperlink"/>
+                <w:noProof/>
+              </w:rPr>
+              <w:instrText xml:space="preserve"> </w:instrText>
+            </w:r>
+            <w:r>
+              <w:rPr>
+                <w:noProof/>
+              </w:rPr>
+              <w:instrText>HYPERLINK \l "_Toc116153108"</w:instrText>
+            </w:r>
+            <w:r>
+              <w:rPr>
+                <w:rStyle w:val="Hyperlink"/>
+                <w:noProof/>
+              </w:rPr>
+              <w:instrText xml:space="preserve"> </w:instrText>
+            </w:r>
+            <w:r>
+              <w:rPr>
+                <w:rStyle w:val="Hyperlink"/>
+                <w:noProof/>
+              </w:rPr>
+            </w:r>
+            <w:r>
+              <w:rPr>
+                <w:rStyle w:val="Hyperlink"/>
+                <w:noProof/>
+              </w:rPr>
+              <w:fldChar w:fldCharType="separate"/>
+            </w:r>
+            <w:r>
+              <w:rPr>
+                <w:rStyle w:val="Hyperlink"/>
+                <w:noProof/>
+              </w:rPr>
+              <w:t>Data, Data Storage and Data Processing</w:t>
+            </w:r>
+            <w:r>
+              <w:rPr>
+                <w:noProof/>
+                <w:webHidden/>
+              </w:rPr>
+              <w:tab/>
+            </w:r>
+            <w:r>
+              <w:rPr>
+                <w:noProof/>
+                <w:webHidden/>
+              </w:rPr>
+              <w:fldChar w:fldCharType="begin"/>
+            </w:r>
+            <w:r>
+              <w:rPr>
+                <w:noProof/>
+                <w:webHidden/>
+              </w:rPr>
+              <w:instrText xml:space="preserve"> PAGEREF _Toc116153108 \h </w:instrText>
+            </w:r>
+            <w:r>
+              <w:rPr>
+                <w:noProof/>
+                <w:webHidden/>
+              </w:rPr>
+            </w:r>
+          </w:ins>
+          <w:r>
+            <w:rPr>
+              <w:noProof/>
+              <w:webHidden/>
+            </w:rPr>
+            <w:fldChar w:fldCharType="separate"/>
+          </w:r>
+          <w:ins w:id="30" w:author="Nathan Field" w:date="2022-10-08T20:24:00Z">
+            <w:r>
+              <w:rPr>
+                <w:noProof/>
+                <w:webHidden/>
+              </w:rPr>
+              <w:t>5</w:t>
+            </w:r>
+            <w:r>
+              <w:rPr>
+                <w:noProof/>
+                <w:webHidden/>
+              </w:rPr>
+              <w:fldChar w:fldCharType="end"/>
+            </w:r>
+            <w:r>
+              <w:rPr>
+                <w:rStyle w:val="Hyperlink"/>
+                <w:noProof/>
+              </w:rPr>
+              <w:fldChar w:fldCharType="end"/>
+            </w:r>
+          </w:ins>
+        </w:p>
+        <w:p>
+          <w:pPr>
+            <w:pStyle w:val="TOC1"/>
+            <w:rPr>
+              <w:ins w:id="31" w:author="Nathan Field" w:date="2022-10-08T20:24:00Z"/>
+              <w:rFonts w:eastAsiaTheme="minorEastAsia"/>
+              <w:noProof/>
+              <w:lang w:eastAsia="en-IE"/>
+            </w:rPr>
+          </w:pPr>
+          <w:ins w:id="32" w:author="Nathan Field" w:date="2022-10-08T20:24:00Z">
+            <w:r>
+              <w:rPr>
+                <w:rStyle w:val="Hyperlink"/>
+                <w:noProof/>
+              </w:rPr>
+              <w:fldChar w:fldCharType="begin"/>
+            </w:r>
+            <w:r>
+              <w:rPr>
+                <w:rStyle w:val="Hyperlink"/>
+                <w:noProof/>
+              </w:rPr>
+              <w:instrText xml:space="preserve"> </w:instrText>
+            </w:r>
+            <w:r>
+              <w:rPr>
+                <w:noProof/>
+              </w:rPr>
+              <w:instrText>HYPERLINK \l "_Toc116153109"</w:instrText>
+            </w:r>
+            <w:r>
+              <w:rPr>
+                <w:rStyle w:val="Hyperlink"/>
+                <w:noProof/>
+              </w:rPr>
+              <w:instrText xml:space="preserve"> </w:instrText>
+            </w:r>
+            <w:r>
+              <w:rPr>
+                <w:rStyle w:val="Hyperlink"/>
+                <w:noProof/>
+              </w:rPr>
+            </w:r>
+            <w:r>
+              <w:rPr>
+                <w:rStyle w:val="Hyperlink"/>
+                <w:noProof/>
+              </w:rPr>
+              <w:fldChar w:fldCharType="separate"/>
+            </w:r>
+            <w:r>
+              <w:rPr>
+                <w:rStyle w:val="Hyperlink"/>
+                <w:noProof/>
+              </w:rPr>
+              <w:t>Security</w:t>
+            </w:r>
+            <w:r>
+              <w:rPr>
+                <w:noProof/>
+                <w:webHidden/>
+              </w:rPr>
+              <w:tab/>
+            </w:r>
+            <w:r>
+              <w:rPr>
+                <w:noProof/>
+                <w:webHidden/>
+              </w:rPr>
+              <w:fldChar w:fldCharType="begin"/>
+            </w:r>
+            <w:r>
+              <w:rPr>
+                <w:noProof/>
+                <w:webHidden/>
+              </w:rPr>
+              <w:instrText xml:space="preserve"> PAGEREF _Toc116153109 \h </w:instrText>
+            </w:r>
+            <w:r>
+              <w:rPr>
+                <w:noProof/>
+                <w:webHidden/>
+              </w:rPr>
+            </w:r>
+          </w:ins>
+          <w:r>
+            <w:rPr>
+              <w:noProof/>
+              <w:webHidden/>
+            </w:rPr>
+            <w:fldChar w:fldCharType="separate"/>
+          </w:r>
+          <w:ins w:id="33" w:author="Nathan Field" w:date="2022-10-08T20:24:00Z">
+            <w:r>
+              <w:rPr>
+                <w:noProof/>
+                <w:webHidden/>
+              </w:rPr>
+              <w:t>5</w:t>
+            </w:r>
+            <w:r>
+              <w:rPr>
+                <w:noProof/>
+                <w:webHidden/>
+              </w:rPr>
+              <w:fldChar w:fldCharType="end"/>
+            </w:r>
+            <w:r>
+              <w:rPr>
+                <w:rStyle w:val="Hyperlink"/>
+                <w:noProof/>
+              </w:rPr>
+              <w:fldChar w:fldCharType="end"/>
+            </w:r>
+          </w:ins>
+        </w:p>
+        <w:p>
+          <w:pPr>
+            <w:pStyle w:val="TOC1"/>
+            <w:rPr>
+              <w:ins w:id="34" w:author="Nathan Field" w:date="2022-10-08T20:24:00Z"/>
+              <w:rFonts w:eastAsiaTheme="minorEastAsia"/>
+              <w:noProof/>
+              <w:lang w:eastAsia="en-IE"/>
+            </w:rPr>
+          </w:pPr>
+          <w:ins w:id="35" w:author="Nathan Field" w:date="2022-10-08T20:24:00Z">
+            <w:r>
+              <w:rPr>
+                <w:rStyle w:val="Hyperlink"/>
+                <w:noProof/>
+              </w:rPr>
+              <w:fldChar w:fldCharType="begin"/>
+            </w:r>
+            <w:r>
+              <w:rPr>
+                <w:rStyle w:val="Hyperlink"/>
+                <w:noProof/>
+              </w:rPr>
+              <w:instrText xml:space="preserve"> </w:instrText>
+            </w:r>
+            <w:r>
+              <w:rPr>
+                <w:noProof/>
+              </w:rPr>
+              <w:instrText>HYPERLINK \l "_Toc116153110"</w:instrText>
+            </w:r>
+            <w:r>
+              <w:rPr>
+                <w:rStyle w:val="Hyperlink"/>
+                <w:noProof/>
+              </w:rPr>
+              <w:instrText xml:space="preserve"> </w:instrText>
+            </w:r>
+            <w:r>
+              <w:rPr>
+                <w:rStyle w:val="Hyperlink"/>
+                <w:noProof/>
+              </w:rPr>
+            </w:r>
+            <w:r>
+              <w:rPr>
+                <w:rStyle w:val="Hyperlink"/>
+                <w:noProof/>
+              </w:rPr>
+              <w:fldChar w:fldCharType="separate"/>
+            </w:r>
+            <w:r>
+              <w:rPr>
+                <w:rStyle w:val="Hyperlink"/>
+                <w:noProof/>
+              </w:rPr>
+              <w:t>The UI, User and User Testing</w:t>
+            </w:r>
+            <w:r>
+              <w:rPr>
+                <w:noProof/>
+                <w:webHidden/>
+              </w:rPr>
+              <w:tab/>
+            </w:r>
+            <w:r>
+              <w:rPr>
+                <w:noProof/>
+                <w:webHidden/>
+              </w:rPr>
+              <w:fldChar w:fldCharType="begin"/>
+            </w:r>
+            <w:r>
+              <w:rPr>
+                <w:noProof/>
+                <w:webHidden/>
+              </w:rPr>
+              <w:instrText xml:space="preserve"> PAGEREF _Toc116153110 \h </w:instrText>
+            </w:r>
+            <w:r>
+              <w:rPr>
+                <w:noProof/>
+                <w:webHidden/>
+              </w:rPr>
+            </w:r>
+          </w:ins>
+          <w:r>
+            <w:rPr>
+              <w:noProof/>
+              <w:webHidden/>
+            </w:rPr>
+            <w:fldChar w:fldCharType="separate"/>
+          </w:r>
+          <w:ins w:id="36" w:author="Nathan Field" w:date="2022-10-08T20:24:00Z">
+            <w:r>
+              <w:rPr>
+                <w:noProof/>
+                <w:webHidden/>
+              </w:rPr>
+              <w:t>5</w:t>
+            </w:r>
+            <w:r>
+              <w:rPr>
+                <w:noProof/>
+                <w:webHidden/>
+              </w:rPr>
+              <w:fldChar w:fldCharType="end"/>
+            </w:r>
+            <w:r>
+              <w:rPr>
+                <w:rStyle w:val="Hyperlink"/>
+                <w:noProof/>
+              </w:rPr>
+              <w:fldChar w:fldCharType="end"/>
+            </w:r>
+          </w:ins>
+        </w:p>
+        <w:p>
+          <w:pPr>
+            <w:pStyle w:val="TOC1"/>
+            <w:rPr>
+              <w:ins w:id="37" w:author="Nathan Field" w:date="2022-10-08T20:24:00Z"/>
+              <w:rFonts w:eastAsiaTheme="minorEastAsia"/>
+              <w:noProof/>
+              <w:lang w:eastAsia="en-IE"/>
+            </w:rPr>
+          </w:pPr>
+          <w:ins w:id="38" w:author="Nathan Field" w:date="2022-10-08T20:24:00Z">
+            <w:r>
+              <w:rPr>
+                <w:rStyle w:val="Hyperlink"/>
+                <w:noProof/>
+              </w:rPr>
+              <w:fldChar w:fldCharType="begin"/>
+            </w:r>
+            <w:r>
+              <w:rPr>
+                <w:rStyle w:val="Hyperlink"/>
+                <w:noProof/>
+              </w:rPr>
+              <w:instrText xml:space="preserve"> </w:instrText>
+            </w:r>
+            <w:r>
+              <w:rPr>
+                <w:noProof/>
+              </w:rPr>
+              <w:instrText>HYPERLINK \l "_Toc116153111"</w:instrText>
+            </w:r>
+            <w:r>
+              <w:rPr>
+                <w:rStyle w:val="Hyperlink"/>
+                <w:noProof/>
+              </w:rPr>
+              <w:instrText xml:space="preserve"> </w:instrText>
+            </w:r>
+            <w:r>
+              <w:rPr>
+                <w:rStyle w:val="Hyperlink"/>
+                <w:noProof/>
+              </w:rPr>
+            </w:r>
+            <w:r>
+              <w:rPr>
+                <w:rStyle w:val="Hyperlink"/>
+                <w:noProof/>
+              </w:rPr>
+              <w:fldChar w:fldCharType="separate"/>
+            </w:r>
+            <w:r>
+              <w:rPr>
+                <w:rStyle w:val="Hyperlink"/>
+                <w:noProof/>
+              </w:rPr>
+              <w:t>Versioning</w:t>
+            </w:r>
+            <w:r>
+              <w:rPr>
+                <w:noProof/>
+                <w:webHidden/>
+              </w:rPr>
+              <w:tab/>
+            </w:r>
+            <w:r>
+              <w:rPr>
+                <w:noProof/>
+                <w:webHidden/>
+              </w:rPr>
+              <w:fldChar w:fldCharType="begin"/>
+            </w:r>
+            <w:r>
+              <w:rPr>
+                <w:noProof/>
+                <w:webHidden/>
+              </w:rPr>
+              <w:instrText xml:space="preserve"> PAGEREF _Toc116153111 \h </w:instrText>
+            </w:r>
+            <w:r>
+              <w:rPr>
+                <w:noProof/>
+                <w:webHidden/>
+              </w:rPr>
+            </w:r>
+          </w:ins>
+          <w:r>
+            <w:rPr>
+              <w:noProof/>
+              <w:webHidden/>
+            </w:rPr>
+            <w:fldChar w:fldCharType="separate"/>
+          </w:r>
+          <w:ins w:id="39" w:author="Nathan Field" w:date="2022-10-08T20:24:00Z">
+            <w:r>
+              <w:rPr>
+                <w:noProof/>
+                <w:webHidden/>
+              </w:rPr>
+              <w:t>6</w:t>
+            </w:r>
+            <w:r>
+              <w:rPr>
+                <w:noProof/>
+                <w:webHidden/>
+              </w:rPr>
+              <w:fldChar w:fldCharType="end"/>
+            </w:r>
+            <w:r>
+              <w:rPr>
+                <w:rStyle w:val="Hyperlink"/>
+                <w:noProof/>
+              </w:rPr>
+              <w:fldChar w:fldCharType="end"/>
+            </w:r>
+          </w:ins>
+        </w:p>
+        <w:p>
+          <w:pPr>
+            <w:rPr>
+              <w:ins w:id="40" w:author="Nathan Field" w:date="2022-10-08T19:37:00Z"/>
+            </w:rPr>
+          </w:pPr>
+          <w:del w:id="41" w:author="Nathan Field" w:date="2022-10-08T19:38:00Z">
+            <w:r>
+              <w:rPr>
+                <w:b/>
+                <w:bCs/>
+                <w:noProof/>
+                <w:lang w:val="en-US"/>
+              </w:rPr>
+              <w:delText>No table of contents entries found.</w:delText>
+            </w:r>
+          </w:del>
+          <w:ins w:id="42" w:author="Nathan Field" w:date="2022-10-08T19:37:00Z">
+            <w:r>
+              <w:rPr>
+                <w:b/>
+                <w:bCs/>
+                <w:noProof/>
+              </w:rPr>
+              <w:fldChar w:fldCharType="end"/>
+            </w:r>
+          </w:ins>
+        </w:p>
+        <w:customXmlInsRangeStart w:id="43" w:author="Nathan Field" w:date="2022-10-08T19:37:00Z"/>
+      </w:sdtContent>
+    </w:sdt>
+    <w:customXmlInsRangeEnd w:id="43"/>
+    <w:p>
+      <w:pPr>
+        <w:jc w:val="center"/>
+        <w:rPr>
+          <w:ins w:id="44" w:author="Nathan Field" w:date="2022-10-08T19:35:00Z"/>
           <w:b/>
           <w:bCs/>
           <w:color w:val="000000" w:themeColor="text1"/>
           <w:sz w:val="28"/>
           <w:szCs w:val="28"/>
-          <w:rPrChange w:id="8" w:author="nikita fedan" w:date="2022-10-08T16:28:00Z">
+        </w:rPr>
+      </w:pPr>
+    </w:p>
+    <w:p>
+      <w:pPr>
+        <w:jc w:val="center"/>
+        <w:rPr>
+          <w:ins w:id="45" w:author="Nathan Field" w:date="2022-10-08T19:35:00Z"/>
+          <w:b/>
+          <w:bCs/>
+          <w:color w:val="000000" w:themeColor="text1"/>
+          <w:sz w:val="28"/>
+          <w:szCs w:val="28"/>
+        </w:rPr>
+      </w:pPr>
+    </w:p>
+    <w:p>
+      <w:pPr>
+        <w:jc w:val="center"/>
+        <w:rPr>
+          <w:ins w:id="46" w:author="Nathan Field" w:date="2022-10-08T19:35:00Z"/>
+          <w:b/>
+          <w:bCs/>
+          <w:color w:val="000000" w:themeColor="text1"/>
+          <w:sz w:val="28"/>
+          <w:szCs w:val="28"/>
+        </w:rPr>
+      </w:pPr>
+    </w:p>
+    <w:p>
+      <w:pPr>
+        <w:jc w:val="center"/>
+        <w:rPr>
+          <w:ins w:id="47" w:author="Nathan Field" w:date="2022-10-08T19:35:00Z"/>
+          <w:b/>
+          <w:bCs/>
+          <w:color w:val="000000" w:themeColor="text1"/>
+          <w:sz w:val="28"/>
+          <w:szCs w:val="28"/>
+        </w:rPr>
+      </w:pPr>
+    </w:p>
+    <w:p>
+      <w:pPr>
+        <w:jc w:val="center"/>
+        <w:rPr>
+          <w:ins w:id="48" w:author="Nathan Field" w:date="2022-10-08T19:35:00Z"/>
+          <w:b/>
+          <w:bCs/>
+          <w:color w:val="000000" w:themeColor="text1"/>
+          <w:sz w:val="28"/>
+          <w:szCs w:val="28"/>
+        </w:rPr>
+      </w:pPr>
+    </w:p>
+    <w:p>
+      <w:pPr>
+        <w:jc w:val="center"/>
+        <w:rPr>
+          <w:ins w:id="49" w:author="Nathan Field" w:date="2022-10-08T19:35:00Z"/>
+          <w:b/>
+          <w:bCs/>
+          <w:color w:val="000000" w:themeColor="text1"/>
+          <w:sz w:val="28"/>
+          <w:szCs w:val="28"/>
+        </w:rPr>
+      </w:pPr>
+    </w:p>
+    <w:p>
+      <w:pPr>
+        <w:jc w:val="center"/>
+        <w:rPr>
+          <w:ins w:id="50" w:author="Nathan Field" w:date="2022-10-08T19:35:00Z"/>
+          <w:b/>
+          <w:bCs/>
+          <w:color w:val="000000" w:themeColor="text1"/>
+          <w:sz w:val="28"/>
+          <w:szCs w:val="28"/>
+        </w:rPr>
+      </w:pPr>
+    </w:p>
+    <w:p>
+      <w:pPr>
+        <w:jc w:val="center"/>
+        <w:rPr>
+          <w:ins w:id="51" w:author="Nathan Field" w:date="2022-10-08T19:35:00Z"/>
+          <w:b/>
+          <w:bCs/>
+          <w:color w:val="000000" w:themeColor="text1"/>
+          <w:sz w:val="28"/>
+          <w:szCs w:val="28"/>
+        </w:rPr>
+      </w:pPr>
+    </w:p>
+    <w:p>
+      <w:pPr>
+        <w:jc w:val="center"/>
+        <w:rPr>
+          <w:ins w:id="52" w:author="Nathan Field" w:date="2022-10-08T19:35:00Z"/>
+          <w:b/>
+          <w:bCs/>
+          <w:color w:val="000000" w:themeColor="text1"/>
+          <w:sz w:val="28"/>
+          <w:szCs w:val="28"/>
+        </w:rPr>
+      </w:pPr>
+    </w:p>
+    <w:p>
+      <w:pPr>
+        <w:jc w:val="center"/>
+        <w:rPr>
+          <w:ins w:id="53" w:author="Nathan Field" w:date="2022-10-08T19:35:00Z"/>
+          <w:b/>
+          <w:bCs/>
+          <w:color w:val="000000" w:themeColor="text1"/>
+          <w:sz w:val="28"/>
+          <w:szCs w:val="28"/>
+        </w:rPr>
+      </w:pPr>
+    </w:p>
+    <w:p>
+      <w:pPr>
+        <w:jc w:val="center"/>
+        <w:rPr>
+          <w:ins w:id="54" w:author="Nathan Field" w:date="2022-10-08T19:35:00Z"/>
+          <w:b/>
+          <w:bCs/>
+          <w:color w:val="000000" w:themeColor="text1"/>
+          <w:sz w:val="28"/>
+          <w:szCs w:val="28"/>
+        </w:rPr>
+      </w:pPr>
+    </w:p>
+    <w:p>
+      <w:pPr>
+        <w:jc w:val="center"/>
+        <w:rPr>
+          <w:ins w:id="55" w:author="Nathan Field" w:date="2022-10-08T19:35:00Z"/>
+          <w:b/>
+          <w:bCs/>
+          <w:color w:val="000000" w:themeColor="text1"/>
+          <w:sz w:val="28"/>
+          <w:szCs w:val="28"/>
+        </w:rPr>
+      </w:pPr>
+    </w:p>
+    <w:p>
+      <w:pPr>
+        <w:jc w:val="center"/>
+        <w:rPr>
+          <w:ins w:id="56" w:author="Nathan Field" w:date="2022-10-08T19:35:00Z"/>
+          <w:b/>
+          <w:bCs/>
+          <w:color w:val="000000" w:themeColor="text1"/>
+          <w:sz w:val="28"/>
+          <w:szCs w:val="28"/>
+        </w:rPr>
+      </w:pPr>
+    </w:p>
+    <w:p>
+      <w:pPr>
+        <w:jc w:val="center"/>
+        <w:rPr>
+          <w:ins w:id="57" w:author="Nathan Field" w:date="2022-10-08T19:35:00Z"/>
+          <w:b/>
+          <w:bCs/>
+          <w:color w:val="000000" w:themeColor="text1"/>
+          <w:sz w:val="28"/>
+          <w:szCs w:val="28"/>
+        </w:rPr>
+      </w:pPr>
+    </w:p>
+    <w:p>
+      <w:pPr>
+        <w:jc w:val="center"/>
+        <w:rPr>
+          <w:ins w:id="58" w:author="Nathan Field" w:date="2022-10-08T19:35:00Z"/>
+          <w:b/>
+          <w:bCs/>
+          <w:color w:val="000000" w:themeColor="text1"/>
+          <w:sz w:val="28"/>
+          <w:szCs w:val="28"/>
+        </w:rPr>
+      </w:pPr>
+    </w:p>
+    <w:p>
+      <w:pPr>
+        <w:jc w:val="center"/>
+        <w:rPr>
+          <w:ins w:id="59" w:author="Nathan Field" w:date="2022-10-08T19:35:00Z"/>
+          <w:b/>
+          <w:bCs/>
+          <w:color w:val="000000" w:themeColor="text1"/>
+          <w:sz w:val="28"/>
+          <w:szCs w:val="28"/>
+        </w:rPr>
+      </w:pPr>
+    </w:p>
+    <w:p>
+      <w:pPr>
+        <w:jc w:val="center"/>
+        <w:rPr>
+          <w:ins w:id="60" w:author="Nathan Field" w:date="2022-10-08T19:35:00Z"/>
+          <w:b/>
+          <w:bCs/>
+          <w:color w:val="000000" w:themeColor="text1"/>
+          <w:sz w:val="28"/>
+          <w:szCs w:val="28"/>
+        </w:rPr>
+      </w:pPr>
+    </w:p>
+    <w:p>
+      <w:pPr>
+        <w:jc w:val="center"/>
+        <w:rPr>
+          <w:ins w:id="61" w:author="Nathan Field" w:date="2022-10-08T19:35:00Z"/>
+          <w:b/>
+          <w:bCs/>
+          <w:color w:val="000000" w:themeColor="text1"/>
+          <w:sz w:val="28"/>
+          <w:szCs w:val="28"/>
+        </w:rPr>
+      </w:pPr>
+    </w:p>
+    <w:p>
+      <w:pPr>
+        <w:jc w:val="center"/>
+        <w:rPr>
+          <w:ins w:id="62" w:author="Nathan Field" w:date="2022-10-08T19:35:00Z"/>
+          <w:b/>
+          <w:bCs/>
+          <w:color w:val="000000" w:themeColor="text1"/>
+          <w:sz w:val="28"/>
+          <w:szCs w:val="28"/>
+        </w:rPr>
+      </w:pPr>
+    </w:p>
+    <w:p>
+      <w:pPr>
+        <w:jc w:val="center"/>
+        <w:rPr>
+          <w:ins w:id="63" w:author="Nathan Field" w:date="2022-10-08T19:35:00Z"/>
+          <w:b/>
+          <w:bCs/>
+          <w:color w:val="000000" w:themeColor="text1"/>
+          <w:sz w:val="28"/>
+          <w:szCs w:val="28"/>
+        </w:rPr>
+      </w:pPr>
+    </w:p>
+    <w:p>
+      <w:pPr>
+        <w:pStyle w:val="Heading1"/>
+        <w:jc w:val="center"/>
+        <w:rPr>
+          <w:ins w:id="64" w:author="Nathan Field" w:date="2022-10-08T19:39:00Z"/>
+        </w:rPr>
+      </w:pPr>
+      <w:bookmarkStart w:id="65" w:name="_Toc116153104"/>
+      <w:ins w:id="66" w:author="Nathan Field" w:date="2022-10-08T19:39:00Z">
+        <w:r>
+          <w:t>Introduction</w:t>
+        </w:r>
+        <w:bookmarkEnd w:id="65"/>
+      </w:ins>
+    </w:p>
+    <w:p>
+      <w:pPr>
+        <w:rPr>
+          <w:ins w:id="67" w:author="Nathan Field" w:date="2022-10-08T19:39:00Z"/>
+        </w:rPr>
+      </w:pPr>
+    </w:p>
+    <w:p>
+      <w:pPr>
+        <w:rPr>
+          <w:ins w:id="68" w:author="Nathan Field" w:date="2022-10-08T19:39:00Z"/>
+        </w:rPr>
+      </w:pPr>
+      <w:ins w:id="69" w:author="Nathan Field" w:date="2022-10-08T19:41:00Z">
+        <w:r>
+          <w:t>Our IoT application is an alarm system for single-entry rooms</w:t>
+        </w:r>
+        <w:r>
+          <w:t xml:space="preserve"> containing valu</w:t>
+        </w:r>
+      </w:ins>
+      <w:ins w:id="70" w:author="Nathan Field" w:date="2022-10-08T19:42:00Z">
+        <w:r>
+          <w:t xml:space="preserve">able documents of some form. </w:t>
+        </w:r>
+      </w:ins>
+      <w:ins w:id="71" w:author="Nathan Field" w:date="2022-10-08T19:48:00Z">
+        <w:r>
+          <w:t xml:space="preserve">After </w:t>
+        </w:r>
+      </w:ins>
+      <w:ins w:id="72" w:author="Nathan Field" w:date="2022-10-08T19:42:00Z">
+        <w:r>
+          <w:t>passing fingerprint and facial recognition</w:t>
+        </w:r>
+      </w:ins>
+      <w:ins w:id="73" w:author="Nathan Field" w:date="2022-10-08T19:48:00Z">
+        <w:r>
+          <w:t>, th</w:t>
+        </w:r>
+        <w:r>
+          <w:t>e</w:t>
+        </w:r>
+        <w:r>
+          <w:t xml:space="preserve"> electric strike</w:t>
+        </w:r>
+        <w:r>
+          <w:t xml:space="preserve"> door</w:t>
+        </w:r>
+        <w:r>
+          <w:t xml:space="preserve"> lock</w:t>
+        </w:r>
+        <w:r>
+          <w:t xml:space="preserve"> is </w:t>
+        </w:r>
+      </w:ins>
+      <w:ins w:id="74" w:author="Nathan Field" w:date="2022-10-08T19:49:00Z">
+        <w:r>
+          <w:t>unlocked,</w:t>
+        </w:r>
+      </w:ins>
+      <w:ins w:id="75" w:author="Nathan Field" w:date="2022-10-08T19:48:00Z">
+        <w:r>
+          <w:t xml:space="preserve"> and entry is granted</w:t>
+        </w:r>
+      </w:ins>
+      <w:ins w:id="76" w:author="Nathan Field" w:date="2022-10-08T19:42:00Z">
+        <w:r>
+          <w:t>.</w:t>
+        </w:r>
+      </w:ins>
+      <w:ins w:id="77" w:author="Nathan Field" w:date="2022-10-08T19:49:00Z">
+        <w:r>
+          <w:t xml:space="preserve"> There is a door sensor to detect when the door is open and closed.</w:t>
+        </w:r>
+      </w:ins>
+      <w:ins w:id="78" w:author="Nathan Field" w:date="2022-10-08T19:50:00Z">
+        <w:r>
+          <w:t xml:space="preserve"> A</w:t>
+        </w:r>
+      </w:ins>
+      <w:ins w:id="79" w:author="Nathan Field" w:date="2022-10-08T19:45:00Z">
+        <w:r>
+          <w:t xml:space="preserve"> Database is used to</w:t>
+        </w:r>
+      </w:ins>
+      <w:ins w:id="80" w:author="Nathan Field" w:date="2022-10-08T19:49:00Z">
+        <w:r>
+          <w:t xml:space="preserve"> store fingerprint, facial images, </w:t>
+        </w:r>
+      </w:ins>
+      <w:ins w:id="81" w:author="Nathan Field" w:date="2022-10-08T19:50:00Z">
+        <w:r>
+          <w:t>date, and time of access.</w:t>
+        </w:r>
+      </w:ins>
+      <w:ins w:id="82" w:author="Nathan Field" w:date="2022-10-08T19:51:00Z">
+        <w:r>
+          <w:t xml:space="preserve"> </w:t>
+        </w:r>
+        <w:r>
+          <w:t>Each stage of the process i</w:t>
+        </w:r>
+      </w:ins>
+      <w:ins w:id="83" w:author="Nathan Field" w:date="2022-10-08T19:52:00Z">
+        <w:r>
+          <w:t>s accompanied by</w:t>
+        </w:r>
+      </w:ins>
+      <w:ins w:id="84" w:author="Nathan Field" w:date="2022-10-08T19:51:00Z">
+        <w:r>
+          <w:t xml:space="preserve"> a speaker, </w:t>
+        </w:r>
+      </w:ins>
+      <w:ins w:id="85" w:author="Nathan Field" w:date="2022-10-08T19:53:00Z">
+        <w:r>
+          <w:t>buzzer,</w:t>
+        </w:r>
+      </w:ins>
+      <w:ins w:id="86" w:author="Nathan Field" w:date="2022-10-08T19:51:00Z">
+        <w:r>
+          <w:t xml:space="preserve"> or light</w:t>
+        </w:r>
+      </w:ins>
+      <w:ins w:id="87" w:author="Nathan Field" w:date="2022-10-08T19:52:00Z">
+        <w:r>
+          <w:t xml:space="preserve"> (to facilitate various levels of abilities)</w:t>
+        </w:r>
+      </w:ins>
+      <w:ins w:id="88" w:author="Nathan Field" w:date="2022-10-08T19:51:00Z">
+        <w:r>
+          <w:t>.</w:t>
+        </w:r>
+      </w:ins>
+      <w:ins w:id="89" w:author="Nathan Field" w:date="2022-10-08T19:53:00Z">
+        <w:r>
+          <w:t xml:space="preserve"> </w:t>
+        </w:r>
+      </w:ins>
+      <w:ins w:id="90" w:author="Nathan Field" w:date="2022-10-08T19:54:00Z">
+        <w:r>
+          <w:t>A flask website is to be used to facilitate a typical front-end user.</w:t>
+        </w:r>
+      </w:ins>
+    </w:p>
+    <w:p>
+      <w:pPr>
+        <w:rPr>
+          <w:ins w:id="91" w:author="Nathan Field" w:date="2022-10-08T19:39:00Z"/>
+        </w:rPr>
+      </w:pPr>
+    </w:p>
+    <w:p>
+      <w:pPr>
+        <w:rPr>
+          <w:ins w:id="92" w:author="Nathan Field" w:date="2022-10-08T19:39:00Z"/>
+        </w:rPr>
+      </w:pPr>
+    </w:p>
+    <w:p>
+      <w:pPr>
+        <w:rPr>
+          <w:ins w:id="93" w:author="Nathan Field" w:date="2022-10-08T19:39:00Z"/>
+        </w:rPr>
+      </w:pPr>
+    </w:p>
+    <w:p>
+      <w:pPr>
+        <w:rPr>
+          <w:ins w:id="94" w:author="Nathan Field" w:date="2022-10-08T19:39:00Z"/>
+        </w:rPr>
+      </w:pPr>
+    </w:p>
+    <w:p>
+      <w:pPr>
+        <w:rPr>
+          <w:ins w:id="95" w:author="Nathan Field" w:date="2022-10-08T19:39:00Z"/>
+        </w:rPr>
+      </w:pPr>
+    </w:p>
+    <w:p>
+      <w:pPr>
+        <w:rPr>
+          <w:ins w:id="96" w:author="Nathan Field" w:date="2022-10-08T19:39:00Z"/>
+        </w:rPr>
+      </w:pPr>
+    </w:p>
+    <w:p>
+      <w:pPr>
+        <w:rPr>
+          <w:ins w:id="97" w:author="Nathan Field" w:date="2022-10-08T19:39:00Z"/>
+        </w:rPr>
+      </w:pPr>
+    </w:p>
+    <w:p>
+      <w:pPr>
+        <w:rPr>
+          <w:ins w:id="98" w:author="Nathan Field" w:date="2022-10-08T19:39:00Z"/>
+        </w:rPr>
+      </w:pPr>
+    </w:p>
+    <w:p>
+      <w:pPr>
+        <w:rPr>
+          <w:ins w:id="99" w:author="Nathan Field" w:date="2022-10-08T19:39:00Z"/>
+        </w:rPr>
+      </w:pPr>
+    </w:p>
+    <w:p>
+      <w:pPr>
+        <w:rPr>
+          <w:ins w:id="100" w:author="Nathan Field" w:date="2022-10-08T19:39:00Z"/>
+        </w:rPr>
+      </w:pPr>
+    </w:p>
+    <w:p>
+      <w:pPr>
+        <w:rPr>
+          <w:ins w:id="101" w:author="Nathan Field" w:date="2022-10-08T19:39:00Z"/>
+        </w:rPr>
+      </w:pPr>
+    </w:p>
+    <w:p>
+      <w:pPr>
+        <w:rPr>
+          <w:ins w:id="102" w:author="Nathan Field" w:date="2022-10-08T19:39:00Z"/>
+        </w:rPr>
+      </w:pPr>
+    </w:p>
+    <w:p>
+      <w:pPr>
+        <w:rPr>
+          <w:ins w:id="103" w:author="Nathan Field" w:date="2022-10-08T19:39:00Z"/>
+        </w:rPr>
+      </w:pPr>
+    </w:p>
+    <w:p>
+      <w:pPr>
+        <w:rPr>
+          <w:ins w:id="104" w:author="Nathan Field" w:date="2022-10-08T19:39:00Z"/>
+        </w:rPr>
+      </w:pPr>
+    </w:p>
+    <w:p>
+      <w:pPr>
+        <w:rPr>
+          <w:ins w:id="105" w:author="Nathan Field" w:date="2022-10-08T19:39:00Z"/>
+        </w:rPr>
+      </w:pPr>
+    </w:p>
+    <w:p>
+      <w:pPr>
+        <w:rPr>
+          <w:ins w:id="106" w:author="Nathan Field" w:date="2022-10-08T19:39:00Z"/>
+        </w:rPr>
+      </w:pPr>
+    </w:p>
+    <w:p>
+      <w:pPr>
+        <w:rPr>
+          <w:ins w:id="107" w:author="Nathan Field" w:date="2022-10-08T19:39:00Z"/>
+        </w:rPr>
+      </w:pPr>
+    </w:p>
+    <w:p>
+      <w:pPr>
+        <w:rPr>
+          <w:ins w:id="108" w:author="Nathan Field" w:date="2022-10-08T19:39:00Z"/>
+        </w:rPr>
+      </w:pPr>
+    </w:p>
+    <w:p>
+      <w:pPr>
+        <w:rPr>
+          <w:ins w:id="109" w:author="Nathan Field" w:date="2022-10-08T19:39:00Z"/>
+        </w:rPr>
+      </w:pPr>
+    </w:p>
+    <w:p>
+      <w:pPr>
+        <w:rPr>
+          <w:ins w:id="110" w:author="Nathan Field" w:date="2022-10-08T19:39:00Z"/>
+        </w:rPr>
+      </w:pPr>
+    </w:p>
+    <w:p>
+      <w:pPr>
+        <w:rPr>
+          <w:ins w:id="111" w:author="Nathan Field" w:date="2022-10-08T19:39:00Z"/>
+        </w:rPr>
+      </w:pPr>
+    </w:p>
+    <w:p>
+      <w:pPr>
+        <w:rPr>
+          <w:ins w:id="112" w:author="Nathan Field" w:date="2022-10-08T19:39:00Z"/>
+        </w:rPr>
+      </w:pPr>
+    </w:p>
+    <w:p>
+      <w:pPr>
+        <w:rPr>
+          <w:ins w:id="113" w:author="Nathan Field" w:date="2022-10-08T19:39:00Z"/>
+        </w:rPr>
+      </w:pPr>
+    </w:p>
+    <w:p>
+      <w:pPr>
+        <w:rPr>
+          <w:ins w:id="114" w:author="Nathan Field" w:date="2022-10-08T19:39:00Z"/>
+        </w:rPr>
+      </w:pPr>
+    </w:p>
+    <w:p>
+      <w:pPr>
+        <w:rPr>
+          <w:ins w:id="115" w:author="Nathan Field" w:date="2022-10-08T19:39:00Z"/>
+        </w:rPr>
+      </w:pPr>
+    </w:p>
+    <w:p>
+      <w:pPr>
+        <w:pStyle w:val="Heading1"/>
+        <w:jc w:val="center"/>
+        <w:rPr>
+          <w:ins w:id="116" w:author="Nathan Field" w:date="2022-10-08T19:39:00Z"/>
+        </w:rPr>
+      </w:pPr>
+      <w:bookmarkStart w:id="117" w:name="_Toc116153105"/>
+      <w:ins w:id="118" w:author="Nathan Field" w:date="2022-10-08T20:20:00Z">
+        <w:r>
+          <w:t>Hardware</w:t>
+        </w:r>
+      </w:ins>
+      <w:bookmarkEnd w:id="117"/>
+    </w:p>
+    <w:p>
+      <w:pPr>
+        <w:jc w:val="center"/>
+        <w:rPr>
+          <w:ins w:id="119" w:author="Nathan Field" w:date="2022-10-08T19:35:00Z"/>
+          <w:b/>
+          <w:bCs/>
+          <w:color w:val="000000" w:themeColor="text1"/>
+          <w:sz w:val="28"/>
+          <w:szCs w:val="28"/>
+        </w:rPr>
+      </w:pPr>
+    </w:p>
+    <w:p>
+      <w:pPr>
+        <w:pStyle w:val="Heading2"/>
+        <w:jc w:val="center"/>
+        <w:rPr>
+          <w:ins w:id="120" w:author="nikita fedan" w:date="2022-10-08T16:24:00Z"/>
+          <w:rPrChange w:id="121" w:author="nikita fedan" w:date="2022-10-08T16:28:00Z">
             <w:rPr>
-              <w:ins w:id="9" w:author="nikita fedan" w:date="2022-10-08T16:24:00Z"/>
+              <w:ins w:id="122" w:author="nikita fedan" w:date="2022-10-08T16:24:00Z"/>
               <w:color w:val="000000" w:themeColor="text1"/>
             </w:rPr>
           </w:rPrChange>
         </w:rPr>
-      </w:pPr>
-      <w:ins w:id="10" w:author="nikita fedan" w:date="2022-10-08T16:24:00Z">
+        <w:pPrChange w:id="123" w:author="Nathan Field" w:date="2022-10-08T20:20:00Z">
+          <w:pPr>
+            <w:jc w:val="center"/>
+          </w:pPr>
+        </w:pPrChange>
+      </w:pPr>
+      <w:bookmarkStart w:id="124" w:name="_Toc116153106"/>
+      <w:ins w:id="125" w:author="Nathan Field" w:date="2022-10-08T20:15:00Z">
+        <w:r>
+          <w:t>Circuit Diagrams</w:t>
+        </w:r>
+      </w:ins>
+      <w:bookmarkEnd w:id="124"/>
+      <w:ins w:id="126" w:author="nikita fedan" w:date="2022-10-08T16:24:00Z">
+        <w:del w:id="127" w:author="Nathan Field" w:date="2022-10-08T20:15:00Z">
+          <w:r>
+            <w:delText>Hardware</w:delText>
+          </w:r>
+        </w:del>
+      </w:ins>
+    </w:p>
+    <w:p>
+      <w:pPr>
+        <w:rPr>
+          <w:ins w:id="128" w:author="nikita fedan" w:date="2022-10-08T16:21:00Z"/>
+          <w:b/>
+          <w:bCs/>
+          <w:color w:val="000000" w:themeColor="text1"/>
+          <w:rPrChange w:id="129" w:author="nikita fedan" w:date="2022-10-08T16:29:00Z">
+            <w:rPr>
+              <w:ins w:id="130" w:author="nikita fedan" w:date="2022-10-08T16:21:00Z"/>
+            </w:rPr>
+          </w:rPrChange>
+        </w:rPr>
+      </w:pPr>
+      <w:ins w:id="131" w:author="nikita fedan" w:date="2022-10-08T16:25:00Z">
         <w:r>
           <w:rPr>
             <w:b/>
             <w:bCs/>
             <w:color w:val="000000" w:themeColor="text1"/>
-            <w:sz w:val="28"/>
-            <w:szCs w:val="28"/>
-            <w:rPrChange w:id="11" w:author="nikita fedan" w:date="2022-10-08T16:28:00Z">
-              <w:rPr/>
-            </w:rPrChange>
-          </w:rPr>
-          <w:t>Hardware</w:t>
-        </w:r>
-      </w:ins>
-    </w:p>
-    <w:p>
-      <w:pPr>
-        <w:rPr>
-          <w:ins w:id="12" w:author="nikita fedan" w:date="2022-10-08T16:21:00Z"/>
-          <w:b/>
-          <w:bCs/>
-          <w:color w:val="000000" w:themeColor="text1"/>
-          <w:rPrChange w:id="13" w:author="nikita fedan" w:date="2022-10-08T16:29:00Z">
-            <w:rPr>
-              <w:ins w:id="14" w:author="nikita fedan" w:date="2022-10-08T16:21:00Z"/>
-            </w:rPr>
-          </w:rPrChange>
-        </w:rPr>
-      </w:pPr>
-      <w:ins w:id="15" w:author="nikita fedan" w:date="2022-10-08T16:25:00Z">
-        <w:r>
-          <w:rPr>
-            <w:b/>
-            <w:bCs/>
-            <w:color w:val="000000" w:themeColor="text1"/>
-            <w:rPrChange w:id="16" w:author="nikita fedan" w:date="2022-10-08T16:29:00Z">
+            <w:rPrChange w:id="132" w:author="nikita fedan" w:date="2022-10-08T16:29:00Z">
               <w:rPr>
                 <w:color w:val="000000" w:themeColor="text1"/>
               </w:rPr>
@@ -130,10 +1791,10 @@
     <w:p>
       <w:pPr>
         <w:rPr>
-          <w:ins w:id="17" w:author="Nathan Field" w:date="2022-10-07T13:46:00Z"/>
-        </w:rPr>
-      </w:pPr>
-      <w:ins w:id="18" w:author="nikita fedan" w:date="2022-10-08T16:22:00Z">
+          <w:ins w:id="133" w:author="Nathan Field" w:date="2022-10-07T13:46:00Z"/>
+        </w:rPr>
+      </w:pPr>
+      <w:ins w:id="134" w:author="nikita fedan" w:date="2022-10-08T16:22:00Z">
         <w:r>
           <w:rPr>
             <w:noProof/>
@@ -154,7 +1815,7 @@
                       <pic:cNvPicPr/>
                     </pic:nvPicPr>
                     <pic:blipFill>
-                      <a:blip r:embed="rId5" cstate="print">
+                      <a:blip r:embed="rId6" cstate="print">
                         <a:extLst>
                           <a:ext uri="{28A0092B-C50C-407E-A947-70E740481C1C}">
                             <a14:useLocalDpi xmlns:a14="http://schemas.microsoft.com/office/drawing/2010/main" val="0"/>
@@ -185,40 +1846,39 @@
     <w:p>
       <w:pPr>
         <w:rPr>
-          <w:ins w:id="19" w:author="nikita fedan" w:date="2022-10-08T16:25:00Z"/>
-        </w:rPr>
-      </w:pPr>
-    </w:p>
-    <w:p>
-      <w:pPr>
-        <w:rPr>
-          <w:ins w:id="20" w:author="nikita fedan" w:date="2022-10-08T16:28:00Z"/>
-        </w:rPr>
-      </w:pPr>
-    </w:p>
-    <w:p>
-      <w:pPr>
-        <w:rPr>
-          <w:ins w:id="21" w:author="nikita fedan" w:date="2022-10-08T16:30:00Z"/>
+          <w:ins w:id="135" w:author="nikita fedan" w:date="2022-10-08T16:25:00Z"/>
+        </w:rPr>
+      </w:pPr>
+    </w:p>
+    <w:p>
+      <w:pPr>
+        <w:rPr>
+          <w:ins w:id="136" w:author="nikita fedan" w:date="2022-10-08T16:28:00Z"/>
+        </w:rPr>
+      </w:pPr>
+    </w:p>
+    <w:p>
+      <w:pPr>
+        <w:rPr>
+          <w:ins w:id="137" w:author="nikita fedan" w:date="2022-10-08T16:30:00Z"/>
           <w:b/>
           <w:bCs/>
-          <w:rPrChange w:id="22" w:author="nikita fedan" w:date="2022-10-08T16:30:00Z">
+          <w:rPrChange w:id="138" w:author="nikita fedan" w:date="2022-10-08T16:30:00Z">
             <w:rPr>
-              <w:ins w:id="23" w:author="nikita fedan" w:date="2022-10-08T16:30:00Z"/>
+              <w:ins w:id="139" w:author="nikita fedan" w:date="2022-10-08T16:30:00Z"/>
             </w:rPr>
           </w:rPrChange>
         </w:rPr>
       </w:pPr>
-      <w:ins w:id="24" w:author="nikita fedan" w:date="2022-10-08T16:30:00Z">
+      <w:ins w:id="140" w:author="nikita fedan" w:date="2022-10-08T16:30:00Z">
         <w:r>
           <w:rPr>
             <w:b/>
             <w:bCs/>
-            <w:rPrChange w:id="25" w:author="nikita fedan" w:date="2022-10-08T16:30:00Z">
+            <w:rPrChange w:id="141" w:author="nikita fedan" w:date="2022-10-08T16:30:00Z">
               <w:rPr/>
             </w:rPrChange>
           </w:rPr>
-          <w:lastRenderedPageBreak/>
           <w:t>Fritzing circuit commentary</w:t>
         </w:r>
         <w:r>
@@ -237,10 +1897,10 @@
           <w:numId w:val="1"/>
         </w:numPr>
         <w:rPr>
-          <w:ins w:id="26" w:author="nikita fedan" w:date="2022-10-08T16:30:00Z"/>
-        </w:rPr>
-      </w:pPr>
-      <w:ins w:id="27" w:author="nikita fedan" w:date="2022-10-08T16:30:00Z">
+          <w:ins w:id="142" w:author="nikita fedan" w:date="2022-10-08T16:30:00Z"/>
+        </w:rPr>
+      </w:pPr>
+      <w:ins w:id="143" w:author="nikita fedan" w:date="2022-10-08T16:30:00Z">
         <w:r>
           <w:t>Raspberry pi 3 used for diagram</w:t>
         </w:r>
@@ -256,24 +1916,36 @@
           <w:numId w:val="1"/>
         </w:numPr>
         <w:rPr>
-          <w:ins w:id="28" w:author="nikita fedan" w:date="2022-10-08T16:30:00Z"/>
-        </w:rPr>
-      </w:pPr>
-      <w:ins w:id="29" w:author="nikita fedan" w:date="2022-10-08T16:30:00Z">
-        <w:r>
-          <w:t xml:space="preserve">Assuming leds need 2.2 forward voltage, the resistor needed is a 68.75 ohm one, however luckily for us, </w:t>
-        </w:r>
-        <w:proofErr w:type="gramStart"/>
-        <w:r>
-          <w:t>68 ohm</w:t>
-        </w:r>
-        <w:proofErr w:type="gramEnd"/>
-        <w:r>
-          <w:t xml:space="preserve"> resistors exist</w:t>
-        </w:r>
+          <w:ins w:id="144" w:author="nikita fedan" w:date="2022-10-08T16:30:00Z"/>
+        </w:rPr>
+      </w:pPr>
+      <w:ins w:id="145" w:author="nikita fedan" w:date="2022-10-08T16:30:00Z">
+        <w:r>
+          <w:t xml:space="preserve">Assuming </w:t>
+        </w:r>
+        <w:proofErr w:type="spellStart"/>
+        <w:r>
+          <w:t>leds</w:t>
+        </w:r>
+        <w:proofErr w:type="spellEnd"/>
+        <w:r>
+          <w:t xml:space="preserve"> need 2.2 forward voltage, the resistor needed is a 68.75 ohm one</w:t>
+        </w:r>
+      </w:ins>
+      <w:ins w:id="146" w:author="Nathan Field" w:date="2022-10-08T20:00:00Z">
         <w:r>
           <w:t>.</w:t>
         </w:r>
+      </w:ins>
+      <w:ins w:id="147" w:author="nikita fedan" w:date="2022-10-08T16:30:00Z">
+        <w:del w:id="148" w:author="Nathan Field" w:date="2022-10-08T20:00:00Z">
+          <w:r>
+            <w:delText>, however luckily for us, 68 ohm resistors exist</w:delText>
+          </w:r>
+          <w:r>
+            <w:delText>.</w:delText>
+          </w:r>
+        </w:del>
       </w:ins>
     </w:p>
     <w:p>
@@ -283,12 +1955,20 @@
           <w:numId w:val="1"/>
         </w:numPr>
         <w:rPr>
-          <w:ins w:id="30" w:author="nikita fedan" w:date="2022-10-08T16:30:00Z"/>
-        </w:rPr>
-      </w:pPr>
-      <w:ins w:id="31" w:author="nikita fedan" w:date="2022-10-08T16:30:00Z">
-        <w:r>
-          <w:t>The grounds of all the leds may be connected, and then plugged into a single ground pin on the pi, freeing up n-1 ground pins.</w:t>
+          <w:ins w:id="149" w:author="nikita fedan" w:date="2022-10-08T16:30:00Z"/>
+        </w:rPr>
+      </w:pPr>
+      <w:ins w:id="150" w:author="nikita fedan" w:date="2022-10-08T16:30:00Z">
+        <w:r>
+          <w:t xml:space="preserve">The grounds of all the </w:t>
+        </w:r>
+        <w:proofErr w:type="spellStart"/>
+        <w:r>
+          <w:t>leds</w:t>
+        </w:r>
+        <w:proofErr w:type="spellEnd"/>
+        <w:r>
+          <w:t xml:space="preserve"> may be connected, and then plugged into a single ground pin on the pi, freeing up n-1 ground pins.</w:t>
         </w:r>
         <w:r>
           <w:t xml:space="preserve"> Although unknown if diodes will need to be added.</w:t>
@@ -302,10 +1982,10 @@
           <w:numId w:val="1"/>
         </w:numPr>
         <w:rPr>
-          <w:ins w:id="32" w:author="nikita fedan" w:date="2022-10-08T16:31:00Z"/>
-        </w:rPr>
-      </w:pPr>
-      <w:ins w:id="33" w:author="nikita fedan" w:date="2022-10-08T16:30:00Z">
+          <w:ins w:id="151" w:author="nikita fedan" w:date="2022-10-08T16:31:00Z"/>
+        </w:rPr>
+      </w:pPr>
+      <w:ins w:id="152" w:author="nikita fedan" w:date="2022-10-08T16:30:00Z">
         <w:r>
           <w:t>Momentary switch button will be used for sending a signal to raspberry pi.</w:t>
         </w:r>
@@ -314,12 +1994,12 @@
     <w:p>
       <w:pPr>
         <w:rPr>
-          <w:ins w:id="34" w:author="nikita fedan" w:date="2022-10-08T16:31:00Z"/>
+          <w:ins w:id="153" w:author="nikita fedan" w:date="2022-10-08T16:31:00Z"/>
           <w:b/>
           <w:bCs/>
-          <w:rPrChange w:id="35" w:author="nikita fedan" w:date="2022-10-08T16:31:00Z">
+          <w:rPrChange w:id="154" w:author="nikita fedan" w:date="2022-10-08T16:31:00Z">
             <w:rPr>
-              <w:ins w:id="36" w:author="nikita fedan" w:date="2022-10-08T16:31:00Z"/>
+              <w:ins w:id="155" w:author="nikita fedan" w:date="2022-10-08T16:31:00Z"/>
             </w:rPr>
           </w:rPrChange>
         </w:rPr>
@@ -328,17 +2008,17 @@
     <w:p>
       <w:pPr>
         <w:rPr>
-          <w:ins w:id="37" w:author="nikita fedan" w:date="2022-10-08T16:31:00Z"/>
+          <w:ins w:id="156" w:author="nikita fedan" w:date="2022-10-08T16:31:00Z"/>
           <w:b/>
           <w:bCs/>
         </w:rPr>
       </w:pPr>
-      <w:ins w:id="38" w:author="nikita fedan" w:date="2022-10-08T16:31:00Z">
+      <w:ins w:id="157" w:author="nikita fedan" w:date="2022-10-08T16:31:00Z">
         <w:r>
           <w:rPr>
             <w:b/>
             <w:bCs/>
-            <w:rPrChange w:id="39" w:author="nikita fedan" w:date="2022-10-08T16:31:00Z">
+            <w:rPrChange w:id="158" w:author="nikita fedan" w:date="2022-10-08T16:31:00Z">
               <w:rPr/>
             </w:rPrChange>
           </w:rPr>
@@ -353,16 +2033,16 @@
           <w:numId w:val="1"/>
         </w:numPr>
         <w:rPr>
-          <w:ins w:id="40" w:author="nikita fedan" w:date="2022-10-08T16:32:00Z"/>
-        </w:rPr>
-      </w:pPr>
-      <w:ins w:id="41" w:author="nikita fedan" w:date="2022-10-08T16:32:00Z">
+          <w:ins w:id="159" w:author="nikita fedan" w:date="2022-10-08T16:32:00Z"/>
+        </w:rPr>
+      </w:pPr>
+      <w:ins w:id="160" w:author="nikita fedan" w:date="2022-10-08T16:32:00Z">
         <w:r>
           <w:t xml:space="preserve">Figure out if common ground for all the LEDs </w:t>
         </w:r>
       </w:ins>
       <w:proofErr w:type="gramStart"/>
-      <w:ins w:id="42" w:author="nikita fedan" w:date="2022-10-08T16:33:00Z">
+      <w:ins w:id="161" w:author="nikita fedan" w:date="2022-10-08T16:33:00Z">
         <w:r>
           <w:t>need</w:t>
         </w:r>
@@ -379,15 +2059,15 @@
           <w:numId w:val="1"/>
         </w:numPr>
         <w:rPr>
-          <w:ins w:id="43" w:author="nikita fedan" w:date="2022-10-08T16:34:00Z"/>
-        </w:rPr>
-      </w:pPr>
-      <w:ins w:id="44" w:author="nikita fedan" w:date="2022-10-08T16:33:00Z">
+          <w:ins w:id="162" w:author="nikita fedan" w:date="2022-10-08T16:34:00Z"/>
+        </w:rPr>
+      </w:pPr>
+      <w:ins w:id="163" w:author="nikita fedan" w:date="2022-10-08T16:33:00Z">
         <w:r>
           <w:t>E</w:t>
         </w:r>
       </w:ins>
-      <w:ins w:id="45" w:author="nikita fedan" w:date="2022-10-08T16:34:00Z">
+      <w:ins w:id="164" w:author="nikita fedan" w:date="2022-10-08T16:34:00Z">
         <w:r>
           <w:t>xperiment and figure out connection of PIR sensor to the PI.</w:t>
         </w:r>
@@ -400,10 +2080,10 @@
           <w:numId w:val="1"/>
         </w:numPr>
         <w:rPr>
-          <w:ins w:id="46" w:author="nikita fedan" w:date="2022-10-08T16:32:00Z"/>
-        </w:rPr>
-      </w:pPr>
-      <w:ins w:id="47" w:author="nikita fedan" w:date="2022-10-08T16:34:00Z">
+          <w:ins w:id="165" w:author="nikita fedan" w:date="2022-10-08T16:32:00Z"/>
+        </w:rPr>
+      </w:pPr>
+      <w:ins w:id="166" w:author="nikita fedan" w:date="2022-10-08T16:34:00Z">
         <w:r>
           <w:t>Research how to restrict the “Field of vision” of the pir sensor to only see a specific area.</w:t>
         </w:r>
@@ -416,10 +2096,10 @@
           <w:numId w:val="1"/>
         </w:numPr>
         <w:rPr>
-          <w:ins w:id="48" w:author="nikita fedan" w:date="2022-10-08T16:35:00Z"/>
-        </w:rPr>
-      </w:pPr>
-      <w:ins w:id="49" w:author="nikita fedan" w:date="2022-10-08T16:35:00Z">
+          <w:ins w:id="167" w:author="nikita fedan" w:date="2022-10-08T16:35:00Z"/>
+        </w:rPr>
+      </w:pPr>
+      <w:ins w:id="168" w:author="nikita fedan" w:date="2022-10-08T16:35:00Z">
         <w:r>
           <w:t>Build homemade door switch &amp; add to Fritzing diagram</w:t>
         </w:r>
@@ -432,40 +2112,40 @@
           <w:numId w:val="1"/>
         </w:numPr>
         <w:rPr>
-          <w:ins w:id="50" w:author="nikita fedan" w:date="2022-10-08T16:38:00Z"/>
-        </w:rPr>
-      </w:pPr>
-      <w:ins w:id="51" w:author="nikita fedan" w:date="2022-10-08T16:35:00Z">
+          <w:ins w:id="169" w:author="nikita fedan" w:date="2022-10-08T16:38:00Z"/>
+        </w:rPr>
+      </w:pPr>
+      <w:ins w:id="170" w:author="nikita fedan" w:date="2022-10-08T16:35:00Z">
         <w:r>
           <w:t>Figur</w:t>
         </w:r>
       </w:ins>
-      <w:ins w:id="52" w:author="nikita fedan" w:date="2022-10-08T16:36:00Z">
+      <w:ins w:id="171" w:author="nikita fedan" w:date="2022-10-08T16:36:00Z">
         <w:r>
           <w:t xml:space="preserve">e out a way to use less power and perhaps less connections to GPIO pins for the LEDs (Since there is a </w:t>
         </w:r>
       </w:ins>
-      <w:ins w:id="53" w:author="nikita fedan" w:date="2022-10-08T16:37:00Z">
+      <w:ins w:id="172" w:author="nikita fedan" w:date="2022-10-08T16:37:00Z">
         <w:r>
           <w:t xml:space="preserve">50mA current </w:t>
         </w:r>
       </w:ins>
-      <w:ins w:id="54" w:author="nikita fedan" w:date="2022-10-08T16:36:00Z">
+      <w:ins w:id="173" w:author="nikita fedan" w:date="2022-10-08T16:36:00Z">
         <w:r>
           <w:t>limit the pins can provide</w:t>
         </w:r>
       </w:ins>
-      <w:ins w:id="55" w:author="nikita fedan" w:date="2022-10-08T16:37:00Z">
+      <w:ins w:id="174" w:author="nikita fedan" w:date="2022-10-08T16:37:00Z">
         <w:r>
           <w:t xml:space="preserve"> in total</w:t>
         </w:r>
       </w:ins>
-      <w:ins w:id="56" w:author="nikita fedan" w:date="2022-10-08T16:36:00Z">
+      <w:ins w:id="175" w:author="nikita fedan" w:date="2022-10-08T16:36:00Z">
         <w:r>
           <w:t>)</w:t>
         </w:r>
       </w:ins>
-      <w:ins w:id="57" w:author="nikita fedan" w:date="2022-10-08T16:37:00Z">
+      <w:ins w:id="176" w:author="nikita fedan" w:date="2022-10-08T16:37:00Z">
         <w:r>
           <w:t>.</w:t>
         </w:r>
@@ -474,43 +2154,53 @@
     <w:p>
       <w:pPr>
         <w:rPr>
-          <w:ins w:id="58" w:author="nikita fedan" w:date="2022-10-08T16:38:00Z"/>
-        </w:rPr>
-      </w:pPr>
-    </w:p>
-    <w:p>
-      <w:pPr>
-        <w:rPr>
-          <w:ins w:id="59" w:author="nikita fedan" w:date="2022-10-08T16:38:00Z"/>
+          <w:ins w:id="177" w:author="nikita fedan" w:date="2022-10-08T16:38:00Z"/>
+        </w:rPr>
+      </w:pPr>
+    </w:p>
+    <w:p>
+      <w:pPr>
+        <w:pStyle w:val="Heading2"/>
+        <w:jc w:val="center"/>
+        <w:rPr>
+          <w:ins w:id="178" w:author="nikita fedan" w:date="2022-10-08T16:38:00Z"/>
+        </w:rPr>
+        <w:pPrChange w:id="179" w:author="Nathan Field" w:date="2022-10-08T20:21:00Z">
+          <w:pPr/>
+        </w:pPrChange>
+      </w:pPr>
+      <w:bookmarkStart w:id="180" w:name="_Toc116153107"/>
+      <w:ins w:id="181" w:author="nikita fedan" w:date="2022-10-08T16:38:00Z">
+        <w:r>
+          <w:t xml:space="preserve">Hardware </w:t>
+        </w:r>
+      </w:ins>
+      <w:ins w:id="182" w:author="Nathan Field" w:date="2022-10-08T20:15:00Z">
+        <w:r>
+          <w:t>Requirements</w:t>
+        </w:r>
+      </w:ins>
+      <w:ins w:id="183" w:author="nikita fedan" w:date="2022-10-08T16:38:00Z">
+        <w:del w:id="184" w:author="Nathan Field" w:date="2022-10-08T20:15:00Z">
+          <w:r>
+            <w:delText>needs</w:delText>
+          </w:r>
+        </w:del>
+        <w:r>
+          <w:t>:</w:t>
+        </w:r>
+        <w:bookmarkEnd w:id="180"/>
+      </w:ins>
+    </w:p>
+    <w:p>
+      <w:pPr>
+        <w:rPr>
+          <w:ins w:id="185" w:author="nikita fedan" w:date="2022-10-08T16:38:00Z"/>
           <w:b/>
           <w:bCs/>
-          <w:color w:val="000000" w:themeColor="text1"/>
-          <w:sz w:val="24"/>
-          <w:szCs w:val="24"/>
-        </w:rPr>
-      </w:pPr>
-      <w:ins w:id="60" w:author="nikita fedan" w:date="2022-10-08T16:38:00Z">
-        <w:r>
-          <w:rPr>
-            <w:b/>
-            <w:bCs/>
-            <w:color w:val="000000" w:themeColor="text1"/>
-            <w:sz w:val="24"/>
-            <w:szCs w:val="24"/>
-          </w:rPr>
-          <w:t xml:space="preserve">Hardware needs: </w:t>
-        </w:r>
-      </w:ins>
-    </w:p>
-    <w:p>
-      <w:pPr>
-        <w:rPr>
-          <w:ins w:id="61" w:author="nikita fedan" w:date="2022-10-08T16:38:00Z"/>
-          <w:b/>
-          <w:bCs/>
-        </w:rPr>
-      </w:pPr>
-      <w:ins w:id="62" w:author="nikita fedan" w:date="2022-10-08T16:38:00Z">
+        </w:rPr>
+      </w:pPr>
+      <w:ins w:id="186" w:author="nikita fedan" w:date="2022-10-08T16:38:00Z">
         <w:r>
           <w:rPr>
             <w:b/>
@@ -523,10 +2213,10 @@
     <w:p>
       <w:pPr>
         <w:rPr>
-          <w:ins w:id="63" w:author="nikita fedan" w:date="2022-10-08T16:38:00Z"/>
-        </w:rPr>
-      </w:pPr>
-      <w:ins w:id="64" w:author="nikita fedan" w:date="2022-10-08T16:38:00Z">
+          <w:ins w:id="187" w:author="nikita fedan" w:date="2022-10-08T16:38:00Z"/>
+        </w:rPr>
+      </w:pPr>
+      <w:ins w:id="188" w:author="nikita fedan" w:date="2022-10-08T16:38:00Z">
         <w:r>
           <w:t xml:space="preserve">1x pir sensor </w:t>
         </w:r>
@@ -535,10 +2225,10 @@
     <w:p>
       <w:pPr>
         <w:rPr>
-          <w:ins w:id="65" w:author="nikita fedan" w:date="2022-10-08T16:38:00Z"/>
-        </w:rPr>
-      </w:pPr>
-      <w:ins w:id="66" w:author="nikita fedan" w:date="2022-10-08T16:38:00Z">
+          <w:ins w:id="189" w:author="nikita fedan" w:date="2022-10-08T16:38:00Z"/>
+        </w:rPr>
+      </w:pPr>
+      <w:ins w:id="190" w:author="nikita fedan" w:date="2022-10-08T16:38:00Z">
         <w:r>
           <w:t xml:space="preserve">1x pi camera module (specially made, plugs into special port) </w:t>
         </w:r>
@@ -547,12 +2237,20 @@
     <w:p>
       <w:pPr>
         <w:rPr>
-          <w:ins w:id="67" w:author="nikita fedan" w:date="2022-10-08T16:38:00Z"/>
-        </w:rPr>
-      </w:pPr>
-      <w:ins w:id="68" w:author="nikita fedan" w:date="2022-10-08T16:38:00Z">
-        <w:r>
-          <w:t xml:space="preserve">1x buzzer (works with gpio and </w:t>
+          <w:ins w:id="191" w:author="nikita fedan" w:date="2022-10-08T16:38:00Z"/>
+        </w:rPr>
+      </w:pPr>
+      <w:ins w:id="192" w:author="nikita fedan" w:date="2022-10-08T16:38:00Z">
+        <w:r>
+          <w:t xml:space="preserve">1x buzzer (works with </w:t>
+        </w:r>
+        <w:proofErr w:type="spellStart"/>
+        <w:r>
+          <w:t>gpio</w:t>
+        </w:r>
+        <w:proofErr w:type="spellEnd"/>
+        <w:r>
+          <w:t xml:space="preserve"> and </w:t>
         </w:r>
         <w:proofErr w:type="gramStart"/>
         <w:r>
@@ -567,24 +2265,48 @@
     <w:p>
       <w:pPr>
         <w:rPr>
-          <w:ins w:id="69" w:author="nikita fedan" w:date="2022-10-08T16:38:00Z"/>
-        </w:rPr>
-      </w:pPr>
-      <w:ins w:id="70" w:author="nikita fedan" w:date="2022-10-08T16:38:00Z">
-        <w:r>
-          <w:t>1x speaker (hdmx, connected to aux, perhaps powered thorugh usb)</w:t>
-        </w:r>
-      </w:ins>
-    </w:p>
-    <w:p>
-      <w:pPr>
-        <w:rPr>
-          <w:ins w:id="71" w:author="nikita fedan" w:date="2022-10-08T16:38:00Z"/>
+          <w:ins w:id="193" w:author="nikita fedan" w:date="2022-10-08T16:38:00Z"/>
+        </w:rPr>
+      </w:pPr>
+      <w:ins w:id="194" w:author="nikita fedan" w:date="2022-10-08T16:38:00Z">
+        <w:r>
+          <w:t>1x speaker (</w:t>
+        </w:r>
+        <w:proofErr w:type="spellStart"/>
+        <w:r>
+          <w:t>hdmx</w:t>
+        </w:r>
+        <w:proofErr w:type="spellEnd"/>
+        <w:r>
+          <w:t xml:space="preserve">, connected to aux, perhaps powered </w:t>
+        </w:r>
+        <w:proofErr w:type="spellStart"/>
+        <w:r>
+          <w:t>thorugh</w:t>
+        </w:r>
+        <w:proofErr w:type="spellEnd"/>
+        <w:r>
+          <w:t xml:space="preserve"> </w:t>
+        </w:r>
+        <w:proofErr w:type="spellStart"/>
+        <w:r>
+          <w:t>usb</w:t>
+        </w:r>
+        <w:proofErr w:type="spellEnd"/>
+        <w:r>
+          <w:t>)</w:t>
+        </w:r>
+      </w:ins>
+    </w:p>
+    <w:p>
+      <w:pPr>
+        <w:rPr>
+          <w:ins w:id="195" w:author="nikita fedan" w:date="2022-10-08T16:38:00Z"/>
           <w:b/>
           <w:bCs/>
         </w:rPr>
       </w:pPr>
-      <w:ins w:id="72" w:author="nikita fedan" w:date="2022-10-08T16:38:00Z">
+      <w:ins w:id="196" w:author="nikita fedan" w:date="2022-10-08T16:38:00Z">
         <w:r>
           <w:rPr>
             <w:b/>
@@ -597,10 +2319,10 @@
     <w:p>
       <w:pPr>
         <w:rPr>
-          <w:ins w:id="73" w:author="nikita fedan" w:date="2022-10-08T16:38:00Z"/>
-        </w:rPr>
-      </w:pPr>
-      <w:ins w:id="74" w:author="nikita fedan" w:date="2022-10-08T16:38:00Z">
+          <w:ins w:id="197" w:author="nikita fedan" w:date="2022-10-08T16:38:00Z"/>
+        </w:rPr>
+      </w:pPr>
+      <w:ins w:id="198" w:author="nikita fedan" w:date="2022-10-08T16:38:00Z">
         <w:r>
           <w:rPr>
             <w:color w:val="000000" w:themeColor="text1"/>
@@ -633,10 +2355,10 @@
     <w:p>
       <w:pPr>
         <w:rPr>
-          <w:ins w:id="75" w:author="nikita fedan" w:date="2022-10-08T16:38:00Z"/>
-        </w:rPr>
-      </w:pPr>
-      <w:ins w:id="76" w:author="nikita fedan" w:date="2022-10-08T16:38:00Z">
+          <w:ins w:id="199" w:author="nikita fedan" w:date="2022-10-08T16:38:00Z"/>
+        </w:rPr>
+      </w:pPr>
+      <w:ins w:id="200" w:author="nikita fedan" w:date="2022-10-08T16:38:00Z">
         <w:r>
           <w:rPr>
             <w:color w:val="000000" w:themeColor="text1"/>
@@ -669,16 +2391,44 @@
     <w:p>
       <w:pPr>
         <w:rPr>
-          <w:ins w:id="77" w:author="nikita fedan" w:date="2022-10-08T16:38:00Z"/>
+          <w:ins w:id="201" w:author="nikita fedan" w:date="2022-10-08T16:38:00Z"/>
           <w:color w:val="000000" w:themeColor="text1"/>
         </w:rPr>
       </w:pPr>
-      <w:ins w:id="78" w:author="nikita fedan" w:date="2022-10-08T16:38:00Z">
+      <w:ins w:id="202" w:author="nikita fedan" w:date="2022-10-08T16:38:00Z">
         <w:r>
           <w:rPr>
             <w:color w:val="000000" w:themeColor="text1"/>
           </w:rPr>
-          <w:t xml:space="preserve">(3x red leds &amp; 3x green leds </w:t>
+          <w:t xml:space="preserve">(3x red </w:t>
+        </w:r>
+        <w:proofErr w:type="spellStart"/>
+        <w:r>
+          <w:rPr>
+            <w:color w:val="000000" w:themeColor="text1"/>
+          </w:rPr>
+          <w:t>leds</w:t>
+        </w:r>
+        <w:proofErr w:type="spellEnd"/>
+        <w:r>
+          <w:rPr>
+            <w:color w:val="000000" w:themeColor="text1"/>
+          </w:rPr>
+          <w:t xml:space="preserve"> &amp; 3x green </w:t>
+        </w:r>
+        <w:proofErr w:type="spellStart"/>
+        <w:r>
+          <w:rPr>
+            <w:color w:val="000000" w:themeColor="text1"/>
+          </w:rPr>
+          <w:t>leds</w:t>
+        </w:r>
+        <w:proofErr w:type="spellEnd"/>
+        <w:r>
+          <w:rPr>
+            <w:color w:val="000000" w:themeColor="text1"/>
+          </w:rPr>
+          <w:t xml:space="preserve"> </w:t>
         </w:r>
         <w:r>
           <w:rPr>
@@ -692,7 +2442,35 @@
           <w:rPr>
             <w:color w:val="000000" w:themeColor="text1"/>
           </w:rPr>
-          <w:t xml:space="preserve">3 rgb leds) </w:t>
+          <w:t xml:space="preserve">3 </w:t>
+        </w:r>
+        <w:proofErr w:type="spellStart"/>
+        <w:r>
+          <w:rPr>
+            <w:color w:val="000000" w:themeColor="text1"/>
+          </w:rPr>
+          <w:t>rgb</w:t>
+        </w:r>
+        <w:proofErr w:type="spellEnd"/>
+        <w:r>
+          <w:rPr>
+            <w:color w:val="000000" w:themeColor="text1"/>
+          </w:rPr>
+          <w:t xml:space="preserve"> </w:t>
+        </w:r>
+        <w:proofErr w:type="spellStart"/>
+        <w:r>
+          <w:rPr>
+            <w:color w:val="000000" w:themeColor="text1"/>
+          </w:rPr>
+          <w:t>leds</w:t>
+        </w:r>
+        <w:proofErr w:type="spellEnd"/>
+        <w:r>
+          <w:rPr>
+            <w:color w:val="000000" w:themeColor="text1"/>
+          </w:rPr>
+          <w:t xml:space="preserve">) </w:t>
         </w:r>
         <w:r>
           <w:fldChar w:fldCharType="begin"/>
@@ -726,10 +2504,10 @@
     <w:p>
       <w:pPr>
         <w:rPr>
-          <w:ins w:id="79" w:author="nikita fedan" w:date="2022-10-08T16:38:00Z"/>
-        </w:rPr>
-      </w:pPr>
-      <w:ins w:id="80" w:author="nikita fedan" w:date="2022-10-08T16:38:00Z">
+          <w:ins w:id="203" w:author="nikita fedan" w:date="2022-10-08T16:38:00Z"/>
+        </w:rPr>
+      </w:pPr>
+      <w:ins w:id="204" w:author="nikita fedan" w:date="2022-10-08T16:38:00Z">
         <w:r>
           <w:rPr>
             <w:color w:val="000000" w:themeColor="text1"/>
@@ -762,11 +2540,11 @@
     <w:p>
       <w:pPr>
         <w:rPr>
-          <w:ins w:id="81" w:author="nikita fedan" w:date="2022-10-08T16:38:00Z"/>
+          <w:ins w:id="205" w:author="nikita fedan" w:date="2022-10-08T16:38:00Z"/>
           <w:color w:val="000000" w:themeColor="text1"/>
         </w:rPr>
       </w:pPr>
-      <w:ins w:id="82" w:author="nikita fedan" w:date="2022-10-08T16:38:00Z">
+      <w:ins w:id="206" w:author="nikita fedan" w:date="2022-10-08T16:38:00Z">
         <w:r>
           <w:rPr>
             <w:color w:val="000000" w:themeColor="text1"/>
@@ -778,18 +2556,364 @@
     <w:p>
       <w:pPr>
         <w:rPr>
+          <w:ins w:id="207" w:author="Nathan Field" w:date="2022-10-08T19:43:00Z"/>
           <w:color w:val="000000" w:themeColor="text1"/>
-          <w:rPrChange w:id="83" w:author="nikita fedan" w:date="2022-10-08T16:39:00Z">
-            <w:rPr/>
-          </w:rPrChange>
-        </w:rPr>
-      </w:pPr>
-      <w:ins w:id="84" w:author="nikita fedan" w:date="2022-10-08T16:38:00Z">
+        </w:rPr>
+      </w:pPr>
+      <w:ins w:id="208" w:author="nikita fedan" w:date="2022-10-08T16:38:00Z">
         <w:r>
           <w:rPr>
             <w:color w:val="000000" w:themeColor="text1"/>
           </w:rPr>
           <w:t>1x button</w:t>
+        </w:r>
+      </w:ins>
+    </w:p>
+    <w:p>
+      <w:pPr>
+        <w:rPr>
+          <w:ins w:id="209" w:author="Nathan Field" w:date="2022-10-08T19:45:00Z"/>
+          <w:color w:val="000000" w:themeColor="text1"/>
+        </w:rPr>
+      </w:pPr>
+    </w:p>
+    <w:p>
+      <w:pPr>
+        <w:rPr>
+          <w:ins w:id="210" w:author="Nathan Field" w:date="2022-10-08T19:45:00Z"/>
+          <w:color w:val="000000" w:themeColor="text1"/>
+        </w:rPr>
+      </w:pPr>
+    </w:p>
+    <w:p>
+      <w:pPr>
+        <w:pStyle w:val="Heading1"/>
+        <w:jc w:val="center"/>
+        <w:rPr>
+          <w:ins w:id="211" w:author="Nathan Field" w:date="2022-10-08T20:21:00Z"/>
+        </w:rPr>
+      </w:pPr>
+      <w:bookmarkStart w:id="212" w:name="_Toc116153108"/>
+      <w:ins w:id="213" w:author="Nathan Field" w:date="2022-10-08T20:21:00Z">
+        <w:r>
+          <w:t>Data, Data Storage and Data Processing</w:t>
+        </w:r>
+        <w:bookmarkEnd w:id="212"/>
+      </w:ins>
+    </w:p>
+    <w:p>
+      <w:pPr>
+        <w:rPr>
+          <w:ins w:id="214" w:author="Nathan Field" w:date="2022-10-08T19:45:00Z"/>
+        </w:rPr>
+      </w:pPr>
+    </w:p>
+    <w:p>
+      <w:pPr>
+        <w:rPr>
+          <w:ins w:id="215" w:author="Nathan Field" w:date="2022-10-08T20:22:00Z"/>
+          <w:color w:val="000000" w:themeColor="text1"/>
+        </w:rPr>
+      </w:pPr>
+      <w:ins w:id="216" w:author="Nathan Field" w:date="2022-10-08T20:22:00Z">
+        <w:r>
+          <w:rPr>
+            <w:color w:val="000000" w:themeColor="text1"/>
+          </w:rPr>
+          <w:t>What Data is gathered</w:t>
+        </w:r>
+      </w:ins>
+    </w:p>
+    <w:p>
+      <w:pPr>
+        <w:rPr>
+          <w:ins w:id="217" w:author="Nathan Field" w:date="2022-10-08T20:23:00Z"/>
+          <w:color w:val="000000" w:themeColor="text1"/>
+        </w:rPr>
+      </w:pPr>
+      <w:ins w:id="218" w:author="Nathan Field" w:date="2022-10-08T20:23:00Z">
+        <w:r>
+          <w:rPr>
+            <w:color w:val="000000" w:themeColor="text1"/>
+          </w:rPr>
+          <w:t>How it will be stored</w:t>
+        </w:r>
+      </w:ins>
+    </w:p>
+    <w:p>
+      <w:pPr>
+        <w:rPr>
+          <w:ins w:id="219" w:author="Nathan Field" w:date="2022-10-08T19:45:00Z"/>
+          <w:color w:val="000000" w:themeColor="text1"/>
+        </w:rPr>
+      </w:pPr>
+      <w:ins w:id="220" w:author="Nathan Field" w:date="2022-10-08T20:23:00Z">
+        <w:r>
+          <w:rPr>
+            <w:color w:val="000000" w:themeColor="text1"/>
+          </w:rPr>
+          <w:t>How it will be processed</w:t>
+        </w:r>
+      </w:ins>
+    </w:p>
+    <w:p>
+      <w:pPr>
+        <w:rPr>
+          <w:ins w:id="221" w:author="Nathan Field" w:date="2022-10-08T19:43:00Z"/>
+          <w:color w:val="000000" w:themeColor="text1"/>
+        </w:rPr>
+      </w:pPr>
+    </w:p>
+    <w:p>
+      <w:pPr>
+        <w:pStyle w:val="Heading1"/>
+        <w:jc w:val="center"/>
+        <w:rPr>
+          <w:ins w:id="222" w:author="Nathan Field" w:date="2022-10-08T20:22:00Z"/>
+        </w:rPr>
+      </w:pPr>
+      <w:bookmarkStart w:id="223" w:name="_Toc116153109"/>
+      <w:ins w:id="224" w:author="Nathan Field" w:date="2022-10-08T20:22:00Z">
+        <w:r>
+          <w:t>Security</w:t>
+        </w:r>
+        <w:bookmarkEnd w:id="223"/>
+      </w:ins>
+    </w:p>
+    <w:p>
+      <w:pPr>
+        <w:rPr>
+          <w:ins w:id="225" w:author="Nathan Field" w:date="2022-10-08T20:23:00Z"/>
+        </w:rPr>
+      </w:pPr>
+      <w:ins w:id="226" w:author="Nathan Field" w:date="2022-10-08T20:23:00Z">
+        <w:r>
+          <w:t>How to secure stored data</w:t>
+        </w:r>
+      </w:ins>
+    </w:p>
+    <w:p>
+      <w:pPr>
+        <w:rPr>
+          <w:ins w:id="227" w:author="Nathan Field" w:date="2022-10-08T20:23:00Z"/>
+        </w:rPr>
+      </w:pPr>
+      <w:ins w:id="228" w:author="Nathan Field" w:date="2022-10-08T20:23:00Z">
+        <w:r>
+          <w:t>Physical device security</w:t>
+        </w:r>
+      </w:ins>
+    </w:p>
+    <w:p>
+      <w:pPr>
+        <w:rPr>
+          <w:ins w:id="229" w:author="Nathan Field" w:date="2022-10-08T20:22:00Z"/>
+        </w:rPr>
+      </w:pPr>
+      <w:ins w:id="230" w:author="Nathan Field" w:date="2022-10-08T20:23:00Z">
+        <w:r>
+          <w:t>Locking mechanism</w:t>
+        </w:r>
+      </w:ins>
+    </w:p>
+    <w:p>
+      <w:pPr>
+        <w:rPr>
+          <w:ins w:id="231" w:author="Nathan Field" w:date="2022-10-08T20:22:00Z"/>
+        </w:rPr>
+      </w:pPr>
+    </w:p>
+    <w:p>
+      <w:pPr>
+        <w:rPr>
+          <w:ins w:id="232" w:author="Nathan Field" w:date="2022-10-08T20:22:00Z"/>
+        </w:rPr>
+      </w:pPr>
+    </w:p>
+    <w:p>
+      <w:pPr>
+        <w:rPr>
+          <w:ins w:id="233" w:author="Nathan Field" w:date="2022-10-08T20:22:00Z"/>
+        </w:rPr>
+      </w:pPr>
+    </w:p>
+    <w:p>
+      <w:pPr>
+        <w:rPr>
+          <w:ins w:id="234" w:author="Nathan Field" w:date="2022-10-08T20:22:00Z"/>
+        </w:rPr>
+      </w:pPr>
+    </w:p>
+    <w:p>
+      <w:pPr>
+        <w:pStyle w:val="Heading1"/>
+        <w:jc w:val="center"/>
+        <w:rPr>
+          <w:ins w:id="235" w:author="Nathan Field" w:date="2022-10-08T20:22:00Z"/>
+        </w:rPr>
+      </w:pPr>
+      <w:bookmarkStart w:id="236" w:name="_Toc116153110"/>
+      <w:ins w:id="237" w:author="Nathan Field" w:date="2022-10-08T20:22:00Z">
+        <w:r>
+          <w:t>The UI, User and User Testing</w:t>
+        </w:r>
+        <w:bookmarkEnd w:id="236"/>
+      </w:ins>
+    </w:p>
+    <w:p>
+      <w:pPr>
+        <w:rPr>
+          <w:ins w:id="238" w:author="Nathan Field" w:date="2022-10-08T20:22:00Z"/>
+        </w:rPr>
+      </w:pPr>
+      <w:ins w:id="239" w:author="Nathan Field" w:date="2022-10-08T20:24:00Z">
+        <w:r>
+          <w:t>Front-end Interaction</w:t>
+        </w:r>
+      </w:ins>
+    </w:p>
+    <w:p>
+      <w:pPr>
+        <w:rPr>
+          <w:ins w:id="240" w:author="Nathan Field" w:date="2022-10-08T20:22:00Z"/>
+        </w:rPr>
+      </w:pPr>
+    </w:p>
+    <w:p>
+      <w:pPr>
+        <w:rPr>
+          <w:ins w:id="241" w:author="Nathan Field" w:date="2022-10-08T20:22:00Z"/>
+        </w:rPr>
+      </w:pPr>
+    </w:p>
+    <w:p>
+      <w:pPr>
+        <w:rPr>
+          <w:ins w:id="242" w:author="Nathan Field" w:date="2022-10-08T20:22:00Z"/>
+        </w:rPr>
+      </w:pPr>
+    </w:p>
+    <w:p>
+      <w:pPr>
+        <w:rPr>
+          <w:ins w:id="243" w:author="Nathan Field" w:date="2022-10-08T20:24:00Z"/>
+        </w:rPr>
+      </w:pPr>
+    </w:p>
+    <w:p>
+      <w:pPr>
+        <w:rPr>
+          <w:ins w:id="244" w:author="Nathan Field" w:date="2022-10-08T20:24:00Z"/>
+        </w:rPr>
+      </w:pPr>
+    </w:p>
+    <w:p>
+      <w:pPr>
+        <w:rPr>
+          <w:ins w:id="245" w:author="Nathan Field" w:date="2022-10-08T20:24:00Z"/>
+        </w:rPr>
+      </w:pPr>
+    </w:p>
+    <w:p>
+      <w:pPr>
+        <w:rPr>
+          <w:ins w:id="246" w:author="Nathan Field" w:date="2022-10-08T20:24:00Z"/>
+        </w:rPr>
+      </w:pPr>
+    </w:p>
+    <w:p>
+      <w:pPr>
+        <w:rPr>
+          <w:ins w:id="247" w:author="Nathan Field" w:date="2022-10-08T20:24:00Z"/>
+        </w:rPr>
+      </w:pPr>
+    </w:p>
+    <w:p>
+      <w:pPr>
+        <w:rPr>
+          <w:ins w:id="248" w:author="Nathan Field" w:date="2022-10-08T20:24:00Z"/>
+        </w:rPr>
+      </w:pPr>
+    </w:p>
+    <w:p>
+      <w:pPr>
+        <w:rPr>
+          <w:ins w:id="249" w:author="Nathan Field" w:date="2022-10-08T20:22:00Z"/>
+        </w:rPr>
+      </w:pPr>
+    </w:p>
+    <w:p>
+      <w:pPr>
+        <w:rPr>
+          <w:ins w:id="250" w:author="Nathan Field" w:date="2022-10-08T20:22:00Z"/>
+        </w:rPr>
+      </w:pPr>
+    </w:p>
+    <w:p>
+      <w:pPr>
+        <w:rPr>
+          <w:ins w:id="251" w:author="Nathan Field" w:date="2022-10-08T19:43:00Z"/>
+        </w:rPr>
+      </w:pPr>
+    </w:p>
+    <w:p>
+      <w:pPr>
+        <w:pStyle w:val="Heading1"/>
+        <w:jc w:val="center"/>
+        <w:rPr>
+          <w:ins w:id="252" w:author="Nathan Field" w:date="2022-10-08T19:43:00Z"/>
+        </w:rPr>
+      </w:pPr>
+      <w:bookmarkStart w:id="253" w:name="_Toc116153111"/>
+      <w:ins w:id="254" w:author="Nathan Field" w:date="2022-10-08T19:43:00Z">
+        <w:r>
+          <w:lastRenderedPageBreak/>
+          <w:t>Versioning</w:t>
+        </w:r>
+        <w:bookmarkEnd w:id="253"/>
+      </w:ins>
+    </w:p>
+    <w:p>
+      <w:pPr>
+        <w:rPr>
+          <w:ins w:id="255" w:author="Nathan Field" w:date="2022-10-08T19:44:00Z"/>
+        </w:rPr>
+      </w:pPr>
+      <w:ins w:id="256" w:author="Nathan Field" w:date="2022-10-08T19:43:00Z">
+        <w:r>
+          <w:t xml:space="preserve">Version 1: </w:t>
+        </w:r>
+      </w:ins>
+      <w:ins w:id="257" w:author="Nathan Field" w:date="2022-10-08T19:44:00Z">
+        <w:r>
+          <w:t>Document Creation – 07/10/2022</w:t>
+        </w:r>
+      </w:ins>
+    </w:p>
+    <w:p>
+      <w:ins w:id="258" w:author="Nathan Field" w:date="2022-10-08T19:44:00Z">
+        <w:r>
+          <w:t xml:space="preserve">Version 2: </w:t>
+        </w:r>
+      </w:ins>
+      <w:ins w:id="259" w:author="Nathan Field" w:date="2022-10-08T19:45:00Z">
+        <w:r>
+          <w:t xml:space="preserve">Introduction, </w:t>
+        </w:r>
+      </w:ins>
+      <w:ins w:id="260" w:author="Nathan Field" w:date="2022-10-08T19:44:00Z">
+        <w:r>
+          <w:t xml:space="preserve">Table of Contents </w:t>
+        </w:r>
+      </w:ins>
+      <w:ins w:id="261" w:author="Nathan Field" w:date="2022-10-08T19:45:00Z">
+        <w:r>
+          <w:t>and</w:t>
+        </w:r>
+      </w:ins>
+      <w:ins w:id="262" w:author="Nathan Field" w:date="2022-10-08T19:44:00Z">
+        <w:r>
+          <w:t xml:space="preserve"> Hardware requirements – 08/10/2022</w:t>
         </w:r>
       </w:ins>
     </w:p>
@@ -1335,9 +3459,53 @@
     <w:qFormat/>
     <w:rsid w:val="001F639A"/>
   </w:style>
+  <w:style w:type="paragraph" w:styleId="Heading1">
+    <w:name w:val="heading 1"/>
+    <w:basedOn w:val="Normal"/>
+    <w:next w:val="Normal"/>
+    <w:link w:val="Heading1Char"/>
+    <w:uiPriority w:val="9"/>
+    <w:qFormat/>
+    <w:rsid w:val="00781023"/>
+    <w:pPr>
+      <w:keepNext/>
+      <w:keepLines/>
+      <w:spacing w:before="240" w:after="0"/>
+      <w:outlineLvl w:val="0"/>
+    </w:pPr>
+    <w:rPr>
+      <w:rFonts w:asciiTheme="majorHAnsi" w:eastAsiaTheme="majorEastAsia" w:hAnsiTheme="majorHAnsi" w:cstheme="majorBidi"/>
+      <w:color w:val="2F5496" w:themeColor="accent1" w:themeShade="BF"/>
+      <w:sz w:val="32"/>
+      <w:szCs w:val="32"/>
+    </w:rPr>
+  </w:style>
+  <w:style w:type="paragraph" w:styleId="Heading2">
+    <w:name w:val="heading 2"/>
+    <w:basedOn w:val="Normal"/>
+    <w:next w:val="Normal"/>
+    <w:link w:val="Heading2Char"/>
+    <w:uiPriority w:val="9"/>
+    <w:unhideWhenUsed/>
+    <w:qFormat/>
+    <w:rsid w:val="008035FC"/>
+    <w:pPr>
+      <w:keepNext/>
+      <w:keepLines/>
+      <w:spacing w:before="40" w:after="0"/>
+      <w:outlineLvl w:val="1"/>
+    </w:pPr>
+    <w:rPr>
+      <w:rFonts w:asciiTheme="majorHAnsi" w:eastAsiaTheme="majorEastAsia" w:hAnsiTheme="majorHAnsi" w:cstheme="majorBidi"/>
+      <w:color w:val="2F5496" w:themeColor="accent1" w:themeShade="BF"/>
+      <w:sz w:val="26"/>
+      <w:szCs w:val="26"/>
+    </w:rPr>
+  </w:style>
   <w:style w:type="character" w:default="1" w:styleId="DefaultParagraphFont">
     <w:name w:val="Default Paragraph Font"/>
     <w:uiPriority w:val="1"/>
+    <w:semiHidden/>
     <w:unhideWhenUsed/>
   </w:style>
   <w:style w:type="table" w:default="1" w:styleId="TableNormal">
@@ -1404,6 +3572,111 @@
       <w:ind w:left="720"/>
       <w:contextualSpacing/>
     </w:pPr>
+  </w:style>
+  <w:style w:type="character" w:customStyle="1" w:styleId="Heading1Char">
+    <w:name w:val="Heading 1 Char"/>
+    <w:basedOn w:val="DefaultParagraphFont"/>
+    <w:link w:val="Heading1"/>
+    <w:uiPriority w:val="9"/>
+    <w:rsid w:val="00781023"/>
+    <w:rPr>
+      <w:rFonts w:asciiTheme="majorHAnsi" w:eastAsiaTheme="majorEastAsia" w:hAnsiTheme="majorHAnsi" w:cstheme="majorBidi"/>
+      <w:color w:val="2F5496" w:themeColor="accent1" w:themeShade="BF"/>
+      <w:sz w:val="32"/>
+      <w:szCs w:val="32"/>
+    </w:rPr>
+  </w:style>
+  <w:style w:type="paragraph" w:styleId="TOCHeading">
+    <w:name w:val="TOC Heading"/>
+    <w:basedOn w:val="Heading1"/>
+    <w:next w:val="Normal"/>
+    <w:uiPriority w:val="39"/>
+    <w:unhideWhenUsed/>
+    <w:qFormat/>
+    <w:rsid w:val="00781023"/>
+    <w:pPr>
+      <w:outlineLvl w:val="9"/>
+    </w:pPr>
+    <w:rPr>
+      <w:lang w:val="en-US"/>
+    </w:rPr>
+  </w:style>
+  <w:style w:type="paragraph" w:styleId="TOC1">
+    <w:name w:val="toc 1"/>
+    <w:basedOn w:val="Normal"/>
+    <w:next w:val="Normal"/>
+    <w:autoRedefine/>
+    <w:uiPriority w:val="39"/>
+    <w:unhideWhenUsed/>
+    <w:rsid w:val="00781023"/>
+    <w:pPr>
+      <w:tabs>
+        <w:tab w:val="right" w:leader="dot" w:pos="9016"/>
+      </w:tabs>
+      <w:spacing w:after="100"/>
+      <w:pPrChange w:id="0" w:author="Nathan Field" w:date="2022-10-08T19:39:00Z">
+        <w:pPr>
+          <w:spacing w:after="100" w:line="259" w:lineRule="auto"/>
+        </w:pPr>
+      </w:pPrChange>
+    </w:pPr>
+    <w:rPr>
+      <w:rPrChange w:id="0" w:author="Nathan Field" w:date="2022-10-08T19:39:00Z">
+        <w:rPr>
+          <w:rFonts w:asciiTheme="minorHAnsi" w:eastAsiaTheme="minorHAnsi" w:hAnsiTheme="minorHAnsi" w:cstheme="minorBidi"/>
+          <w:sz w:val="22"/>
+          <w:szCs w:val="22"/>
+          <w:lang w:val="en-IE" w:eastAsia="en-US" w:bidi="ar-SA"/>
+        </w:rPr>
+      </w:rPrChange>
+    </w:rPr>
+  </w:style>
+  <w:style w:type="paragraph" w:styleId="TOC2">
+    <w:name w:val="toc 2"/>
+    <w:basedOn w:val="Normal"/>
+    <w:next w:val="Normal"/>
+    <w:autoRedefine/>
+    <w:uiPriority w:val="39"/>
+    <w:unhideWhenUsed/>
+    <w:rsid w:val="008035FC"/>
+    <w:pPr>
+      <w:spacing w:after="100"/>
+      <w:ind w:left="220"/>
+    </w:pPr>
+    <w:rPr>
+      <w:rFonts w:eastAsiaTheme="minorEastAsia" w:cs="Times New Roman"/>
+      <w:lang w:val="en-US"/>
+    </w:rPr>
+  </w:style>
+  <w:style w:type="paragraph" w:styleId="TOC3">
+    <w:name w:val="toc 3"/>
+    <w:basedOn w:val="Normal"/>
+    <w:next w:val="Normal"/>
+    <w:autoRedefine/>
+    <w:uiPriority w:val="39"/>
+    <w:unhideWhenUsed/>
+    <w:rsid w:val="008035FC"/>
+    <w:pPr>
+      <w:spacing w:after="100"/>
+      <w:ind w:left="440"/>
+    </w:pPr>
+    <w:rPr>
+      <w:rFonts w:eastAsiaTheme="minorEastAsia" w:cs="Times New Roman"/>
+      <w:lang w:val="en-US"/>
+    </w:rPr>
+  </w:style>
+  <w:style w:type="character" w:customStyle="1" w:styleId="Heading2Char">
+    <w:name w:val="Heading 2 Char"/>
+    <w:basedOn w:val="DefaultParagraphFont"/>
+    <w:link w:val="Heading2"/>
+    <w:uiPriority w:val="9"/>
+    <w:rsid w:val="008035FC"/>
+    <w:rPr>
+      <w:rFonts w:asciiTheme="majorHAnsi" w:eastAsiaTheme="majorEastAsia" w:hAnsiTheme="majorHAnsi" w:cstheme="majorBidi"/>
+      <w:color w:val="2F5496" w:themeColor="accent1" w:themeShade="BF"/>
+      <w:sz w:val="26"/>
+      <w:szCs w:val="26"/>
+    </w:rPr>
   </w:style>
 </w:styles>
 </file>
@@ -1701,4 +3974,16 @@
     </a:ext>
   </a:extLst>
 </a:theme>
+</file>
+
+<file path=customXml/item1.xml><?xml version="1.0" encoding="utf-8"?>
+<b:Sources xmlns:b="http://schemas.openxmlformats.org/officeDocument/2006/bibliography" xmlns="http://schemas.openxmlformats.org/officeDocument/2006/bibliography" SelectedStyle="\APASixthEditionOfficeOnline.xsl" StyleName="APA" Version="6"/>
+</file>
+
+<file path=customXml/itemProps1.xml><?xml version="1.0" encoding="utf-8"?>
+<ds:datastoreItem xmlns:ds="http://schemas.openxmlformats.org/officeDocument/2006/customXml" ds:itemID="{614FF6AF-E074-4E6A-B5AC-FFBC9CF68D01}">
+  <ds:schemaRefs>
+    <ds:schemaRef ds:uri="http://schemas.openxmlformats.org/officeDocument/2006/bibliography"/>
+  </ds:schemaRefs>
+</ds:datastoreItem>
 </file>
</xml_diff>

<commit_message>
Update hardware section in document
Fritzing circuit diagram updated, diagram commentary expanded to deal
with new problems and solved problems were removed.
</commit_message>
<xml_diff>
--- a/CA1.docx
+++ b/CA1.docx
@@ -78,6 +78,13 @@
     <w:customXmlInsRangeStart w:id="12" w:author="Nathan Field" w:date="2022-10-08T19:37:00Z"/>
     <w:sdt>
       <w:sdtPr>
+        <w:rPr>
+          <w:rFonts w:asciiTheme="minorHAnsi" w:eastAsiaTheme="minorHAnsi" w:hAnsiTheme="minorHAnsi" w:cstheme="minorBidi"/>
+          <w:color w:val="auto"/>
+          <w:sz w:val="22"/>
+          <w:szCs w:val="22"/>
+          <w:lang w:val="en-IE"/>
+        </w:rPr>
         <w:id w:val="-1706084705"/>
         <w:docPartObj>
           <w:docPartGallery w:val="Table of Contents"/>
@@ -86,14 +93,9 @@
       </w:sdtPr>
       <w:sdtEndPr>
         <w:rPr>
-          <w:rFonts w:asciiTheme="minorHAnsi" w:eastAsiaTheme="minorHAnsi" w:hAnsiTheme="minorHAnsi" w:cstheme="minorBidi"/>
           <w:b/>
           <w:bCs/>
           <w:noProof/>
-          <w:color w:val="auto"/>
-          <w:sz w:val="22"/>
-          <w:szCs w:val="22"/>
-          <w:lang w:val="en-IE"/>
         </w:rPr>
       </w:sdtEndPr>
       <w:sdtContent>
@@ -107,10 +109,7 @@
           </w:pPr>
           <w:ins w:id="14" w:author="Nathan Field" w:date="2022-10-08T19:37:00Z">
             <w:r>
-              <w:t xml:space="preserve">Table of </w:t>
-            </w:r>
-            <w:r>
-              <w:t>Contents</w:t>
+              <w:t>Table of Contents</w:t>
             </w:r>
           </w:ins>
         </w:p>
@@ -168,12 +167,6 @@
                 <w:rStyle w:val="Hyperlink"/>
                 <w:noProof/>
               </w:rPr>
-            </w:r>
-            <w:r>
-              <w:rPr>
-                <w:rStyle w:val="Hyperlink"/>
-                <w:noProof/>
-              </w:rPr>
               <w:fldChar w:fldCharType="separate"/>
             </w:r>
             <w:r>
@@ -204,13 +197,13 @@
               </w:rPr>
               <w:instrText xml:space="preserve"> PAGEREF _Toc116153104 \h </w:instrText>
             </w:r>
-            <w:r>
-              <w:rPr>
-                <w:noProof/>
-                <w:webHidden/>
-              </w:rPr>
-            </w:r>
           </w:ins>
+          <w:r>
+            <w:rPr>
+              <w:noProof/>
+              <w:webHidden/>
+            </w:rPr>
+          </w:r>
           <w:r>
             <w:rPr>
               <w:noProof/>
@@ -285,12 +278,6 @@
                 <w:rStyle w:val="Hyperlink"/>
                 <w:noProof/>
               </w:rPr>
-            </w:r>
-            <w:r>
-              <w:rPr>
-                <w:rStyle w:val="Hyperlink"/>
-                <w:noProof/>
-              </w:rPr>
               <w:fldChar w:fldCharType="separate"/>
             </w:r>
             <w:r>
@@ -321,13 +308,13 @@
               </w:rPr>
               <w:instrText xml:space="preserve"> PAGEREF _Toc116153105 \h </w:instrText>
             </w:r>
-            <w:r>
-              <w:rPr>
-                <w:noProof/>
-                <w:webHidden/>
-              </w:rPr>
-            </w:r>
           </w:ins>
+          <w:r>
+            <w:rPr>
+              <w:noProof/>
+              <w:webHidden/>
+            </w:rPr>
+          </w:r>
           <w:r>
             <w:rPr>
               <w:noProof/>
@@ -405,12 +392,6 @@
                 <w:rStyle w:val="Hyperlink"/>
                 <w:noProof/>
               </w:rPr>
-            </w:r>
-            <w:r>
-              <w:rPr>
-                <w:rStyle w:val="Hyperlink"/>
-                <w:noProof/>
-              </w:rPr>
               <w:fldChar w:fldCharType="separate"/>
             </w:r>
             <w:r>
@@ -441,13 +422,13 @@
               </w:rPr>
               <w:instrText xml:space="preserve"> PAGEREF _Toc116153106 \h </w:instrText>
             </w:r>
-            <w:r>
-              <w:rPr>
-                <w:noProof/>
-                <w:webHidden/>
-              </w:rPr>
-            </w:r>
           </w:ins>
+          <w:r>
+            <w:rPr>
+              <w:noProof/>
+              <w:webHidden/>
+            </w:rPr>
+          </w:r>
           <w:r>
             <w:rPr>
               <w:noProof/>
@@ -525,12 +506,6 @@
                 <w:rStyle w:val="Hyperlink"/>
                 <w:noProof/>
               </w:rPr>
-            </w:r>
-            <w:r>
-              <w:rPr>
-                <w:rStyle w:val="Hyperlink"/>
-                <w:noProof/>
-              </w:rPr>
               <w:fldChar w:fldCharType="separate"/>
             </w:r>
             <w:r>
@@ -561,13 +536,13 @@
               </w:rPr>
               <w:instrText xml:space="preserve"> PAGEREF _Toc116153107 \h </w:instrText>
             </w:r>
-            <w:r>
-              <w:rPr>
-                <w:noProof/>
-                <w:webHidden/>
-              </w:rPr>
-            </w:r>
           </w:ins>
+          <w:r>
+            <w:rPr>
+              <w:noProof/>
+              <w:webHidden/>
+            </w:rPr>
+          </w:r>
           <w:r>
             <w:rPr>
               <w:noProof/>
@@ -642,12 +617,6 @@
                 <w:rStyle w:val="Hyperlink"/>
                 <w:noProof/>
               </w:rPr>
-            </w:r>
-            <w:r>
-              <w:rPr>
-                <w:rStyle w:val="Hyperlink"/>
-                <w:noProof/>
-              </w:rPr>
               <w:fldChar w:fldCharType="separate"/>
             </w:r>
             <w:r>
@@ -678,13 +647,13 @@
               </w:rPr>
               <w:instrText xml:space="preserve"> PAGEREF _Toc116153108 \h </w:instrText>
             </w:r>
-            <w:r>
-              <w:rPr>
-                <w:noProof/>
-                <w:webHidden/>
-              </w:rPr>
-            </w:r>
           </w:ins>
+          <w:r>
+            <w:rPr>
+              <w:noProof/>
+              <w:webHidden/>
+            </w:rPr>
+          </w:r>
           <w:r>
             <w:rPr>
               <w:noProof/>
@@ -759,12 +728,6 @@
                 <w:rStyle w:val="Hyperlink"/>
                 <w:noProof/>
               </w:rPr>
-            </w:r>
-            <w:r>
-              <w:rPr>
-                <w:rStyle w:val="Hyperlink"/>
-                <w:noProof/>
-              </w:rPr>
               <w:fldChar w:fldCharType="separate"/>
             </w:r>
             <w:r>
@@ -795,13 +758,13 @@
               </w:rPr>
               <w:instrText xml:space="preserve"> PAGEREF _Toc116153109 \h </w:instrText>
             </w:r>
-            <w:r>
-              <w:rPr>
-                <w:noProof/>
-                <w:webHidden/>
-              </w:rPr>
-            </w:r>
           </w:ins>
+          <w:r>
+            <w:rPr>
+              <w:noProof/>
+              <w:webHidden/>
+            </w:rPr>
+          </w:r>
           <w:r>
             <w:rPr>
               <w:noProof/>
@@ -876,12 +839,6 @@
                 <w:rStyle w:val="Hyperlink"/>
                 <w:noProof/>
               </w:rPr>
-            </w:r>
-            <w:r>
-              <w:rPr>
-                <w:rStyle w:val="Hyperlink"/>
-                <w:noProof/>
-              </w:rPr>
               <w:fldChar w:fldCharType="separate"/>
             </w:r>
             <w:r>
@@ -912,13 +869,13 @@
               </w:rPr>
               <w:instrText xml:space="preserve"> PAGEREF _Toc116153110 \h </w:instrText>
             </w:r>
-            <w:r>
-              <w:rPr>
-                <w:noProof/>
-                <w:webHidden/>
-              </w:rPr>
-            </w:r>
           </w:ins>
+          <w:r>
+            <w:rPr>
+              <w:noProof/>
+              <w:webHidden/>
+            </w:rPr>
+          </w:r>
           <w:r>
             <w:rPr>
               <w:noProof/>
@@ -993,12 +950,6 @@
                 <w:rStyle w:val="Hyperlink"/>
                 <w:noProof/>
               </w:rPr>
-            </w:r>
-            <w:r>
-              <w:rPr>
-                <w:rStyle w:val="Hyperlink"/>
-                <w:noProof/>
-              </w:rPr>
               <w:fldChar w:fldCharType="separate"/>
             </w:r>
             <w:r>
@@ -1029,13 +980,13 @@
               </w:rPr>
               <w:instrText xml:space="preserve"> PAGEREF _Toc116153111 \h </w:instrText>
             </w:r>
-            <w:r>
-              <w:rPr>
-                <w:noProof/>
-                <w:webHidden/>
-              </w:rPr>
-            </w:r>
           </w:ins>
+          <w:r>
+            <w:rPr>
+              <w:noProof/>
+              <w:webHidden/>
+            </w:rPr>
+          </w:r>
           <w:r>
             <w:rPr>
               <w:noProof/>
@@ -1413,22 +1364,7 @@
       </w:ins>
       <w:ins w:id="73" w:author="Nathan Field" w:date="2022-10-08T19:48:00Z">
         <w:r>
-          <w:t>, th</w:t>
-        </w:r>
-        <w:r>
-          <w:t>e</w:t>
-        </w:r>
-        <w:r>
-          <w:t xml:space="preserve"> electric strike</w:t>
-        </w:r>
-        <w:r>
-          <w:t xml:space="preserve"> door</w:t>
-        </w:r>
-        <w:r>
-          <w:t xml:space="preserve"> lock</w:t>
-        </w:r>
-        <w:r>
-          <w:t xml:space="preserve"> is </w:t>
+          <w:t xml:space="preserve">, the electric strike door lock is </w:t>
         </w:r>
       </w:ins>
       <w:ins w:id="74" w:author="Nathan Field" w:date="2022-10-08T19:49:00Z">
@@ -1794,16 +1730,16 @@
           <w:ins w:id="133" w:author="Nathan Field" w:date="2022-10-07T13:46:00Z"/>
         </w:rPr>
       </w:pPr>
-      <w:ins w:id="134" w:author="nikita fedan" w:date="2022-10-08T16:22:00Z">
+      <w:ins w:id="134" w:author="nikita fedan" w:date="2022-10-09T17:19:00Z">
         <w:r>
           <w:rPr>
             <w:noProof/>
           </w:rPr>
           <w:drawing>
-            <wp:inline distT="0" distB="0" distL="0" distR="0" wp14:anchorId="2916386B" wp14:editId="485B96B9">
-              <wp:extent cx="5731510" cy="5670550"/>
-              <wp:effectExtent l="0" t="0" r="2540" b="6350"/>
-              <wp:docPr id="1" name="Picture 1" descr="Diagram, schematic&#10;&#10;Description automatically generated"/>
+            <wp:inline distT="0" distB="0" distL="0" distR="0" wp14:anchorId="079B924F" wp14:editId="45E55210">
+              <wp:extent cx="5372085" cy="5608966"/>
+              <wp:effectExtent l="0" t="0" r="635" b="0"/>
+              <wp:docPr id="3" name="Picture 3" descr="Diagram, schematic&#10;&#10;Description automatically generated"/>
               <wp:cNvGraphicFramePr>
                 <a:graphicFrameLocks xmlns:a="http://schemas.openxmlformats.org/drawingml/2006/main" noChangeAspect="1"/>
               </wp:cNvGraphicFramePr>
@@ -1811,7 +1747,7 @@
                 <a:graphicData uri="http://schemas.openxmlformats.org/drawingml/2006/picture">
                   <pic:pic xmlns:pic="http://schemas.openxmlformats.org/drawingml/2006/picture">
                     <pic:nvPicPr>
-                      <pic:cNvPr id="1" name="Picture 1" descr="Diagram, schematic&#10;&#10;Description automatically generated"/>
+                      <pic:cNvPr id="3" name="Picture 3" descr="Diagram, schematic&#10;&#10;Description automatically generated"/>
                       <pic:cNvPicPr/>
                     </pic:nvPicPr>
                     <pic:blipFill>
@@ -1829,7 +1765,7 @@
                     <pic:spPr>
                       <a:xfrm>
                         <a:off x="0" y="0"/>
-                        <a:ext cx="5731510" cy="5670550"/>
+                        <a:ext cx="5375515" cy="5612547"/>
                       </a:xfrm>
                       <a:prstGeom prst="rect">
                         <a:avLst/>
@@ -1921,15 +1857,7 @@
       </w:pPr>
       <w:ins w:id="145" w:author="nikita fedan" w:date="2022-10-08T16:30:00Z">
         <w:r>
-          <w:t xml:space="preserve">Assuming </w:t>
-        </w:r>
-        <w:proofErr w:type="spellStart"/>
-        <w:r>
-          <w:t>leds</w:t>
-        </w:r>
-        <w:proofErr w:type="spellEnd"/>
-        <w:r>
-          <w:t xml:space="preserve"> need 2.2 forward voltage, the resistor needed is a 68.75 ohm one</w:t>
+          <w:t>Assuming leds need 2.2 forward voltage, the resistor needed is a 68.75 ohm one</w:t>
         </w:r>
       </w:ins>
       <w:ins w:id="146" w:author="Nathan Field" w:date="2022-10-08T20:00:00Z">
@@ -1960,18 +1888,10 @@
       </w:pPr>
       <w:ins w:id="150" w:author="nikita fedan" w:date="2022-10-08T16:30:00Z">
         <w:r>
-          <w:t xml:space="preserve">The grounds of all the </w:t>
-        </w:r>
-        <w:proofErr w:type="spellStart"/>
-        <w:r>
-          <w:t>leds</w:t>
-        </w:r>
-        <w:proofErr w:type="spellEnd"/>
-        <w:r>
-          <w:t xml:space="preserve"> may be connected, and then plugged into a single ground pin on the pi, freeing up n-1 ground pins.</w:t>
-        </w:r>
-        <w:r>
-          <w:t xml:space="preserve"> Although unknown if diodes will need to be added.</w:t>
+          <w:t>The grounds of all the leds may be connected, and then plugged into a single ground pin on the pi, freeing up n-1 ground pins.</w:t>
+        </w:r>
+        <w:r>
+          <w:t xml:space="preserve"> </w:t>
         </w:r>
       </w:ins>
     </w:p>
@@ -1982,47 +1902,12 @@
           <w:numId w:val="1"/>
         </w:numPr>
         <w:rPr>
-          <w:ins w:id="151" w:author="nikita fedan" w:date="2022-10-08T16:31:00Z"/>
+          <w:ins w:id="151" w:author="nikita fedan" w:date="2022-10-09T14:10:00Z"/>
         </w:rPr>
       </w:pPr>
       <w:ins w:id="152" w:author="nikita fedan" w:date="2022-10-08T16:30:00Z">
         <w:r>
           <w:t>Momentary switch button will be used for sending a signal to raspberry pi.</w:t>
-        </w:r>
-      </w:ins>
-    </w:p>
-    <w:p>
-      <w:pPr>
-        <w:rPr>
-          <w:ins w:id="153" w:author="nikita fedan" w:date="2022-10-08T16:31:00Z"/>
-          <w:b/>
-          <w:bCs/>
-          <w:rPrChange w:id="154" w:author="nikita fedan" w:date="2022-10-08T16:31:00Z">
-            <w:rPr>
-              <w:ins w:id="155" w:author="nikita fedan" w:date="2022-10-08T16:31:00Z"/>
-            </w:rPr>
-          </w:rPrChange>
-        </w:rPr>
-      </w:pPr>
-    </w:p>
-    <w:p>
-      <w:pPr>
-        <w:rPr>
-          <w:ins w:id="156" w:author="nikita fedan" w:date="2022-10-08T16:31:00Z"/>
-          <w:b/>
-          <w:bCs/>
-        </w:rPr>
-      </w:pPr>
-      <w:ins w:id="157" w:author="nikita fedan" w:date="2022-10-08T16:31:00Z">
-        <w:r>
-          <w:rPr>
-            <w:b/>
-            <w:bCs/>
-            <w:rPrChange w:id="158" w:author="nikita fedan" w:date="2022-10-08T16:31:00Z">
-              <w:rPr/>
-            </w:rPrChange>
-          </w:rPr>
-          <w:t>Problems to solve:</w:t>
         </w:r>
       </w:ins>
     </w:p>
@@ -2033,22 +1918,25 @@
           <w:numId w:val="1"/>
         </w:numPr>
         <w:rPr>
-          <w:ins w:id="159" w:author="nikita fedan" w:date="2022-10-08T16:32:00Z"/>
-        </w:rPr>
-      </w:pPr>
-      <w:ins w:id="160" w:author="nikita fedan" w:date="2022-10-08T16:32:00Z">
-        <w:r>
-          <w:t xml:space="preserve">Figure out if common ground for all the LEDs </w:t>
-        </w:r>
-      </w:ins>
-      <w:proofErr w:type="gramStart"/>
-      <w:ins w:id="161" w:author="nikita fedan" w:date="2022-10-08T16:33:00Z">
-        <w:r>
-          <w:t>need</w:t>
+          <w:ins w:id="153" w:author="nikita fedan" w:date="2022-10-09T16:28:00Z"/>
+        </w:rPr>
+      </w:pPr>
+      <w:ins w:id="154" w:author="nikita fedan" w:date="2022-10-09T14:10:00Z">
+        <w:r>
+          <w:t xml:space="preserve">No physical </w:t>
+        </w:r>
+        <w:proofErr w:type="gramStart"/>
+        <w:r>
+          <w:t>pull</w:t>
         </w:r>
         <w:proofErr w:type="gramEnd"/>
         <w:r>
-          <w:t xml:space="preserve"> diodes to restrict electricity to flow in one direction, towards the GND pin on the pi.</w:t>
+          <w:t xml:space="preserve"> down resistor is needed for the switch since an internal pull</w:t>
+        </w:r>
+      </w:ins>
+      <w:ins w:id="155" w:author="nikita fedan" w:date="2022-10-09T14:11:00Z">
+        <w:r>
+          <w:t xml:space="preserve"> down resistor may be assigned to a pin through code.</w:t>
         </w:r>
       </w:ins>
     </w:p>
@@ -2059,17 +1947,188 @@
           <w:numId w:val="1"/>
         </w:numPr>
         <w:rPr>
-          <w:ins w:id="162" w:author="nikita fedan" w:date="2022-10-08T16:34:00Z"/>
-        </w:rPr>
-      </w:pPr>
-      <w:ins w:id="163" w:author="nikita fedan" w:date="2022-10-08T16:33:00Z">
-        <w:r>
-          <w:t>E</w:t>
-        </w:r>
-      </w:ins>
-      <w:ins w:id="164" w:author="nikita fedan" w:date="2022-10-08T16:34:00Z">
-        <w:r>
-          <w:t>xperiment and figure out connection of PIR sensor to the PI.</w:t>
+          <w:ins w:id="156" w:author="nikita fedan" w:date="2022-10-09T16:40:00Z"/>
+        </w:rPr>
+      </w:pPr>
+      <w:ins w:id="157" w:author="nikita fedan" w:date="2022-10-09T16:29:00Z">
+        <w:r>
+          <w:t xml:space="preserve">It is possible to half the amount of gpio pins used to drive leds by using a scheme such as the </w:t>
+        </w:r>
+      </w:ins>
+      <w:ins w:id="158" w:author="nikita fedan" w:date="2022-10-09T16:32:00Z">
+        <w:r>
+          <w:t>one below, however, it is not useful in our case as we have enough p</w:t>
+        </w:r>
+      </w:ins>
+      <w:ins w:id="159" w:author="nikita fedan" w:date="2022-10-09T16:34:00Z">
+        <w:r>
+          <w:t xml:space="preserve">ins, the constraint is in the total amount of current these pins can provide. </w:t>
+        </w:r>
+      </w:ins>
+      <w:ins w:id="160" w:author="nikita fedan" w:date="2022-10-09T16:35:00Z">
+        <w:r>
+          <w:t>The difference would be, if we were to use the scheme below</w:t>
+        </w:r>
+      </w:ins>
+      <w:ins w:id="161" w:author="nikita fedan" w:date="2022-10-09T16:36:00Z">
+        <w:r>
+          <w:t>,</w:t>
+        </w:r>
+      </w:ins>
+      <w:ins w:id="162" w:author="nikita fedan" w:date="2022-10-09T16:35:00Z">
+        <w:r>
+          <w:t xml:space="preserve"> per green/red pair of leds,</w:t>
+        </w:r>
+      </w:ins>
+      <w:ins w:id="163" w:author="nikita fedan" w:date="2022-10-09T16:36:00Z">
+        <w:r>
+          <w:t xml:space="preserve"> little/no current would be provided by the pi when all leds are red, </w:t>
+        </w:r>
+      </w:ins>
+      <w:ins w:id="164" w:author="nikita fedan" w:date="2022-10-09T16:37:00Z">
+        <w:r>
+          <w:t>but 48mA would be provided by the pi if all leds are green at once.</w:t>
+        </w:r>
+      </w:ins>
+      <w:ins w:id="165" w:author="nikita fedan" w:date="2022-10-09T16:38:00Z">
+        <w:r>
+          <w:t xml:space="preserve"> Doing it the way it is in the current fritzing diagram, 48mA </w:t>
+        </w:r>
+      </w:ins>
+      <w:ins w:id="166" w:author="nikita fedan" w:date="2022-10-09T16:39:00Z">
+        <w:r>
+          <w:t>is</w:t>
+        </w:r>
+      </w:ins>
+      <w:ins w:id="167" w:author="nikita fedan" w:date="2022-10-09T16:38:00Z">
+        <w:r>
+          <w:t xml:space="preserve"> provided </w:t>
+        </w:r>
+        <w:r>
+          <w:t xml:space="preserve">no matter the permutation of the 3 red/green led pairs, since at any one time, either </w:t>
+        </w:r>
+      </w:ins>
+      <w:ins w:id="168" w:author="nikita fedan" w:date="2022-10-09T16:39:00Z">
+        <w:r>
+          <w:t>the red or green is on in all three pairs.</w:t>
+        </w:r>
+      </w:ins>
+    </w:p>
+    <w:p>
+      <w:pPr>
+        <w:ind w:left="720"/>
+        <w:rPr>
+          <w:ins w:id="169" w:author="nikita fedan" w:date="2022-10-08T16:31:00Z"/>
+        </w:rPr>
+        <w:pPrChange w:id="170" w:author="nikita fedan" w:date="2022-10-09T16:40:00Z">
+          <w:pPr>
+            <w:numPr>
+              <w:numId w:val="1"/>
+            </w:numPr>
+            <w:ind w:left="720" w:hanging="360"/>
+          </w:pPr>
+        </w:pPrChange>
+      </w:pPr>
+      <w:ins w:id="171" w:author="nikita fedan" w:date="2022-10-09T16:41:00Z">
+        <w:r>
+          <w:rPr>
+            <w:noProof/>
+          </w:rPr>
+          <w:drawing>
+            <wp:inline distT="0" distB="0" distL="0" distR="0" wp14:anchorId="2E961BFB" wp14:editId="56E0CF6C">
+              <wp:extent cx="5731510" cy="3716655"/>
+              <wp:effectExtent l="0" t="0" r="2540" b="0"/>
+              <wp:docPr id="2" name="Picture 2" descr="Diagram, schematic&#10;&#10;Description automatically generated"/>
+              <wp:cNvGraphicFramePr>
+                <a:graphicFrameLocks xmlns:a="http://schemas.openxmlformats.org/drawingml/2006/main" noChangeAspect="1"/>
+              </wp:cNvGraphicFramePr>
+              <a:graphic xmlns:a="http://schemas.openxmlformats.org/drawingml/2006/main">
+                <a:graphicData uri="http://schemas.openxmlformats.org/drawingml/2006/picture">
+                  <pic:pic xmlns:pic="http://schemas.openxmlformats.org/drawingml/2006/picture">
+                    <pic:nvPicPr>
+                      <pic:cNvPr id="2" name="Picture 2" descr="Diagram, schematic&#10;&#10;Description automatically generated"/>
+                      <pic:cNvPicPr/>
+                    </pic:nvPicPr>
+                    <pic:blipFill>
+                      <a:blip r:embed="rId7" cstate="print">
+                        <a:extLst>
+                          <a:ext uri="{28A0092B-C50C-407E-A947-70E740481C1C}">
+                            <a14:useLocalDpi xmlns:a14="http://schemas.microsoft.com/office/drawing/2010/main" val="0"/>
+                          </a:ext>
+                        </a:extLst>
+                      </a:blip>
+                      <a:stretch>
+                        <a:fillRect/>
+                      </a:stretch>
+                    </pic:blipFill>
+                    <pic:spPr>
+                      <a:xfrm>
+                        <a:off x="0" y="0"/>
+                        <a:ext cx="5731510" cy="3716655"/>
+                      </a:xfrm>
+                      <a:prstGeom prst="rect">
+                        <a:avLst/>
+                      </a:prstGeom>
+                    </pic:spPr>
+                  </pic:pic>
+                </a:graphicData>
+              </a:graphic>
+            </wp:inline>
+          </w:drawing>
+        </w:r>
+      </w:ins>
+    </w:p>
+    <w:p>
+      <w:pPr>
+        <w:rPr>
+          <w:ins w:id="172" w:author="nikita fedan" w:date="2022-10-09T17:20:00Z"/>
+          <w:b/>
+          <w:bCs/>
+        </w:rPr>
+      </w:pPr>
+    </w:p>
+    <w:p>
+      <w:pPr>
+        <w:rPr>
+          <w:ins w:id="173" w:author="nikita fedan" w:date="2022-10-09T16:41:00Z"/>
+          <w:b/>
+          <w:bCs/>
+        </w:rPr>
+      </w:pPr>
+    </w:p>
+    <w:p>
+      <w:pPr>
+        <w:rPr>
+          <w:ins w:id="174" w:author="nikita fedan" w:date="2022-10-08T16:31:00Z"/>
+          <w:b/>
+          <w:bCs/>
+          <w:rPrChange w:id="175" w:author="nikita fedan" w:date="2022-10-08T16:31:00Z">
+            <w:rPr>
+              <w:ins w:id="176" w:author="nikita fedan" w:date="2022-10-08T16:31:00Z"/>
+            </w:rPr>
+          </w:rPrChange>
+        </w:rPr>
+      </w:pPr>
+    </w:p>
+    <w:p>
+      <w:pPr>
+        <w:rPr>
+          <w:ins w:id="177" w:author="nikita fedan" w:date="2022-10-08T16:31:00Z"/>
+          <w:b/>
+          <w:bCs/>
+        </w:rPr>
+      </w:pPr>
+      <w:ins w:id="178" w:author="nikita fedan" w:date="2022-10-08T16:31:00Z">
+        <w:r>
+          <w:rPr>
+            <w:b/>
+            <w:bCs/>
+            <w:rPrChange w:id="179" w:author="nikita fedan" w:date="2022-10-08T16:31:00Z">
+              <w:rPr/>
+            </w:rPrChange>
+          </w:rPr>
+          <w:lastRenderedPageBreak/>
+          <w:t>Problems to solve:</w:t>
         </w:r>
       </w:ins>
     </w:p>
@@ -2080,12 +2139,17 @@
           <w:numId w:val="1"/>
         </w:numPr>
         <w:rPr>
-          <w:ins w:id="165" w:author="nikita fedan" w:date="2022-10-08T16:32:00Z"/>
-        </w:rPr>
-      </w:pPr>
-      <w:ins w:id="166" w:author="nikita fedan" w:date="2022-10-08T16:34:00Z">
-        <w:r>
-          <w:t>Research how to restrict the “Field of vision” of the pir sensor to only see a specific area.</w:t>
+          <w:ins w:id="180" w:author="nikita fedan" w:date="2022-10-08T16:34:00Z"/>
+        </w:rPr>
+      </w:pPr>
+      <w:ins w:id="181" w:author="nikita fedan" w:date="2022-10-08T16:33:00Z">
+        <w:r>
+          <w:t>E</w:t>
+        </w:r>
+      </w:ins>
+      <w:ins w:id="182" w:author="nikita fedan" w:date="2022-10-08T16:34:00Z">
+        <w:r>
+          <w:t>xperiment and figure out connection of PIR sensor to the PI.</w:t>
         </w:r>
       </w:ins>
     </w:p>
@@ -2096,12 +2160,12 @@
           <w:numId w:val="1"/>
         </w:numPr>
         <w:rPr>
-          <w:ins w:id="167" w:author="nikita fedan" w:date="2022-10-08T16:35:00Z"/>
-        </w:rPr>
-      </w:pPr>
-      <w:ins w:id="168" w:author="nikita fedan" w:date="2022-10-08T16:35:00Z">
-        <w:r>
-          <w:t>Build homemade door switch &amp; add to Fritzing diagram</w:t>
+          <w:ins w:id="183" w:author="nikita fedan" w:date="2022-10-08T16:32:00Z"/>
+        </w:rPr>
+      </w:pPr>
+      <w:ins w:id="184" w:author="nikita fedan" w:date="2022-10-08T16:34:00Z">
+        <w:r>
+          <w:t>Research how to restrict the “Field of vision” of the pir sensor to only see a specific area.</w:t>
         </w:r>
       </w:ins>
     </w:p>
@@ -2112,40 +2176,56 @@
           <w:numId w:val="1"/>
         </w:numPr>
         <w:rPr>
-          <w:ins w:id="169" w:author="nikita fedan" w:date="2022-10-08T16:38:00Z"/>
-        </w:rPr>
-      </w:pPr>
-      <w:ins w:id="170" w:author="nikita fedan" w:date="2022-10-08T16:35:00Z">
+          <w:ins w:id="185" w:author="nikita fedan" w:date="2022-10-08T16:35:00Z"/>
+        </w:rPr>
+      </w:pPr>
+      <w:ins w:id="186" w:author="nikita fedan" w:date="2022-10-08T16:35:00Z">
+        <w:r>
+          <w:t>Build homemade door switch &amp; add to Fritzing diagram</w:t>
+        </w:r>
+      </w:ins>
+    </w:p>
+    <w:p>
+      <w:pPr>
+        <w:numPr>
+          <w:ilvl w:val="0"/>
+          <w:numId w:val="1"/>
+        </w:numPr>
+        <w:rPr>
+          <w:ins w:id="187" w:author="nikita fedan" w:date="2022-10-08T16:38:00Z"/>
+        </w:rPr>
+      </w:pPr>
+      <w:ins w:id="188" w:author="nikita fedan" w:date="2022-10-08T16:35:00Z">
         <w:r>
           <w:t>Figur</w:t>
         </w:r>
       </w:ins>
-      <w:ins w:id="171" w:author="nikita fedan" w:date="2022-10-08T16:36:00Z">
+      <w:ins w:id="189" w:author="nikita fedan" w:date="2022-10-08T16:36:00Z">
         <w:r>
           <w:t xml:space="preserve">e out a way to use less power and perhaps less connections to GPIO pins for the LEDs (Since there is a </w:t>
         </w:r>
       </w:ins>
-      <w:ins w:id="172" w:author="nikita fedan" w:date="2022-10-08T16:37:00Z">
+      <w:ins w:id="190" w:author="nikita fedan" w:date="2022-10-08T16:37:00Z">
         <w:r>
           <w:t xml:space="preserve">50mA current </w:t>
         </w:r>
       </w:ins>
-      <w:ins w:id="173" w:author="nikita fedan" w:date="2022-10-08T16:36:00Z">
+      <w:ins w:id="191" w:author="nikita fedan" w:date="2022-10-08T16:36:00Z">
         <w:r>
           <w:t>limit the pins can provide</w:t>
         </w:r>
       </w:ins>
-      <w:ins w:id="174" w:author="nikita fedan" w:date="2022-10-08T16:37:00Z">
+      <w:ins w:id="192" w:author="nikita fedan" w:date="2022-10-08T16:37:00Z">
         <w:r>
           <w:t xml:space="preserve"> in total</w:t>
         </w:r>
       </w:ins>
-      <w:ins w:id="175" w:author="nikita fedan" w:date="2022-10-08T16:36:00Z">
+      <w:ins w:id="193" w:author="nikita fedan" w:date="2022-10-08T16:36:00Z">
         <w:r>
           <w:t>)</w:t>
         </w:r>
       </w:ins>
-      <w:ins w:id="176" w:author="nikita fedan" w:date="2022-10-08T16:37:00Z">
+      <w:ins w:id="194" w:author="nikita fedan" w:date="2022-10-08T16:37:00Z">
         <w:r>
           <w:t>.</w:t>
         </w:r>
@@ -2154,7 +2234,7 @@
     <w:p>
       <w:pPr>
         <w:rPr>
-          <w:ins w:id="177" w:author="nikita fedan" w:date="2022-10-08T16:38:00Z"/>
+          <w:ins w:id="195" w:author="nikita fedan" w:date="2022-10-08T16:38:00Z"/>
         </w:rPr>
       </w:pPr>
     </w:p>
@@ -2163,25 +2243,25 @@
         <w:pStyle w:val="Heading2"/>
         <w:jc w:val="center"/>
         <w:rPr>
-          <w:ins w:id="178" w:author="nikita fedan" w:date="2022-10-08T16:38:00Z"/>
-        </w:rPr>
-        <w:pPrChange w:id="179" w:author="Nathan Field" w:date="2022-10-08T20:21:00Z">
+          <w:ins w:id="196" w:author="nikita fedan" w:date="2022-10-08T16:38:00Z"/>
+        </w:rPr>
+        <w:pPrChange w:id="197" w:author="Nathan Field" w:date="2022-10-08T20:21:00Z">
           <w:pPr/>
         </w:pPrChange>
       </w:pPr>
-      <w:bookmarkStart w:id="180" w:name="_Toc116153107"/>
-      <w:ins w:id="181" w:author="nikita fedan" w:date="2022-10-08T16:38:00Z">
+      <w:bookmarkStart w:id="198" w:name="_Toc116153107"/>
+      <w:ins w:id="199" w:author="nikita fedan" w:date="2022-10-08T16:38:00Z">
         <w:r>
           <w:t xml:space="preserve">Hardware </w:t>
         </w:r>
       </w:ins>
-      <w:ins w:id="182" w:author="Nathan Field" w:date="2022-10-08T20:15:00Z">
+      <w:ins w:id="200" w:author="Nathan Field" w:date="2022-10-08T20:15:00Z">
         <w:r>
           <w:t>Requirements</w:t>
         </w:r>
       </w:ins>
-      <w:ins w:id="183" w:author="nikita fedan" w:date="2022-10-08T16:38:00Z">
-        <w:del w:id="184" w:author="Nathan Field" w:date="2022-10-08T20:15:00Z">
+      <w:ins w:id="201" w:author="nikita fedan" w:date="2022-10-08T16:38:00Z">
+        <w:del w:id="202" w:author="Nathan Field" w:date="2022-10-08T20:15:00Z">
           <w:r>
             <w:delText>needs</w:delText>
           </w:r>
@@ -2189,18 +2269,18 @@
         <w:r>
           <w:t>:</w:t>
         </w:r>
-        <w:bookmarkEnd w:id="180"/>
-      </w:ins>
-    </w:p>
-    <w:p>
-      <w:pPr>
-        <w:rPr>
-          <w:ins w:id="185" w:author="nikita fedan" w:date="2022-10-08T16:38:00Z"/>
+        <w:bookmarkEnd w:id="198"/>
+      </w:ins>
+    </w:p>
+    <w:p>
+      <w:pPr>
+        <w:rPr>
+          <w:ins w:id="203" w:author="nikita fedan" w:date="2022-10-08T16:38:00Z"/>
           <w:b/>
           <w:bCs/>
         </w:rPr>
       </w:pPr>
-      <w:ins w:id="186" w:author="nikita fedan" w:date="2022-10-08T16:38:00Z">
+      <w:ins w:id="204" w:author="nikita fedan" w:date="2022-10-08T16:38:00Z">
         <w:r>
           <w:rPr>
             <w:b/>
@@ -2213,10 +2293,10 @@
     <w:p>
       <w:pPr>
         <w:rPr>
-          <w:ins w:id="187" w:author="nikita fedan" w:date="2022-10-08T16:38:00Z"/>
-        </w:rPr>
-      </w:pPr>
-      <w:ins w:id="188" w:author="nikita fedan" w:date="2022-10-08T16:38:00Z">
+          <w:ins w:id="205" w:author="nikita fedan" w:date="2022-10-08T16:38:00Z"/>
+        </w:rPr>
+      </w:pPr>
+      <w:ins w:id="206" w:author="nikita fedan" w:date="2022-10-08T16:38:00Z">
         <w:r>
           <w:t xml:space="preserve">1x pir sensor </w:t>
         </w:r>
@@ -2225,10 +2305,10 @@
     <w:p>
       <w:pPr>
         <w:rPr>
-          <w:ins w:id="189" w:author="nikita fedan" w:date="2022-10-08T16:38:00Z"/>
-        </w:rPr>
-      </w:pPr>
-      <w:ins w:id="190" w:author="nikita fedan" w:date="2022-10-08T16:38:00Z">
+          <w:ins w:id="207" w:author="nikita fedan" w:date="2022-10-08T16:38:00Z"/>
+        </w:rPr>
+      </w:pPr>
+      <w:ins w:id="208" w:author="nikita fedan" w:date="2022-10-08T16:38:00Z">
         <w:r>
           <w:t xml:space="preserve">1x pi camera module (specially made, plugs into special port) </w:t>
         </w:r>
@@ -2237,20 +2317,12 @@
     <w:p>
       <w:pPr>
         <w:rPr>
-          <w:ins w:id="191" w:author="nikita fedan" w:date="2022-10-08T16:38:00Z"/>
-        </w:rPr>
-      </w:pPr>
-      <w:ins w:id="192" w:author="nikita fedan" w:date="2022-10-08T16:38:00Z">
-        <w:r>
-          <w:t xml:space="preserve">1x buzzer (works with </w:t>
-        </w:r>
-        <w:proofErr w:type="spellStart"/>
-        <w:r>
-          <w:t>gpio</w:t>
-        </w:r>
-        <w:proofErr w:type="spellEnd"/>
-        <w:r>
-          <w:t xml:space="preserve"> and </w:t>
+          <w:ins w:id="209" w:author="nikita fedan" w:date="2022-10-08T16:38:00Z"/>
+        </w:rPr>
+      </w:pPr>
+      <w:ins w:id="210" w:author="nikita fedan" w:date="2022-10-08T16:38:00Z">
+        <w:r>
+          <w:t xml:space="preserve">1x buzzer (works with gpio and </w:t>
         </w:r>
         <w:proofErr w:type="gramStart"/>
         <w:r>
@@ -2265,48 +2337,24 @@
     <w:p>
       <w:pPr>
         <w:rPr>
-          <w:ins w:id="193" w:author="nikita fedan" w:date="2022-10-08T16:38:00Z"/>
-        </w:rPr>
-      </w:pPr>
-      <w:ins w:id="194" w:author="nikita fedan" w:date="2022-10-08T16:38:00Z">
-        <w:r>
-          <w:t>1x speaker (</w:t>
-        </w:r>
-        <w:proofErr w:type="spellStart"/>
-        <w:r>
-          <w:t>hdmx</w:t>
-        </w:r>
-        <w:proofErr w:type="spellEnd"/>
-        <w:r>
-          <w:t xml:space="preserve">, connected to aux, perhaps powered </w:t>
-        </w:r>
-        <w:proofErr w:type="spellStart"/>
-        <w:r>
-          <w:t>thorugh</w:t>
-        </w:r>
-        <w:proofErr w:type="spellEnd"/>
-        <w:r>
-          <w:t xml:space="preserve"> </w:t>
-        </w:r>
-        <w:proofErr w:type="spellStart"/>
-        <w:r>
-          <w:t>usb</w:t>
-        </w:r>
-        <w:proofErr w:type="spellEnd"/>
-        <w:r>
-          <w:t>)</w:t>
-        </w:r>
-      </w:ins>
-    </w:p>
-    <w:p>
-      <w:pPr>
-        <w:rPr>
-          <w:ins w:id="195" w:author="nikita fedan" w:date="2022-10-08T16:38:00Z"/>
+          <w:ins w:id="211" w:author="nikita fedan" w:date="2022-10-08T16:38:00Z"/>
+        </w:rPr>
+      </w:pPr>
+      <w:ins w:id="212" w:author="nikita fedan" w:date="2022-10-08T16:38:00Z">
+        <w:r>
+          <w:t>1x speaker (hdmx, connected to aux, perhaps powered thorugh usb)</w:t>
+        </w:r>
+      </w:ins>
+    </w:p>
+    <w:p>
+      <w:pPr>
+        <w:rPr>
+          <w:ins w:id="213" w:author="nikita fedan" w:date="2022-10-08T16:38:00Z"/>
           <w:b/>
           <w:bCs/>
         </w:rPr>
       </w:pPr>
-      <w:ins w:id="196" w:author="nikita fedan" w:date="2022-10-08T16:38:00Z">
+      <w:ins w:id="214" w:author="nikita fedan" w:date="2022-10-08T16:38:00Z">
         <w:r>
           <w:rPr>
             <w:b/>
@@ -2319,10 +2367,10 @@
     <w:p>
       <w:pPr>
         <w:rPr>
-          <w:ins w:id="197" w:author="nikita fedan" w:date="2022-10-08T16:38:00Z"/>
-        </w:rPr>
-      </w:pPr>
-      <w:ins w:id="198" w:author="nikita fedan" w:date="2022-10-08T16:38:00Z">
+          <w:ins w:id="215" w:author="nikita fedan" w:date="2022-10-08T16:38:00Z"/>
+        </w:rPr>
+      </w:pPr>
+      <w:ins w:id="216" w:author="nikita fedan" w:date="2022-10-08T16:38:00Z">
         <w:r>
           <w:rPr>
             <w:color w:val="000000" w:themeColor="text1"/>
@@ -2355,10 +2403,10 @@
     <w:p>
       <w:pPr>
         <w:rPr>
-          <w:ins w:id="199" w:author="nikita fedan" w:date="2022-10-08T16:38:00Z"/>
-        </w:rPr>
-      </w:pPr>
-      <w:ins w:id="200" w:author="nikita fedan" w:date="2022-10-08T16:38:00Z">
+          <w:ins w:id="217" w:author="nikita fedan" w:date="2022-10-08T16:38:00Z"/>
+        </w:rPr>
+      </w:pPr>
+      <w:ins w:id="218" w:author="nikita fedan" w:date="2022-10-08T16:38:00Z">
         <w:r>
           <w:rPr>
             <w:color w:val="000000" w:themeColor="text1"/>
@@ -2391,44 +2439,16 @@
     <w:p>
       <w:pPr>
         <w:rPr>
-          <w:ins w:id="201" w:author="nikita fedan" w:date="2022-10-08T16:38:00Z"/>
+          <w:ins w:id="219" w:author="nikita fedan" w:date="2022-10-08T16:38:00Z"/>
           <w:color w:val="000000" w:themeColor="text1"/>
         </w:rPr>
       </w:pPr>
-      <w:ins w:id="202" w:author="nikita fedan" w:date="2022-10-08T16:38:00Z">
+      <w:ins w:id="220" w:author="nikita fedan" w:date="2022-10-08T16:38:00Z">
         <w:r>
           <w:rPr>
             <w:color w:val="000000" w:themeColor="text1"/>
           </w:rPr>
-          <w:t xml:space="preserve">(3x red </w:t>
-        </w:r>
-        <w:proofErr w:type="spellStart"/>
-        <w:r>
-          <w:rPr>
-            <w:color w:val="000000" w:themeColor="text1"/>
-          </w:rPr>
-          <w:t>leds</w:t>
-        </w:r>
-        <w:proofErr w:type="spellEnd"/>
-        <w:r>
-          <w:rPr>
-            <w:color w:val="000000" w:themeColor="text1"/>
-          </w:rPr>
-          <w:t xml:space="preserve"> &amp; 3x green </w:t>
-        </w:r>
-        <w:proofErr w:type="spellStart"/>
-        <w:r>
-          <w:rPr>
-            <w:color w:val="000000" w:themeColor="text1"/>
-          </w:rPr>
-          <w:t>leds</w:t>
-        </w:r>
-        <w:proofErr w:type="spellEnd"/>
-        <w:r>
-          <w:rPr>
-            <w:color w:val="000000" w:themeColor="text1"/>
-          </w:rPr>
-          <w:t xml:space="preserve"> </w:t>
+          <w:t xml:space="preserve">(3x red leds &amp; 3x green leds </w:t>
         </w:r>
         <w:r>
           <w:rPr>
@@ -2442,35 +2462,7 @@
           <w:rPr>
             <w:color w:val="000000" w:themeColor="text1"/>
           </w:rPr>
-          <w:t xml:space="preserve">3 </w:t>
-        </w:r>
-        <w:proofErr w:type="spellStart"/>
-        <w:r>
-          <w:rPr>
-            <w:color w:val="000000" w:themeColor="text1"/>
-          </w:rPr>
-          <w:t>rgb</w:t>
-        </w:r>
-        <w:proofErr w:type="spellEnd"/>
-        <w:r>
-          <w:rPr>
-            <w:color w:val="000000" w:themeColor="text1"/>
-          </w:rPr>
-          <w:t xml:space="preserve"> </w:t>
-        </w:r>
-        <w:proofErr w:type="spellStart"/>
-        <w:r>
-          <w:rPr>
-            <w:color w:val="000000" w:themeColor="text1"/>
-          </w:rPr>
-          <w:t>leds</w:t>
-        </w:r>
-        <w:proofErr w:type="spellEnd"/>
-        <w:r>
-          <w:rPr>
-            <w:color w:val="000000" w:themeColor="text1"/>
-          </w:rPr>
-          <w:t xml:space="preserve">) </w:t>
+          <w:t xml:space="preserve">3 rgb leds) </w:t>
         </w:r>
         <w:r>
           <w:fldChar w:fldCharType="begin"/>
@@ -2504,10 +2496,10 @@
     <w:p>
       <w:pPr>
         <w:rPr>
-          <w:ins w:id="203" w:author="nikita fedan" w:date="2022-10-08T16:38:00Z"/>
-        </w:rPr>
-      </w:pPr>
-      <w:ins w:id="204" w:author="nikita fedan" w:date="2022-10-08T16:38:00Z">
+          <w:ins w:id="221" w:author="nikita fedan" w:date="2022-10-08T16:38:00Z"/>
+        </w:rPr>
+      </w:pPr>
+      <w:ins w:id="222" w:author="nikita fedan" w:date="2022-10-08T16:38:00Z">
         <w:r>
           <w:rPr>
             <w:color w:val="000000" w:themeColor="text1"/>
@@ -2540,11 +2532,11 @@
     <w:p>
       <w:pPr>
         <w:rPr>
-          <w:ins w:id="205" w:author="nikita fedan" w:date="2022-10-08T16:38:00Z"/>
+          <w:ins w:id="223" w:author="nikita fedan" w:date="2022-10-08T16:38:00Z"/>
           <w:color w:val="000000" w:themeColor="text1"/>
         </w:rPr>
       </w:pPr>
-      <w:ins w:id="206" w:author="nikita fedan" w:date="2022-10-08T16:38:00Z">
+      <w:ins w:id="224" w:author="nikita fedan" w:date="2022-10-08T16:38:00Z">
         <w:r>
           <w:rPr>
             <w:color w:val="000000" w:themeColor="text1"/>
@@ -2556,11 +2548,11 @@
     <w:p>
       <w:pPr>
         <w:rPr>
-          <w:ins w:id="207" w:author="Nathan Field" w:date="2022-10-08T19:43:00Z"/>
+          <w:ins w:id="225" w:author="Nathan Field" w:date="2022-10-08T19:43:00Z"/>
           <w:color w:val="000000" w:themeColor="text1"/>
         </w:rPr>
       </w:pPr>
-      <w:ins w:id="208" w:author="nikita fedan" w:date="2022-10-08T16:38:00Z">
+      <w:ins w:id="226" w:author="nikita fedan" w:date="2022-10-08T16:38:00Z">
         <w:r>
           <w:rPr>
             <w:color w:val="000000" w:themeColor="text1"/>
@@ -2572,7 +2564,7 @@
     <w:p>
       <w:pPr>
         <w:rPr>
-          <w:ins w:id="209" w:author="Nathan Field" w:date="2022-10-08T19:45:00Z"/>
+          <w:ins w:id="227" w:author="Nathan Field" w:date="2022-10-08T19:45:00Z"/>
           <w:color w:val="000000" w:themeColor="text1"/>
         </w:rPr>
       </w:pPr>
@@ -2580,7 +2572,7 @@
     <w:p>
       <w:pPr>
         <w:rPr>
-          <w:ins w:id="210" w:author="Nathan Field" w:date="2022-10-08T19:45:00Z"/>
+          <w:ins w:id="228" w:author="Nathan Field" w:date="2022-10-08T19:45:00Z"/>
           <w:color w:val="000000" w:themeColor="text1"/>
         </w:rPr>
       </w:pPr>
@@ -2590,32 +2582,32 @@
         <w:pStyle w:val="Heading1"/>
         <w:jc w:val="center"/>
         <w:rPr>
-          <w:ins w:id="211" w:author="Nathan Field" w:date="2022-10-08T20:21:00Z"/>
-        </w:rPr>
-      </w:pPr>
-      <w:bookmarkStart w:id="212" w:name="_Toc116153108"/>
-      <w:ins w:id="213" w:author="Nathan Field" w:date="2022-10-08T20:21:00Z">
+          <w:ins w:id="229" w:author="Nathan Field" w:date="2022-10-08T20:21:00Z"/>
+        </w:rPr>
+      </w:pPr>
+      <w:bookmarkStart w:id="230" w:name="_Toc116153108"/>
+      <w:ins w:id="231" w:author="Nathan Field" w:date="2022-10-08T20:21:00Z">
         <w:r>
           <w:t>Data, Data Storage and Data Processing</w:t>
         </w:r>
-        <w:bookmarkEnd w:id="212"/>
-      </w:ins>
-    </w:p>
-    <w:p>
-      <w:pPr>
-        <w:rPr>
-          <w:ins w:id="214" w:author="Nathan Field" w:date="2022-10-08T19:45:00Z"/>
-        </w:rPr>
-      </w:pPr>
-    </w:p>
-    <w:p>
-      <w:pPr>
-        <w:rPr>
-          <w:ins w:id="215" w:author="Nathan Field" w:date="2022-10-08T20:22:00Z"/>
+        <w:bookmarkEnd w:id="230"/>
+      </w:ins>
+    </w:p>
+    <w:p>
+      <w:pPr>
+        <w:rPr>
+          <w:ins w:id="232" w:author="Nathan Field" w:date="2022-10-08T19:45:00Z"/>
+        </w:rPr>
+      </w:pPr>
+    </w:p>
+    <w:p>
+      <w:pPr>
+        <w:rPr>
+          <w:ins w:id="233" w:author="Nathan Field" w:date="2022-10-08T20:22:00Z"/>
           <w:color w:val="000000" w:themeColor="text1"/>
         </w:rPr>
       </w:pPr>
-      <w:ins w:id="216" w:author="Nathan Field" w:date="2022-10-08T20:22:00Z">
+      <w:ins w:id="234" w:author="Nathan Field" w:date="2022-10-08T20:22:00Z">
         <w:r>
           <w:rPr>
             <w:color w:val="000000" w:themeColor="text1"/>
@@ -2627,11 +2619,11 @@
     <w:p>
       <w:pPr>
         <w:rPr>
-          <w:ins w:id="217" w:author="Nathan Field" w:date="2022-10-08T20:23:00Z"/>
+          <w:ins w:id="235" w:author="Nathan Field" w:date="2022-10-08T20:23:00Z"/>
           <w:color w:val="000000" w:themeColor="text1"/>
         </w:rPr>
       </w:pPr>
-      <w:ins w:id="218" w:author="Nathan Field" w:date="2022-10-08T20:23:00Z">
+      <w:ins w:id="236" w:author="Nathan Field" w:date="2022-10-08T20:23:00Z">
         <w:r>
           <w:rPr>
             <w:color w:val="000000" w:themeColor="text1"/>
@@ -2643,11 +2635,11 @@
     <w:p>
       <w:pPr>
         <w:rPr>
-          <w:ins w:id="219" w:author="Nathan Field" w:date="2022-10-08T19:45:00Z"/>
+          <w:ins w:id="237" w:author="Nathan Field" w:date="2022-10-08T19:45:00Z"/>
           <w:color w:val="000000" w:themeColor="text1"/>
         </w:rPr>
       </w:pPr>
-      <w:ins w:id="220" w:author="Nathan Field" w:date="2022-10-08T20:23:00Z">
+      <w:ins w:id="238" w:author="Nathan Field" w:date="2022-10-08T20:23:00Z">
         <w:r>
           <w:rPr>
             <w:color w:val="000000" w:themeColor="text1"/>
@@ -2659,7 +2651,7 @@
     <w:p>
       <w:pPr>
         <w:rPr>
-          <w:ins w:id="221" w:author="Nathan Field" w:date="2022-10-08T19:43:00Z"/>
+          <w:ins w:id="239" w:author="Nathan Field" w:date="2022-10-08T19:43:00Z"/>
           <w:color w:val="000000" w:themeColor="text1"/>
         </w:rPr>
       </w:pPr>
@@ -2669,24 +2661,25 @@
         <w:pStyle w:val="Heading1"/>
         <w:jc w:val="center"/>
         <w:rPr>
-          <w:ins w:id="222" w:author="Nathan Field" w:date="2022-10-08T20:22:00Z"/>
-        </w:rPr>
-      </w:pPr>
-      <w:bookmarkStart w:id="223" w:name="_Toc116153109"/>
-      <w:ins w:id="224" w:author="Nathan Field" w:date="2022-10-08T20:22:00Z">
-        <w:r>
+          <w:ins w:id="240" w:author="Nathan Field" w:date="2022-10-08T20:22:00Z"/>
+        </w:rPr>
+      </w:pPr>
+      <w:bookmarkStart w:id="241" w:name="_Toc116153109"/>
+      <w:ins w:id="242" w:author="Nathan Field" w:date="2022-10-08T20:22:00Z">
+        <w:r>
+          <w:lastRenderedPageBreak/>
           <w:t>Security</w:t>
         </w:r>
-        <w:bookmarkEnd w:id="223"/>
-      </w:ins>
-    </w:p>
-    <w:p>
-      <w:pPr>
-        <w:rPr>
-          <w:ins w:id="225" w:author="Nathan Field" w:date="2022-10-08T20:23:00Z"/>
-        </w:rPr>
-      </w:pPr>
-      <w:ins w:id="226" w:author="Nathan Field" w:date="2022-10-08T20:23:00Z">
+        <w:bookmarkEnd w:id="241"/>
+      </w:ins>
+    </w:p>
+    <w:p>
+      <w:pPr>
+        <w:rPr>
+          <w:ins w:id="243" w:author="Nathan Field" w:date="2022-10-08T20:23:00Z"/>
+        </w:rPr>
+      </w:pPr>
+      <w:ins w:id="244" w:author="Nathan Field" w:date="2022-10-08T20:23:00Z">
         <w:r>
           <w:t>How to secure stored data</w:t>
         </w:r>
@@ -2695,10 +2688,10 @@
     <w:p>
       <w:pPr>
         <w:rPr>
-          <w:ins w:id="227" w:author="Nathan Field" w:date="2022-10-08T20:23:00Z"/>
-        </w:rPr>
-      </w:pPr>
-      <w:ins w:id="228" w:author="Nathan Field" w:date="2022-10-08T20:23:00Z">
+          <w:ins w:id="245" w:author="Nathan Field" w:date="2022-10-08T20:23:00Z"/>
+        </w:rPr>
+      </w:pPr>
+      <w:ins w:id="246" w:author="Nathan Field" w:date="2022-10-08T20:23:00Z">
         <w:r>
           <w:t>Physical device security</w:t>
         </w:r>
@@ -2707,10 +2700,10 @@
     <w:p>
       <w:pPr>
         <w:rPr>
-          <w:ins w:id="229" w:author="Nathan Field" w:date="2022-10-08T20:22:00Z"/>
-        </w:rPr>
-      </w:pPr>
-      <w:ins w:id="230" w:author="Nathan Field" w:date="2022-10-08T20:23:00Z">
+          <w:ins w:id="247" w:author="Nathan Field" w:date="2022-10-08T20:22:00Z"/>
+        </w:rPr>
+      </w:pPr>
+      <w:ins w:id="248" w:author="Nathan Field" w:date="2022-10-08T20:23:00Z">
         <w:r>
           <w:t>Locking mechanism</w:t>
         </w:r>
@@ -2719,28 +2712,28 @@
     <w:p>
       <w:pPr>
         <w:rPr>
-          <w:ins w:id="231" w:author="Nathan Field" w:date="2022-10-08T20:22:00Z"/>
-        </w:rPr>
-      </w:pPr>
-    </w:p>
-    <w:p>
-      <w:pPr>
-        <w:rPr>
-          <w:ins w:id="232" w:author="Nathan Field" w:date="2022-10-08T20:22:00Z"/>
-        </w:rPr>
-      </w:pPr>
-    </w:p>
-    <w:p>
-      <w:pPr>
-        <w:rPr>
-          <w:ins w:id="233" w:author="Nathan Field" w:date="2022-10-08T20:22:00Z"/>
-        </w:rPr>
-      </w:pPr>
-    </w:p>
-    <w:p>
-      <w:pPr>
-        <w:rPr>
-          <w:ins w:id="234" w:author="Nathan Field" w:date="2022-10-08T20:22:00Z"/>
+          <w:ins w:id="249" w:author="Nathan Field" w:date="2022-10-08T20:22:00Z"/>
+        </w:rPr>
+      </w:pPr>
+    </w:p>
+    <w:p>
+      <w:pPr>
+        <w:rPr>
+          <w:ins w:id="250" w:author="Nathan Field" w:date="2022-10-08T20:22:00Z"/>
+        </w:rPr>
+      </w:pPr>
+    </w:p>
+    <w:p>
+      <w:pPr>
+        <w:rPr>
+          <w:ins w:id="251" w:author="Nathan Field" w:date="2022-10-08T20:22:00Z"/>
+        </w:rPr>
+      </w:pPr>
+    </w:p>
+    <w:p>
+      <w:pPr>
+        <w:rPr>
+          <w:ins w:id="252" w:author="Nathan Field" w:date="2022-10-08T20:22:00Z"/>
         </w:rPr>
       </w:pPr>
     </w:p>
@@ -2749,24 +2742,24 @@
         <w:pStyle w:val="Heading1"/>
         <w:jc w:val="center"/>
         <w:rPr>
-          <w:ins w:id="235" w:author="Nathan Field" w:date="2022-10-08T20:22:00Z"/>
-        </w:rPr>
-      </w:pPr>
-      <w:bookmarkStart w:id="236" w:name="_Toc116153110"/>
-      <w:ins w:id="237" w:author="Nathan Field" w:date="2022-10-08T20:22:00Z">
+          <w:ins w:id="253" w:author="Nathan Field" w:date="2022-10-08T20:22:00Z"/>
+        </w:rPr>
+      </w:pPr>
+      <w:bookmarkStart w:id="254" w:name="_Toc116153110"/>
+      <w:ins w:id="255" w:author="Nathan Field" w:date="2022-10-08T20:22:00Z">
         <w:r>
           <w:t>The UI, User and User Testing</w:t>
         </w:r>
-        <w:bookmarkEnd w:id="236"/>
-      </w:ins>
-    </w:p>
-    <w:p>
-      <w:pPr>
-        <w:rPr>
-          <w:ins w:id="238" w:author="Nathan Field" w:date="2022-10-08T20:22:00Z"/>
-        </w:rPr>
-      </w:pPr>
-      <w:ins w:id="239" w:author="Nathan Field" w:date="2022-10-08T20:24:00Z">
+        <w:bookmarkEnd w:id="254"/>
+      </w:ins>
+    </w:p>
+    <w:p>
+      <w:pPr>
+        <w:rPr>
+          <w:ins w:id="256" w:author="Nathan Field" w:date="2022-10-08T20:22:00Z"/>
+        </w:rPr>
+      </w:pPr>
+      <w:ins w:id="257" w:author="Nathan Field" w:date="2022-10-08T20:24:00Z">
         <w:r>
           <w:t>Front-end Interaction</w:t>
         </w:r>
@@ -2775,84 +2768,84 @@
     <w:p>
       <w:pPr>
         <w:rPr>
-          <w:ins w:id="240" w:author="Nathan Field" w:date="2022-10-08T20:22:00Z"/>
-        </w:rPr>
-      </w:pPr>
-    </w:p>
-    <w:p>
-      <w:pPr>
-        <w:rPr>
-          <w:ins w:id="241" w:author="Nathan Field" w:date="2022-10-08T20:22:00Z"/>
-        </w:rPr>
-      </w:pPr>
-    </w:p>
-    <w:p>
-      <w:pPr>
-        <w:rPr>
-          <w:ins w:id="242" w:author="Nathan Field" w:date="2022-10-08T20:22:00Z"/>
-        </w:rPr>
-      </w:pPr>
-    </w:p>
-    <w:p>
-      <w:pPr>
-        <w:rPr>
-          <w:ins w:id="243" w:author="Nathan Field" w:date="2022-10-08T20:24:00Z"/>
-        </w:rPr>
-      </w:pPr>
-    </w:p>
-    <w:p>
-      <w:pPr>
-        <w:rPr>
-          <w:ins w:id="244" w:author="Nathan Field" w:date="2022-10-08T20:24:00Z"/>
-        </w:rPr>
-      </w:pPr>
-    </w:p>
-    <w:p>
-      <w:pPr>
-        <w:rPr>
-          <w:ins w:id="245" w:author="Nathan Field" w:date="2022-10-08T20:24:00Z"/>
-        </w:rPr>
-      </w:pPr>
-    </w:p>
-    <w:p>
-      <w:pPr>
-        <w:rPr>
-          <w:ins w:id="246" w:author="Nathan Field" w:date="2022-10-08T20:24:00Z"/>
-        </w:rPr>
-      </w:pPr>
-    </w:p>
-    <w:p>
-      <w:pPr>
-        <w:rPr>
-          <w:ins w:id="247" w:author="Nathan Field" w:date="2022-10-08T20:24:00Z"/>
-        </w:rPr>
-      </w:pPr>
-    </w:p>
-    <w:p>
-      <w:pPr>
-        <w:rPr>
-          <w:ins w:id="248" w:author="Nathan Field" w:date="2022-10-08T20:24:00Z"/>
-        </w:rPr>
-      </w:pPr>
-    </w:p>
-    <w:p>
-      <w:pPr>
-        <w:rPr>
-          <w:ins w:id="249" w:author="Nathan Field" w:date="2022-10-08T20:22:00Z"/>
-        </w:rPr>
-      </w:pPr>
-    </w:p>
-    <w:p>
-      <w:pPr>
-        <w:rPr>
-          <w:ins w:id="250" w:author="Nathan Field" w:date="2022-10-08T20:22:00Z"/>
-        </w:rPr>
-      </w:pPr>
-    </w:p>
-    <w:p>
-      <w:pPr>
-        <w:rPr>
-          <w:ins w:id="251" w:author="Nathan Field" w:date="2022-10-08T19:43:00Z"/>
+          <w:ins w:id="258" w:author="Nathan Field" w:date="2022-10-08T20:22:00Z"/>
+        </w:rPr>
+      </w:pPr>
+    </w:p>
+    <w:p>
+      <w:pPr>
+        <w:rPr>
+          <w:ins w:id="259" w:author="Nathan Field" w:date="2022-10-08T20:22:00Z"/>
+        </w:rPr>
+      </w:pPr>
+    </w:p>
+    <w:p>
+      <w:pPr>
+        <w:rPr>
+          <w:ins w:id="260" w:author="Nathan Field" w:date="2022-10-08T20:22:00Z"/>
+        </w:rPr>
+      </w:pPr>
+    </w:p>
+    <w:p>
+      <w:pPr>
+        <w:rPr>
+          <w:ins w:id="261" w:author="Nathan Field" w:date="2022-10-08T20:24:00Z"/>
+        </w:rPr>
+      </w:pPr>
+    </w:p>
+    <w:p>
+      <w:pPr>
+        <w:rPr>
+          <w:ins w:id="262" w:author="Nathan Field" w:date="2022-10-08T20:24:00Z"/>
+        </w:rPr>
+      </w:pPr>
+    </w:p>
+    <w:p>
+      <w:pPr>
+        <w:rPr>
+          <w:ins w:id="263" w:author="Nathan Field" w:date="2022-10-08T20:24:00Z"/>
+        </w:rPr>
+      </w:pPr>
+    </w:p>
+    <w:p>
+      <w:pPr>
+        <w:rPr>
+          <w:ins w:id="264" w:author="Nathan Field" w:date="2022-10-08T20:24:00Z"/>
+        </w:rPr>
+      </w:pPr>
+    </w:p>
+    <w:p>
+      <w:pPr>
+        <w:rPr>
+          <w:ins w:id="265" w:author="Nathan Field" w:date="2022-10-08T20:24:00Z"/>
+        </w:rPr>
+      </w:pPr>
+    </w:p>
+    <w:p>
+      <w:pPr>
+        <w:rPr>
+          <w:ins w:id="266" w:author="Nathan Field" w:date="2022-10-08T20:24:00Z"/>
+        </w:rPr>
+      </w:pPr>
+    </w:p>
+    <w:p>
+      <w:pPr>
+        <w:rPr>
+          <w:ins w:id="267" w:author="Nathan Field" w:date="2022-10-08T20:22:00Z"/>
+        </w:rPr>
+      </w:pPr>
+    </w:p>
+    <w:p>
+      <w:pPr>
+        <w:rPr>
+          <w:ins w:id="268" w:author="Nathan Field" w:date="2022-10-08T20:22:00Z"/>
+        </w:rPr>
+      </w:pPr>
+    </w:p>
+    <w:p>
+      <w:pPr>
+        <w:rPr>
+          <w:ins w:id="269" w:author="Nathan Field" w:date="2022-10-08T19:43:00Z"/>
         </w:rPr>
       </w:pPr>
     </w:p>
@@ -2861,57 +2854,56 @@
         <w:pStyle w:val="Heading1"/>
         <w:jc w:val="center"/>
         <w:rPr>
-          <w:ins w:id="252" w:author="Nathan Field" w:date="2022-10-08T19:43:00Z"/>
-        </w:rPr>
-      </w:pPr>
-      <w:bookmarkStart w:id="253" w:name="_Toc116153111"/>
-      <w:ins w:id="254" w:author="Nathan Field" w:date="2022-10-08T19:43:00Z">
-        <w:r>
-          <w:lastRenderedPageBreak/>
+          <w:ins w:id="270" w:author="Nathan Field" w:date="2022-10-08T19:43:00Z"/>
+        </w:rPr>
+      </w:pPr>
+      <w:bookmarkStart w:id="271" w:name="_Toc116153111"/>
+      <w:ins w:id="272" w:author="Nathan Field" w:date="2022-10-08T19:43:00Z">
+        <w:r>
           <w:t>Versioning</w:t>
         </w:r>
-        <w:bookmarkEnd w:id="253"/>
-      </w:ins>
-    </w:p>
-    <w:p>
-      <w:pPr>
-        <w:rPr>
-          <w:ins w:id="255" w:author="Nathan Field" w:date="2022-10-08T19:44:00Z"/>
-        </w:rPr>
-      </w:pPr>
-      <w:ins w:id="256" w:author="Nathan Field" w:date="2022-10-08T19:43:00Z">
+        <w:bookmarkEnd w:id="271"/>
+      </w:ins>
+    </w:p>
+    <w:p>
+      <w:pPr>
+        <w:rPr>
+          <w:ins w:id="273" w:author="Nathan Field" w:date="2022-10-08T19:44:00Z"/>
+        </w:rPr>
+      </w:pPr>
+      <w:ins w:id="274" w:author="Nathan Field" w:date="2022-10-08T19:43:00Z">
         <w:r>
           <w:t xml:space="preserve">Version 1: </w:t>
         </w:r>
       </w:ins>
-      <w:ins w:id="257" w:author="Nathan Field" w:date="2022-10-08T19:44:00Z">
+      <w:ins w:id="275" w:author="Nathan Field" w:date="2022-10-08T19:44:00Z">
         <w:r>
           <w:t>Document Creation – 07/10/2022</w:t>
         </w:r>
       </w:ins>
     </w:p>
     <w:p>
-      <w:ins w:id="258" w:author="Nathan Field" w:date="2022-10-08T19:44:00Z">
+      <w:ins w:id="276" w:author="Nathan Field" w:date="2022-10-08T19:44:00Z">
         <w:r>
           <w:t xml:space="preserve">Version 2: </w:t>
         </w:r>
       </w:ins>
-      <w:ins w:id="259" w:author="Nathan Field" w:date="2022-10-08T19:45:00Z">
+      <w:ins w:id="277" w:author="Nathan Field" w:date="2022-10-08T19:45:00Z">
         <w:r>
           <w:t xml:space="preserve">Introduction, </w:t>
         </w:r>
       </w:ins>
-      <w:ins w:id="260" w:author="Nathan Field" w:date="2022-10-08T19:44:00Z">
+      <w:ins w:id="278" w:author="Nathan Field" w:date="2022-10-08T19:44:00Z">
         <w:r>
           <w:t xml:space="preserve">Table of Contents </w:t>
         </w:r>
       </w:ins>
-      <w:ins w:id="261" w:author="Nathan Field" w:date="2022-10-08T19:45:00Z">
+      <w:ins w:id="279" w:author="Nathan Field" w:date="2022-10-08T19:45:00Z">
         <w:r>
           <w:t>and</w:t>
         </w:r>
       </w:ins>
-      <w:ins w:id="262" w:author="Nathan Field" w:date="2022-10-08T19:44:00Z">
+      <w:ins w:id="280" w:author="Nathan Field" w:date="2022-10-08T19:44:00Z">
         <w:r>
           <w:t xml:space="preserve"> Hardware requirements – 08/10/2022</w:t>
         </w:r>

</xml_diff>

<commit_message>
Add PIR sensor and better labels to diagram
</commit_message>
<xml_diff>
--- a/CA1.docx
+++ b/CA1.docx
@@ -1730,16 +1730,16 @@
           <w:ins w:id="133" w:author="Nathan Field" w:date="2022-10-07T13:46:00Z"/>
         </w:rPr>
       </w:pPr>
-      <w:ins w:id="134" w:author="nikita fedan" w:date="2022-10-09T17:19:00Z">
+      <w:ins w:id="134" w:author="nikita fedan" w:date="2022-10-09T19:27:00Z">
         <w:r>
           <w:rPr>
             <w:noProof/>
           </w:rPr>
           <w:drawing>
-            <wp:inline distT="0" distB="0" distL="0" distR="0" wp14:anchorId="079B924F" wp14:editId="45E55210">
-              <wp:extent cx="5372085" cy="5608966"/>
-              <wp:effectExtent l="0" t="0" r="635" b="0"/>
-              <wp:docPr id="3" name="Picture 3" descr="Diagram, schematic&#10;&#10;Description automatically generated"/>
+            <wp:inline distT="0" distB="0" distL="0" distR="0" wp14:anchorId="53253F0F" wp14:editId="55729E61">
+              <wp:extent cx="5731510" cy="5575935"/>
+              <wp:effectExtent l="0" t="0" r="2540" b="5715"/>
+              <wp:docPr id="1" name="Picture 1" descr="Diagram, schematic&#10;&#10;Description automatically generated"/>
               <wp:cNvGraphicFramePr>
                 <a:graphicFrameLocks xmlns:a="http://schemas.openxmlformats.org/drawingml/2006/main" noChangeAspect="1"/>
               </wp:cNvGraphicFramePr>
@@ -1747,7 +1747,7 @@
                 <a:graphicData uri="http://schemas.openxmlformats.org/drawingml/2006/picture">
                   <pic:pic xmlns:pic="http://schemas.openxmlformats.org/drawingml/2006/picture">
                     <pic:nvPicPr>
-                      <pic:cNvPr id="3" name="Picture 3" descr="Diagram, schematic&#10;&#10;Description automatically generated"/>
+                      <pic:cNvPr id="1" name="Picture 1" descr="Diagram, schematic&#10;&#10;Description automatically generated"/>
                       <pic:cNvPicPr/>
                     </pic:nvPicPr>
                     <pic:blipFill>
@@ -1765,7 +1765,7 @@
                     <pic:spPr>
                       <a:xfrm>
                         <a:off x="0" y="0"/>
-                        <a:ext cx="5375515" cy="5612547"/>
+                        <a:ext cx="5731510" cy="5575935"/>
                       </a:xfrm>
                       <a:prstGeom prst="rect">
                         <a:avLst/>
@@ -1947,7 +1947,7 @@
           <w:numId w:val="1"/>
         </w:numPr>
         <w:rPr>
-          <w:ins w:id="156" w:author="nikita fedan" w:date="2022-10-09T16:40:00Z"/>
+          <w:ins w:id="156" w:author="nikita fedan" w:date="2022-10-09T19:24:00Z"/>
         </w:rPr>
       </w:pPr>
       <w:ins w:id="157" w:author="nikita fedan" w:date="2022-10-09T16:29:00Z">
@@ -1962,45 +1962,55 @@
       </w:ins>
       <w:ins w:id="159" w:author="nikita fedan" w:date="2022-10-09T16:34:00Z">
         <w:r>
-          <w:t xml:space="preserve">ins, the constraint is in the total amount of current these pins can provide. </w:t>
-        </w:r>
-      </w:ins>
-      <w:ins w:id="160" w:author="nikita fedan" w:date="2022-10-09T16:35:00Z">
+          <w:t>ins, the constraint is in the total amount of current these pins can provide</w:t>
+        </w:r>
+      </w:ins>
+      <w:ins w:id="160" w:author="nikita fedan" w:date="2022-10-09T19:28:00Z">
+        <w:r>
+          <w:t xml:space="preserve"> on a single pi</w:t>
+        </w:r>
+      </w:ins>
+      <w:ins w:id="161" w:author="nikita fedan" w:date="2022-10-09T16:34:00Z">
+        <w:r>
+          <w:t xml:space="preserve">. </w:t>
+        </w:r>
+      </w:ins>
+      <w:ins w:id="162" w:author="nikita fedan" w:date="2022-10-09T16:35:00Z">
         <w:r>
           <w:t>The difference would be, if we were to use the scheme below</w:t>
         </w:r>
       </w:ins>
-      <w:ins w:id="161" w:author="nikita fedan" w:date="2022-10-09T16:36:00Z">
+      <w:ins w:id="163" w:author="nikita fedan" w:date="2022-10-09T16:36:00Z">
         <w:r>
           <w:t>,</w:t>
         </w:r>
       </w:ins>
-      <w:ins w:id="162" w:author="nikita fedan" w:date="2022-10-09T16:35:00Z">
+      <w:ins w:id="164" w:author="nikita fedan" w:date="2022-10-09T16:35:00Z">
         <w:r>
           <w:t xml:space="preserve"> per green/red pair of leds,</w:t>
         </w:r>
       </w:ins>
-      <w:ins w:id="163" w:author="nikita fedan" w:date="2022-10-09T16:36:00Z">
+      <w:ins w:id="165" w:author="nikita fedan" w:date="2022-10-09T16:36:00Z">
         <w:r>
           <w:t xml:space="preserve"> little/no current would be provided by the pi when all leds are red, </w:t>
         </w:r>
       </w:ins>
-      <w:ins w:id="164" w:author="nikita fedan" w:date="2022-10-09T16:37:00Z">
+      <w:ins w:id="166" w:author="nikita fedan" w:date="2022-10-09T16:37:00Z">
         <w:r>
           <w:t>but 48mA would be provided by the pi if all leds are green at once.</w:t>
         </w:r>
       </w:ins>
-      <w:ins w:id="165" w:author="nikita fedan" w:date="2022-10-09T16:38:00Z">
+      <w:ins w:id="167" w:author="nikita fedan" w:date="2022-10-09T16:38:00Z">
         <w:r>
           <w:t xml:space="preserve"> Doing it the way it is in the current fritzing diagram, 48mA </w:t>
         </w:r>
       </w:ins>
-      <w:ins w:id="166" w:author="nikita fedan" w:date="2022-10-09T16:39:00Z">
+      <w:ins w:id="168" w:author="nikita fedan" w:date="2022-10-09T16:39:00Z">
         <w:r>
           <w:t>is</w:t>
         </w:r>
       </w:ins>
-      <w:ins w:id="167" w:author="nikita fedan" w:date="2022-10-09T16:38:00Z">
+      <w:ins w:id="169" w:author="nikita fedan" w:date="2022-10-09T16:38:00Z">
         <w:r>
           <w:t xml:space="preserve"> provided </w:t>
         </w:r>
@@ -2008,7 +2018,7 @@
           <w:t xml:space="preserve">no matter the permutation of the 3 red/green led pairs, since at any one time, either </w:t>
         </w:r>
       </w:ins>
-      <w:ins w:id="168" w:author="nikita fedan" w:date="2022-10-09T16:39:00Z">
+      <w:ins w:id="170" w:author="nikita fedan" w:date="2022-10-09T16:39:00Z">
         <w:r>
           <w:t>the red or green is on in all three pairs.</w:t>
         </w:r>
@@ -2016,11 +2026,57 @@
     </w:p>
     <w:p>
       <w:pPr>
+        <w:numPr>
+          <w:ilvl w:val="0"/>
+          <w:numId w:val="1"/>
+        </w:numPr>
+        <w:rPr>
+          <w:ins w:id="171" w:author="nikita fedan" w:date="2022-10-09T16:40:00Z"/>
+        </w:rPr>
+      </w:pPr>
+      <w:ins w:id="172" w:author="nikita fedan" w:date="2022-10-09T19:24:00Z">
+        <w:r>
+          <w:t>On the PIR sensor in the fritzing diagram, the VCC</w:t>
+        </w:r>
+      </w:ins>
+      <w:ins w:id="173" w:author="nikita fedan" w:date="2022-10-09T19:26:00Z">
+        <w:r>
+          <w:t>,</w:t>
+        </w:r>
+      </w:ins>
+      <w:ins w:id="174" w:author="nikita fedan" w:date="2022-10-09T19:24:00Z">
+        <w:r>
+          <w:t xml:space="preserve"> </w:t>
+        </w:r>
+      </w:ins>
+      <w:ins w:id="175" w:author="nikita fedan" w:date="2022-10-09T19:25:00Z">
+        <w:r>
+          <w:t>OUT</w:t>
+        </w:r>
+      </w:ins>
+      <w:ins w:id="176" w:author="nikita fedan" w:date="2022-10-09T19:26:00Z">
+        <w:r>
+          <w:t>,</w:t>
+        </w:r>
+      </w:ins>
+      <w:ins w:id="177" w:author="nikita fedan" w:date="2022-10-09T19:25:00Z">
+        <w:r>
+          <w:t xml:space="preserve"> and GND are inverted compared to the PIR sensors bought from pihut</w:t>
+        </w:r>
+      </w:ins>
+      <w:ins w:id="178" w:author="nikita fedan" w:date="2022-10-09T19:26:00Z">
+        <w:r>
+          <w:t>, so exercise caution when wiring the real thing.</w:t>
+        </w:r>
+      </w:ins>
+    </w:p>
+    <w:p>
+      <w:pPr>
         <w:ind w:left="720"/>
         <w:rPr>
-          <w:ins w:id="169" w:author="nikita fedan" w:date="2022-10-08T16:31:00Z"/>
-        </w:rPr>
-        <w:pPrChange w:id="170" w:author="nikita fedan" w:date="2022-10-09T16:40:00Z">
+          <w:ins w:id="179" w:author="nikita fedan" w:date="2022-10-08T16:31:00Z"/>
+        </w:rPr>
+        <w:pPrChange w:id="180" w:author="nikita fedan" w:date="2022-10-09T16:40:00Z">
           <w:pPr>
             <w:numPr>
               <w:numId w:val="1"/>
@@ -2029,7 +2085,7 @@
           </w:pPr>
         </w:pPrChange>
       </w:pPr>
-      <w:ins w:id="171" w:author="nikita fedan" w:date="2022-10-09T16:41:00Z">
+      <w:ins w:id="181" w:author="nikita fedan" w:date="2022-10-09T16:41:00Z">
         <w:r>
           <w:rPr>
             <w:noProof/>
@@ -2081,7 +2137,7 @@
     <w:p>
       <w:pPr>
         <w:rPr>
-          <w:ins w:id="172" w:author="nikita fedan" w:date="2022-10-09T17:20:00Z"/>
+          <w:ins w:id="182" w:author="nikita fedan" w:date="2022-10-09T17:20:00Z"/>
           <w:b/>
           <w:bCs/>
         </w:rPr>
@@ -2090,7 +2146,7 @@
     <w:p>
       <w:pPr>
         <w:rPr>
-          <w:ins w:id="173" w:author="nikita fedan" w:date="2022-10-09T16:41:00Z"/>
+          <w:ins w:id="183" w:author="nikita fedan" w:date="2022-10-09T16:41:00Z"/>
           <w:b/>
           <w:bCs/>
         </w:rPr>
@@ -2099,12 +2155,12 @@
     <w:p>
       <w:pPr>
         <w:rPr>
-          <w:ins w:id="174" w:author="nikita fedan" w:date="2022-10-08T16:31:00Z"/>
+          <w:ins w:id="184" w:author="nikita fedan" w:date="2022-10-08T16:31:00Z"/>
           <w:b/>
           <w:bCs/>
-          <w:rPrChange w:id="175" w:author="nikita fedan" w:date="2022-10-08T16:31:00Z">
+          <w:rPrChange w:id="185" w:author="nikita fedan" w:date="2022-10-08T16:31:00Z">
             <w:rPr>
-              <w:ins w:id="176" w:author="nikita fedan" w:date="2022-10-08T16:31:00Z"/>
+              <w:ins w:id="186" w:author="nikita fedan" w:date="2022-10-08T16:31:00Z"/>
             </w:rPr>
           </w:rPrChange>
         </w:rPr>
@@ -2113,21 +2169,20 @@
     <w:p>
       <w:pPr>
         <w:rPr>
-          <w:ins w:id="177" w:author="nikita fedan" w:date="2022-10-08T16:31:00Z"/>
+          <w:ins w:id="187" w:author="nikita fedan" w:date="2022-10-08T16:31:00Z"/>
           <w:b/>
           <w:bCs/>
         </w:rPr>
       </w:pPr>
-      <w:ins w:id="178" w:author="nikita fedan" w:date="2022-10-08T16:31:00Z">
+      <w:ins w:id="188" w:author="nikita fedan" w:date="2022-10-08T16:31:00Z">
         <w:r>
           <w:rPr>
             <w:b/>
             <w:bCs/>
-            <w:rPrChange w:id="179" w:author="nikita fedan" w:date="2022-10-08T16:31:00Z">
+            <w:rPrChange w:id="189" w:author="nikita fedan" w:date="2022-10-08T16:31:00Z">
               <w:rPr/>
             </w:rPrChange>
           </w:rPr>
-          <w:lastRenderedPageBreak/>
           <w:t>Problems to solve:</w:t>
         </w:r>
       </w:ins>
@@ -2139,17 +2194,12 @@
           <w:numId w:val="1"/>
         </w:numPr>
         <w:rPr>
-          <w:ins w:id="180" w:author="nikita fedan" w:date="2022-10-08T16:34:00Z"/>
-        </w:rPr>
-      </w:pPr>
-      <w:ins w:id="181" w:author="nikita fedan" w:date="2022-10-08T16:33:00Z">
-        <w:r>
-          <w:t>E</w:t>
-        </w:r>
-      </w:ins>
-      <w:ins w:id="182" w:author="nikita fedan" w:date="2022-10-08T16:34:00Z">
-        <w:r>
-          <w:t>xperiment and figure out connection of PIR sensor to the PI.</w:t>
+          <w:ins w:id="190" w:author="nikita fedan" w:date="2022-10-08T16:32:00Z"/>
+        </w:rPr>
+      </w:pPr>
+      <w:ins w:id="191" w:author="nikita fedan" w:date="2022-10-08T16:34:00Z">
+        <w:r>
+          <w:t>Research how to restrict the “Field of vision” of the pir sensor to only see a specific area.</w:t>
         </w:r>
       </w:ins>
     </w:p>
@@ -2160,12 +2210,12 @@
           <w:numId w:val="1"/>
         </w:numPr>
         <w:rPr>
-          <w:ins w:id="183" w:author="nikita fedan" w:date="2022-10-08T16:32:00Z"/>
-        </w:rPr>
-      </w:pPr>
-      <w:ins w:id="184" w:author="nikita fedan" w:date="2022-10-08T16:34:00Z">
-        <w:r>
-          <w:t>Research how to restrict the “Field of vision” of the pir sensor to only see a specific area.</w:t>
+          <w:ins w:id="192" w:author="nikita fedan" w:date="2022-10-08T16:35:00Z"/>
+        </w:rPr>
+      </w:pPr>
+      <w:ins w:id="193" w:author="nikita fedan" w:date="2022-10-08T16:35:00Z">
+        <w:r>
+          <w:t>Build homemade door switch &amp; add to Fritzing diagram</w:t>
         </w:r>
       </w:ins>
     </w:p>
@@ -2176,56 +2226,40 @@
           <w:numId w:val="1"/>
         </w:numPr>
         <w:rPr>
-          <w:ins w:id="185" w:author="nikita fedan" w:date="2022-10-08T16:35:00Z"/>
-        </w:rPr>
-      </w:pPr>
-      <w:ins w:id="186" w:author="nikita fedan" w:date="2022-10-08T16:35:00Z">
-        <w:r>
-          <w:t>Build homemade door switch &amp; add to Fritzing diagram</w:t>
-        </w:r>
-      </w:ins>
-    </w:p>
-    <w:p>
-      <w:pPr>
-        <w:numPr>
-          <w:ilvl w:val="0"/>
-          <w:numId w:val="1"/>
-        </w:numPr>
-        <w:rPr>
-          <w:ins w:id="187" w:author="nikita fedan" w:date="2022-10-08T16:38:00Z"/>
-        </w:rPr>
-      </w:pPr>
-      <w:ins w:id="188" w:author="nikita fedan" w:date="2022-10-08T16:35:00Z">
+          <w:ins w:id="194" w:author="nikita fedan" w:date="2022-10-08T16:38:00Z"/>
+        </w:rPr>
+      </w:pPr>
+      <w:ins w:id="195" w:author="nikita fedan" w:date="2022-10-08T16:35:00Z">
         <w:r>
           <w:t>Figur</w:t>
         </w:r>
       </w:ins>
-      <w:ins w:id="189" w:author="nikita fedan" w:date="2022-10-08T16:36:00Z">
+      <w:ins w:id="196" w:author="nikita fedan" w:date="2022-10-08T16:36:00Z">
         <w:r>
           <w:t xml:space="preserve">e out a way to use less power and perhaps less connections to GPIO pins for the LEDs (Since there is a </w:t>
         </w:r>
       </w:ins>
-      <w:ins w:id="190" w:author="nikita fedan" w:date="2022-10-08T16:37:00Z">
+      <w:ins w:id="197" w:author="nikita fedan" w:date="2022-10-08T16:37:00Z">
         <w:r>
           <w:t xml:space="preserve">50mA current </w:t>
         </w:r>
       </w:ins>
-      <w:ins w:id="191" w:author="nikita fedan" w:date="2022-10-08T16:36:00Z">
+      <w:ins w:id="198" w:author="nikita fedan" w:date="2022-10-08T16:36:00Z">
         <w:r>
           <w:t>limit the pins can provide</w:t>
         </w:r>
       </w:ins>
-      <w:ins w:id="192" w:author="nikita fedan" w:date="2022-10-08T16:37:00Z">
+      <w:ins w:id="199" w:author="nikita fedan" w:date="2022-10-08T16:37:00Z">
         <w:r>
           <w:t xml:space="preserve"> in total</w:t>
         </w:r>
       </w:ins>
-      <w:ins w:id="193" w:author="nikita fedan" w:date="2022-10-08T16:36:00Z">
+      <w:ins w:id="200" w:author="nikita fedan" w:date="2022-10-08T16:36:00Z">
         <w:r>
           <w:t>)</w:t>
         </w:r>
       </w:ins>
-      <w:ins w:id="194" w:author="nikita fedan" w:date="2022-10-08T16:37:00Z">
+      <w:ins w:id="201" w:author="nikita fedan" w:date="2022-10-08T16:37:00Z">
         <w:r>
           <w:t>.</w:t>
         </w:r>
@@ -2234,7 +2268,7 @@
     <w:p>
       <w:pPr>
         <w:rPr>
-          <w:ins w:id="195" w:author="nikita fedan" w:date="2022-10-08T16:38:00Z"/>
+          <w:ins w:id="202" w:author="nikita fedan" w:date="2022-10-08T16:38:00Z"/>
         </w:rPr>
       </w:pPr>
     </w:p>
@@ -2243,25 +2277,25 @@
         <w:pStyle w:val="Heading2"/>
         <w:jc w:val="center"/>
         <w:rPr>
-          <w:ins w:id="196" w:author="nikita fedan" w:date="2022-10-08T16:38:00Z"/>
-        </w:rPr>
-        <w:pPrChange w:id="197" w:author="Nathan Field" w:date="2022-10-08T20:21:00Z">
+          <w:ins w:id="203" w:author="nikita fedan" w:date="2022-10-08T16:38:00Z"/>
+        </w:rPr>
+        <w:pPrChange w:id="204" w:author="Nathan Field" w:date="2022-10-08T20:21:00Z">
           <w:pPr/>
         </w:pPrChange>
       </w:pPr>
-      <w:bookmarkStart w:id="198" w:name="_Toc116153107"/>
-      <w:ins w:id="199" w:author="nikita fedan" w:date="2022-10-08T16:38:00Z">
+      <w:bookmarkStart w:id="205" w:name="_Toc116153107"/>
+      <w:ins w:id="206" w:author="nikita fedan" w:date="2022-10-08T16:38:00Z">
         <w:r>
           <w:t xml:space="preserve">Hardware </w:t>
         </w:r>
       </w:ins>
-      <w:ins w:id="200" w:author="Nathan Field" w:date="2022-10-08T20:15:00Z">
+      <w:ins w:id="207" w:author="Nathan Field" w:date="2022-10-08T20:15:00Z">
         <w:r>
           <w:t>Requirements</w:t>
         </w:r>
       </w:ins>
-      <w:ins w:id="201" w:author="nikita fedan" w:date="2022-10-08T16:38:00Z">
-        <w:del w:id="202" w:author="Nathan Field" w:date="2022-10-08T20:15:00Z">
+      <w:ins w:id="208" w:author="nikita fedan" w:date="2022-10-08T16:38:00Z">
+        <w:del w:id="209" w:author="Nathan Field" w:date="2022-10-08T20:15:00Z">
           <w:r>
             <w:delText>needs</w:delText>
           </w:r>
@@ -2269,18 +2303,18 @@
         <w:r>
           <w:t>:</w:t>
         </w:r>
-        <w:bookmarkEnd w:id="198"/>
-      </w:ins>
-    </w:p>
-    <w:p>
-      <w:pPr>
-        <w:rPr>
-          <w:ins w:id="203" w:author="nikita fedan" w:date="2022-10-08T16:38:00Z"/>
+        <w:bookmarkEnd w:id="205"/>
+      </w:ins>
+    </w:p>
+    <w:p>
+      <w:pPr>
+        <w:rPr>
+          <w:ins w:id="210" w:author="nikita fedan" w:date="2022-10-08T16:38:00Z"/>
           <w:b/>
           <w:bCs/>
         </w:rPr>
       </w:pPr>
-      <w:ins w:id="204" w:author="nikita fedan" w:date="2022-10-08T16:38:00Z">
+      <w:ins w:id="211" w:author="nikita fedan" w:date="2022-10-08T16:38:00Z">
         <w:r>
           <w:rPr>
             <w:b/>
@@ -2293,10 +2327,10 @@
     <w:p>
       <w:pPr>
         <w:rPr>
-          <w:ins w:id="205" w:author="nikita fedan" w:date="2022-10-08T16:38:00Z"/>
-        </w:rPr>
-      </w:pPr>
-      <w:ins w:id="206" w:author="nikita fedan" w:date="2022-10-08T16:38:00Z">
+          <w:ins w:id="212" w:author="nikita fedan" w:date="2022-10-08T16:38:00Z"/>
+        </w:rPr>
+      </w:pPr>
+      <w:ins w:id="213" w:author="nikita fedan" w:date="2022-10-08T16:38:00Z">
         <w:r>
           <w:t xml:space="preserve">1x pir sensor </w:t>
         </w:r>
@@ -2305,10 +2339,10 @@
     <w:p>
       <w:pPr>
         <w:rPr>
-          <w:ins w:id="207" w:author="nikita fedan" w:date="2022-10-08T16:38:00Z"/>
-        </w:rPr>
-      </w:pPr>
-      <w:ins w:id="208" w:author="nikita fedan" w:date="2022-10-08T16:38:00Z">
+          <w:ins w:id="214" w:author="nikita fedan" w:date="2022-10-08T16:38:00Z"/>
+        </w:rPr>
+      </w:pPr>
+      <w:ins w:id="215" w:author="nikita fedan" w:date="2022-10-08T16:38:00Z">
         <w:r>
           <w:t xml:space="preserve">1x pi camera module (specially made, plugs into special port) </w:t>
         </w:r>
@@ -2317,10 +2351,10 @@
     <w:p>
       <w:pPr>
         <w:rPr>
-          <w:ins w:id="209" w:author="nikita fedan" w:date="2022-10-08T16:38:00Z"/>
-        </w:rPr>
-      </w:pPr>
-      <w:ins w:id="210" w:author="nikita fedan" w:date="2022-10-08T16:38:00Z">
+          <w:ins w:id="216" w:author="nikita fedan" w:date="2022-10-08T16:38:00Z"/>
+        </w:rPr>
+      </w:pPr>
+      <w:ins w:id="217" w:author="nikita fedan" w:date="2022-10-08T16:38:00Z">
         <w:r>
           <w:t xml:space="preserve">1x buzzer (works with gpio and </w:t>
         </w:r>
@@ -2337,10 +2371,10 @@
     <w:p>
       <w:pPr>
         <w:rPr>
-          <w:ins w:id="211" w:author="nikita fedan" w:date="2022-10-08T16:38:00Z"/>
-        </w:rPr>
-      </w:pPr>
-      <w:ins w:id="212" w:author="nikita fedan" w:date="2022-10-08T16:38:00Z">
+          <w:ins w:id="218" w:author="nikita fedan" w:date="2022-10-08T16:38:00Z"/>
+        </w:rPr>
+      </w:pPr>
+      <w:ins w:id="219" w:author="nikita fedan" w:date="2022-10-08T16:38:00Z">
         <w:r>
           <w:t>1x speaker (hdmx, connected to aux, perhaps powered thorugh usb)</w:t>
         </w:r>
@@ -2349,12 +2383,12 @@
     <w:p>
       <w:pPr>
         <w:rPr>
-          <w:ins w:id="213" w:author="nikita fedan" w:date="2022-10-08T16:38:00Z"/>
+          <w:ins w:id="220" w:author="nikita fedan" w:date="2022-10-08T16:38:00Z"/>
           <w:b/>
           <w:bCs/>
         </w:rPr>
       </w:pPr>
-      <w:ins w:id="214" w:author="nikita fedan" w:date="2022-10-08T16:38:00Z">
+      <w:ins w:id="221" w:author="nikita fedan" w:date="2022-10-08T16:38:00Z">
         <w:r>
           <w:rPr>
             <w:b/>
@@ -2367,10 +2401,10 @@
     <w:p>
       <w:pPr>
         <w:rPr>
-          <w:ins w:id="215" w:author="nikita fedan" w:date="2022-10-08T16:38:00Z"/>
-        </w:rPr>
-      </w:pPr>
-      <w:ins w:id="216" w:author="nikita fedan" w:date="2022-10-08T16:38:00Z">
+          <w:ins w:id="222" w:author="nikita fedan" w:date="2022-10-08T16:38:00Z"/>
+        </w:rPr>
+      </w:pPr>
+      <w:ins w:id="223" w:author="nikita fedan" w:date="2022-10-08T16:38:00Z">
         <w:r>
           <w:rPr>
             <w:color w:val="000000" w:themeColor="text1"/>
@@ -2403,10 +2437,10 @@
     <w:p>
       <w:pPr>
         <w:rPr>
-          <w:ins w:id="217" w:author="nikita fedan" w:date="2022-10-08T16:38:00Z"/>
-        </w:rPr>
-      </w:pPr>
-      <w:ins w:id="218" w:author="nikita fedan" w:date="2022-10-08T16:38:00Z">
+          <w:ins w:id="224" w:author="nikita fedan" w:date="2022-10-08T16:38:00Z"/>
+        </w:rPr>
+      </w:pPr>
+      <w:ins w:id="225" w:author="nikita fedan" w:date="2022-10-08T16:38:00Z">
         <w:r>
           <w:rPr>
             <w:color w:val="000000" w:themeColor="text1"/>
@@ -2439,11 +2473,11 @@
     <w:p>
       <w:pPr>
         <w:rPr>
-          <w:ins w:id="219" w:author="nikita fedan" w:date="2022-10-08T16:38:00Z"/>
+          <w:ins w:id="226" w:author="nikita fedan" w:date="2022-10-08T16:38:00Z"/>
           <w:color w:val="000000" w:themeColor="text1"/>
         </w:rPr>
       </w:pPr>
-      <w:ins w:id="220" w:author="nikita fedan" w:date="2022-10-08T16:38:00Z">
+      <w:ins w:id="227" w:author="nikita fedan" w:date="2022-10-08T16:38:00Z">
         <w:r>
           <w:rPr>
             <w:color w:val="000000" w:themeColor="text1"/>
@@ -2496,10 +2530,10 @@
     <w:p>
       <w:pPr>
         <w:rPr>
-          <w:ins w:id="221" w:author="nikita fedan" w:date="2022-10-08T16:38:00Z"/>
-        </w:rPr>
-      </w:pPr>
-      <w:ins w:id="222" w:author="nikita fedan" w:date="2022-10-08T16:38:00Z">
+          <w:ins w:id="228" w:author="nikita fedan" w:date="2022-10-08T16:38:00Z"/>
+        </w:rPr>
+      </w:pPr>
+      <w:ins w:id="229" w:author="nikita fedan" w:date="2022-10-08T16:38:00Z">
         <w:r>
           <w:rPr>
             <w:color w:val="000000" w:themeColor="text1"/>
@@ -2532,11 +2566,11 @@
     <w:p>
       <w:pPr>
         <w:rPr>
-          <w:ins w:id="223" w:author="nikita fedan" w:date="2022-10-08T16:38:00Z"/>
+          <w:ins w:id="230" w:author="nikita fedan" w:date="2022-10-08T16:38:00Z"/>
           <w:color w:val="000000" w:themeColor="text1"/>
         </w:rPr>
       </w:pPr>
-      <w:ins w:id="224" w:author="nikita fedan" w:date="2022-10-08T16:38:00Z">
+      <w:ins w:id="231" w:author="nikita fedan" w:date="2022-10-08T16:38:00Z">
         <w:r>
           <w:rPr>
             <w:color w:val="000000" w:themeColor="text1"/>
@@ -2548,11 +2582,11 @@
     <w:p>
       <w:pPr>
         <w:rPr>
-          <w:ins w:id="225" w:author="Nathan Field" w:date="2022-10-08T19:43:00Z"/>
+          <w:ins w:id="232" w:author="Nathan Field" w:date="2022-10-08T19:43:00Z"/>
           <w:color w:val="000000" w:themeColor="text1"/>
         </w:rPr>
       </w:pPr>
-      <w:ins w:id="226" w:author="nikita fedan" w:date="2022-10-08T16:38:00Z">
+      <w:ins w:id="233" w:author="nikita fedan" w:date="2022-10-08T16:38:00Z">
         <w:r>
           <w:rPr>
             <w:color w:val="000000" w:themeColor="text1"/>
@@ -2564,7 +2598,7 @@
     <w:p>
       <w:pPr>
         <w:rPr>
-          <w:ins w:id="227" w:author="Nathan Field" w:date="2022-10-08T19:45:00Z"/>
+          <w:ins w:id="234" w:author="Nathan Field" w:date="2022-10-08T19:45:00Z"/>
           <w:color w:val="000000" w:themeColor="text1"/>
         </w:rPr>
       </w:pPr>
@@ -2572,7 +2606,7 @@
     <w:p>
       <w:pPr>
         <w:rPr>
-          <w:ins w:id="228" w:author="Nathan Field" w:date="2022-10-08T19:45:00Z"/>
+          <w:ins w:id="235" w:author="Nathan Field" w:date="2022-10-08T19:45:00Z"/>
           <w:color w:val="000000" w:themeColor="text1"/>
         </w:rPr>
       </w:pPr>
@@ -2582,32 +2616,32 @@
         <w:pStyle w:val="Heading1"/>
         <w:jc w:val="center"/>
         <w:rPr>
-          <w:ins w:id="229" w:author="Nathan Field" w:date="2022-10-08T20:21:00Z"/>
-        </w:rPr>
-      </w:pPr>
-      <w:bookmarkStart w:id="230" w:name="_Toc116153108"/>
-      <w:ins w:id="231" w:author="Nathan Field" w:date="2022-10-08T20:21:00Z">
+          <w:ins w:id="236" w:author="Nathan Field" w:date="2022-10-08T20:21:00Z"/>
+        </w:rPr>
+      </w:pPr>
+      <w:bookmarkStart w:id="237" w:name="_Toc116153108"/>
+      <w:ins w:id="238" w:author="Nathan Field" w:date="2022-10-08T20:21:00Z">
         <w:r>
           <w:t>Data, Data Storage and Data Processing</w:t>
         </w:r>
-        <w:bookmarkEnd w:id="230"/>
-      </w:ins>
-    </w:p>
-    <w:p>
-      <w:pPr>
-        <w:rPr>
-          <w:ins w:id="232" w:author="Nathan Field" w:date="2022-10-08T19:45:00Z"/>
-        </w:rPr>
-      </w:pPr>
-    </w:p>
-    <w:p>
-      <w:pPr>
-        <w:rPr>
-          <w:ins w:id="233" w:author="Nathan Field" w:date="2022-10-08T20:22:00Z"/>
+        <w:bookmarkEnd w:id="237"/>
+      </w:ins>
+    </w:p>
+    <w:p>
+      <w:pPr>
+        <w:rPr>
+          <w:ins w:id="239" w:author="Nathan Field" w:date="2022-10-08T19:45:00Z"/>
+        </w:rPr>
+      </w:pPr>
+    </w:p>
+    <w:p>
+      <w:pPr>
+        <w:rPr>
+          <w:ins w:id="240" w:author="Nathan Field" w:date="2022-10-08T20:22:00Z"/>
           <w:color w:val="000000" w:themeColor="text1"/>
         </w:rPr>
       </w:pPr>
-      <w:ins w:id="234" w:author="Nathan Field" w:date="2022-10-08T20:22:00Z">
+      <w:ins w:id="241" w:author="Nathan Field" w:date="2022-10-08T20:22:00Z">
         <w:r>
           <w:rPr>
             <w:color w:val="000000" w:themeColor="text1"/>
@@ -2619,11 +2653,11 @@
     <w:p>
       <w:pPr>
         <w:rPr>
-          <w:ins w:id="235" w:author="Nathan Field" w:date="2022-10-08T20:23:00Z"/>
+          <w:ins w:id="242" w:author="Nathan Field" w:date="2022-10-08T20:23:00Z"/>
           <w:color w:val="000000" w:themeColor="text1"/>
         </w:rPr>
       </w:pPr>
-      <w:ins w:id="236" w:author="Nathan Field" w:date="2022-10-08T20:23:00Z">
+      <w:ins w:id="243" w:author="Nathan Field" w:date="2022-10-08T20:23:00Z">
         <w:r>
           <w:rPr>
             <w:color w:val="000000" w:themeColor="text1"/>
@@ -2635,11 +2669,11 @@
     <w:p>
       <w:pPr>
         <w:rPr>
-          <w:ins w:id="237" w:author="Nathan Field" w:date="2022-10-08T19:45:00Z"/>
+          <w:ins w:id="244" w:author="Nathan Field" w:date="2022-10-08T19:45:00Z"/>
           <w:color w:val="000000" w:themeColor="text1"/>
         </w:rPr>
       </w:pPr>
-      <w:ins w:id="238" w:author="Nathan Field" w:date="2022-10-08T20:23:00Z">
+      <w:ins w:id="245" w:author="Nathan Field" w:date="2022-10-08T20:23:00Z">
         <w:r>
           <w:rPr>
             <w:color w:val="000000" w:themeColor="text1"/>
@@ -2651,7 +2685,7 @@
     <w:p>
       <w:pPr>
         <w:rPr>
-          <w:ins w:id="239" w:author="Nathan Field" w:date="2022-10-08T19:43:00Z"/>
+          <w:ins w:id="246" w:author="Nathan Field" w:date="2022-10-08T19:43:00Z"/>
           <w:color w:val="000000" w:themeColor="text1"/>
         </w:rPr>
       </w:pPr>
@@ -2661,25 +2695,25 @@
         <w:pStyle w:val="Heading1"/>
         <w:jc w:val="center"/>
         <w:rPr>
-          <w:ins w:id="240" w:author="Nathan Field" w:date="2022-10-08T20:22:00Z"/>
-        </w:rPr>
-      </w:pPr>
-      <w:bookmarkStart w:id="241" w:name="_Toc116153109"/>
-      <w:ins w:id="242" w:author="Nathan Field" w:date="2022-10-08T20:22:00Z">
+          <w:ins w:id="247" w:author="Nathan Field" w:date="2022-10-08T20:22:00Z"/>
+        </w:rPr>
+      </w:pPr>
+      <w:bookmarkStart w:id="248" w:name="_Toc116153109"/>
+      <w:ins w:id="249" w:author="Nathan Field" w:date="2022-10-08T20:22:00Z">
         <w:r>
           <w:lastRenderedPageBreak/>
           <w:t>Security</w:t>
         </w:r>
-        <w:bookmarkEnd w:id="241"/>
-      </w:ins>
-    </w:p>
-    <w:p>
-      <w:pPr>
-        <w:rPr>
-          <w:ins w:id="243" w:author="Nathan Field" w:date="2022-10-08T20:23:00Z"/>
-        </w:rPr>
-      </w:pPr>
-      <w:ins w:id="244" w:author="Nathan Field" w:date="2022-10-08T20:23:00Z">
+        <w:bookmarkEnd w:id="248"/>
+      </w:ins>
+    </w:p>
+    <w:p>
+      <w:pPr>
+        <w:rPr>
+          <w:ins w:id="250" w:author="Nathan Field" w:date="2022-10-08T20:23:00Z"/>
+        </w:rPr>
+      </w:pPr>
+      <w:ins w:id="251" w:author="Nathan Field" w:date="2022-10-08T20:23:00Z">
         <w:r>
           <w:t>How to secure stored data</w:t>
         </w:r>
@@ -2688,10 +2722,10 @@
     <w:p>
       <w:pPr>
         <w:rPr>
-          <w:ins w:id="245" w:author="Nathan Field" w:date="2022-10-08T20:23:00Z"/>
-        </w:rPr>
-      </w:pPr>
-      <w:ins w:id="246" w:author="Nathan Field" w:date="2022-10-08T20:23:00Z">
+          <w:ins w:id="252" w:author="Nathan Field" w:date="2022-10-08T20:23:00Z"/>
+        </w:rPr>
+      </w:pPr>
+      <w:ins w:id="253" w:author="Nathan Field" w:date="2022-10-08T20:23:00Z">
         <w:r>
           <w:t>Physical device security</w:t>
         </w:r>
@@ -2700,10 +2734,10 @@
     <w:p>
       <w:pPr>
         <w:rPr>
-          <w:ins w:id="247" w:author="Nathan Field" w:date="2022-10-08T20:22:00Z"/>
-        </w:rPr>
-      </w:pPr>
-      <w:ins w:id="248" w:author="Nathan Field" w:date="2022-10-08T20:23:00Z">
+          <w:ins w:id="254" w:author="Nathan Field" w:date="2022-10-08T20:22:00Z"/>
+        </w:rPr>
+      </w:pPr>
+      <w:ins w:id="255" w:author="Nathan Field" w:date="2022-10-08T20:23:00Z">
         <w:r>
           <w:t>Locking mechanism</w:t>
         </w:r>
@@ -2712,28 +2746,28 @@
     <w:p>
       <w:pPr>
         <w:rPr>
-          <w:ins w:id="249" w:author="Nathan Field" w:date="2022-10-08T20:22:00Z"/>
-        </w:rPr>
-      </w:pPr>
-    </w:p>
-    <w:p>
-      <w:pPr>
-        <w:rPr>
-          <w:ins w:id="250" w:author="Nathan Field" w:date="2022-10-08T20:22:00Z"/>
-        </w:rPr>
-      </w:pPr>
-    </w:p>
-    <w:p>
-      <w:pPr>
-        <w:rPr>
-          <w:ins w:id="251" w:author="Nathan Field" w:date="2022-10-08T20:22:00Z"/>
-        </w:rPr>
-      </w:pPr>
-    </w:p>
-    <w:p>
-      <w:pPr>
-        <w:rPr>
-          <w:ins w:id="252" w:author="Nathan Field" w:date="2022-10-08T20:22:00Z"/>
+          <w:ins w:id="256" w:author="Nathan Field" w:date="2022-10-08T20:22:00Z"/>
+        </w:rPr>
+      </w:pPr>
+    </w:p>
+    <w:p>
+      <w:pPr>
+        <w:rPr>
+          <w:ins w:id="257" w:author="Nathan Field" w:date="2022-10-08T20:22:00Z"/>
+        </w:rPr>
+      </w:pPr>
+    </w:p>
+    <w:p>
+      <w:pPr>
+        <w:rPr>
+          <w:ins w:id="258" w:author="Nathan Field" w:date="2022-10-08T20:22:00Z"/>
+        </w:rPr>
+      </w:pPr>
+    </w:p>
+    <w:p>
+      <w:pPr>
+        <w:rPr>
+          <w:ins w:id="259" w:author="Nathan Field" w:date="2022-10-08T20:22:00Z"/>
         </w:rPr>
       </w:pPr>
     </w:p>
@@ -2742,24 +2776,24 @@
         <w:pStyle w:val="Heading1"/>
         <w:jc w:val="center"/>
         <w:rPr>
-          <w:ins w:id="253" w:author="Nathan Field" w:date="2022-10-08T20:22:00Z"/>
-        </w:rPr>
-      </w:pPr>
-      <w:bookmarkStart w:id="254" w:name="_Toc116153110"/>
-      <w:ins w:id="255" w:author="Nathan Field" w:date="2022-10-08T20:22:00Z">
+          <w:ins w:id="260" w:author="Nathan Field" w:date="2022-10-08T20:22:00Z"/>
+        </w:rPr>
+      </w:pPr>
+      <w:bookmarkStart w:id="261" w:name="_Toc116153110"/>
+      <w:ins w:id="262" w:author="Nathan Field" w:date="2022-10-08T20:22:00Z">
         <w:r>
           <w:t>The UI, User and User Testing</w:t>
         </w:r>
-        <w:bookmarkEnd w:id="254"/>
-      </w:ins>
-    </w:p>
-    <w:p>
-      <w:pPr>
-        <w:rPr>
-          <w:ins w:id="256" w:author="Nathan Field" w:date="2022-10-08T20:22:00Z"/>
-        </w:rPr>
-      </w:pPr>
-      <w:ins w:id="257" w:author="Nathan Field" w:date="2022-10-08T20:24:00Z">
+        <w:bookmarkEnd w:id="261"/>
+      </w:ins>
+    </w:p>
+    <w:p>
+      <w:pPr>
+        <w:rPr>
+          <w:ins w:id="263" w:author="Nathan Field" w:date="2022-10-08T20:22:00Z"/>
+        </w:rPr>
+      </w:pPr>
+      <w:ins w:id="264" w:author="Nathan Field" w:date="2022-10-08T20:24:00Z">
         <w:r>
           <w:t>Front-end Interaction</w:t>
         </w:r>
@@ -2768,63 +2802,14 @@
     <w:p>
       <w:pPr>
         <w:rPr>
-          <w:ins w:id="258" w:author="Nathan Field" w:date="2022-10-08T20:22:00Z"/>
-        </w:rPr>
-      </w:pPr>
-    </w:p>
-    <w:p>
-      <w:pPr>
-        <w:rPr>
-          <w:ins w:id="259" w:author="Nathan Field" w:date="2022-10-08T20:22:00Z"/>
-        </w:rPr>
-      </w:pPr>
-    </w:p>
-    <w:p>
-      <w:pPr>
-        <w:rPr>
-          <w:ins w:id="260" w:author="Nathan Field" w:date="2022-10-08T20:22:00Z"/>
-        </w:rPr>
-      </w:pPr>
-    </w:p>
-    <w:p>
-      <w:pPr>
-        <w:rPr>
-          <w:ins w:id="261" w:author="Nathan Field" w:date="2022-10-08T20:24:00Z"/>
-        </w:rPr>
-      </w:pPr>
-    </w:p>
-    <w:p>
-      <w:pPr>
-        <w:rPr>
-          <w:ins w:id="262" w:author="Nathan Field" w:date="2022-10-08T20:24:00Z"/>
-        </w:rPr>
-      </w:pPr>
-    </w:p>
-    <w:p>
-      <w:pPr>
-        <w:rPr>
-          <w:ins w:id="263" w:author="Nathan Field" w:date="2022-10-08T20:24:00Z"/>
-        </w:rPr>
-      </w:pPr>
-    </w:p>
-    <w:p>
-      <w:pPr>
-        <w:rPr>
-          <w:ins w:id="264" w:author="Nathan Field" w:date="2022-10-08T20:24:00Z"/>
-        </w:rPr>
-      </w:pPr>
-    </w:p>
-    <w:p>
-      <w:pPr>
-        <w:rPr>
-          <w:ins w:id="265" w:author="Nathan Field" w:date="2022-10-08T20:24:00Z"/>
-        </w:rPr>
-      </w:pPr>
-    </w:p>
-    <w:p>
-      <w:pPr>
-        <w:rPr>
-          <w:ins w:id="266" w:author="Nathan Field" w:date="2022-10-08T20:24:00Z"/>
+          <w:ins w:id="265" w:author="Nathan Field" w:date="2022-10-08T20:22:00Z"/>
+        </w:rPr>
+      </w:pPr>
+    </w:p>
+    <w:p>
+      <w:pPr>
+        <w:rPr>
+          <w:ins w:id="266" w:author="Nathan Field" w:date="2022-10-08T20:22:00Z"/>
         </w:rPr>
       </w:pPr>
     </w:p>
@@ -2838,14 +2823,63 @@
     <w:p>
       <w:pPr>
         <w:rPr>
-          <w:ins w:id="268" w:author="Nathan Field" w:date="2022-10-08T20:22:00Z"/>
-        </w:rPr>
-      </w:pPr>
-    </w:p>
-    <w:p>
-      <w:pPr>
-        <w:rPr>
-          <w:ins w:id="269" w:author="Nathan Field" w:date="2022-10-08T19:43:00Z"/>
+          <w:ins w:id="268" w:author="Nathan Field" w:date="2022-10-08T20:24:00Z"/>
+        </w:rPr>
+      </w:pPr>
+    </w:p>
+    <w:p>
+      <w:pPr>
+        <w:rPr>
+          <w:ins w:id="269" w:author="Nathan Field" w:date="2022-10-08T20:24:00Z"/>
+        </w:rPr>
+      </w:pPr>
+    </w:p>
+    <w:p>
+      <w:pPr>
+        <w:rPr>
+          <w:ins w:id="270" w:author="Nathan Field" w:date="2022-10-08T20:24:00Z"/>
+        </w:rPr>
+      </w:pPr>
+    </w:p>
+    <w:p>
+      <w:pPr>
+        <w:rPr>
+          <w:ins w:id="271" w:author="Nathan Field" w:date="2022-10-08T20:24:00Z"/>
+        </w:rPr>
+      </w:pPr>
+    </w:p>
+    <w:p>
+      <w:pPr>
+        <w:rPr>
+          <w:ins w:id="272" w:author="Nathan Field" w:date="2022-10-08T20:24:00Z"/>
+        </w:rPr>
+      </w:pPr>
+    </w:p>
+    <w:p>
+      <w:pPr>
+        <w:rPr>
+          <w:ins w:id="273" w:author="Nathan Field" w:date="2022-10-08T20:24:00Z"/>
+        </w:rPr>
+      </w:pPr>
+    </w:p>
+    <w:p>
+      <w:pPr>
+        <w:rPr>
+          <w:ins w:id="274" w:author="Nathan Field" w:date="2022-10-08T20:22:00Z"/>
+        </w:rPr>
+      </w:pPr>
+    </w:p>
+    <w:p>
+      <w:pPr>
+        <w:rPr>
+          <w:ins w:id="275" w:author="Nathan Field" w:date="2022-10-08T20:22:00Z"/>
+        </w:rPr>
+      </w:pPr>
+    </w:p>
+    <w:p>
+      <w:pPr>
+        <w:rPr>
+          <w:ins w:id="276" w:author="Nathan Field" w:date="2022-10-08T19:43:00Z"/>
         </w:rPr>
       </w:pPr>
     </w:p>
@@ -2854,56 +2888,56 @@
         <w:pStyle w:val="Heading1"/>
         <w:jc w:val="center"/>
         <w:rPr>
-          <w:ins w:id="270" w:author="Nathan Field" w:date="2022-10-08T19:43:00Z"/>
-        </w:rPr>
-      </w:pPr>
-      <w:bookmarkStart w:id="271" w:name="_Toc116153111"/>
-      <w:ins w:id="272" w:author="Nathan Field" w:date="2022-10-08T19:43:00Z">
+          <w:ins w:id="277" w:author="Nathan Field" w:date="2022-10-08T19:43:00Z"/>
+        </w:rPr>
+      </w:pPr>
+      <w:bookmarkStart w:id="278" w:name="_Toc116153111"/>
+      <w:ins w:id="279" w:author="Nathan Field" w:date="2022-10-08T19:43:00Z">
         <w:r>
           <w:t>Versioning</w:t>
         </w:r>
-        <w:bookmarkEnd w:id="271"/>
-      </w:ins>
-    </w:p>
-    <w:p>
-      <w:pPr>
-        <w:rPr>
-          <w:ins w:id="273" w:author="Nathan Field" w:date="2022-10-08T19:44:00Z"/>
-        </w:rPr>
-      </w:pPr>
-      <w:ins w:id="274" w:author="Nathan Field" w:date="2022-10-08T19:43:00Z">
+        <w:bookmarkEnd w:id="278"/>
+      </w:ins>
+    </w:p>
+    <w:p>
+      <w:pPr>
+        <w:rPr>
+          <w:ins w:id="280" w:author="Nathan Field" w:date="2022-10-08T19:44:00Z"/>
+        </w:rPr>
+      </w:pPr>
+      <w:ins w:id="281" w:author="Nathan Field" w:date="2022-10-08T19:43:00Z">
         <w:r>
           <w:t xml:space="preserve">Version 1: </w:t>
         </w:r>
       </w:ins>
-      <w:ins w:id="275" w:author="Nathan Field" w:date="2022-10-08T19:44:00Z">
+      <w:ins w:id="282" w:author="Nathan Field" w:date="2022-10-08T19:44:00Z">
         <w:r>
           <w:t>Document Creation – 07/10/2022</w:t>
         </w:r>
       </w:ins>
     </w:p>
     <w:p>
-      <w:ins w:id="276" w:author="Nathan Field" w:date="2022-10-08T19:44:00Z">
+      <w:ins w:id="283" w:author="Nathan Field" w:date="2022-10-08T19:44:00Z">
         <w:r>
           <w:t xml:space="preserve">Version 2: </w:t>
         </w:r>
       </w:ins>
-      <w:ins w:id="277" w:author="Nathan Field" w:date="2022-10-08T19:45:00Z">
+      <w:ins w:id="284" w:author="Nathan Field" w:date="2022-10-08T19:45:00Z">
         <w:r>
           <w:t xml:space="preserve">Introduction, </w:t>
         </w:r>
       </w:ins>
-      <w:ins w:id="278" w:author="Nathan Field" w:date="2022-10-08T19:44:00Z">
+      <w:ins w:id="285" w:author="Nathan Field" w:date="2022-10-08T19:44:00Z">
         <w:r>
           <w:t xml:space="preserve">Table of Contents </w:t>
         </w:r>
       </w:ins>
-      <w:ins w:id="279" w:author="Nathan Field" w:date="2022-10-08T19:45:00Z">
+      <w:ins w:id="286" w:author="Nathan Field" w:date="2022-10-08T19:45:00Z">
         <w:r>
           <w:t>and</w:t>
         </w:r>
       </w:ins>
-      <w:ins w:id="280" w:author="Nathan Field" w:date="2022-10-08T19:44:00Z">
+      <w:ins w:id="287" w:author="Nathan Field" w:date="2022-10-08T19:44:00Z">
         <w:r>
           <w:t xml:space="preserve"> Hardware requirements – 08/10/2022</w:t>
         </w:r>

</xml_diff>

<commit_message>
Add a cover page
</commit_message>
<xml_diff>
--- a/CA1.docx
+++ b/CA1.docx
@@ -2,18 +2,855 @@
 <file path=word/document.xml><?xml version="1.0" encoding="utf-8"?>
 <w:document xmlns:wpc="http://schemas.microsoft.com/office/word/2010/wordprocessingCanvas" xmlns:cx="http://schemas.microsoft.com/office/drawing/2014/chartex" xmlns:cx1="http://schemas.microsoft.com/office/drawing/2015/9/8/chartex" xmlns:cx2="http://schemas.microsoft.com/office/drawing/2015/10/21/chartex" xmlns:cx3="http://schemas.microsoft.com/office/drawing/2016/5/9/chartex" xmlns:cx4="http://schemas.microsoft.com/office/drawing/2016/5/10/chartex" xmlns:cx5="http://schemas.microsoft.com/office/drawing/2016/5/11/chartex" xmlns:cx6="http://schemas.microsoft.com/office/drawing/2016/5/12/chartex" xmlns:cx7="http://schemas.microsoft.com/office/drawing/2016/5/13/chartex" xmlns:cx8="http://schemas.microsoft.com/office/drawing/2016/5/14/chartex" xmlns:mc="http://schemas.openxmlformats.org/markup-compatibility/2006" xmlns:aink="http://schemas.microsoft.com/office/drawing/2016/ink" xmlns:am3d="http://schemas.microsoft.com/office/drawing/2017/model3d" xmlns:o="urn:schemas-microsoft-com:office:office" xmlns:oel="http://schemas.microsoft.com/office/2019/extlst" xmlns:r="http://schemas.openxmlformats.org/officeDocument/2006/relationships" xmlns:m="http://schemas.openxmlformats.org/officeDocument/2006/math" xmlns:v="urn:schemas-microsoft-com:vml" xmlns:wp14="http://schemas.microsoft.com/office/word/2010/wordprocessingDrawing" xmlns:wp="http://schemas.openxmlformats.org/drawingml/2006/wordprocessingDrawing" xmlns:w10="urn:schemas-microsoft-com:office:word" xmlns:w="http://schemas.openxmlformats.org/wordprocessingml/2006/main" xmlns:w14="http://schemas.microsoft.com/office/word/2010/wordml" xmlns:w15="http://schemas.microsoft.com/office/word/2012/wordml" xmlns:w16cex="http://schemas.microsoft.com/office/word/2018/wordml/cex" xmlns:w16cid="http://schemas.microsoft.com/office/word/2016/wordml/cid" xmlns:w16="http://schemas.microsoft.com/office/word/2018/wordml" xmlns:w16sdtdh="http://schemas.microsoft.com/office/word/2020/wordml/sdtdatahash" xmlns:w16se="http://schemas.microsoft.com/office/word/2015/wordml/symex" xmlns:wpg="http://schemas.microsoft.com/office/word/2010/wordprocessingGroup" xmlns:wpi="http://schemas.microsoft.com/office/word/2010/wordprocessingInk" xmlns:wne="http://schemas.microsoft.com/office/word/2006/wordml" xmlns:wps="http://schemas.microsoft.com/office/word/2010/wordprocessingShape" mc:Ignorable="w14 w15 w16se w16cid w16 w16cex w16sdtdh wp14">
   <w:body>
-    <w:p>
-      <w:pPr>
-        <w:jc w:val="center"/>
-        <w:rPr>
-          <w:ins w:id="1" w:author="Nathan Field" w:date="2022-10-08T19:30:00Z"/>
+    <w:sdt>
+      <w:sdtPr>
+        <w:id w:val="284616240"/>
+        <w:docPartObj>
+          <w:docPartGallery w:val="Cover Pages"/>
+          <w:docPartUnique/>
+        </w:docPartObj>
+      </w:sdtPr>
+      <w:sdtEndPr>
+        <w:rPr>
           <w:b/>
           <w:bCs/>
           <w:sz w:val="40"/>
           <w:szCs w:val="40"/>
-          <w:rPrChange w:id="2" w:author="Nathan Field" w:date="2022-10-08T19:35:00Z">
+        </w:rPr>
+      </w:sdtEndPr>
+      <w:sdtContent>
+        <w:p>
+          <w:pPr>
             <w:rPr>
-              <w:ins w:id="3" w:author="Nathan Field" w:date="2022-10-08T19:30:00Z"/>
+              <w:rPrChange w:id="1" w:author="Michael Flynn" w:date="2022-10-10T10:45:00Z">
+                <w:rPr>
+                  <w:b/>
+                  <w:bCs/>
+                  <w:sz w:val="40"/>
+                  <w:szCs w:val="40"/>
+                </w:rPr>
+              </w:rPrChange>
+            </w:rPr>
+          </w:pPr>
+          <w:r>
+            <w:rPr>
+              <w:noProof/>
+            </w:rPr>
+            <w:drawing>
+              <wp:anchor distT="0" distB="0" distL="114300" distR="114300" simplePos="0" relativeHeight="251662336" behindDoc="0" locked="0" layoutInCell="1" allowOverlap="1" wp14:anchorId="0DD31740" wp14:editId="4217997F">
+                <wp:simplePos x="0" y="0"/>
+                <wp:positionH relativeFrom="column">
+                  <wp:posOffset>76200</wp:posOffset>
+                </wp:positionH>
+                <wp:positionV relativeFrom="paragraph">
+                  <wp:posOffset>0</wp:posOffset>
+                </wp:positionV>
+                <wp:extent cx="5731510" cy="4849495"/>
+                <wp:effectExtent l="0" t="0" r="0" b="0"/>
+                <wp:wrapSquare wrapText="bothSides"/>
+                <wp:docPr id="3" name="Picture 3" descr="Logo&#10;&#10;Description automatically generated"/>
+                <wp:cNvGraphicFramePr>
+                  <a:graphicFrameLocks xmlns:a="http://schemas.openxmlformats.org/drawingml/2006/main" noChangeAspect="1"/>
+                </wp:cNvGraphicFramePr>
+                <a:graphic xmlns:a="http://schemas.openxmlformats.org/drawingml/2006/main">
+                  <a:graphicData uri="http://schemas.openxmlformats.org/drawingml/2006/picture">
+                    <pic:pic xmlns:pic="http://schemas.openxmlformats.org/drawingml/2006/picture">
+                      <pic:nvPicPr>
+                        <pic:cNvPr id="3" name="Picture 3" descr="Logo&#10;&#10;Description automatically generated"/>
+                        <pic:cNvPicPr>
+                          <a:picLocks noChangeAspect="1" noChangeArrowheads="1"/>
+                        </pic:cNvPicPr>
+                      </pic:nvPicPr>
+                      <pic:blipFill>
+                        <a:blip r:embed="rId7">
+                          <a:extLst>
+                            <a:ext uri="{28A0092B-C50C-407E-A947-70E740481C1C}">
+                              <a14:useLocalDpi xmlns:a14="http://schemas.microsoft.com/office/drawing/2010/main" val="0"/>
+                            </a:ext>
+                          </a:extLst>
+                        </a:blip>
+                        <a:srcRect/>
+                        <a:stretch>
+                          <a:fillRect/>
+                        </a:stretch>
+                      </pic:blipFill>
+                      <pic:spPr bwMode="auto">
+                        <a:xfrm>
+                          <a:off x="0" y="0"/>
+                          <a:ext cx="5731510" cy="4849495"/>
+                        </a:xfrm>
+                        <a:prstGeom prst="rect">
+                          <a:avLst/>
+                        </a:prstGeom>
+                        <a:noFill/>
+                        <a:ln>
+                          <a:noFill/>
+                        </a:ln>
+                      </pic:spPr>
+                    </pic:pic>
+                  </a:graphicData>
+                </a:graphic>
+                <wp14:sizeRelH relativeFrom="page">
+                  <wp14:pctWidth>0</wp14:pctWidth>
+                </wp14:sizeRelH>
+                <wp14:sizeRelV relativeFrom="page">
+                  <wp14:pctHeight>0</wp14:pctHeight>
+                </wp14:sizeRelV>
+              </wp:anchor>
+            </w:drawing>
+          </w:r>
+          <w:r>
+            <w:rPr>
+              <w:noProof/>
+            </w:rPr>
+            <mc:AlternateContent>
+              <mc:Choice Requires="wps">
+                <w:drawing>
+                  <wp:anchor distT="0" distB="0" distL="114300" distR="114300" simplePos="0" relativeHeight="251660288" behindDoc="0" locked="0" layoutInCell="1" allowOverlap="1" wp14:anchorId="6B863C53" wp14:editId="268655ED">
+                    <wp:simplePos x="0" y="0"/>
+                    <wp:positionH relativeFrom="page">
+                      <wp:align>center</wp:align>
+                    </wp:positionH>
+                    <mc:AlternateContent>
+                      <mc:Choice Requires="wp14">
+                        <wp:positionV relativeFrom="page">
+                          <wp14:pctPosVOffset>81800</wp14:pctPosVOffset>
+                        </wp:positionV>
+                      </mc:Choice>
+                      <mc:Fallback>
+                        <wp:positionV relativeFrom="page">
+                          <wp:posOffset>8745855</wp:posOffset>
+                        </wp:positionV>
+                      </mc:Fallback>
+                    </mc:AlternateContent>
+                    <wp:extent cx="7315200" cy="914400"/>
+                    <wp:effectExtent l="0" t="0" r="0" b="8255"/>
+                    <wp:wrapSquare wrapText="bothSides"/>
+                    <wp:docPr id="152" name="Text Box 152"/>
+                    <wp:cNvGraphicFramePr/>
+                    <a:graphic xmlns:a="http://schemas.openxmlformats.org/drawingml/2006/main">
+                      <a:graphicData uri="http://schemas.microsoft.com/office/word/2010/wordprocessingShape">
+                        <wps:wsp>
+                          <wps:cNvSpPr txBox="1"/>
+                          <wps:spPr>
+                            <a:xfrm>
+                              <a:off x="0" y="0"/>
+                              <a:ext cx="7315200" cy="914400"/>
+                            </a:xfrm>
+                            <a:prstGeom prst="rect">
+                              <a:avLst/>
+                            </a:prstGeom>
+                            <a:noFill/>
+                            <a:ln w="6350">
+                              <a:noFill/>
+                            </a:ln>
+                            <a:effectLst/>
+                          </wps:spPr>
+                          <wps:style>
+                            <a:lnRef idx="0">
+                              <a:schemeClr val="accent1"/>
+                            </a:lnRef>
+                            <a:fillRef idx="0">
+                              <a:schemeClr val="accent1"/>
+                            </a:fillRef>
+                            <a:effectRef idx="0">
+                              <a:schemeClr val="accent1"/>
+                            </a:effectRef>
+                            <a:fontRef idx="minor">
+                              <a:schemeClr val="dk1"/>
+                            </a:fontRef>
+                          </wps:style>
+                          <wps:txbx>
+                            <w:txbxContent>
+                              <w:sdt>
+                                <w:sdtPr>
+                                  <w:rPr>
+                                    <w:color w:val="595959" w:themeColor="text1" w:themeTint="A6"/>
+                                    <w:sz w:val="28"/>
+                                    <w:szCs w:val="28"/>
+                                  </w:rPr>
+                                  <w:alias w:val="Author"/>
+                                  <w:tag w:val=""/>
+                                  <w:id w:val="789243997"/>
+                                  <w:dataBinding w:prefixMappings="xmlns:ns0='http://purl.org/dc/elements/1.1/' xmlns:ns1='http://schemas.openxmlformats.org/package/2006/metadata/core-properties' " w:xpath="/ns1:coreProperties[1]/ns0:creator[1]" w:storeItemID="{6C3C8BC8-F283-45AE-878A-BAB7291924A1}"/>
+                                  <w:text/>
+                                </w:sdtPr>
+                                <w:sdtContent>
+                                  <w:p>
+                                    <w:pPr>
+                                      <w:pStyle w:val="NoSpacing"/>
+                                      <w:jc w:val="right"/>
+                                      <w:rPr>
+                                        <w:color w:val="595959" w:themeColor="text1" w:themeTint="A6"/>
+                                        <w:sz w:val="28"/>
+                                        <w:szCs w:val="28"/>
+                                      </w:rPr>
+                                    </w:pPr>
+                                    <w:ins w:id="2" w:author="Michael Flynn" w:date="2022-10-10T10:46:00Z">
+                                      <w:r>
+                                        <w:rPr>
+                                          <w:color w:val="595959" w:themeColor="text1" w:themeTint="A6"/>
+                                          <w:sz w:val="28"/>
+                                          <w:szCs w:val="28"/>
+                                        </w:rPr>
+                                        <w:t>David Campion, Michael Flynn, Nathan Field &amp; Nikita Fedans</w:t>
+                                      </w:r>
+                                    </w:ins>
+                                  </w:p>
+                                </w:sdtContent>
+                              </w:sdt>
+                              <w:p>
+                                <w:pPr>
+                                  <w:pStyle w:val="NoSpacing"/>
+                                  <w:jc w:val="right"/>
+                                  <w:rPr>
+                                    <w:color w:val="595959" w:themeColor="text1" w:themeTint="A6"/>
+                                    <w:sz w:val="18"/>
+                                    <w:szCs w:val="18"/>
+                                  </w:rPr>
+                                </w:pPr>
+                                <w:sdt>
+                                  <w:sdtPr>
+                                    <w:rPr>
+                                      <w:color w:val="595959" w:themeColor="text1" w:themeTint="A6"/>
+                                      <w:sz w:val="18"/>
+                                      <w:szCs w:val="18"/>
+                                    </w:rPr>
+                                    <w:alias w:val="Email"/>
+                                    <w:tag w:val="Email"/>
+                                    <w:id w:val="942260680"/>
+                                    <w:showingPlcHdr/>
+                                    <w:dataBinding w:prefixMappings="xmlns:ns0='http://schemas.microsoft.com/office/2006/coverPageProps' " w:xpath="/ns0:CoverPageProperties[1]/ns0:CompanyEmail[1]" w:storeItemID="{55AF091B-3C7A-41E3-B477-F2FDAA23CFDA}"/>
+                                    <w:text/>
+                                  </w:sdtPr>
+                                  <w:sdtContent>
+                                    <w:r>
+                                      <w:rPr>
+                                        <w:color w:val="595959" w:themeColor="text1" w:themeTint="A6"/>
+                                        <w:sz w:val="18"/>
+                                        <w:szCs w:val="18"/>
+                                      </w:rPr>
+                                      <w:t xml:space="preserve">     </w:t>
+                                    </w:r>
+                                  </w:sdtContent>
+                                </w:sdt>
+                              </w:p>
+                            </w:txbxContent>
+                          </wps:txbx>
+                          <wps:bodyPr rot="0" spcFirstLastPara="0" vertOverflow="overflow" horzOverflow="overflow" vert="horz" wrap="square" lIns="1600200" tIns="0" rIns="685800" bIns="0" numCol="1" spcCol="0" rtlCol="0" fromWordArt="0" anchor="b" anchorCtr="0" forceAA="0" compatLnSpc="1">
+                            <a:prstTxWarp prst="textNoShape">
+                              <a:avLst/>
+                            </a:prstTxWarp>
+                            <a:noAutofit/>
+                          </wps:bodyPr>
+                        </wps:wsp>
+                      </a:graphicData>
+                    </a:graphic>
+                    <wp14:sizeRelH relativeFrom="page">
+                      <wp14:pctWidth>94100</wp14:pctWidth>
+                    </wp14:sizeRelH>
+                    <wp14:sizeRelV relativeFrom="page">
+                      <wp14:pctHeight>9200</wp14:pctHeight>
+                    </wp14:sizeRelV>
+                  </wp:anchor>
+                </w:drawing>
+              </mc:Choice>
+              <mc:Fallback>
+                <w:pict>
+                  <v:shapetype w14:anchorId="6B863C53" id="_x0000_t202" coordsize="21600,21600" o:spt="202" path="m,l,21600r21600,l21600,xe">
+                    <v:stroke joinstyle="miter"/>
+                    <v:path gradientshapeok="t" o:connecttype="rect"/>
+                  </v:shapetype>
+                  <v:shape id="Text Box 152" o:spid="_x0000_s1026" type="#_x0000_t202" style="position:absolute;margin-left:0;margin-top:0;width:8in;height:1in;z-index:251660288;visibility:visible;mso-wrap-style:square;mso-width-percent:941;mso-height-percent:92;mso-top-percent:818;mso-wrap-distance-left:9pt;mso-wrap-distance-top:0;mso-wrap-distance-right:9pt;mso-wrap-distance-bottom:0;mso-position-horizontal:center;mso-position-horizontal-relative:page;mso-position-vertical-relative:page;mso-width-percent:941;mso-height-percent:92;mso-top-percent:818;mso-width-relative:page;mso-height-relative:page;v-text-anchor:bottom" o:gfxdata="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" filled="f" stroked="f" strokeweight=".5pt">
+                    <v:textbox inset="126pt,0,54pt,0">
+                      <w:txbxContent>
+                        <w:sdt>
+                          <w:sdtPr>
+                            <w:rPr>
+                              <w:color w:val="595959" w:themeColor="text1" w:themeTint="A6"/>
+                              <w:sz w:val="28"/>
+                              <w:szCs w:val="28"/>
+                            </w:rPr>
+                            <w:alias w:val="Author"/>
+                            <w:tag w:val=""/>
+                            <w:id w:val="789243997"/>
+                            <w:dataBinding w:prefixMappings="xmlns:ns0='http://purl.org/dc/elements/1.1/' xmlns:ns1='http://schemas.openxmlformats.org/package/2006/metadata/core-properties' " w:xpath="/ns1:coreProperties[1]/ns0:creator[1]" w:storeItemID="{6C3C8BC8-F283-45AE-878A-BAB7291924A1}"/>
+                            <w:text/>
+                          </w:sdtPr>
+                          <w:sdtContent>
+                            <w:p>
+                              <w:pPr>
+                                <w:pStyle w:val="NoSpacing"/>
+                                <w:jc w:val="right"/>
+                                <w:rPr>
+                                  <w:color w:val="595959" w:themeColor="text1" w:themeTint="A6"/>
+                                  <w:sz w:val="28"/>
+                                  <w:szCs w:val="28"/>
+                                </w:rPr>
+                              </w:pPr>
+                              <w:ins w:id="3" w:author="Michael Flynn" w:date="2022-10-10T10:46:00Z">
+                                <w:r>
+                                  <w:rPr>
+                                    <w:color w:val="595959" w:themeColor="text1" w:themeTint="A6"/>
+                                    <w:sz w:val="28"/>
+                                    <w:szCs w:val="28"/>
+                                  </w:rPr>
+                                  <w:t>David Campion, Michael Flynn, Nathan Field &amp; Nikita Fedans</w:t>
+                                </w:r>
+                              </w:ins>
+                            </w:p>
+                          </w:sdtContent>
+                        </w:sdt>
+                        <w:p>
+                          <w:pPr>
+                            <w:pStyle w:val="NoSpacing"/>
+                            <w:jc w:val="right"/>
+                            <w:rPr>
+                              <w:color w:val="595959" w:themeColor="text1" w:themeTint="A6"/>
+                              <w:sz w:val="18"/>
+                              <w:szCs w:val="18"/>
+                            </w:rPr>
+                          </w:pPr>
+                          <w:sdt>
+                            <w:sdtPr>
+                              <w:rPr>
+                                <w:color w:val="595959" w:themeColor="text1" w:themeTint="A6"/>
+                                <w:sz w:val="18"/>
+                                <w:szCs w:val="18"/>
+                              </w:rPr>
+                              <w:alias w:val="Email"/>
+                              <w:tag w:val="Email"/>
+                              <w:id w:val="942260680"/>
+                              <w:showingPlcHdr/>
+                              <w:dataBinding w:prefixMappings="xmlns:ns0='http://schemas.microsoft.com/office/2006/coverPageProps' " w:xpath="/ns0:CoverPageProperties[1]/ns0:CompanyEmail[1]" w:storeItemID="{55AF091B-3C7A-41E3-B477-F2FDAA23CFDA}"/>
+                              <w:text/>
+                            </w:sdtPr>
+                            <w:sdtContent>
+                              <w:r>
+                                <w:rPr>
+                                  <w:color w:val="595959" w:themeColor="text1" w:themeTint="A6"/>
+                                  <w:sz w:val="18"/>
+                                  <w:szCs w:val="18"/>
+                                </w:rPr>
+                                <w:t xml:space="preserve">     </w:t>
+                              </w:r>
+                            </w:sdtContent>
+                          </w:sdt>
+                        </w:p>
+                      </w:txbxContent>
+                    </v:textbox>
+                    <w10:wrap type="square" anchorx="page" anchory="page"/>
+                  </v:shape>
+                </w:pict>
+              </mc:Fallback>
+            </mc:AlternateContent>
+          </w:r>
+          <w:r>
+            <w:rPr>
+              <w:noProof/>
+            </w:rPr>
+            <mc:AlternateContent>
+              <mc:Choice Requires="wps">
+                <w:drawing>
+                  <wp:anchor distT="0" distB="0" distL="114300" distR="114300" simplePos="0" relativeHeight="251661312" behindDoc="0" locked="0" layoutInCell="1" allowOverlap="1" wp14:anchorId="04B1E07F" wp14:editId="36FE1CBD">
+                    <wp:simplePos x="0" y="0"/>
+                    <wp:positionH relativeFrom="page">
+                      <wp:align>center</wp:align>
+                    </wp:positionH>
+                    <mc:AlternateContent>
+                      <mc:Choice Requires="wp14">
+                        <wp:positionV relativeFrom="page">
+                          <wp14:pctPosVOffset>70000</wp14:pctPosVOffset>
+                        </wp:positionV>
+                      </mc:Choice>
+                      <mc:Fallback>
+                        <wp:positionV relativeFrom="page">
+                          <wp:posOffset>7484110</wp:posOffset>
+                        </wp:positionV>
+                      </mc:Fallback>
+                    </mc:AlternateContent>
+                    <wp:extent cx="7315200" cy="1009650"/>
+                    <wp:effectExtent l="0" t="0" r="0" b="0"/>
+                    <wp:wrapSquare wrapText="bothSides"/>
+                    <wp:docPr id="153" name="Text Box 153"/>
+                    <wp:cNvGraphicFramePr/>
+                    <a:graphic xmlns:a="http://schemas.openxmlformats.org/drawingml/2006/main">
+                      <a:graphicData uri="http://schemas.microsoft.com/office/word/2010/wordprocessingShape">
+                        <wps:wsp>
+                          <wps:cNvSpPr txBox="1"/>
+                          <wps:spPr>
+                            <a:xfrm>
+                              <a:off x="0" y="0"/>
+                              <a:ext cx="7315200" cy="1009650"/>
+                            </a:xfrm>
+                            <a:prstGeom prst="rect">
+                              <a:avLst/>
+                            </a:prstGeom>
+                            <a:noFill/>
+                            <a:ln w="6350">
+                              <a:noFill/>
+                            </a:ln>
+                            <a:effectLst/>
+                          </wps:spPr>
+                          <wps:style>
+                            <a:lnRef idx="0">
+                              <a:schemeClr val="accent1"/>
+                            </a:lnRef>
+                            <a:fillRef idx="0">
+                              <a:schemeClr val="accent1"/>
+                            </a:fillRef>
+                            <a:effectRef idx="0">
+                              <a:schemeClr val="accent1"/>
+                            </a:effectRef>
+                            <a:fontRef idx="minor">
+                              <a:schemeClr val="dk1"/>
+                            </a:fontRef>
+                          </wps:style>
+                          <wps:txbx>
+                            <w:txbxContent>
+                              <w:p>
+                                <w:pPr>
+                                  <w:pStyle w:val="NoSpacing"/>
+                                  <w:jc w:val="right"/>
+                                  <w:rPr>
+                                    <w:color w:val="4472C4" w:themeColor="accent1"/>
+                                    <w:sz w:val="28"/>
+                                    <w:szCs w:val="28"/>
+                                  </w:rPr>
+                                </w:pPr>
+                                <w:del w:id="4" w:author="Michael Flynn" w:date="2022-10-10T10:47:00Z">
+                                  <w:r>
+                                    <w:rPr>
+                                      <w:color w:val="4472C4" w:themeColor="accent1"/>
+                                      <w:sz w:val="28"/>
+                                      <w:szCs w:val="28"/>
+                                    </w:rPr>
+                                    <w:delText>Abstract</w:delText>
+                                  </w:r>
+                                </w:del>
+                              </w:p>
+                              <w:sdt>
+                                <w:sdtPr>
+                                  <w:rPr>
+                                    <w:color w:val="595959" w:themeColor="text1" w:themeTint="A6"/>
+                                    <w:sz w:val="20"/>
+                                    <w:szCs w:val="20"/>
+                                  </w:rPr>
+                                  <w:alias w:val="Abstract"/>
+                                  <w:tag w:val=""/>
+                                  <w:id w:val="1375273687"/>
+                                  <w:dataBinding w:prefixMappings="xmlns:ns0='http://schemas.microsoft.com/office/2006/coverPageProps' " w:xpath="/ns0:CoverPageProperties[1]/ns0:Abstract[1]" w:storeItemID="{55AF091B-3C7A-41E3-B477-F2FDAA23CFDA}"/>
+                                  <w:text w:multiLine="1"/>
+                                </w:sdtPr>
+                                <w:sdtContent>
+                                  <w:p>
+                                    <w:pPr>
+                                      <w:pStyle w:val="NoSpacing"/>
+                                      <w:jc w:val="right"/>
+                                      <w:rPr>
+                                        <w:color w:val="595959" w:themeColor="text1" w:themeTint="A6"/>
+                                        <w:sz w:val="20"/>
+                                        <w:szCs w:val="20"/>
+                                      </w:rPr>
+                                    </w:pPr>
+                                    <w:ins w:id="5" w:author="Michael Flynn" w:date="2022-10-10T10:47:00Z">
+                                      <w:r>
+                                        <w:rPr>
+                                          <w:color w:val="595959" w:themeColor="text1" w:themeTint="A6"/>
+                                          <w:sz w:val="20"/>
+                                          <w:szCs w:val="20"/>
+                                        </w:rPr>
+                                        <w:t xml:space="preserve">A 2FA Security System for securing rooms and </w:t>
+                                      </w:r>
+                                    </w:ins>
+                                  </w:p>
+                                </w:sdtContent>
+                              </w:sdt>
+                            </w:txbxContent>
+                          </wps:txbx>
+                          <wps:bodyPr rot="0" spcFirstLastPara="0" vertOverflow="overflow" horzOverflow="overflow" vert="horz" wrap="square" lIns="1600200" tIns="0" rIns="685800" bIns="0" numCol="1" spcCol="0" rtlCol="0" fromWordArt="0" anchor="t" anchorCtr="0" forceAA="0" compatLnSpc="1">
+                            <a:prstTxWarp prst="textNoShape">
+                              <a:avLst/>
+                            </a:prstTxWarp>
+                            <a:spAutoFit/>
+                          </wps:bodyPr>
+                        </wps:wsp>
+                      </a:graphicData>
+                    </a:graphic>
+                    <wp14:sizeRelH relativeFrom="page">
+                      <wp14:pctWidth>94100</wp14:pctWidth>
+                    </wp14:sizeRelH>
+                    <wp14:sizeRelV relativeFrom="page">
+                      <wp14:pctHeight>10000</wp14:pctHeight>
+                    </wp14:sizeRelV>
+                  </wp:anchor>
+                </w:drawing>
+              </mc:Choice>
+              <mc:Fallback>
+                <w:pict>
+                  <v:shape w14:anchorId="04B1E07F" id="Text Box 153" o:spid="_x0000_s1027" type="#_x0000_t202" style="position:absolute;margin-left:0;margin-top:0;width:8in;height:79.5pt;z-index:251661312;visibility:visible;mso-wrap-style:square;mso-width-percent:941;mso-height-percent:100;mso-top-percent:700;mso-wrap-distance-left:9pt;mso-wrap-distance-top:0;mso-wrap-distance-right:9pt;mso-wrap-distance-bottom:0;mso-position-horizontal:center;mso-position-horizontal-relative:page;mso-position-vertical-relative:page;mso-width-percent:941;mso-height-percent:100;mso-top-percent:700;mso-width-relative:page;mso-height-relative:page;v-text-anchor:top" o:gfxdata="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" filled="f" stroked="f" strokeweight=".5pt">
+                    <v:textbox style="mso-fit-shape-to-text:t" inset="126pt,0,54pt,0">
+                      <w:txbxContent>
+                        <w:p>
+                          <w:pPr>
+                            <w:pStyle w:val="NoSpacing"/>
+                            <w:jc w:val="right"/>
+                            <w:rPr>
+                              <w:color w:val="4472C4" w:themeColor="accent1"/>
+                              <w:sz w:val="28"/>
+                              <w:szCs w:val="28"/>
+                            </w:rPr>
+                          </w:pPr>
+                          <w:del w:id="6" w:author="Michael Flynn" w:date="2022-10-10T10:47:00Z">
+                            <w:r>
+                              <w:rPr>
+                                <w:color w:val="4472C4" w:themeColor="accent1"/>
+                                <w:sz w:val="28"/>
+                                <w:szCs w:val="28"/>
+                              </w:rPr>
+                              <w:delText>Abstract</w:delText>
+                            </w:r>
+                          </w:del>
+                        </w:p>
+                        <w:sdt>
+                          <w:sdtPr>
+                            <w:rPr>
+                              <w:color w:val="595959" w:themeColor="text1" w:themeTint="A6"/>
+                              <w:sz w:val="20"/>
+                              <w:szCs w:val="20"/>
+                            </w:rPr>
+                            <w:alias w:val="Abstract"/>
+                            <w:tag w:val=""/>
+                            <w:id w:val="1375273687"/>
+                            <w:dataBinding w:prefixMappings="xmlns:ns0='http://schemas.microsoft.com/office/2006/coverPageProps' " w:xpath="/ns0:CoverPageProperties[1]/ns0:Abstract[1]" w:storeItemID="{55AF091B-3C7A-41E3-B477-F2FDAA23CFDA}"/>
+                            <w:text w:multiLine="1"/>
+                          </w:sdtPr>
+                          <w:sdtContent>
+                            <w:p>
+                              <w:pPr>
+                                <w:pStyle w:val="NoSpacing"/>
+                                <w:jc w:val="right"/>
+                                <w:rPr>
+                                  <w:color w:val="595959" w:themeColor="text1" w:themeTint="A6"/>
+                                  <w:sz w:val="20"/>
+                                  <w:szCs w:val="20"/>
+                                </w:rPr>
+                              </w:pPr>
+                              <w:ins w:id="7" w:author="Michael Flynn" w:date="2022-10-10T10:47:00Z">
+                                <w:r>
+                                  <w:rPr>
+                                    <w:color w:val="595959" w:themeColor="text1" w:themeTint="A6"/>
+                                    <w:sz w:val="20"/>
+                                    <w:szCs w:val="20"/>
+                                  </w:rPr>
+                                  <w:t xml:space="preserve">A 2FA Security System for securing rooms and </w:t>
+                                </w:r>
+                              </w:ins>
+                            </w:p>
+                          </w:sdtContent>
+                        </w:sdt>
+                      </w:txbxContent>
+                    </v:textbox>
+                    <w10:wrap type="square" anchorx="page" anchory="page"/>
+                  </v:shape>
+                </w:pict>
+              </mc:Fallback>
+            </mc:AlternateContent>
+          </w:r>
+          <w:r>
+            <w:rPr>
+              <w:noProof/>
+            </w:rPr>
+            <mc:AlternateContent>
+              <mc:Choice Requires="wps">
+                <w:drawing>
+                  <wp:anchor distT="0" distB="0" distL="114300" distR="114300" simplePos="0" relativeHeight="251659264" behindDoc="0" locked="0" layoutInCell="1" allowOverlap="1" wp14:anchorId="4DA145C4" wp14:editId="3EFE5881">
+                    <wp:simplePos x="0" y="0"/>
+                    <wp:positionH relativeFrom="page">
+                      <wp:align>center</wp:align>
+                    </wp:positionH>
+                    <mc:AlternateContent>
+                      <mc:Choice Requires="wp14">
+                        <wp:positionV relativeFrom="page">
+                          <wp14:pctPosVOffset>30000</wp14:pctPosVOffset>
+                        </wp:positionV>
+                      </mc:Choice>
+                      <mc:Fallback>
+                        <wp:positionV relativeFrom="page">
+                          <wp:posOffset>3207385</wp:posOffset>
+                        </wp:positionV>
+                      </mc:Fallback>
+                    </mc:AlternateContent>
+                    <wp:extent cx="7315200" cy="3638550"/>
+                    <wp:effectExtent l="0" t="0" r="0" b="6350"/>
+                    <wp:wrapSquare wrapText="bothSides"/>
+                    <wp:docPr id="154" name="Text Box 154"/>
+                    <wp:cNvGraphicFramePr/>
+                    <a:graphic xmlns:a="http://schemas.openxmlformats.org/drawingml/2006/main">
+                      <a:graphicData uri="http://schemas.microsoft.com/office/word/2010/wordprocessingShape">
+                        <wps:wsp>
+                          <wps:cNvSpPr txBox="1"/>
+                          <wps:spPr>
+                            <a:xfrm>
+                              <a:off x="0" y="0"/>
+                              <a:ext cx="7315200" cy="3638550"/>
+                            </a:xfrm>
+                            <a:prstGeom prst="rect">
+                              <a:avLst/>
+                            </a:prstGeom>
+                            <a:noFill/>
+                            <a:ln w="6350">
+                              <a:noFill/>
+                            </a:ln>
+                            <a:effectLst/>
+                          </wps:spPr>
+                          <wps:style>
+                            <a:lnRef idx="0">
+                              <a:schemeClr val="accent1"/>
+                            </a:lnRef>
+                            <a:fillRef idx="0">
+                              <a:schemeClr val="accent1"/>
+                            </a:fillRef>
+                            <a:effectRef idx="0">
+                              <a:schemeClr val="accent1"/>
+                            </a:effectRef>
+                            <a:fontRef idx="minor">
+                              <a:schemeClr val="dk1"/>
+                            </a:fontRef>
+                          </wps:style>
+                          <wps:txbx>
+                            <w:txbxContent>
+                              <w:p>
+                                <w:pPr>
+                                  <w:jc w:val="right"/>
+                                  <w:rPr>
+                                    <w:color w:val="FF0000"/>
+                                    <w:sz w:val="64"/>
+                                    <w:szCs w:val="64"/>
+                                    <w:rPrChange w:id="8" w:author="Michael Flynn" w:date="2022-10-10T10:46:00Z">
+                                      <w:rPr>
+                                        <w:color w:val="4472C4" w:themeColor="accent1"/>
+                                        <w:sz w:val="64"/>
+                                        <w:szCs w:val="64"/>
+                                      </w:rPr>
+                                    </w:rPrChange>
+                                  </w:rPr>
+                                </w:pPr>
+                                <w:sdt>
+                                  <w:sdtPr>
+                                    <w:rPr>
+                                      <w:caps/>
+                                      <w:color w:val="FF0000"/>
+                                      <w:sz w:val="64"/>
+                                      <w:szCs w:val="64"/>
+                                    </w:rPr>
+                                    <w:alias w:val="Title"/>
+                                    <w:tag w:val=""/>
+                                    <w:id w:val="630141079"/>
+                                    <w:dataBinding w:prefixMappings="xmlns:ns0='http://purl.org/dc/elements/1.1/' xmlns:ns1='http://schemas.openxmlformats.org/package/2006/metadata/core-properties' " w:xpath="/ns1:coreProperties[1]/ns0:title[1]" w:storeItemID="{6C3C8BC8-F283-45AE-878A-BAB7291924A1}"/>
+                                    <w:text w:multiLine="1"/>
+                                  </w:sdtPr>
+                                  <w:sdtEndPr>
+                                    <w:rPr>
+                                      <w:caps w:val="0"/>
+                                    </w:rPr>
+                                  </w:sdtEndPr>
+                                  <w:sdtContent>
+                                    <w:ins w:id="9" w:author="Michael Flynn" w:date="2022-10-10T10:45:00Z">
+                                      <w:r>
+                                        <w:rPr>
+                                          <w:caps/>
+                                          <w:color w:val="FF0000"/>
+                                          <w:sz w:val="64"/>
+                                          <w:szCs w:val="64"/>
+                                        </w:rPr>
+                                        <w:t xml:space="preserve">DMN sYSTEMS </w:t>
+                                      </w:r>
+                                    </w:ins>
+                                  </w:sdtContent>
+                                </w:sdt>
+                              </w:p>
+                              <w:sdt>
+                                <w:sdtPr>
+                                  <w:rPr>
+                                    <w:color w:val="404040" w:themeColor="text1" w:themeTint="BF"/>
+                                    <w:sz w:val="36"/>
+                                    <w:szCs w:val="36"/>
+                                  </w:rPr>
+                                  <w:alias w:val="Subtitle"/>
+                                  <w:tag w:val=""/>
+                                  <w:id w:val="1759551507"/>
+                                  <w:dataBinding w:prefixMappings="xmlns:ns0='http://purl.org/dc/elements/1.1/' xmlns:ns1='http://schemas.openxmlformats.org/package/2006/metadata/core-properties' " w:xpath="/ns1:coreProperties[1]/ns0:subject[1]" w:storeItemID="{6C3C8BC8-F283-45AE-878A-BAB7291924A1}"/>
+                                  <w:text/>
+                                </w:sdtPr>
+                                <w:sdtContent>
+                                  <w:p>
+                                    <w:pPr>
+                                      <w:jc w:val="right"/>
+                                      <w:rPr>
+                                        <w:smallCaps/>
+                                        <w:color w:val="404040" w:themeColor="text1" w:themeTint="BF"/>
+                                        <w:sz w:val="36"/>
+                                        <w:szCs w:val="36"/>
+                                      </w:rPr>
+                                    </w:pPr>
+                                    <w:ins w:id="10" w:author="Michael Flynn" w:date="2022-10-10T10:46:00Z">
+                                      <w:r>
+                                        <w:rPr>
+                                          <w:color w:val="404040" w:themeColor="text1" w:themeTint="BF"/>
+                                          <w:sz w:val="36"/>
+                                          <w:szCs w:val="36"/>
+                                        </w:rPr>
+                                        <w:t>DMN Alarms</w:t>
+                                      </w:r>
+                                    </w:ins>
+                                  </w:p>
+                                </w:sdtContent>
+                              </w:sdt>
+                            </w:txbxContent>
+                          </wps:txbx>
+                          <wps:bodyPr rot="0" spcFirstLastPara="0" vertOverflow="overflow" horzOverflow="overflow" vert="horz" wrap="square" lIns="1600200" tIns="0" rIns="685800" bIns="0" numCol="1" spcCol="0" rtlCol="0" fromWordArt="0" anchor="b" anchorCtr="0" forceAA="0" compatLnSpc="1">
+                            <a:prstTxWarp prst="textNoShape">
+                              <a:avLst/>
+                            </a:prstTxWarp>
+                            <a:noAutofit/>
+                          </wps:bodyPr>
+                        </wps:wsp>
+                      </a:graphicData>
+                    </a:graphic>
+                    <wp14:sizeRelH relativeFrom="page">
+                      <wp14:pctWidth>94100</wp14:pctWidth>
+                    </wp14:sizeRelH>
+                    <wp14:sizeRelV relativeFrom="page">
+                      <wp14:pctHeight>36300</wp14:pctHeight>
+                    </wp14:sizeRelV>
+                  </wp:anchor>
+                </w:drawing>
+              </mc:Choice>
+              <mc:Fallback>
+                <w:pict>
+                  <v:shape w14:anchorId="4DA145C4" id="Text Box 154" o:spid="_x0000_s1028" type="#_x0000_t202" style="position:absolute;margin-left:0;margin-top:0;width:8in;height:286.5pt;z-index:251659264;visibility:visible;mso-wrap-style:square;mso-width-percent:941;mso-height-percent:363;mso-top-percent:300;mso-wrap-distance-left:9pt;mso-wrap-distance-top:0;mso-wrap-distance-right:9pt;mso-wrap-distance-bottom:0;mso-position-horizontal:center;mso-position-horizontal-relative:page;mso-position-vertical-relative:page;mso-width-percent:941;mso-height-percent:363;mso-top-percent:300;mso-width-relative:page;mso-height-relative:page;v-text-anchor:bottom" o:gfxdata="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" filled="f" stroked="f" strokeweight=".5pt">
+                    <v:textbox inset="126pt,0,54pt,0">
+                      <w:txbxContent>
+                        <w:p>
+                          <w:pPr>
+                            <w:jc w:val="right"/>
+                            <w:rPr>
+                              <w:color w:val="FF0000"/>
+                              <w:sz w:val="64"/>
+                              <w:szCs w:val="64"/>
+                              <w:rPrChange w:id="11" w:author="Michael Flynn" w:date="2022-10-10T10:46:00Z">
+                                <w:rPr>
+                                  <w:color w:val="4472C4" w:themeColor="accent1"/>
+                                  <w:sz w:val="64"/>
+                                  <w:szCs w:val="64"/>
+                                </w:rPr>
+                              </w:rPrChange>
+                            </w:rPr>
+                          </w:pPr>
+                          <w:sdt>
+                            <w:sdtPr>
+                              <w:rPr>
+                                <w:caps/>
+                                <w:color w:val="FF0000"/>
+                                <w:sz w:val="64"/>
+                                <w:szCs w:val="64"/>
+                              </w:rPr>
+                              <w:alias w:val="Title"/>
+                              <w:tag w:val=""/>
+                              <w:id w:val="630141079"/>
+                              <w:dataBinding w:prefixMappings="xmlns:ns0='http://purl.org/dc/elements/1.1/' xmlns:ns1='http://schemas.openxmlformats.org/package/2006/metadata/core-properties' " w:xpath="/ns1:coreProperties[1]/ns0:title[1]" w:storeItemID="{6C3C8BC8-F283-45AE-878A-BAB7291924A1}"/>
+                              <w:text w:multiLine="1"/>
+                            </w:sdtPr>
+                            <w:sdtEndPr>
+                              <w:rPr>
+                                <w:caps w:val="0"/>
+                              </w:rPr>
+                            </w:sdtEndPr>
+                            <w:sdtContent>
+                              <w:ins w:id="12" w:author="Michael Flynn" w:date="2022-10-10T10:45:00Z">
+                                <w:r>
+                                  <w:rPr>
+                                    <w:caps/>
+                                    <w:color w:val="FF0000"/>
+                                    <w:sz w:val="64"/>
+                                    <w:szCs w:val="64"/>
+                                  </w:rPr>
+                                  <w:t xml:space="preserve">DMN sYSTEMS </w:t>
+                                </w:r>
+                              </w:ins>
+                            </w:sdtContent>
+                          </w:sdt>
+                        </w:p>
+                        <w:sdt>
+                          <w:sdtPr>
+                            <w:rPr>
+                              <w:color w:val="404040" w:themeColor="text1" w:themeTint="BF"/>
+                              <w:sz w:val="36"/>
+                              <w:szCs w:val="36"/>
+                            </w:rPr>
+                            <w:alias w:val="Subtitle"/>
+                            <w:tag w:val=""/>
+                            <w:id w:val="1759551507"/>
+                            <w:dataBinding w:prefixMappings="xmlns:ns0='http://purl.org/dc/elements/1.1/' xmlns:ns1='http://schemas.openxmlformats.org/package/2006/metadata/core-properties' " w:xpath="/ns1:coreProperties[1]/ns0:subject[1]" w:storeItemID="{6C3C8BC8-F283-45AE-878A-BAB7291924A1}"/>
+                            <w:text/>
+                          </w:sdtPr>
+                          <w:sdtContent>
+                            <w:p>
+                              <w:pPr>
+                                <w:jc w:val="right"/>
+                                <w:rPr>
+                                  <w:smallCaps/>
+                                  <w:color w:val="404040" w:themeColor="text1" w:themeTint="BF"/>
+                                  <w:sz w:val="36"/>
+                                  <w:szCs w:val="36"/>
+                                </w:rPr>
+                              </w:pPr>
+                              <w:ins w:id="13" w:author="Michael Flynn" w:date="2022-10-10T10:46:00Z">
+                                <w:r>
+                                  <w:rPr>
+                                    <w:color w:val="404040" w:themeColor="text1" w:themeTint="BF"/>
+                                    <w:sz w:val="36"/>
+                                    <w:szCs w:val="36"/>
+                                  </w:rPr>
+                                  <w:t>DMN Alarms</w:t>
+                                </w:r>
+                              </w:ins>
+                            </w:p>
+                          </w:sdtContent>
+                        </w:sdt>
+                      </w:txbxContent>
+                    </v:textbox>
+                    <w10:wrap type="square" anchorx="page" anchory="page"/>
+                  </v:shape>
+                </w:pict>
+              </mc:Fallback>
+            </mc:AlternateContent>
+          </w:r>
+          <w:r>
+            <w:rPr>
+              <w:b/>
+              <w:bCs/>
+              <w:sz w:val="40"/>
+              <w:szCs w:val="40"/>
+            </w:rPr>
+            <w:br w:type="page"/>
+          </w:r>
+        </w:p>
+      </w:sdtContent>
+    </w:sdt>
+    <w:p>
+      <w:pPr>
+        <w:jc w:val="center"/>
+        <w:rPr>
+          <w:ins w:id="14" w:author="Nathan Field" w:date="2022-10-08T19:30:00Z"/>
+          <w:b/>
+          <w:bCs/>
+          <w:sz w:val="40"/>
+          <w:szCs w:val="40"/>
+          <w:rPrChange w:id="15" w:author="Nathan Field" w:date="2022-10-08T19:35:00Z">
+            <w:rPr>
+              <w:ins w:id="16" w:author="Nathan Field" w:date="2022-10-08T19:30:00Z"/>
               <w:b/>
               <w:bCs/>
               <w:sz w:val="36"/>
@@ -28,7 +865,7 @@
           <w:bCs/>
           <w:sz w:val="40"/>
           <w:szCs w:val="40"/>
-          <w:rPrChange w:id="4" w:author="Nathan Field" w:date="2022-10-08T19:35:00Z">
+          <w:rPrChange w:id="17" w:author="Nathan Field" w:date="2022-10-08T19:35:00Z">
             <w:rPr/>
           </w:rPrChange>
         </w:rPr>
@@ -39,27 +876,27 @@
       <w:pPr>
         <w:jc w:val="center"/>
         <w:rPr>
-          <w:ins w:id="5" w:author="nikita fedan" w:date="2022-10-08T16:24:00Z"/>
+          <w:ins w:id="18" w:author="nikita fedan" w:date="2022-10-08T16:24:00Z"/>
           <w:sz w:val="24"/>
           <w:szCs w:val="24"/>
-          <w:rPrChange w:id="6" w:author="Nathan Field" w:date="2022-10-08T19:36:00Z">
+          <w:rPrChange w:id="19" w:author="Nathan Field" w:date="2022-10-08T19:36:00Z">
             <w:rPr>
-              <w:ins w:id="7" w:author="nikita fedan" w:date="2022-10-08T16:24:00Z"/>
+              <w:ins w:id="20" w:author="nikita fedan" w:date="2022-10-08T16:24:00Z"/>
             </w:rPr>
           </w:rPrChange>
         </w:rPr>
-        <w:pPrChange w:id="8" w:author="Nathan Field" w:date="2022-10-08T19:36:00Z">
+        <w:pPrChange w:id="21" w:author="Nathan Field" w:date="2022-10-08T19:36:00Z">
           <w:pPr>
             <w:jc w:val="right"/>
           </w:pPr>
         </w:pPrChange>
       </w:pPr>
-      <w:ins w:id="9" w:author="Nathan Field" w:date="2022-10-08T19:32:00Z">
+      <w:ins w:id="22" w:author="Nathan Field" w:date="2022-10-08T19:32:00Z">
         <w:r>
           <w:rPr>
             <w:sz w:val="24"/>
             <w:szCs w:val="24"/>
-            <w:rPrChange w:id="10" w:author="Nathan Field" w:date="2022-10-08T19:36:00Z">
+            <w:rPrChange w:id="23" w:author="Nathan Field" w:date="2022-10-08T19:36:00Z">
               <w:rPr/>
             </w:rPrChange>
           </w:rPr>
@@ -71,11 +908,11 @@
       <w:pPr>
         <w:pStyle w:val="TOCHeading"/>
         <w:rPr>
-          <w:ins w:id="11" w:author="Nathan Field" w:date="2022-10-08T19:37:00Z"/>
-        </w:rPr>
-      </w:pPr>
-    </w:p>
-    <w:customXmlInsRangeStart w:id="12" w:author="Nathan Field" w:date="2022-10-08T19:37:00Z"/>
+          <w:ins w:id="24" w:author="Nathan Field" w:date="2022-10-08T19:37:00Z"/>
+        </w:rPr>
+      </w:pPr>
+    </w:p>
+    <w:customXmlInsRangeStart w:id="25" w:author="Nathan Field" w:date="2022-10-08T19:37:00Z"/>
     <w:sdt>
       <w:sdtPr>
         <w:rPr>
@@ -99,15 +936,15 @@
         </w:rPr>
       </w:sdtEndPr>
       <w:sdtContent>
-        <w:customXmlInsRangeEnd w:id="12"/>
+        <w:customXmlInsRangeEnd w:id="25"/>
         <w:p>
           <w:pPr>
             <w:pStyle w:val="TOCHeading"/>
             <w:rPr>
-              <w:ins w:id="13" w:author="Nathan Field" w:date="2022-10-08T19:37:00Z"/>
+              <w:ins w:id="26" w:author="Nathan Field" w:date="2022-10-08T19:37:00Z"/>
             </w:rPr>
           </w:pPr>
-          <w:ins w:id="14" w:author="Nathan Field" w:date="2022-10-08T19:37:00Z">
+          <w:ins w:id="27" w:author="Nathan Field" w:date="2022-10-08T19:37:00Z">
             <w:r>
               <w:t>Table of Contents</w:t>
             </w:r>
@@ -117,13 +954,13 @@
           <w:pPr>
             <w:pStyle w:val="TOC1"/>
             <w:rPr>
-              <w:ins w:id="15" w:author="Nathan Field" w:date="2022-10-08T20:24:00Z"/>
+              <w:ins w:id="28" w:author="Nathan Field" w:date="2022-10-08T20:24:00Z"/>
               <w:rFonts w:eastAsiaTheme="minorEastAsia"/>
               <w:noProof/>
               <w:lang w:eastAsia="en-IE"/>
             </w:rPr>
           </w:pPr>
-          <w:ins w:id="16" w:author="Nathan Field" w:date="2022-10-08T19:37:00Z">
+          <w:ins w:id="29" w:author="Nathan Field" w:date="2022-10-08T19:37:00Z">
             <w:r>
               <w:fldChar w:fldCharType="begin"/>
             </w:r>
@@ -134,7 +971,7 @@
               <w:fldChar w:fldCharType="separate"/>
             </w:r>
           </w:ins>
-          <w:ins w:id="17" w:author="Nathan Field" w:date="2022-10-08T20:24:00Z">
+          <w:ins w:id="30" w:author="Nathan Field" w:date="2022-10-08T20:24:00Z">
             <w:r>
               <w:rPr>
                 <w:rStyle w:val="Hyperlink"/>
@@ -211,7 +1048,7 @@
             </w:rPr>
             <w:fldChar w:fldCharType="separate"/>
           </w:r>
-          <w:ins w:id="18" w:author="Nathan Field" w:date="2022-10-08T20:24:00Z">
+          <w:ins w:id="31" w:author="Nathan Field" w:date="2022-10-08T20:24:00Z">
             <w:r>
               <w:rPr>
                 <w:noProof/>
@@ -239,13 +1076,13 @@
           <w:pPr>
             <w:pStyle w:val="TOC1"/>
             <w:rPr>
-              <w:ins w:id="19" w:author="Nathan Field" w:date="2022-10-08T20:24:00Z"/>
+              <w:ins w:id="32" w:author="Nathan Field" w:date="2022-10-08T20:24:00Z"/>
               <w:rFonts w:eastAsiaTheme="minorEastAsia"/>
               <w:noProof/>
               <w:lang w:eastAsia="en-IE"/>
             </w:rPr>
           </w:pPr>
-          <w:ins w:id="20" w:author="Nathan Field" w:date="2022-10-08T20:24:00Z">
+          <w:ins w:id="33" w:author="Nathan Field" w:date="2022-10-08T20:24:00Z">
             <w:r>
               <w:rPr>
                 <w:rStyle w:val="Hyperlink"/>
@@ -322,7 +1159,7 @@
             </w:rPr>
             <w:fldChar w:fldCharType="separate"/>
           </w:r>
-          <w:ins w:id="21" w:author="Nathan Field" w:date="2022-10-08T20:24:00Z">
+          <w:ins w:id="34" w:author="Nathan Field" w:date="2022-10-08T20:24:00Z">
             <w:r>
               <w:rPr>
                 <w:noProof/>
@@ -353,13 +1190,13 @@
               <w:tab w:val="right" w:leader="dot" w:pos="9016"/>
             </w:tabs>
             <w:rPr>
-              <w:ins w:id="22" w:author="Nathan Field" w:date="2022-10-08T20:24:00Z"/>
+              <w:ins w:id="35" w:author="Nathan Field" w:date="2022-10-08T20:24:00Z"/>
               <w:rFonts w:cstheme="minorBidi"/>
               <w:noProof/>
               <w:lang w:val="en-IE" w:eastAsia="en-IE"/>
             </w:rPr>
           </w:pPr>
-          <w:ins w:id="23" w:author="Nathan Field" w:date="2022-10-08T20:24:00Z">
+          <w:ins w:id="36" w:author="Nathan Field" w:date="2022-10-08T20:24:00Z">
             <w:r>
               <w:rPr>
                 <w:rStyle w:val="Hyperlink"/>
@@ -436,7 +1273,7 @@
             </w:rPr>
             <w:fldChar w:fldCharType="separate"/>
           </w:r>
-          <w:ins w:id="24" w:author="Nathan Field" w:date="2022-10-08T20:24:00Z">
+          <w:ins w:id="37" w:author="Nathan Field" w:date="2022-10-08T20:24:00Z">
             <w:r>
               <w:rPr>
                 <w:noProof/>
@@ -467,13 +1304,13 @@
               <w:tab w:val="right" w:leader="dot" w:pos="9016"/>
             </w:tabs>
             <w:rPr>
-              <w:ins w:id="25" w:author="Nathan Field" w:date="2022-10-08T20:24:00Z"/>
+              <w:ins w:id="38" w:author="Nathan Field" w:date="2022-10-08T20:24:00Z"/>
               <w:rFonts w:cstheme="minorBidi"/>
               <w:noProof/>
               <w:lang w:val="en-IE" w:eastAsia="en-IE"/>
             </w:rPr>
           </w:pPr>
-          <w:ins w:id="26" w:author="Nathan Field" w:date="2022-10-08T20:24:00Z">
+          <w:ins w:id="39" w:author="Nathan Field" w:date="2022-10-08T20:24:00Z">
             <w:r>
               <w:rPr>
                 <w:rStyle w:val="Hyperlink"/>
@@ -550,7 +1387,7 @@
             </w:rPr>
             <w:fldChar w:fldCharType="separate"/>
           </w:r>
-          <w:ins w:id="27" w:author="Nathan Field" w:date="2022-10-08T20:24:00Z">
+          <w:ins w:id="40" w:author="Nathan Field" w:date="2022-10-08T20:24:00Z">
             <w:r>
               <w:rPr>
                 <w:noProof/>
@@ -578,13 +1415,13 @@
           <w:pPr>
             <w:pStyle w:val="TOC1"/>
             <w:rPr>
-              <w:ins w:id="28" w:author="Nathan Field" w:date="2022-10-08T20:24:00Z"/>
+              <w:ins w:id="41" w:author="Nathan Field" w:date="2022-10-08T20:24:00Z"/>
               <w:rFonts w:eastAsiaTheme="minorEastAsia"/>
               <w:noProof/>
               <w:lang w:eastAsia="en-IE"/>
             </w:rPr>
           </w:pPr>
-          <w:ins w:id="29" w:author="Nathan Field" w:date="2022-10-08T20:24:00Z">
+          <w:ins w:id="42" w:author="Nathan Field" w:date="2022-10-08T20:24:00Z">
             <w:r>
               <w:rPr>
                 <w:rStyle w:val="Hyperlink"/>
@@ -661,7 +1498,7 @@
             </w:rPr>
             <w:fldChar w:fldCharType="separate"/>
           </w:r>
-          <w:ins w:id="30" w:author="Nathan Field" w:date="2022-10-08T20:24:00Z">
+          <w:ins w:id="43" w:author="Nathan Field" w:date="2022-10-08T20:24:00Z">
             <w:r>
               <w:rPr>
                 <w:noProof/>
@@ -689,13 +1526,13 @@
           <w:pPr>
             <w:pStyle w:val="TOC1"/>
             <w:rPr>
-              <w:ins w:id="31" w:author="Nathan Field" w:date="2022-10-08T20:24:00Z"/>
+              <w:ins w:id="44" w:author="Nathan Field" w:date="2022-10-08T20:24:00Z"/>
               <w:rFonts w:eastAsiaTheme="minorEastAsia"/>
               <w:noProof/>
               <w:lang w:eastAsia="en-IE"/>
             </w:rPr>
           </w:pPr>
-          <w:ins w:id="32" w:author="Nathan Field" w:date="2022-10-08T20:24:00Z">
+          <w:ins w:id="45" w:author="Nathan Field" w:date="2022-10-08T20:24:00Z">
             <w:r>
               <w:rPr>
                 <w:rStyle w:val="Hyperlink"/>
@@ -772,7 +1609,7 @@
             </w:rPr>
             <w:fldChar w:fldCharType="separate"/>
           </w:r>
-          <w:ins w:id="33" w:author="Nathan Field" w:date="2022-10-08T20:24:00Z">
+          <w:ins w:id="46" w:author="Nathan Field" w:date="2022-10-08T20:24:00Z">
             <w:r>
               <w:rPr>
                 <w:noProof/>
@@ -800,13 +1637,13 @@
           <w:pPr>
             <w:pStyle w:val="TOC1"/>
             <w:rPr>
-              <w:ins w:id="34" w:author="Nathan Field" w:date="2022-10-08T20:24:00Z"/>
+              <w:ins w:id="47" w:author="Nathan Field" w:date="2022-10-08T20:24:00Z"/>
               <w:rFonts w:eastAsiaTheme="minorEastAsia"/>
               <w:noProof/>
               <w:lang w:eastAsia="en-IE"/>
             </w:rPr>
           </w:pPr>
-          <w:ins w:id="35" w:author="Nathan Field" w:date="2022-10-08T20:24:00Z">
+          <w:ins w:id="48" w:author="Nathan Field" w:date="2022-10-08T20:24:00Z">
             <w:r>
               <w:rPr>
                 <w:rStyle w:val="Hyperlink"/>
@@ -883,7 +1720,7 @@
             </w:rPr>
             <w:fldChar w:fldCharType="separate"/>
           </w:r>
-          <w:ins w:id="36" w:author="Nathan Field" w:date="2022-10-08T20:24:00Z">
+          <w:ins w:id="49" w:author="Nathan Field" w:date="2022-10-08T20:24:00Z">
             <w:r>
               <w:rPr>
                 <w:noProof/>
@@ -911,13 +1748,13 @@
           <w:pPr>
             <w:pStyle w:val="TOC1"/>
             <w:rPr>
-              <w:ins w:id="37" w:author="Nathan Field" w:date="2022-10-08T20:24:00Z"/>
+              <w:ins w:id="50" w:author="Nathan Field" w:date="2022-10-08T20:24:00Z"/>
               <w:rFonts w:eastAsiaTheme="minorEastAsia"/>
               <w:noProof/>
               <w:lang w:eastAsia="en-IE"/>
             </w:rPr>
           </w:pPr>
-          <w:ins w:id="38" w:author="Nathan Field" w:date="2022-10-08T20:24:00Z">
+          <w:ins w:id="51" w:author="Nathan Field" w:date="2022-10-08T20:24:00Z">
             <w:r>
               <w:rPr>
                 <w:rStyle w:val="Hyperlink"/>
@@ -994,7 +1831,7 @@
             </w:rPr>
             <w:fldChar w:fldCharType="separate"/>
           </w:r>
-          <w:ins w:id="39" w:author="Nathan Field" w:date="2022-10-08T20:24:00Z">
+          <w:ins w:id="52" w:author="Nathan Field" w:date="2022-10-08T20:24:00Z">
             <w:r>
               <w:rPr>
                 <w:noProof/>
@@ -1021,10 +1858,10 @@
         <w:p>
           <w:pPr>
             <w:rPr>
-              <w:ins w:id="40" w:author="Nathan Field" w:date="2022-10-08T19:37:00Z"/>
+              <w:ins w:id="53" w:author="Nathan Field" w:date="2022-10-08T19:37:00Z"/>
             </w:rPr>
           </w:pPr>
-          <w:del w:id="41" w:author="Nathan Field" w:date="2022-10-08T19:38:00Z">
+          <w:del w:id="54" w:author="Nathan Field" w:date="2022-10-08T19:38:00Z">
             <w:r>
               <w:rPr>
                 <w:b/>
@@ -1035,7 +1872,7 @@
               <w:delText>No table of contents entries found.</w:delText>
             </w:r>
           </w:del>
-          <w:ins w:id="42" w:author="Nathan Field" w:date="2022-10-08T19:37:00Z">
+          <w:ins w:id="55" w:author="Nathan Field" w:date="2022-10-08T19:37:00Z">
             <w:r>
               <w:rPr>
                 <w:b/>
@@ -1046,179 +1883,10 @@
             </w:r>
           </w:ins>
         </w:p>
-        <w:customXmlInsRangeStart w:id="43" w:author="Nathan Field" w:date="2022-10-08T19:37:00Z"/>
+        <w:customXmlInsRangeStart w:id="56" w:author="Nathan Field" w:date="2022-10-08T19:37:00Z"/>
       </w:sdtContent>
     </w:sdt>
-    <w:customXmlInsRangeEnd w:id="43"/>
-    <w:p>
-      <w:pPr>
-        <w:jc w:val="center"/>
-        <w:rPr>
-          <w:ins w:id="44" w:author="Nathan Field" w:date="2022-10-08T19:35:00Z"/>
-          <w:b/>
-          <w:bCs/>
-          <w:color w:val="000000" w:themeColor="text1"/>
-          <w:sz w:val="28"/>
-          <w:szCs w:val="28"/>
-        </w:rPr>
-      </w:pPr>
-    </w:p>
-    <w:p>
-      <w:pPr>
-        <w:jc w:val="center"/>
-        <w:rPr>
-          <w:ins w:id="45" w:author="Nathan Field" w:date="2022-10-08T19:35:00Z"/>
-          <w:b/>
-          <w:bCs/>
-          <w:color w:val="000000" w:themeColor="text1"/>
-          <w:sz w:val="28"/>
-          <w:szCs w:val="28"/>
-        </w:rPr>
-      </w:pPr>
-    </w:p>
-    <w:p>
-      <w:pPr>
-        <w:jc w:val="center"/>
-        <w:rPr>
-          <w:ins w:id="46" w:author="Nathan Field" w:date="2022-10-08T19:35:00Z"/>
-          <w:b/>
-          <w:bCs/>
-          <w:color w:val="000000" w:themeColor="text1"/>
-          <w:sz w:val="28"/>
-          <w:szCs w:val="28"/>
-        </w:rPr>
-      </w:pPr>
-    </w:p>
-    <w:p>
-      <w:pPr>
-        <w:jc w:val="center"/>
-        <w:rPr>
-          <w:ins w:id="47" w:author="Nathan Field" w:date="2022-10-08T19:35:00Z"/>
-          <w:b/>
-          <w:bCs/>
-          <w:color w:val="000000" w:themeColor="text1"/>
-          <w:sz w:val="28"/>
-          <w:szCs w:val="28"/>
-        </w:rPr>
-      </w:pPr>
-    </w:p>
-    <w:p>
-      <w:pPr>
-        <w:jc w:val="center"/>
-        <w:rPr>
-          <w:ins w:id="48" w:author="Nathan Field" w:date="2022-10-08T19:35:00Z"/>
-          <w:b/>
-          <w:bCs/>
-          <w:color w:val="000000" w:themeColor="text1"/>
-          <w:sz w:val="28"/>
-          <w:szCs w:val="28"/>
-        </w:rPr>
-      </w:pPr>
-    </w:p>
-    <w:p>
-      <w:pPr>
-        <w:jc w:val="center"/>
-        <w:rPr>
-          <w:ins w:id="49" w:author="Nathan Field" w:date="2022-10-08T19:35:00Z"/>
-          <w:b/>
-          <w:bCs/>
-          <w:color w:val="000000" w:themeColor="text1"/>
-          <w:sz w:val="28"/>
-          <w:szCs w:val="28"/>
-        </w:rPr>
-      </w:pPr>
-    </w:p>
-    <w:p>
-      <w:pPr>
-        <w:jc w:val="center"/>
-        <w:rPr>
-          <w:ins w:id="50" w:author="Nathan Field" w:date="2022-10-08T19:35:00Z"/>
-          <w:b/>
-          <w:bCs/>
-          <w:color w:val="000000" w:themeColor="text1"/>
-          <w:sz w:val="28"/>
-          <w:szCs w:val="28"/>
-        </w:rPr>
-      </w:pPr>
-    </w:p>
-    <w:p>
-      <w:pPr>
-        <w:jc w:val="center"/>
-        <w:rPr>
-          <w:ins w:id="51" w:author="Nathan Field" w:date="2022-10-08T19:35:00Z"/>
-          <w:b/>
-          <w:bCs/>
-          <w:color w:val="000000" w:themeColor="text1"/>
-          <w:sz w:val="28"/>
-          <w:szCs w:val="28"/>
-        </w:rPr>
-      </w:pPr>
-    </w:p>
-    <w:p>
-      <w:pPr>
-        <w:jc w:val="center"/>
-        <w:rPr>
-          <w:ins w:id="52" w:author="Nathan Field" w:date="2022-10-08T19:35:00Z"/>
-          <w:b/>
-          <w:bCs/>
-          <w:color w:val="000000" w:themeColor="text1"/>
-          <w:sz w:val="28"/>
-          <w:szCs w:val="28"/>
-        </w:rPr>
-      </w:pPr>
-    </w:p>
-    <w:p>
-      <w:pPr>
-        <w:jc w:val="center"/>
-        <w:rPr>
-          <w:ins w:id="53" w:author="Nathan Field" w:date="2022-10-08T19:35:00Z"/>
-          <w:b/>
-          <w:bCs/>
-          <w:color w:val="000000" w:themeColor="text1"/>
-          <w:sz w:val="28"/>
-          <w:szCs w:val="28"/>
-        </w:rPr>
-      </w:pPr>
-    </w:p>
-    <w:p>
-      <w:pPr>
-        <w:jc w:val="center"/>
-        <w:rPr>
-          <w:ins w:id="54" w:author="Nathan Field" w:date="2022-10-08T19:35:00Z"/>
-          <w:b/>
-          <w:bCs/>
-          <w:color w:val="000000" w:themeColor="text1"/>
-          <w:sz w:val="28"/>
-          <w:szCs w:val="28"/>
-        </w:rPr>
-      </w:pPr>
-    </w:p>
-    <w:p>
-      <w:pPr>
-        <w:jc w:val="center"/>
-        <w:rPr>
-          <w:ins w:id="55" w:author="Nathan Field" w:date="2022-10-08T19:35:00Z"/>
-          <w:b/>
-          <w:bCs/>
-          <w:color w:val="000000" w:themeColor="text1"/>
-          <w:sz w:val="28"/>
-          <w:szCs w:val="28"/>
-        </w:rPr>
-      </w:pPr>
-    </w:p>
-    <w:p>
-      <w:pPr>
-        <w:jc w:val="center"/>
-        <w:rPr>
-          <w:ins w:id="56" w:author="Nathan Field" w:date="2022-10-08T19:35:00Z"/>
-          <w:b/>
-          <w:bCs/>
-          <w:color w:val="000000" w:themeColor="text1"/>
-          <w:sz w:val="28"/>
-          <w:szCs w:val="28"/>
-        </w:rPr>
-      </w:pPr>
-    </w:p>
+    <w:customXmlInsRangeEnd w:id="56"/>
     <w:p>
       <w:pPr>
         <w:jc w:val="center"/>
@@ -1312,346 +1980,9 @@
     </w:p>
     <w:p>
       <w:pPr>
-        <w:pStyle w:val="Heading1"/>
         <w:jc w:val="center"/>
         <w:rPr>
-          <w:ins w:id="64" w:author="Nathan Field" w:date="2022-10-08T19:39:00Z"/>
-        </w:rPr>
-      </w:pPr>
-      <w:bookmarkStart w:id="65" w:name="_Toc116153104"/>
-      <w:ins w:id="66" w:author="Nathan Field" w:date="2022-10-08T19:39:00Z">
-        <w:r>
-          <w:t>Introduction</w:t>
-        </w:r>
-        <w:bookmarkEnd w:id="65"/>
-      </w:ins>
-    </w:p>
-    <w:p>
-      <w:pPr>
-        <w:rPr>
-          <w:ins w:id="67" w:author="Nathan Field" w:date="2022-10-08T19:39:00Z"/>
-        </w:rPr>
-      </w:pPr>
-    </w:p>
-    <w:p>
-      <w:pPr>
-        <w:rPr>
-          <w:ins w:id="68" w:author="Nathan Field" w:date="2022-10-08T19:39:00Z"/>
-        </w:rPr>
-      </w:pPr>
-      <w:ins w:id="69" w:author="Nathan Field" w:date="2022-10-08T19:41:00Z">
-        <w:r>
-          <w:t>Our IoT application is an alarm system for single-entry rooms</w:t>
-        </w:r>
-        <w:r>
-          <w:t xml:space="preserve"> containing valu</w:t>
-        </w:r>
-      </w:ins>
-      <w:ins w:id="70" w:author="Nathan Field" w:date="2022-10-08T19:42:00Z">
-        <w:r>
-          <w:t xml:space="preserve">able documents of some form. </w:t>
-        </w:r>
-      </w:ins>
-      <w:ins w:id="71" w:author="Nathan Field" w:date="2022-10-08T19:48:00Z">
-        <w:r>
-          <w:t xml:space="preserve">After </w:t>
-        </w:r>
-      </w:ins>
-      <w:ins w:id="72" w:author="Nathan Field" w:date="2022-10-08T19:42:00Z">
-        <w:r>
-          <w:t>passing fingerprint and facial recognition</w:t>
-        </w:r>
-      </w:ins>
-      <w:ins w:id="73" w:author="Nathan Field" w:date="2022-10-08T19:48:00Z">
-        <w:r>
-          <w:t xml:space="preserve">, the electric strike door lock is </w:t>
-        </w:r>
-      </w:ins>
-      <w:ins w:id="74" w:author="Nathan Field" w:date="2022-10-08T19:49:00Z">
-        <w:r>
-          <w:t>unlocked,</w:t>
-        </w:r>
-      </w:ins>
-      <w:ins w:id="75" w:author="Nathan Field" w:date="2022-10-08T19:48:00Z">
-        <w:r>
-          <w:t xml:space="preserve"> and entry is granted</w:t>
-        </w:r>
-      </w:ins>
-      <w:ins w:id="76" w:author="Nathan Field" w:date="2022-10-08T19:42:00Z">
-        <w:r>
-          <w:t>.</w:t>
-        </w:r>
-      </w:ins>
-      <w:ins w:id="77" w:author="Nathan Field" w:date="2022-10-08T19:49:00Z">
-        <w:r>
-          <w:t xml:space="preserve"> There is a door sensor to detect when the door is open and closed.</w:t>
-        </w:r>
-      </w:ins>
-      <w:ins w:id="78" w:author="Nathan Field" w:date="2022-10-08T19:50:00Z">
-        <w:r>
-          <w:t xml:space="preserve"> A</w:t>
-        </w:r>
-      </w:ins>
-      <w:ins w:id="79" w:author="Nathan Field" w:date="2022-10-08T19:45:00Z">
-        <w:r>
-          <w:t xml:space="preserve"> Database is used to</w:t>
-        </w:r>
-      </w:ins>
-      <w:ins w:id="80" w:author="Nathan Field" w:date="2022-10-08T19:49:00Z">
-        <w:r>
-          <w:t xml:space="preserve"> store fingerprint, facial images, </w:t>
-        </w:r>
-      </w:ins>
-      <w:ins w:id="81" w:author="Nathan Field" w:date="2022-10-08T19:50:00Z">
-        <w:r>
-          <w:t>date, and time of access.</w:t>
-        </w:r>
-      </w:ins>
-      <w:ins w:id="82" w:author="Nathan Field" w:date="2022-10-08T19:51:00Z">
-        <w:r>
-          <w:t xml:space="preserve"> </w:t>
-        </w:r>
-        <w:r>
-          <w:t>Each stage of the process i</w:t>
-        </w:r>
-      </w:ins>
-      <w:ins w:id="83" w:author="Nathan Field" w:date="2022-10-08T19:52:00Z">
-        <w:r>
-          <w:t>s accompanied by</w:t>
-        </w:r>
-      </w:ins>
-      <w:ins w:id="84" w:author="Nathan Field" w:date="2022-10-08T19:51:00Z">
-        <w:r>
-          <w:t xml:space="preserve"> a speaker, </w:t>
-        </w:r>
-      </w:ins>
-      <w:ins w:id="85" w:author="Nathan Field" w:date="2022-10-08T19:53:00Z">
-        <w:r>
-          <w:t>buzzer,</w:t>
-        </w:r>
-      </w:ins>
-      <w:ins w:id="86" w:author="Nathan Field" w:date="2022-10-08T19:51:00Z">
-        <w:r>
-          <w:t xml:space="preserve"> or light</w:t>
-        </w:r>
-      </w:ins>
-      <w:ins w:id="87" w:author="Nathan Field" w:date="2022-10-08T19:52:00Z">
-        <w:r>
-          <w:t xml:space="preserve"> (to facilitate various levels of abilities)</w:t>
-        </w:r>
-      </w:ins>
-      <w:ins w:id="88" w:author="Nathan Field" w:date="2022-10-08T19:51:00Z">
-        <w:r>
-          <w:t>.</w:t>
-        </w:r>
-      </w:ins>
-      <w:ins w:id="89" w:author="Nathan Field" w:date="2022-10-08T19:53:00Z">
-        <w:r>
-          <w:t xml:space="preserve"> </w:t>
-        </w:r>
-      </w:ins>
-      <w:ins w:id="90" w:author="Nathan Field" w:date="2022-10-08T19:54:00Z">
-        <w:r>
-          <w:t>A flask website is to be used to facilitate a typical front-end user.</w:t>
-        </w:r>
-      </w:ins>
-    </w:p>
-    <w:p>
-      <w:pPr>
-        <w:rPr>
-          <w:ins w:id="91" w:author="Nathan Field" w:date="2022-10-08T19:39:00Z"/>
-        </w:rPr>
-      </w:pPr>
-    </w:p>
-    <w:p>
-      <w:pPr>
-        <w:rPr>
-          <w:ins w:id="92" w:author="Nathan Field" w:date="2022-10-08T19:39:00Z"/>
-        </w:rPr>
-      </w:pPr>
-    </w:p>
-    <w:p>
-      <w:pPr>
-        <w:rPr>
-          <w:ins w:id="93" w:author="Nathan Field" w:date="2022-10-08T19:39:00Z"/>
-        </w:rPr>
-      </w:pPr>
-    </w:p>
-    <w:p>
-      <w:pPr>
-        <w:rPr>
-          <w:ins w:id="94" w:author="Nathan Field" w:date="2022-10-08T19:39:00Z"/>
-        </w:rPr>
-      </w:pPr>
-    </w:p>
-    <w:p>
-      <w:pPr>
-        <w:rPr>
-          <w:ins w:id="95" w:author="Nathan Field" w:date="2022-10-08T19:39:00Z"/>
-        </w:rPr>
-      </w:pPr>
-    </w:p>
-    <w:p>
-      <w:pPr>
-        <w:rPr>
-          <w:ins w:id="96" w:author="Nathan Field" w:date="2022-10-08T19:39:00Z"/>
-        </w:rPr>
-      </w:pPr>
-    </w:p>
-    <w:p>
-      <w:pPr>
-        <w:rPr>
-          <w:ins w:id="97" w:author="Nathan Field" w:date="2022-10-08T19:39:00Z"/>
-        </w:rPr>
-      </w:pPr>
-    </w:p>
-    <w:p>
-      <w:pPr>
-        <w:rPr>
-          <w:ins w:id="98" w:author="Nathan Field" w:date="2022-10-08T19:39:00Z"/>
-        </w:rPr>
-      </w:pPr>
-    </w:p>
-    <w:p>
-      <w:pPr>
-        <w:rPr>
-          <w:ins w:id="99" w:author="Nathan Field" w:date="2022-10-08T19:39:00Z"/>
-        </w:rPr>
-      </w:pPr>
-    </w:p>
-    <w:p>
-      <w:pPr>
-        <w:rPr>
-          <w:ins w:id="100" w:author="Nathan Field" w:date="2022-10-08T19:39:00Z"/>
-        </w:rPr>
-      </w:pPr>
-    </w:p>
-    <w:p>
-      <w:pPr>
-        <w:rPr>
-          <w:ins w:id="101" w:author="Nathan Field" w:date="2022-10-08T19:39:00Z"/>
-        </w:rPr>
-      </w:pPr>
-    </w:p>
-    <w:p>
-      <w:pPr>
-        <w:rPr>
-          <w:ins w:id="102" w:author="Nathan Field" w:date="2022-10-08T19:39:00Z"/>
-        </w:rPr>
-      </w:pPr>
-    </w:p>
-    <w:p>
-      <w:pPr>
-        <w:rPr>
-          <w:ins w:id="103" w:author="Nathan Field" w:date="2022-10-08T19:39:00Z"/>
-        </w:rPr>
-      </w:pPr>
-    </w:p>
-    <w:p>
-      <w:pPr>
-        <w:rPr>
-          <w:ins w:id="104" w:author="Nathan Field" w:date="2022-10-08T19:39:00Z"/>
-        </w:rPr>
-      </w:pPr>
-    </w:p>
-    <w:p>
-      <w:pPr>
-        <w:rPr>
-          <w:ins w:id="105" w:author="Nathan Field" w:date="2022-10-08T19:39:00Z"/>
-        </w:rPr>
-      </w:pPr>
-    </w:p>
-    <w:p>
-      <w:pPr>
-        <w:rPr>
-          <w:ins w:id="106" w:author="Nathan Field" w:date="2022-10-08T19:39:00Z"/>
-        </w:rPr>
-      </w:pPr>
-    </w:p>
-    <w:p>
-      <w:pPr>
-        <w:rPr>
-          <w:ins w:id="107" w:author="Nathan Field" w:date="2022-10-08T19:39:00Z"/>
-        </w:rPr>
-      </w:pPr>
-    </w:p>
-    <w:p>
-      <w:pPr>
-        <w:rPr>
-          <w:ins w:id="108" w:author="Nathan Field" w:date="2022-10-08T19:39:00Z"/>
-        </w:rPr>
-      </w:pPr>
-    </w:p>
-    <w:p>
-      <w:pPr>
-        <w:rPr>
-          <w:ins w:id="109" w:author="Nathan Field" w:date="2022-10-08T19:39:00Z"/>
-        </w:rPr>
-      </w:pPr>
-    </w:p>
-    <w:p>
-      <w:pPr>
-        <w:rPr>
-          <w:ins w:id="110" w:author="Nathan Field" w:date="2022-10-08T19:39:00Z"/>
-        </w:rPr>
-      </w:pPr>
-    </w:p>
-    <w:p>
-      <w:pPr>
-        <w:rPr>
-          <w:ins w:id="111" w:author="Nathan Field" w:date="2022-10-08T19:39:00Z"/>
-        </w:rPr>
-      </w:pPr>
-    </w:p>
-    <w:p>
-      <w:pPr>
-        <w:rPr>
-          <w:ins w:id="112" w:author="Nathan Field" w:date="2022-10-08T19:39:00Z"/>
-        </w:rPr>
-      </w:pPr>
-    </w:p>
-    <w:p>
-      <w:pPr>
-        <w:rPr>
-          <w:ins w:id="113" w:author="Nathan Field" w:date="2022-10-08T19:39:00Z"/>
-        </w:rPr>
-      </w:pPr>
-    </w:p>
-    <w:p>
-      <w:pPr>
-        <w:rPr>
-          <w:ins w:id="114" w:author="Nathan Field" w:date="2022-10-08T19:39:00Z"/>
-        </w:rPr>
-      </w:pPr>
-    </w:p>
-    <w:p>
-      <w:pPr>
-        <w:rPr>
-          <w:ins w:id="115" w:author="Nathan Field" w:date="2022-10-08T19:39:00Z"/>
-        </w:rPr>
-      </w:pPr>
-    </w:p>
-    <w:p>
-      <w:pPr>
-        <w:pStyle w:val="Heading1"/>
-        <w:jc w:val="center"/>
-        <w:rPr>
-          <w:ins w:id="116" w:author="Nathan Field" w:date="2022-10-08T19:39:00Z"/>
-        </w:rPr>
-      </w:pPr>
-      <w:bookmarkStart w:id="117" w:name="_Toc116153105"/>
-      <w:ins w:id="118" w:author="Nathan Field" w:date="2022-10-08T20:20:00Z">
-        <w:r>
-          <w:t>Hardware</w:t>
-        </w:r>
-      </w:ins>
-      <w:bookmarkEnd w:id="117"/>
-    </w:p>
-    <w:p>
-      <w:pPr>
-        <w:jc w:val="center"/>
-        <w:rPr>
-          <w:ins w:id="119" w:author="Nathan Field" w:date="2022-10-08T19:35:00Z"/>
+          <w:ins w:id="64" w:author="Nathan Field" w:date="2022-10-08T19:35:00Z"/>
           <w:b/>
           <w:bCs/>
           <w:color w:val="000000" w:themeColor="text1"/>
@@ -1662,32 +1993,538 @@
     </w:p>
     <w:p>
       <w:pPr>
+        <w:jc w:val="center"/>
+        <w:rPr>
+          <w:ins w:id="65" w:author="Nathan Field" w:date="2022-10-08T19:35:00Z"/>
+          <w:b/>
+          <w:bCs/>
+          <w:color w:val="000000" w:themeColor="text1"/>
+          <w:sz w:val="28"/>
+          <w:szCs w:val="28"/>
+        </w:rPr>
+      </w:pPr>
+    </w:p>
+    <w:p>
+      <w:pPr>
+        <w:jc w:val="center"/>
+        <w:rPr>
+          <w:ins w:id="66" w:author="Nathan Field" w:date="2022-10-08T19:35:00Z"/>
+          <w:b/>
+          <w:bCs/>
+          <w:color w:val="000000" w:themeColor="text1"/>
+          <w:sz w:val="28"/>
+          <w:szCs w:val="28"/>
+        </w:rPr>
+      </w:pPr>
+    </w:p>
+    <w:p>
+      <w:pPr>
+        <w:jc w:val="center"/>
+        <w:rPr>
+          <w:ins w:id="67" w:author="Nathan Field" w:date="2022-10-08T19:35:00Z"/>
+          <w:b/>
+          <w:bCs/>
+          <w:color w:val="000000" w:themeColor="text1"/>
+          <w:sz w:val="28"/>
+          <w:szCs w:val="28"/>
+        </w:rPr>
+      </w:pPr>
+    </w:p>
+    <w:p>
+      <w:pPr>
+        <w:jc w:val="center"/>
+        <w:rPr>
+          <w:ins w:id="68" w:author="Nathan Field" w:date="2022-10-08T19:35:00Z"/>
+          <w:b/>
+          <w:bCs/>
+          <w:color w:val="000000" w:themeColor="text1"/>
+          <w:sz w:val="28"/>
+          <w:szCs w:val="28"/>
+        </w:rPr>
+      </w:pPr>
+    </w:p>
+    <w:p>
+      <w:pPr>
+        <w:jc w:val="center"/>
+        <w:rPr>
+          <w:ins w:id="69" w:author="Nathan Field" w:date="2022-10-08T19:35:00Z"/>
+          <w:b/>
+          <w:bCs/>
+          <w:color w:val="000000" w:themeColor="text1"/>
+          <w:sz w:val="28"/>
+          <w:szCs w:val="28"/>
+        </w:rPr>
+      </w:pPr>
+    </w:p>
+    <w:p>
+      <w:pPr>
+        <w:jc w:val="center"/>
+        <w:rPr>
+          <w:ins w:id="70" w:author="Nathan Field" w:date="2022-10-08T19:35:00Z"/>
+          <w:b/>
+          <w:bCs/>
+          <w:color w:val="000000" w:themeColor="text1"/>
+          <w:sz w:val="28"/>
+          <w:szCs w:val="28"/>
+        </w:rPr>
+      </w:pPr>
+    </w:p>
+    <w:p>
+      <w:pPr>
+        <w:jc w:val="center"/>
+        <w:rPr>
+          <w:ins w:id="71" w:author="Nathan Field" w:date="2022-10-08T19:35:00Z"/>
+          <w:b/>
+          <w:bCs/>
+          <w:color w:val="000000" w:themeColor="text1"/>
+          <w:sz w:val="28"/>
+          <w:szCs w:val="28"/>
+        </w:rPr>
+      </w:pPr>
+    </w:p>
+    <w:p>
+      <w:pPr>
+        <w:jc w:val="center"/>
+        <w:rPr>
+          <w:ins w:id="72" w:author="Nathan Field" w:date="2022-10-08T19:35:00Z"/>
+          <w:b/>
+          <w:bCs/>
+          <w:color w:val="000000" w:themeColor="text1"/>
+          <w:sz w:val="28"/>
+          <w:szCs w:val="28"/>
+        </w:rPr>
+      </w:pPr>
+    </w:p>
+    <w:p>
+      <w:pPr>
+        <w:jc w:val="center"/>
+        <w:rPr>
+          <w:ins w:id="73" w:author="Nathan Field" w:date="2022-10-08T19:35:00Z"/>
+          <w:b/>
+          <w:bCs/>
+          <w:color w:val="000000" w:themeColor="text1"/>
+          <w:sz w:val="28"/>
+          <w:szCs w:val="28"/>
+        </w:rPr>
+      </w:pPr>
+    </w:p>
+    <w:p>
+      <w:pPr>
+        <w:jc w:val="center"/>
+        <w:rPr>
+          <w:ins w:id="74" w:author="Nathan Field" w:date="2022-10-08T19:35:00Z"/>
+          <w:b/>
+          <w:bCs/>
+          <w:color w:val="000000" w:themeColor="text1"/>
+          <w:sz w:val="28"/>
+          <w:szCs w:val="28"/>
+        </w:rPr>
+      </w:pPr>
+    </w:p>
+    <w:p>
+      <w:pPr>
+        <w:jc w:val="center"/>
+        <w:rPr>
+          <w:ins w:id="75" w:author="Nathan Field" w:date="2022-10-08T19:35:00Z"/>
+          <w:b/>
+          <w:bCs/>
+          <w:color w:val="000000" w:themeColor="text1"/>
+          <w:sz w:val="28"/>
+          <w:szCs w:val="28"/>
+        </w:rPr>
+      </w:pPr>
+    </w:p>
+    <w:p>
+      <w:pPr>
+        <w:jc w:val="center"/>
+        <w:rPr>
+          <w:ins w:id="76" w:author="Nathan Field" w:date="2022-10-08T19:35:00Z"/>
+          <w:b/>
+          <w:bCs/>
+          <w:color w:val="000000" w:themeColor="text1"/>
+          <w:sz w:val="28"/>
+          <w:szCs w:val="28"/>
+        </w:rPr>
+      </w:pPr>
+    </w:p>
+    <w:p>
+      <w:pPr>
+        <w:pStyle w:val="Heading1"/>
+        <w:jc w:val="center"/>
+        <w:rPr>
+          <w:ins w:id="77" w:author="Nathan Field" w:date="2022-10-08T19:39:00Z"/>
+        </w:rPr>
+      </w:pPr>
+      <w:bookmarkStart w:id="78" w:name="_Toc116153104"/>
+      <w:ins w:id="79" w:author="Nathan Field" w:date="2022-10-08T19:39:00Z">
+        <w:r>
+          <w:t>Introduction</w:t>
+        </w:r>
+        <w:bookmarkEnd w:id="78"/>
+      </w:ins>
+    </w:p>
+    <w:p>
+      <w:pPr>
+        <w:rPr>
+          <w:ins w:id="80" w:author="Nathan Field" w:date="2022-10-08T19:39:00Z"/>
+        </w:rPr>
+      </w:pPr>
+    </w:p>
+    <w:p>
+      <w:pPr>
+        <w:rPr>
+          <w:ins w:id="81" w:author="Nathan Field" w:date="2022-10-08T19:39:00Z"/>
+        </w:rPr>
+      </w:pPr>
+      <w:ins w:id="82" w:author="Nathan Field" w:date="2022-10-08T19:41:00Z">
+        <w:r>
+          <w:t>Our IoT application is an alarm system for single-entry rooms</w:t>
+        </w:r>
+        <w:r>
+          <w:t xml:space="preserve"> containing valu</w:t>
+        </w:r>
+      </w:ins>
+      <w:ins w:id="83" w:author="Nathan Field" w:date="2022-10-08T19:42:00Z">
+        <w:r>
+          <w:t xml:space="preserve">able documents of some form. </w:t>
+        </w:r>
+      </w:ins>
+      <w:ins w:id="84" w:author="Nathan Field" w:date="2022-10-08T19:48:00Z">
+        <w:r>
+          <w:t xml:space="preserve">After </w:t>
+        </w:r>
+      </w:ins>
+      <w:ins w:id="85" w:author="Nathan Field" w:date="2022-10-08T19:42:00Z">
+        <w:r>
+          <w:t>passing fingerprint and facial recognition</w:t>
+        </w:r>
+      </w:ins>
+      <w:ins w:id="86" w:author="Nathan Field" w:date="2022-10-08T19:48:00Z">
+        <w:r>
+          <w:t xml:space="preserve">, the electric strike door lock is </w:t>
+        </w:r>
+      </w:ins>
+      <w:ins w:id="87" w:author="Nathan Field" w:date="2022-10-08T19:49:00Z">
+        <w:r>
+          <w:t>unlocked,</w:t>
+        </w:r>
+      </w:ins>
+      <w:ins w:id="88" w:author="Nathan Field" w:date="2022-10-08T19:48:00Z">
+        <w:r>
+          <w:t xml:space="preserve"> and entry is granted</w:t>
+        </w:r>
+      </w:ins>
+      <w:ins w:id="89" w:author="Nathan Field" w:date="2022-10-08T19:42:00Z">
+        <w:r>
+          <w:t>.</w:t>
+        </w:r>
+      </w:ins>
+      <w:ins w:id="90" w:author="Nathan Field" w:date="2022-10-08T19:49:00Z">
+        <w:r>
+          <w:t xml:space="preserve"> There is a door sensor to detect when the door is open and closed.</w:t>
+        </w:r>
+      </w:ins>
+      <w:ins w:id="91" w:author="Nathan Field" w:date="2022-10-08T19:50:00Z">
+        <w:r>
+          <w:t xml:space="preserve"> A</w:t>
+        </w:r>
+      </w:ins>
+      <w:ins w:id="92" w:author="Nathan Field" w:date="2022-10-08T19:45:00Z">
+        <w:r>
+          <w:t xml:space="preserve"> Database is used to</w:t>
+        </w:r>
+      </w:ins>
+      <w:ins w:id="93" w:author="Nathan Field" w:date="2022-10-08T19:49:00Z">
+        <w:r>
+          <w:t xml:space="preserve"> store fingerprint, facial images, </w:t>
+        </w:r>
+      </w:ins>
+      <w:ins w:id="94" w:author="Nathan Field" w:date="2022-10-08T19:50:00Z">
+        <w:r>
+          <w:t>date, and time of access.</w:t>
+        </w:r>
+      </w:ins>
+      <w:ins w:id="95" w:author="Nathan Field" w:date="2022-10-08T19:51:00Z">
+        <w:r>
+          <w:t xml:space="preserve"> </w:t>
+        </w:r>
+        <w:r>
+          <w:t>Each stage of the process i</w:t>
+        </w:r>
+      </w:ins>
+      <w:ins w:id="96" w:author="Nathan Field" w:date="2022-10-08T19:52:00Z">
+        <w:r>
+          <w:t>s accompanied by</w:t>
+        </w:r>
+      </w:ins>
+      <w:ins w:id="97" w:author="Nathan Field" w:date="2022-10-08T19:51:00Z">
+        <w:r>
+          <w:t xml:space="preserve"> a speaker, </w:t>
+        </w:r>
+      </w:ins>
+      <w:ins w:id="98" w:author="Nathan Field" w:date="2022-10-08T19:53:00Z">
+        <w:r>
+          <w:t>buzzer,</w:t>
+        </w:r>
+      </w:ins>
+      <w:ins w:id="99" w:author="Nathan Field" w:date="2022-10-08T19:51:00Z">
+        <w:r>
+          <w:t xml:space="preserve"> or light</w:t>
+        </w:r>
+      </w:ins>
+      <w:ins w:id="100" w:author="Nathan Field" w:date="2022-10-08T19:52:00Z">
+        <w:r>
+          <w:t xml:space="preserve"> (to facilitate various levels of abilities)</w:t>
+        </w:r>
+      </w:ins>
+      <w:ins w:id="101" w:author="Nathan Field" w:date="2022-10-08T19:51:00Z">
+        <w:r>
+          <w:t>.</w:t>
+        </w:r>
+      </w:ins>
+      <w:ins w:id="102" w:author="Nathan Field" w:date="2022-10-08T19:53:00Z">
+        <w:r>
+          <w:t xml:space="preserve"> </w:t>
+        </w:r>
+      </w:ins>
+      <w:ins w:id="103" w:author="Nathan Field" w:date="2022-10-08T19:54:00Z">
+        <w:r>
+          <w:t>A flask website is to be used to facilitate a typical front-end user.</w:t>
+        </w:r>
+      </w:ins>
+    </w:p>
+    <w:p>
+      <w:pPr>
+        <w:rPr>
+          <w:ins w:id="104" w:author="Nathan Field" w:date="2022-10-08T19:39:00Z"/>
+        </w:rPr>
+      </w:pPr>
+    </w:p>
+    <w:p>
+      <w:pPr>
+        <w:rPr>
+          <w:ins w:id="105" w:author="Nathan Field" w:date="2022-10-08T19:39:00Z"/>
+        </w:rPr>
+      </w:pPr>
+    </w:p>
+    <w:p>
+      <w:pPr>
+        <w:rPr>
+          <w:ins w:id="106" w:author="Nathan Field" w:date="2022-10-08T19:39:00Z"/>
+        </w:rPr>
+      </w:pPr>
+    </w:p>
+    <w:p>
+      <w:pPr>
+        <w:rPr>
+          <w:ins w:id="107" w:author="Nathan Field" w:date="2022-10-08T19:39:00Z"/>
+        </w:rPr>
+      </w:pPr>
+    </w:p>
+    <w:p>
+      <w:pPr>
+        <w:rPr>
+          <w:ins w:id="108" w:author="Nathan Field" w:date="2022-10-08T19:39:00Z"/>
+        </w:rPr>
+      </w:pPr>
+    </w:p>
+    <w:p>
+      <w:pPr>
+        <w:rPr>
+          <w:ins w:id="109" w:author="Nathan Field" w:date="2022-10-08T19:39:00Z"/>
+        </w:rPr>
+      </w:pPr>
+    </w:p>
+    <w:p>
+      <w:pPr>
+        <w:rPr>
+          <w:ins w:id="110" w:author="Nathan Field" w:date="2022-10-08T19:39:00Z"/>
+        </w:rPr>
+      </w:pPr>
+    </w:p>
+    <w:p>
+      <w:pPr>
+        <w:rPr>
+          <w:ins w:id="111" w:author="Nathan Field" w:date="2022-10-08T19:39:00Z"/>
+        </w:rPr>
+      </w:pPr>
+    </w:p>
+    <w:p>
+      <w:pPr>
+        <w:rPr>
+          <w:ins w:id="112" w:author="Nathan Field" w:date="2022-10-08T19:39:00Z"/>
+        </w:rPr>
+      </w:pPr>
+    </w:p>
+    <w:p>
+      <w:pPr>
+        <w:rPr>
+          <w:ins w:id="113" w:author="Nathan Field" w:date="2022-10-08T19:39:00Z"/>
+        </w:rPr>
+      </w:pPr>
+    </w:p>
+    <w:p>
+      <w:pPr>
+        <w:rPr>
+          <w:ins w:id="114" w:author="Nathan Field" w:date="2022-10-08T19:39:00Z"/>
+        </w:rPr>
+      </w:pPr>
+    </w:p>
+    <w:p>
+      <w:pPr>
+        <w:rPr>
+          <w:ins w:id="115" w:author="Nathan Field" w:date="2022-10-08T19:39:00Z"/>
+        </w:rPr>
+      </w:pPr>
+    </w:p>
+    <w:p>
+      <w:pPr>
+        <w:rPr>
+          <w:ins w:id="116" w:author="Nathan Field" w:date="2022-10-08T19:39:00Z"/>
+        </w:rPr>
+      </w:pPr>
+    </w:p>
+    <w:p>
+      <w:pPr>
+        <w:rPr>
+          <w:ins w:id="117" w:author="Nathan Field" w:date="2022-10-08T19:39:00Z"/>
+        </w:rPr>
+      </w:pPr>
+    </w:p>
+    <w:p>
+      <w:pPr>
+        <w:rPr>
+          <w:ins w:id="118" w:author="Nathan Field" w:date="2022-10-08T19:39:00Z"/>
+        </w:rPr>
+      </w:pPr>
+    </w:p>
+    <w:p>
+      <w:pPr>
+        <w:rPr>
+          <w:ins w:id="119" w:author="Nathan Field" w:date="2022-10-08T19:39:00Z"/>
+        </w:rPr>
+      </w:pPr>
+    </w:p>
+    <w:p>
+      <w:pPr>
+        <w:rPr>
+          <w:ins w:id="120" w:author="Nathan Field" w:date="2022-10-08T19:39:00Z"/>
+        </w:rPr>
+      </w:pPr>
+    </w:p>
+    <w:p>
+      <w:pPr>
+        <w:rPr>
+          <w:ins w:id="121" w:author="Nathan Field" w:date="2022-10-08T19:39:00Z"/>
+        </w:rPr>
+      </w:pPr>
+    </w:p>
+    <w:p>
+      <w:pPr>
+        <w:rPr>
+          <w:ins w:id="122" w:author="Nathan Field" w:date="2022-10-08T19:39:00Z"/>
+        </w:rPr>
+      </w:pPr>
+    </w:p>
+    <w:p>
+      <w:pPr>
+        <w:rPr>
+          <w:ins w:id="123" w:author="Nathan Field" w:date="2022-10-08T19:39:00Z"/>
+        </w:rPr>
+      </w:pPr>
+    </w:p>
+    <w:p>
+      <w:pPr>
+        <w:rPr>
+          <w:ins w:id="124" w:author="Nathan Field" w:date="2022-10-08T19:39:00Z"/>
+        </w:rPr>
+      </w:pPr>
+    </w:p>
+    <w:p>
+      <w:pPr>
+        <w:rPr>
+          <w:ins w:id="125" w:author="Nathan Field" w:date="2022-10-08T19:39:00Z"/>
+        </w:rPr>
+      </w:pPr>
+    </w:p>
+    <w:p>
+      <w:pPr>
+        <w:rPr>
+          <w:ins w:id="126" w:author="Nathan Field" w:date="2022-10-08T19:39:00Z"/>
+        </w:rPr>
+      </w:pPr>
+    </w:p>
+    <w:p>
+      <w:pPr>
+        <w:rPr>
+          <w:ins w:id="127" w:author="Nathan Field" w:date="2022-10-08T19:39:00Z"/>
+        </w:rPr>
+      </w:pPr>
+    </w:p>
+    <w:p>
+      <w:pPr>
+        <w:rPr>
+          <w:ins w:id="128" w:author="Nathan Field" w:date="2022-10-08T19:39:00Z"/>
+        </w:rPr>
+      </w:pPr>
+    </w:p>
+    <w:p>
+      <w:pPr>
+        <w:pStyle w:val="Heading1"/>
+        <w:jc w:val="center"/>
+        <w:rPr>
+          <w:ins w:id="129" w:author="Nathan Field" w:date="2022-10-08T19:39:00Z"/>
+        </w:rPr>
+      </w:pPr>
+      <w:bookmarkStart w:id="130" w:name="_Toc116153105"/>
+      <w:ins w:id="131" w:author="Nathan Field" w:date="2022-10-08T20:20:00Z">
+        <w:r>
+          <w:t>Hardware</w:t>
+        </w:r>
+      </w:ins>
+      <w:bookmarkEnd w:id="130"/>
+    </w:p>
+    <w:p>
+      <w:pPr>
+        <w:jc w:val="center"/>
+        <w:rPr>
+          <w:ins w:id="132" w:author="Nathan Field" w:date="2022-10-08T19:35:00Z"/>
+          <w:b/>
+          <w:bCs/>
+          <w:color w:val="000000" w:themeColor="text1"/>
+          <w:sz w:val="28"/>
+          <w:szCs w:val="28"/>
+        </w:rPr>
+      </w:pPr>
+    </w:p>
+    <w:p>
+      <w:pPr>
         <w:pStyle w:val="Heading2"/>
         <w:jc w:val="center"/>
         <w:rPr>
-          <w:ins w:id="120" w:author="nikita fedan" w:date="2022-10-08T16:24:00Z"/>
-          <w:rPrChange w:id="121" w:author="nikita fedan" w:date="2022-10-08T16:28:00Z">
+          <w:ins w:id="133" w:author="nikita fedan" w:date="2022-10-08T16:24:00Z"/>
+          <w:rPrChange w:id="134" w:author="nikita fedan" w:date="2022-10-08T16:28:00Z">
             <w:rPr>
-              <w:ins w:id="122" w:author="nikita fedan" w:date="2022-10-08T16:24:00Z"/>
+              <w:ins w:id="135" w:author="nikita fedan" w:date="2022-10-08T16:24:00Z"/>
               <w:color w:val="000000" w:themeColor="text1"/>
             </w:rPr>
           </w:rPrChange>
         </w:rPr>
-        <w:pPrChange w:id="123" w:author="Nathan Field" w:date="2022-10-08T20:20:00Z">
+        <w:pPrChange w:id="136" w:author="Nathan Field" w:date="2022-10-08T20:20:00Z">
           <w:pPr>
             <w:jc w:val="center"/>
           </w:pPr>
         </w:pPrChange>
       </w:pPr>
-      <w:bookmarkStart w:id="124" w:name="_Toc116153106"/>
-      <w:ins w:id="125" w:author="Nathan Field" w:date="2022-10-08T20:15:00Z">
+      <w:bookmarkStart w:id="137" w:name="_Toc116153106"/>
+      <w:ins w:id="138" w:author="Nathan Field" w:date="2022-10-08T20:15:00Z">
         <w:r>
           <w:t>Circuit Diagrams</w:t>
         </w:r>
       </w:ins>
-      <w:bookmarkEnd w:id="124"/>
-      <w:ins w:id="126" w:author="nikita fedan" w:date="2022-10-08T16:24:00Z">
-        <w:del w:id="127" w:author="Nathan Field" w:date="2022-10-08T20:15:00Z">
+      <w:bookmarkEnd w:id="137"/>
+      <w:ins w:id="139" w:author="nikita fedan" w:date="2022-10-08T16:24:00Z">
+        <w:del w:id="140" w:author="Nathan Field" w:date="2022-10-08T20:15:00Z">
           <w:r>
             <w:delText>Hardware</w:delText>
           </w:r>
@@ -1697,24 +2534,24 @@
     <w:p>
       <w:pPr>
         <w:rPr>
-          <w:ins w:id="128" w:author="nikita fedan" w:date="2022-10-08T16:21:00Z"/>
+          <w:ins w:id="141" w:author="nikita fedan" w:date="2022-10-08T16:21:00Z"/>
           <w:b/>
           <w:bCs/>
           <w:color w:val="000000" w:themeColor="text1"/>
-          <w:rPrChange w:id="129" w:author="nikita fedan" w:date="2022-10-08T16:29:00Z">
+          <w:rPrChange w:id="142" w:author="nikita fedan" w:date="2022-10-08T16:29:00Z">
             <w:rPr>
-              <w:ins w:id="130" w:author="nikita fedan" w:date="2022-10-08T16:21:00Z"/>
+              <w:ins w:id="143" w:author="nikita fedan" w:date="2022-10-08T16:21:00Z"/>
             </w:rPr>
           </w:rPrChange>
         </w:rPr>
       </w:pPr>
-      <w:ins w:id="131" w:author="nikita fedan" w:date="2022-10-08T16:25:00Z">
+      <w:ins w:id="144" w:author="nikita fedan" w:date="2022-10-08T16:25:00Z">
         <w:r>
           <w:rPr>
             <w:b/>
             <w:bCs/>
             <w:color w:val="000000" w:themeColor="text1"/>
-            <w:rPrChange w:id="132" w:author="nikita fedan" w:date="2022-10-08T16:29:00Z">
+            <w:rPrChange w:id="145" w:author="nikita fedan" w:date="2022-10-08T16:29:00Z">
               <w:rPr>
                 <w:color w:val="000000" w:themeColor="text1"/>
               </w:rPr>
@@ -1727,10 +2564,10 @@
     <w:p>
       <w:pPr>
         <w:rPr>
-          <w:ins w:id="133" w:author="Nathan Field" w:date="2022-10-07T13:46:00Z"/>
-        </w:rPr>
-      </w:pPr>
-      <w:ins w:id="134" w:author="nikita fedan" w:date="2022-10-09T19:27:00Z">
+          <w:ins w:id="146" w:author="Nathan Field" w:date="2022-10-07T13:46:00Z"/>
+        </w:rPr>
+      </w:pPr>
+      <w:ins w:id="147" w:author="nikita fedan" w:date="2022-10-09T19:27:00Z">
         <w:r>
           <w:rPr>
             <w:noProof/>
@@ -1751,7 +2588,7 @@
                       <pic:cNvPicPr/>
                     </pic:nvPicPr>
                     <pic:blipFill>
-                      <a:blip r:embed="rId6" cstate="print">
+                      <a:blip r:embed="rId8" cstate="print">
                         <a:extLst>
                           <a:ext uri="{28A0092B-C50C-407E-A947-70E740481C1C}">
                             <a14:useLocalDpi xmlns:a14="http://schemas.microsoft.com/office/drawing/2010/main" val="0"/>
@@ -1782,36 +2619,36 @@
     <w:p>
       <w:pPr>
         <w:rPr>
-          <w:ins w:id="135" w:author="nikita fedan" w:date="2022-10-08T16:25:00Z"/>
-        </w:rPr>
-      </w:pPr>
-    </w:p>
-    <w:p>
-      <w:pPr>
-        <w:rPr>
-          <w:ins w:id="136" w:author="nikita fedan" w:date="2022-10-08T16:28:00Z"/>
-        </w:rPr>
-      </w:pPr>
-    </w:p>
-    <w:p>
-      <w:pPr>
-        <w:rPr>
-          <w:ins w:id="137" w:author="nikita fedan" w:date="2022-10-08T16:30:00Z"/>
+          <w:ins w:id="148" w:author="nikita fedan" w:date="2022-10-08T16:25:00Z"/>
+        </w:rPr>
+      </w:pPr>
+    </w:p>
+    <w:p>
+      <w:pPr>
+        <w:rPr>
+          <w:ins w:id="149" w:author="nikita fedan" w:date="2022-10-08T16:28:00Z"/>
+        </w:rPr>
+      </w:pPr>
+    </w:p>
+    <w:p>
+      <w:pPr>
+        <w:rPr>
+          <w:ins w:id="150" w:author="nikita fedan" w:date="2022-10-08T16:30:00Z"/>
           <w:b/>
           <w:bCs/>
-          <w:rPrChange w:id="138" w:author="nikita fedan" w:date="2022-10-08T16:30:00Z">
+          <w:rPrChange w:id="151" w:author="nikita fedan" w:date="2022-10-08T16:30:00Z">
             <w:rPr>
-              <w:ins w:id="139" w:author="nikita fedan" w:date="2022-10-08T16:30:00Z"/>
+              <w:ins w:id="152" w:author="nikita fedan" w:date="2022-10-08T16:30:00Z"/>
             </w:rPr>
           </w:rPrChange>
         </w:rPr>
       </w:pPr>
-      <w:ins w:id="140" w:author="nikita fedan" w:date="2022-10-08T16:30:00Z">
+      <w:ins w:id="153" w:author="nikita fedan" w:date="2022-10-08T16:30:00Z">
         <w:r>
           <w:rPr>
             <w:b/>
             <w:bCs/>
-            <w:rPrChange w:id="141" w:author="nikita fedan" w:date="2022-10-08T16:30:00Z">
+            <w:rPrChange w:id="154" w:author="nikita fedan" w:date="2022-10-08T16:30:00Z">
               <w:rPr/>
             </w:rPrChange>
           </w:rPr>
@@ -1833,10 +2670,10 @@
           <w:numId w:val="1"/>
         </w:numPr>
         <w:rPr>
-          <w:ins w:id="142" w:author="nikita fedan" w:date="2022-10-08T16:30:00Z"/>
-        </w:rPr>
-      </w:pPr>
-      <w:ins w:id="143" w:author="nikita fedan" w:date="2022-10-08T16:30:00Z">
+          <w:ins w:id="155" w:author="nikita fedan" w:date="2022-10-08T16:30:00Z"/>
+        </w:rPr>
+      </w:pPr>
+      <w:ins w:id="156" w:author="nikita fedan" w:date="2022-10-08T16:30:00Z">
         <w:r>
           <w:t>Raspberry pi 3 used for diagram</w:t>
         </w:r>
@@ -1852,21 +2689,29 @@
           <w:numId w:val="1"/>
         </w:numPr>
         <w:rPr>
-          <w:ins w:id="144" w:author="nikita fedan" w:date="2022-10-08T16:30:00Z"/>
-        </w:rPr>
-      </w:pPr>
-      <w:ins w:id="145" w:author="nikita fedan" w:date="2022-10-08T16:30:00Z">
-        <w:r>
-          <w:t>Assuming leds need 2.2 forward voltage, the resistor needed is a 68.75 ohm one</w:t>
-        </w:r>
-      </w:ins>
-      <w:ins w:id="146" w:author="Nathan Field" w:date="2022-10-08T20:00:00Z">
+          <w:ins w:id="157" w:author="nikita fedan" w:date="2022-10-08T16:30:00Z"/>
+        </w:rPr>
+      </w:pPr>
+      <w:ins w:id="158" w:author="nikita fedan" w:date="2022-10-08T16:30:00Z">
+        <w:r>
+          <w:t xml:space="preserve">Assuming </w:t>
+        </w:r>
+        <w:proofErr w:type="spellStart"/>
+        <w:r>
+          <w:t>leds</w:t>
+        </w:r>
+        <w:proofErr w:type="spellEnd"/>
+        <w:r>
+          <w:t xml:space="preserve"> need 2.2 forward voltage, the resistor needed is a 68.75 ohm one</w:t>
+        </w:r>
+      </w:ins>
+      <w:ins w:id="159" w:author="Nathan Field" w:date="2022-10-08T20:00:00Z">
         <w:r>
           <w:t>.</w:t>
         </w:r>
       </w:ins>
-      <w:ins w:id="147" w:author="nikita fedan" w:date="2022-10-08T16:30:00Z">
-        <w:del w:id="148" w:author="Nathan Field" w:date="2022-10-08T20:00:00Z">
+      <w:ins w:id="160" w:author="nikita fedan" w:date="2022-10-08T16:30:00Z">
+        <w:del w:id="161" w:author="Nathan Field" w:date="2022-10-08T20:00:00Z">
           <w:r>
             <w:delText>, however luckily for us, 68 ohm resistors exist</w:delText>
           </w:r>
@@ -1883,12 +2728,20 @@
           <w:numId w:val="1"/>
         </w:numPr>
         <w:rPr>
-          <w:ins w:id="149" w:author="nikita fedan" w:date="2022-10-08T16:30:00Z"/>
-        </w:rPr>
-      </w:pPr>
-      <w:ins w:id="150" w:author="nikita fedan" w:date="2022-10-08T16:30:00Z">
-        <w:r>
-          <w:t>The grounds of all the leds may be connected, and then plugged into a single ground pin on the pi, freeing up n-1 ground pins.</w:t>
+          <w:ins w:id="162" w:author="nikita fedan" w:date="2022-10-08T16:30:00Z"/>
+        </w:rPr>
+      </w:pPr>
+      <w:ins w:id="163" w:author="nikita fedan" w:date="2022-10-08T16:30:00Z">
+        <w:r>
+          <w:t xml:space="preserve">The grounds of all the </w:t>
+        </w:r>
+        <w:proofErr w:type="spellStart"/>
+        <w:r>
+          <w:t>leds</w:t>
+        </w:r>
+        <w:proofErr w:type="spellEnd"/>
+        <w:r>
+          <w:t xml:space="preserve"> may be connected, and then plugged into a single ground pin on the pi, freeing up n-1 ground pins.</w:t>
         </w:r>
         <w:r>
           <w:t xml:space="preserve"> </w:t>
@@ -1902,10 +2755,10 @@
           <w:numId w:val="1"/>
         </w:numPr>
         <w:rPr>
-          <w:ins w:id="151" w:author="nikita fedan" w:date="2022-10-09T14:10:00Z"/>
-        </w:rPr>
-      </w:pPr>
-      <w:ins w:id="152" w:author="nikita fedan" w:date="2022-10-08T16:30:00Z">
+          <w:ins w:id="164" w:author="nikita fedan" w:date="2022-10-09T14:10:00Z"/>
+        </w:rPr>
+      </w:pPr>
+      <w:ins w:id="165" w:author="nikita fedan" w:date="2022-10-08T16:30:00Z">
         <w:r>
           <w:t>Momentary switch button will be used for sending a signal to raspberry pi.</w:t>
         </w:r>
@@ -1918,10 +2771,10 @@
           <w:numId w:val="1"/>
         </w:numPr>
         <w:rPr>
-          <w:ins w:id="153" w:author="nikita fedan" w:date="2022-10-09T16:28:00Z"/>
-        </w:rPr>
-      </w:pPr>
-      <w:ins w:id="154" w:author="nikita fedan" w:date="2022-10-09T14:10:00Z">
+          <w:ins w:id="166" w:author="nikita fedan" w:date="2022-10-09T16:28:00Z"/>
+        </w:rPr>
+      </w:pPr>
+      <w:ins w:id="167" w:author="nikita fedan" w:date="2022-10-09T14:10:00Z">
         <w:r>
           <w:t xml:space="preserve">No physical </w:t>
         </w:r>
@@ -1934,7 +2787,7 @@
           <w:t xml:space="preserve"> down resistor is needed for the switch since an internal pull</w:t>
         </w:r>
       </w:ins>
-      <w:ins w:id="155" w:author="nikita fedan" w:date="2022-10-09T14:11:00Z">
+      <w:ins w:id="168" w:author="nikita fedan" w:date="2022-10-09T14:11:00Z">
         <w:r>
           <w:t xml:space="preserve"> down resistor may be assigned to a pin through code.</w:t>
         </w:r>
@@ -1947,70 +2800,110 @@
           <w:numId w:val="1"/>
         </w:numPr>
         <w:rPr>
-          <w:ins w:id="156" w:author="nikita fedan" w:date="2022-10-09T19:24:00Z"/>
-        </w:rPr>
-      </w:pPr>
-      <w:ins w:id="157" w:author="nikita fedan" w:date="2022-10-09T16:29:00Z">
-        <w:r>
-          <w:t xml:space="preserve">It is possible to half the amount of gpio pins used to drive leds by using a scheme such as the </w:t>
-        </w:r>
-      </w:ins>
-      <w:ins w:id="158" w:author="nikita fedan" w:date="2022-10-09T16:32:00Z">
+          <w:ins w:id="169" w:author="nikita fedan" w:date="2022-10-09T19:24:00Z"/>
+        </w:rPr>
+      </w:pPr>
+      <w:ins w:id="170" w:author="nikita fedan" w:date="2022-10-09T16:29:00Z">
+        <w:r>
+          <w:t xml:space="preserve">It is possible to half the amount of </w:t>
+        </w:r>
+        <w:proofErr w:type="spellStart"/>
+        <w:r>
+          <w:t>gpio</w:t>
+        </w:r>
+        <w:proofErr w:type="spellEnd"/>
+        <w:r>
+          <w:t xml:space="preserve"> pins used to drive </w:t>
+        </w:r>
+        <w:proofErr w:type="spellStart"/>
+        <w:r>
+          <w:t>leds</w:t>
+        </w:r>
+        <w:proofErr w:type="spellEnd"/>
+        <w:r>
+          <w:t xml:space="preserve"> by using a scheme such as the </w:t>
+        </w:r>
+      </w:ins>
+      <w:ins w:id="171" w:author="nikita fedan" w:date="2022-10-09T16:32:00Z">
         <w:r>
           <w:t>one below, however, it is not useful in our case as we have enough p</w:t>
         </w:r>
       </w:ins>
-      <w:ins w:id="159" w:author="nikita fedan" w:date="2022-10-09T16:34:00Z">
+      <w:ins w:id="172" w:author="nikita fedan" w:date="2022-10-09T16:34:00Z">
         <w:r>
           <w:t>ins, the constraint is in the total amount of current these pins can provide</w:t>
         </w:r>
       </w:ins>
-      <w:ins w:id="160" w:author="nikita fedan" w:date="2022-10-09T19:28:00Z">
+      <w:ins w:id="173" w:author="nikita fedan" w:date="2022-10-09T19:28:00Z">
         <w:r>
           <w:t xml:space="preserve"> on a single pi</w:t>
         </w:r>
       </w:ins>
-      <w:ins w:id="161" w:author="nikita fedan" w:date="2022-10-09T16:34:00Z">
+      <w:ins w:id="174" w:author="nikita fedan" w:date="2022-10-09T16:34:00Z">
         <w:r>
           <w:t xml:space="preserve">. </w:t>
         </w:r>
       </w:ins>
-      <w:ins w:id="162" w:author="nikita fedan" w:date="2022-10-09T16:35:00Z">
+      <w:ins w:id="175" w:author="nikita fedan" w:date="2022-10-09T16:35:00Z">
         <w:r>
           <w:t>The difference would be, if we were to use the scheme below</w:t>
         </w:r>
       </w:ins>
-      <w:ins w:id="163" w:author="nikita fedan" w:date="2022-10-09T16:36:00Z">
+      <w:ins w:id="176" w:author="nikita fedan" w:date="2022-10-09T16:36:00Z">
         <w:r>
           <w:t>,</w:t>
         </w:r>
       </w:ins>
-      <w:ins w:id="164" w:author="nikita fedan" w:date="2022-10-09T16:35:00Z">
-        <w:r>
-          <w:t xml:space="preserve"> per green/red pair of leds,</w:t>
-        </w:r>
-      </w:ins>
-      <w:ins w:id="165" w:author="nikita fedan" w:date="2022-10-09T16:36:00Z">
-        <w:r>
-          <w:t xml:space="preserve"> little/no current would be provided by the pi when all leds are red, </w:t>
-        </w:r>
-      </w:ins>
-      <w:ins w:id="166" w:author="nikita fedan" w:date="2022-10-09T16:37:00Z">
-        <w:r>
-          <w:t>but 48mA would be provided by the pi if all leds are green at once.</w:t>
-        </w:r>
-      </w:ins>
-      <w:ins w:id="167" w:author="nikita fedan" w:date="2022-10-09T16:38:00Z">
+      <w:ins w:id="177" w:author="nikita fedan" w:date="2022-10-09T16:35:00Z">
+        <w:r>
+          <w:t xml:space="preserve"> per green/red pair of </w:t>
+        </w:r>
+        <w:proofErr w:type="spellStart"/>
+        <w:r>
+          <w:t>leds</w:t>
+        </w:r>
+        <w:proofErr w:type="spellEnd"/>
+        <w:r>
+          <w:t>,</w:t>
+        </w:r>
+      </w:ins>
+      <w:ins w:id="178" w:author="nikita fedan" w:date="2022-10-09T16:36:00Z">
+        <w:r>
+          <w:t xml:space="preserve"> little/no current would be provided by the pi when all </w:t>
+        </w:r>
+        <w:proofErr w:type="spellStart"/>
+        <w:r>
+          <w:t>leds</w:t>
+        </w:r>
+        <w:proofErr w:type="spellEnd"/>
+        <w:r>
+          <w:t xml:space="preserve"> are red, </w:t>
+        </w:r>
+      </w:ins>
+      <w:ins w:id="179" w:author="nikita fedan" w:date="2022-10-09T16:37:00Z">
+        <w:r>
+          <w:t xml:space="preserve">but 48mA would be provided by the pi if all </w:t>
+        </w:r>
+        <w:proofErr w:type="spellStart"/>
+        <w:r>
+          <w:t>leds</w:t>
+        </w:r>
+        <w:proofErr w:type="spellEnd"/>
+        <w:r>
+          <w:t xml:space="preserve"> are green at once.</w:t>
+        </w:r>
+      </w:ins>
+      <w:ins w:id="180" w:author="nikita fedan" w:date="2022-10-09T16:38:00Z">
         <w:r>
           <w:t xml:space="preserve"> Doing it the way it is in the current fritzing diagram, 48mA </w:t>
         </w:r>
       </w:ins>
-      <w:ins w:id="168" w:author="nikita fedan" w:date="2022-10-09T16:39:00Z">
+      <w:ins w:id="181" w:author="nikita fedan" w:date="2022-10-09T16:39:00Z">
         <w:r>
           <w:t>is</w:t>
         </w:r>
       </w:ins>
-      <w:ins w:id="169" w:author="nikita fedan" w:date="2022-10-09T16:38:00Z">
+      <w:ins w:id="182" w:author="nikita fedan" w:date="2022-10-09T16:38:00Z">
         <w:r>
           <w:t xml:space="preserve"> provided </w:t>
         </w:r>
@@ -2018,7 +2911,7 @@
           <w:t xml:space="preserve">no matter the permutation of the 3 red/green led pairs, since at any one time, either </w:t>
         </w:r>
       </w:ins>
-      <w:ins w:id="170" w:author="nikita fedan" w:date="2022-10-09T16:39:00Z">
+      <w:ins w:id="183" w:author="nikita fedan" w:date="2022-10-09T16:39:00Z">
         <w:r>
           <w:t>the red or green is on in all three pairs.</w:t>
         </w:r>
@@ -2031,40 +2924,45 @@
           <w:numId w:val="1"/>
         </w:numPr>
         <w:rPr>
-          <w:ins w:id="171" w:author="nikita fedan" w:date="2022-10-09T16:40:00Z"/>
-        </w:rPr>
-      </w:pPr>
-      <w:ins w:id="172" w:author="nikita fedan" w:date="2022-10-09T19:24:00Z">
+          <w:ins w:id="184" w:author="nikita fedan" w:date="2022-10-09T16:40:00Z"/>
+        </w:rPr>
+      </w:pPr>
+      <w:ins w:id="185" w:author="nikita fedan" w:date="2022-10-09T19:24:00Z">
         <w:r>
           <w:t>On the PIR sensor in the fritzing diagram, the VCC</w:t>
         </w:r>
       </w:ins>
-      <w:ins w:id="173" w:author="nikita fedan" w:date="2022-10-09T19:26:00Z">
+      <w:ins w:id="186" w:author="nikita fedan" w:date="2022-10-09T19:26:00Z">
         <w:r>
           <w:t>,</w:t>
         </w:r>
       </w:ins>
-      <w:ins w:id="174" w:author="nikita fedan" w:date="2022-10-09T19:24:00Z">
+      <w:ins w:id="187" w:author="nikita fedan" w:date="2022-10-09T19:24:00Z">
         <w:r>
           <w:t xml:space="preserve"> </w:t>
         </w:r>
       </w:ins>
-      <w:ins w:id="175" w:author="nikita fedan" w:date="2022-10-09T19:25:00Z">
+      <w:ins w:id="188" w:author="nikita fedan" w:date="2022-10-09T19:25:00Z">
         <w:r>
           <w:t>OUT</w:t>
         </w:r>
       </w:ins>
-      <w:ins w:id="176" w:author="nikita fedan" w:date="2022-10-09T19:26:00Z">
+      <w:ins w:id="189" w:author="nikita fedan" w:date="2022-10-09T19:26:00Z">
         <w:r>
           <w:t>,</w:t>
         </w:r>
       </w:ins>
-      <w:ins w:id="177" w:author="nikita fedan" w:date="2022-10-09T19:25:00Z">
-        <w:r>
-          <w:t xml:space="preserve"> and GND are inverted compared to the PIR sensors bought from pihut</w:t>
-        </w:r>
-      </w:ins>
-      <w:ins w:id="178" w:author="nikita fedan" w:date="2022-10-09T19:26:00Z">
+      <w:ins w:id="190" w:author="nikita fedan" w:date="2022-10-09T19:25:00Z">
+        <w:r>
+          <w:t xml:space="preserve"> and GND are inverted compared to the PIR sensors bought from </w:t>
+        </w:r>
+        <w:proofErr w:type="spellStart"/>
+        <w:r>
+          <w:t>pihut</w:t>
+        </w:r>
+      </w:ins>
+      <w:proofErr w:type="spellEnd"/>
+      <w:ins w:id="191" w:author="nikita fedan" w:date="2022-10-09T19:26:00Z">
         <w:r>
           <w:t>, so exercise caution when wiring the real thing.</w:t>
         </w:r>
@@ -2074,9 +2972,9 @@
       <w:pPr>
         <w:ind w:left="720"/>
         <w:rPr>
-          <w:ins w:id="179" w:author="nikita fedan" w:date="2022-10-08T16:31:00Z"/>
-        </w:rPr>
-        <w:pPrChange w:id="180" w:author="nikita fedan" w:date="2022-10-09T16:40:00Z">
+          <w:ins w:id="192" w:author="nikita fedan" w:date="2022-10-08T16:31:00Z"/>
+        </w:rPr>
+        <w:pPrChange w:id="193" w:author="nikita fedan" w:date="2022-10-09T16:40:00Z">
           <w:pPr>
             <w:numPr>
               <w:numId w:val="1"/>
@@ -2085,7 +2983,7 @@
           </w:pPr>
         </w:pPrChange>
       </w:pPr>
-      <w:ins w:id="181" w:author="nikita fedan" w:date="2022-10-09T16:41:00Z">
+      <w:ins w:id="194" w:author="nikita fedan" w:date="2022-10-09T16:41:00Z">
         <w:r>
           <w:rPr>
             <w:noProof/>
@@ -2106,7 +3004,7 @@
                       <pic:cNvPicPr/>
                     </pic:nvPicPr>
                     <pic:blipFill>
-                      <a:blip r:embed="rId7" cstate="print">
+                      <a:blip r:embed="rId9" cstate="print">
                         <a:extLst>
                           <a:ext uri="{28A0092B-C50C-407E-A947-70E740481C1C}">
                             <a14:useLocalDpi xmlns:a14="http://schemas.microsoft.com/office/drawing/2010/main" val="0"/>
@@ -2137,7 +3035,7 @@
     <w:p>
       <w:pPr>
         <w:rPr>
-          <w:ins w:id="182" w:author="nikita fedan" w:date="2022-10-09T17:20:00Z"/>
+          <w:ins w:id="195" w:author="nikita fedan" w:date="2022-10-09T17:20:00Z"/>
           <w:b/>
           <w:bCs/>
         </w:rPr>
@@ -2146,7 +3044,7 @@
     <w:p>
       <w:pPr>
         <w:rPr>
-          <w:ins w:id="183" w:author="nikita fedan" w:date="2022-10-09T16:41:00Z"/>
+          <w:ins w:id="196" w:author="nikita fedan" w:date="2022-10-09T16:41:00Z"/>
           <w:b/>
           <w:bCs/>
         </w:rPr>
@@ -2155,12 +3053,12 @@
     <w:p>
       <w:pPr>
         <w:rPr>
-          <w:ins w:id="184" w:author="nikita fedan" w:date="2022-10-08T16:31:00Z"/>
+          <w:ins w:id="197" w:author="nikita fedan" w:date="2022-10-08T16:31:00Z"/>
           <w:b/>
           <w:bCs/>
-          <w:rPrChange w:id="185" w:author="nikita fedan" w:date="2022-10-08T16:31:00Z">
+          <w:rPrChange w:id="198" w:author="nikita fedan" w:date="2022-10-08T16:31:00Z">
             <w:rPr>
-              <w:ins w:id="186" w:author="nikita fedan" w:date="2022-10-08T16:31:00Z"/>
+              <w:ins w:id="199" w:author="nikita fedan" w:date="2022-10-08T16:31:00Z"/>
             </w:rPr>
           </w:rPrChange>
         </w:rPr>
@@ -2169,17 +3067,17 @@
     <w:p>
       <w:pPr>
         <w:rPr>
-          <w:ins w:id="187" w:author="nikita fedan" w:date="2022-10-08T16:31:00Z"/>
+          <w:ins w:id="200" w:author="nikita fedan" w:date="2022-10-08T16:31:00Z"/>
           <w:b/>
           <w:bCs/>
         </w:rPr>
       </w:pPr>
-      <w:ins w:id="188" w:author="nikita fedan" w:date="2022-10-08T16:31:00Z">
+      <w:ins w:id="201" w:author="nikita fedan" w:date="2022-10-08T16:31:00Z">
         <w:r>
           <w:rPr>
             <w:b/>
             <w:bCs/>
-            <w:rPrChange w:id="189" w:author="nikita fedan" w:date="2022-10-08T16:31:00Z">
+            <w:rPrChange w:id="202" w:author="nikita fedan" w:date="2022-10-08T16:31:00Z">
               <w:rPr/>
             </w:rPrChange>
           </w:rPr>
@@ -2194,10 +3092,10 @@
           <w:numId w:val="1"/>
         </w:numPr>
         <w:rPr>
-          <w:ins w:id="190" w:author="nikita fedan" w:date="2022-10-08T16:32:00Z"/>
-        </w:rPr>
-      </w:pPr>
-      <w:ins w:id="191" w:author="nikita fedan" w:date="2022-10-08T16:34:00Z">
+          <w:ins w:id="203" w:author="nikita fedan" w:date="2022-10-08T16:32:00Z"/>
+        </w:rPr>
+      </w:pPr>
+      <w:ins w:id="204" w:author="nikita fedan" w:date="2022-10-08T16:34:00Z">
         <w:r>
           <w:t>Research how to restrict the “Field of vision” of the pir sensor to only see a specific area.</w:t>
         </w:r>
@@ -2210,10 +3108,10 @@
           <w:numId w:val="1"/>
         </w:numPr>
         <w:rPr>
-          <w:ins w:id="192" w:author="nikita fedan" w:date="2022-10-08T16:35:00Z"/>
-        </w:rPr>
-      </w:pPr>
-      <w:ins w:id="193" w:author="nikita fedan" w:date="2022-10-08T16:35:00Z">
+          <w:ins w:id="205" w:author="nikita fedan" w:date="2022-10-08T16:35:00Z"/>
+        </w:rPr>
+      </w:pPr>
+      <w:ins w:id="206" w:author="nikita fedan" w:date="2022-10-08T16:35:00Z">
         <w:r>
           <w:t>Build homemade door switch &amp; add to Fritzing diagram</w:t>
         </w:r>
@@ -2226,40 +3124,40 @@
           <w:numId w:val="1"/>
         </w:numPr>
         <w:rPr>
-          <w:ins w:id="194" w:author="nikita fedan" w:date="2022-10-08T16:38:00Z"/>
-        </w:rPr>
-      </w:pPr>
-      <w:ins w:id="195" w:author="nikita fedan" w:date="2022-10-08T16:35:00Z">
+          <w:ins w:id="207" w:author="nikita fedan" w:date="2022-10-08T16:38:00Z"/>
+        </w:rPr>
+      </w:pPr>
+      <w:ins w:id="208" w:author="nikita fedan" w:date="2022-10-08T16:35:00Z">
         <w:r>
           <w:t>Figur</w:t>
         </w:r>
       </w:ins>
-      <w:ins w:id="196" w:author="nikita fedan" w:date="2022-10-08T16:36:00Z">
+      <w:ins w:id="209" w:author="nikita fedan" w:date="2022-10-08T16:36:00Z">
         <w:r>
           <w:t xml:space="preserve">e out a way to use less power and perhaps less connections to GPIO pins for the LEDs (Since there is a </w:t>
         </w:r>
       </w:ins>
-      <w:ins w:id="197" w:author="nikita fedan" w:date="2022-10-08T16:37:00Z">
+      <w:ins w:id="210" w:author="nikita fedan" w:date="2022-10-08T16:37:00Z">
         <w:r>
           <w:t xml:space="preserve">50mA current </w:t>
         </w:r>
       </w:ins>
-      <w:ins w:id="198" w:author="nikita fedan" w:date="2022-10-08T16:36:00Z">
+      <w:ins w:id="211" w:author="nikita fedan" w:date="2022-10-08T16:36:00Z">
         <w:r>
           <w:t>limit the pins can provide</w:t>
         </w:r>
       </w:ins>
-      <w:ins w:id="199" w:author="nikita fedan" w:date="2022-10-08T16:37:00Z">
+      <w:ins w:id="212" w:author="nikita fedan" w:date="2022-10-08T16:37:00Z">
         <w:r>
           <w:t xml:space="preserve"> in total</w:t>
         </w:r>
       </w:ins>
-      <w:ins w:id="200" w:author="nikita fedan" w:date="2022-10-08T16:36:00Z">
+      <w:ins w:id="213" w:author="nikita fedan" w:date="2022-10-08T16:36:00Z">
         <w:r>
           <w:t>)</w:t>
         </w:r>
       </w:ins>
-      <w:ins w:id="201" w:author="nikita fedan" w:date="2022-10-08T16:37:00Z">
+      <w:ins w:id="214" w:author="nikita fedan" w:date="2022-10-08T16:37:00Z">
         <w:r>
           <w:t>.</w:t>
         </w:r>
@@ -2268,7 +3166,7 @@
     <w:p>
       <w:pPr>
         <w:rPr>
-          <w:ins w:id="202" w:author="nikita fedan" w:date="2022-10-08T16:38:00Z"/>
+          <w:ins w:id="215" w:author="nikita fedan" w:date="2022-10-08T16:38:00Z"/>
         </w:rPr>
       </w:pPr>
     </w:p>
@@ -2277,25 +3175,25 @@
         <w:pStyle w:val="Heading2"/>
         <w:jc w:val="center"/>
         <w:rPr>
-          <w:ins w:id="203" w:author="nikita fedan" w:date="2022-10-08T16:38:00Z"/>
-        </w:rPr>
-        <w:pPrChange w:id="204" w:author="Nathan Field" w:date="2022-10-08T20:21:00Z">
+          <w:ins w:id="216" w:author="nikita fedan" w:date="2022-10-08T16:38:00Z"/>
+        </w:rPr>
+        <w:pPrChange w:id="217" w:author="Nathan Field" w:date="2022-10-08T20:21:00Z">
           <w:pPr/>
         </w:pPrChange>
       </w:pPr>
-      <w:bookmarkStart w:id="205" w:name="_Toc116153107"/>
-      <w:ins w:id="206" w:author="nikita fedan" w:date="2022-10-08T16:38:00Z">
+      <w:bookmarkStart w:id="218" w:name="_Toc116153107"/>
+      <w:ins w:id="219" w:author="nikita fedan" w:date="2022-10-08T16:38:00Z">
         <w:r>
           <w:t xml:space="preserve">Hardware </w:t>
         </w:r>
       </w:ins>
-      <w:ins w:id="207" w:author="Nathan Field" w:date="2022-10-08T20:15:00Z">
+      <w:ins w:id="220" w:author="Nathan Field" w:date="2022-10-08T20:15:00Z">
         <w:r>
           <w:t>Requirements</w:t>
         </w:r>
       </w:ins>
-      <w:ins w:id="208" w:author="nikita fedan" w:date="2022-10-08T16:38:00Z">
-        <w:del w:id="209" w:author="Nathan Field" w:date="2022-10-08T20:15:00Z">
+      <w:ins w:id="221" w:author="nikita fedan" w:date="2022-10-08T16:38:00Z">
+        <w:del w:id="222" w:author="Nathan Field" w:date="2022-10-08T20:15:00Z">
           <w:r>
             <w:delText>needs</w:delText>
           </w:r>
@@ -2303,18 +3201,18 @@
         <w:r>
           <w:t>:</w:t>
         </w:r>
-        <w:bookmarkEnd w:id="205"/>
-      </w:ins>
-    </w:p>
-    <w:p>
-      <w:pPr>
-        <w:rPr>
-          <w:ins w:id="210" w:author="nikita fedan" w:date="2022-10-08T16:38:00Z"/>
+        <w:bookmarkEnd w:id="218"/>
+      </w:ins>
+    </w:p>
+    <w:p>
+      <w:pPr>
+        <w:rPr>
+          <w:ins w:id="223" w:author="nikita fedan" w:date="2022-10-08T16:38:00Z"/>
           <w:b/>
           <w:bCs/>
         </w:rPr>
       </w:pPr>
-      <w:ins w:id="211" w:author="nikita fedan" w:date="2022-10-08T16:38:00Z">
+      <w:ins w:id="224" w:author="nikita fedan" w:date="2022-10-08T16:38:00Z">
         <w:r>
           <w:rPr>
             <w:b/>
@@ -2327,10 +3225,10 @@
     <w:p>
       <w:pPr>
         <w:rPr>
-          <w:ins w:id="212" w:author="nikita fedan" w:date="2022-10-08T16:38:00Z"/>
-        </w:rPr>
-      </w:pPr>
-      <w:ins w:id="213" w:author="nikita fedan" w:date="2022-10-08T16:38:00Z">
+          <w:ins w:id="225" w:author="nikita fedan" w:date="2022-10-08T16:38:00Z"/>
+        </w:rPr>
+      </w:pPr>
+      <w:ins w:id="226" w:author="nikita fedan" w:date="2022-10-08T16:38:00Z">
         <w:r>
           <w:t xml:space="preserve">1x pir sensor </w:t>
         </w:r>
@@ -2339,10 +3237,10 @@
     <w:p>
       <w:pPr>
         <w:rPr>
-          <w:ins w:id="214" w:author="nikita fedan" w:date="2022-10-08T16:38:00Z"/>
-        </w:rPr>
-      </w:pPr>
-      <w:ins w:id="215" w:author="nikita fedan" w:date="2022-10-08T16:38:00Z">
+          <w:ins w:id="227" w:author="nikita fedan" w:date="2022-10-08T16:38:00Z"/>
+        </w:rPr>
+      </w:pPr>
+      <w:ins w:id="228" w:author="nikita fedan" w:date="2022-10-08T16:38:00Z">
         <w:r>
           <w:t xml:space="preserve">1x pi camera module (specially made, plugs into special port) </w:t>
         </w:r>
@@ -2351,12 +3249,20 @@
     <w:p>
       <w:pPr>
         <w:rPr>
-          <w:ins w:id="216" w:author="nikita fedan" w:date="2022-10-08T16:38:00Z"/>
-        </w:rPr>
-      </w:pPr>
-      <w:ins w:id="217" w:author="nikita fedan" w:date="2022-10-08T16:38:00Z">
-        <w:r>
-          <w:t xml:space="preserve">1x buzzer (works with gpio and </w:t>
+          <w:ins w:id="229" w:author="nikita fedan" w:date="2022-10-08T16:38:00Z"/>
+        </w:rPr>
+      </w:pPr>
+      <w:ins w:id="230" w:author="nikita fedan" w:date="2022-10-08T16:38:00Z">
+        <w:r>
+          <w:t xml:space="preserve">1x buzzer (works with </w:t>
+        </w:r>
+        <w:proofErr w:type="spellStart"/>
+        <w:r>
+          <w:t>gpio</w:t>
+        </w:r>
+        <w:proofErr w:type="spellEnd"/>
+        <w:r>
+          <w:t xml:space="preserve"> and </w:t>
         </w:r>
         <w:proofErr w:type="gramStart"/>
         <w:r>
@@ -2371,24 +3277,48 @@
     <w:p>
       <w:pPr>
         <w:rPr>
-          <w:ins w:id="218" w:author="nikita fedan" w:date="2022-10-08T16:38:00Z"/>
-        </w:rPr>
-      </w:pPr>
-      <w:ins w:id="219" w:author="nikita fedan" w:date="2022-10-08T16:38:00Z">
-        <w:r>
-          <w:t>1x speaker (hdmx, connected to aux, perhaps powered thorugh usb)</w:t>
-        </w:r>
-      </w:ins>
-    </w:p>
-    <w:p>
-      <w:pPr>
-        <w:rPr>
-          <w:ins w:id="220" w:author="nikita fedan" w:date="2022-10-08T16:38:00Z"/>
+          <w:ins w:id="231" w:author="nikita fedan" w:date="2022-10-08T16:38:00Z"/>
+        </w:rPr>
+      </w:pPr>
+      <w:ins w:id="232" w:author="nikita fedan" w:date="2022-10-08T16:38:00Z">
+        <w:r>
+          <w:t>1x speaker (</w:t>
+        </w:r>
+        <w:proofErr w:type="spellStart"/>
+        <w:r>
+          <w:t>hdmx</w:t>
+        </w:r>
+        <w:proofErr w:type="spellEnd"/>
+        <w:r>
+          <w:t xml:space="preserve">, connected to aux, perhaps powered </w:t>
+        </w:r>
+        <w:proofErr w:type="spellStart"/>
+        <w:r>
+          <w:t>thorugh</w:t>
+        </w:r>
+        <w:proofErr w:type="spellEnd"/>
+        <w:r>
+          <w:t xml:space="preserve"> </w:t>
+        </w:r>
+        <w:proofErr w:type="spellStart"/>
+        <w:r>
+          <w:t>usb</w:t>
+        </w:r>
+        <w:proofErr w:type="spellEnd"/>
+        <w:r>
+          <w:t>)</w:t>
+        </w:r>
+      </w:ins>
+    </w:p>
+    <w:p>
+      <w:pPr>
+        <w:rPr>
+          <w:ins w:id="233" w:author="nikita fedan" w:date="2022-10-08T16:38:00Z"/>
           <w:b/>
           <w:bCs/>
         </w:rPr>
       </w:pPr>
-      <w:ins w:id="221" w:author="nikita fedan" w:date="2022-10-08T16:38:00Z">
+      <w:ins w:id="234" w:author="nikita fedan" w:date="2022-10-08T16:38:00Z">
         <w:r>
           <w:rPr>
             <w:b/>
@@ -2401,10 +3331,10 @@
     <w:p>
       <w:pPr>
         <w:rPr>
-          <w:ins w:id="222" w:author="nikita fedan" w:date="2022-10-08T16:38:00Z"/>
-        </w:rPr>
-      </w:pPr>
-      <w:ins w:id="223" w:author="nikita fedan" w:date="2022-10-08T16:38:00Z">
+          <w:ins w:id="235" w:author="nikita fedan" w:date="2022-10-08T16:38:00Z"/>
+        </w:rPr>
+      </w:pPr>
+      <w:ins w:id="236" w:author="nikita fedan" w:date="2022-10-08T16:38:00Z">
         <w:r>
           <w:rPr>
             <w:color w:val="000000" w:themeColor="text1"/>
@@ -2437,10 +3367,10 @@
     <w:p>
       <w:pPr>
         <w:rPr>
-          <w:ins w:id="224" w:author="nikita fedan" w:date="2022-10-08T16:38:00Z"/>
-        </w:rPr>
-      </w:pPr>
-      <w:ins w:id="225" w:author="nikita fedan" w:date="2022-10-08T16:38:00Z">
+          <w:ins w:id="237" w:author="nikita fedan" w:date="2022-10-08T16:38:00Z"/>
+        </w:rPr>
+      </w:pPr>
+      <w:ins w:id="238" w:author="nikita fedan" w:date="2022-10-08T16:38:00Z">
         <w:r>
           <w:rPr>
             <w:color w:val="000000" w:themeColor="text1"/>
@@ -2473,16 +3403,44 @@
     <w:p>
       <w:pPr>
         <w:rPr>
-          <w:ins w:id="226" w:author="nikita fedan" w:date="2022-10-08T16:38:00Z"/>
+          <w:ins w:id="239" w:author="nikita fedan" w:date="2022-10-08T16:38:00Z"/>
           <w:color w:val="000000" w:themeColor="text1"/>
         </w:rPr>
       </w:pPr>
-      <w:ins w:id="227" w:author="nikita fedan" w:date="2022-10-08T16:38:00Z">
+      <w:ins w:id="240" w:author="nikita fedan" w:date="2022-10-08T16:38:00Z">
         <w:r>
           <w:rPr>
             <w:color w:val="000000" w:themeColor="text1"/>
           </w:rPr>
-          <w:t xml:space="preserve">(3x red leds &amp; 3x green leds </w:t>
+          <w:t xml:space="preserve">(3x red </w:t>
+        </w:r>
+        <w:proofErr w:type="spellStart"/>
+        <w:r>
+          <w:rPr>
+            <w:color w:val="000000" w:themeColor="text1"/>
+          </w:rPr>
+          <w:t>leds</w:t>
+        </w:r>
+        <w:proofErr w:type="spellEnd"/>
+        <w:r>
+          <w:rPr>
+            <w:color w:val="000000" w:themeColor="text1"/>
+          </w:rPr>
+          <w:t xml:space="preserve"> &amp; 3x green </w:t>
+        </w:r>
+        <w:proofErr w:type="spellStart"/>
+        <w:r>
+          <w:rPr>
+            <w:color w:val="000000" w:themeColor="text1"/>
+          </w:rPr>
+          <w:t>leds</w:t>
+        </w:r>
+        <w:proofErr w:type="spellEnd"/>
+        <w:r>
+          <w:rPr>
+            <w:color w:val="000000" w:themeColor="text1"/>
+          </w:rPr>
+          <w:t xml:space="preserve"> </w:t>
         </w:r>
         <w:r>
           <w:rPr>
@@ -2496,7 +3454,35 @@
           <w:rPr>
             <w:color w:val="000000" w:themeColor="text1"/>
           </w:rPr>
-          <w:t xml:space="preserve">3 rgb leds) </w:t>
+          <w:t xml:space="preserve">3 </w:t>
+        </w:r>
+        <w:proofErr w:type="spellStart"/>
+        <w:r>
+          <w:rPr>
+            <w:color w:val="000000" w:themeColor="text1"/>
+          </w:rPr>
+          <w:t>rgb</w:t>
+        </w:r>
+        <w:proofErr w:type="spellEnd"/>
+        <w:r>
+          <w:rPr>
+            <w:color w:val="000000" w:themeColor="text1"/>
+          </w:rPr>
+          <w:t xml:space="preserve"> </w:t>
+        </w:r>
+        <w:proofErr w:type="spellStart"/>
+        <w:r>
+          <w:rPr>
+            <w:color w:val="000000" w:themeColor="text1"/>
+          </w:rPr>
+          <w:t>leds</w:t>
+        </w:r>
+        <w:proofErr w:type="spellEnd"/>
+        <w:r>
+          <w:rPr>
+            <w:color w:val="000000" w:themeColor="text1"/>
+          </w:rPr>
+          <w:t xml:space="preserve">) </w:t>
         </w:r>
         <w:r>
           <w:fldChar w:fldCharType="begin"/>
@@ -2530,10 +3516,10 @@
     <w:p>
       <w:pPr>
         <w:rPr>
-          <w:ins w:id="228" w:author="nikita fedan" w:date="2022-10-08T16:38:00Z"/>
-        </w:rPr>
-      </w:pPr>
-      <w:ins w:id="229" w:author="nikita fedan" w:date="2022-10-08T16:38:00Z">
+          <w:ins w:id="241" w:author="nikita fedan" w:date="2022-10-08T16:38:00Z"/>
+        </w:rPr>
+      </w:pPr>
+      <w:ins w:id="242" w:author="nikita fedan" w:date="2022-10-08T16:38:00Z">
         <w:r>
           <w:rPr>
             <w:color w:val="000000" w:themeColor="text1"/>
@@ -2566,11 +3552,11 @@
     <w:p>
       <w:pPr>
         <w:rPr>
-          <w:ins w:id="230" w:author="nikita fedan" w:date="2022-10-08T16:38:00Z"/>
+          <w:ins w:id="243" w:author="nikita fedan" w:date="2022-10-08T16:38:00Z"/>
           <w:color w:val="000000" w:themeColor="text1"/>
         </w:rPr>
       </w:pPr>
-      <w:ins w:id="231" w:author="nikita fedan" w:date="2022-10-08T16:38:00Z">
+      <w:ins w:id="244" w:author="nikita fedan" w:date="2022-10-08T16:38:00Z">
         <w:r>
           <w:rPr>
             <w:color w:val="000000" w:themeColor="text1"/>
@@ -2582,11 +3568,11 @@
     <w:p>
       <w:pPr>
         <w:rPr>
-          <w:ins w:id="232" w:author="Nathan Field" w:date="2022-10-08T19:43:00Z"/>
+          <w:ins w:id="245" w:author="Nathan Field" w:date="2022-10-08T19:43:00Z"/>
           <w:color w:val="000000" w:themeColor="text1"/>
         </w:rPr>
       </w:pPr>
-      <w:ins w:id="233" w:author="nikita fedan" w:date="2022-10-08T16:38:00Z">
+      <w:ins w:id="246" w:author="nikita fedan" w:date="2022-10-08T16:38:00Z">
         <w:r>
           <w:rPr>
             <w:color w:val="000000" w:themeColor="text1"/>
@@ -2598,7 +3584,7 @@
     <w:p>
       <w:pPr>
         <w:rPr>
-          <w:ins w:id="234" w:author="Nathan Field" w:date="2022-10-08T19:45:00Z"/>
+          <w:ins w:id="247" w:author="Nathan Field" w:date="2022-10-08T19:45:00Z"/>
           <w:color w:val="000000" w:themeColor="text1"/>
         </w:rPr>
       </w:pPr>
@@ -2606,7 +3592,7 @@
     <w:p>
       <w:pPr>
         <w:rPr>
-          <w:ins w:id="235" w:author="Nathan Field" w:date="2022-10-08T19:45:00Z"/>
+          <w:ins w:id="248" w:author="Nathan Field" w:date="2022-10-08T19:45:00Z"/>
           <w:color w:val="000000" w:themeColor="text1"/>
         </w:rPr>
       </w:pPr>
@@ -2616,32 +3602,32 @@
         <w:pStyle w:val="Heading1"/>
         <w:jc w:val="center"/>
         <w:rPr>
-          <w:ins w:id="236" w:author="Nathan Field" w:date="2022-10-08T20:21:00Z"/>
-        </w:rPr>
-      </w:pPr>
-      <w:bookmarkStart w:id="237" w:name="_Toc116153108"/>
-      <w:ins w:id="238" w:author="Nathan Field" w:date="2022-10-08T20:21:00Z">
+          <w:ins w:id="249" w:author="Nathan Field" w:date="2022-10-08T20:21:00Z"/>
+        </w:rPr>
+      </w:pPr>
+      <w:bookmarkStart w:id="250" w:name="_Toc116153108"/>
+      <w:ins w:id="251" w:author="Nathan Field" w:date="2022-10-08T20:21:00Z">
         <w:r>
           <w:t>Data, Data Storage and Data Processing</w:t>
         </w:r>
-        <w:bookmarkEnd w:id="237"/>
-      </w:ins>
-    </w:p>
-    <w:p>
-      <w:pPr>
-        <w:rPr>
-          <w:ins w:id="239" w:author="Nathan Field" w:date="2022-10-08T19:45:00Z"/>
-        </w:rPr>
-      </w:pPr>
-    </w:p>
-    <w:p>
-      <w:pPr>
-        <w:rPr>
-          <w:ins w:id="240" w:author="Nathan Field" w:date="2022-10-08T20:22:00Z"/>
+        <w:bookmarkEnd w:id="250"/>
+      </w:ins>
+    </w:p>
+    <w:p>
+      <w:pPr>
+        <w:rPr>
+          <w:ins w:id="252" w:author="Nathan Field" w:date="2022-10-08T19:45:00Z"/>
+        </w:rPr>
+      </w:pPr>
+    </w:p>
+    <w:p>
+      <w:pPr>
+        <w:rPr>
+          <w:ins w:id="253" w:author="Nathan Field" w:date="2022-10-08T20:22:00Z"/>
           <w:color w:val="000000" w:themeColor="text1"/>
         </w:rPr>
       </w:pPr>
-      <w:ins w:id="241" w:author="Nathan Field" w:date="2022-10-08T20:22:00Z">
+      <w:ins w:id="254" w:author="Nathan Field" w:date="2022-10-08T20:22:00Z">
         <w:r>
           <w:rPr>
             <w:color w:val="000000" w:themeColor="text1"/>
@@ -2653,11 +3639,11 @@
     <w:p>
       <w:pPr>
         <w:rPr>
-          <w:ins w:id="242" w:author="Nathan Field" w:date="2022-10-08T20:23:00Z"/>
+          <w:ins w:id="255" w:author="Nathan Field" w:date="2022-10-08T20:23:00Z"/>
           <w:color w:val="000000" w:themeColor="text1"/>
         </w:rPr>
       </w:pPr>
-      <w:ins w:id="243" w:author="Nathan Field" w:date="2022-10-08T20:23:00Z">
+      <w:ins w:id="256" w:author="Nathan Field" w:date="2022-10-08T20:23:00Z">
         <w:r>
           <w:rPr>
             <w:color w:val="000000" w:themeColor="text1"/>
@@ -2669,11 +3655,11 @@
     <w:p>
       <w:pPr>
         <w:rPr>
-          <w:ins w:id="244" w:author="Nathan Field" w:date="2022-10-08T19:45:00Z"/>
+          <w:ins w:id="257" w:author="Nathan Field" w:date="2022-10-08T19:45:00Z"/>
           <w:color w:val="000000" w:themeColor="text1"/>
         </w:rPr>
       </w:pPr>
-      <w:ins w:id="245" w:author="Nathan Field" w:date="2022-10-08T20:23:00Z">
+      <w:ins w:id="258" w:author="Nathan Field" w:date="2022-10-08T20:23:00Z">
         <w:r>
           <w:rPr>
             <w:color w:val="000000" w:themeColor="text1"/>
@@ -2685,7 +3671,7 @@
     <w:p>
       <w:pPr>
         <w:rPr>
-          <w:ins w:id="246" w:author="Nathan Field" w:date="2022-10-08T19:43:00Z"/>
+          <w:ins w:id="259" w:author="Nathan Field" w:date="2022-10-08T19:43:00Z"/>
           <w:color w:val="000000" w:themeColor="text1"/>
         </w:rPr>
       </w:pPr>
@@ -2695,25 +3681,25 @@
         <w:pStyle w:val="Heading1"/>
         <w:jc w:val="center"/>
         <w:rPr>
-          <w:ins w:id="247" w:author="Nathan Field" w:date="2022-10-08T20:22:00Z"/>
-        </w:rPr>
-      </w:pPr>
-      <w:bookmarkStart w:id="248" w:name="_Toc116153109"/>
-      <w:ins w:id="249" w:author="Nathan Field" w:date="2022-10-08T20:22:00Z">
+          <w:ins w:id="260" w:author="Nathan Field" w:date="2022-10-08T20:22:00Z"/>
+        </w:rPr>
+      </w:pPr>
+      <w:bookmarkStart w:id="261" w:name="_Toc116153109"/>
+      <w:ins w:id="262" w:author="Nathan Field" w:date="2022-10-08T20:22:00Z">
         <w:r>
           <w:lastRenderedPageBreak/>
           <w:t>Security</w:t>
         </w:r>
-        <w:bookmarkEnd w:id="248"/>
-      </w:ins>
-    </w:p>
-    <w:p>
-      <w:pPr>
-        <w:rPr>
-          <w:ins w:id="250" w:author="Nathan Field" w:date="2022-10-08T20:23:00Z"/>
-        </w:rPr>
-      </w:pPr>
-      <w:ins w:id="251" w:author="Nathan Field" w:date="2022-10-08T20:23:00Z">
+        <w:bookmarkEnd w:id="261"/>
+      </w:ins>
+    </w:p>
+    <w:p>
+      <w:pPr>
+        <w:rPr>
+          <w:ins w:id="263" w:author="Nathan Field" w:date="2022-10-08T20:23:00Z"/>
+        </w:rPr>
+      </w:pPr>
+      <w:ins w:id="264" w:author="Nathan Field" w:date="2022-10-08T20:23:00Z">
         <w:r>
           <w:t>How to secure stored data</w:t>
         </w:r>
@@ -2722,10 +3708,10 @@
     <w:p>
       <w:pPr>
         <w:rPr>
-          <w:ins w:id="252" w:author="Nathan Field" w:date="2022-10-08T20:23:00Z"/>
-        </w:rPr>
-      </w:pPr>
-      <w:ins w:id="253" w:author="Nathan Field" w:date="2022-10-08T20:23:00Z">
+          <w:ins w:id="265" w:author="Nathan Field" w:date="2022-10-08T20:23:00Z"/>
+        </w:rPr>
+      </w:pPr>
+      <w:ins w:id="266" w:author="Nathan Field" w:date="2022-10-08T20:23:00Z">
         <w:r>
           <w:t>Physical device security</w:t>
         </w:r>
@@ -2734,10 +3720,10 @@
     <w:p>
       <w:pPr>
         <w:rPr>
-          <w:ins w:id="254" w:author="Nathan Field" w:date="2022-10-08T20:22:00Z"/>
-        </w:rPr>
-      </w:pPr>
-      <w:ins w:id="255" w:author="Nathan Field" w:date="2022-10-08T20:23:00Z">
+          <w:ins w:id="267" w:author="Nathan Field" w:date="2022-10-08T20:22:00Z"/>
+        </w:rPr>
+      </w:pPr>
+      <w:ins w:id="268" w:author="Nathan Field" w:date="2022-10-08T20:23:00Z">
         <w:r>
           <w:t>Locking mechanism</w:t>
         </w:r>
@@ -2746,28 +3732,28 @@
     <w:p>
       <w:pPr>
         <w:rPr>
-          <w:ins w:id="256" w:author="Nathan Field" w:date="2022-10-08T20:22:00Z"/>
-        </w:rPr>
-      </w:pPr>
-    </w:p>
-    <w:p>
-      <w:pPr>
-        <w:rPr>
-          <w:ins w:id="257" w:author="Nathan Field" w:date="2022-10-08T20:22:00Z"/>
-        </w:rPr>
-      </w:pPr>
-    </w:p>
-    <w:p>
-      <w:pPr>
-        <w:rPr>
-          <w:ins w:id="258" w:author="Nathan Field" w:date="2022-10-08T20:22:00Z"/>
-        </w:rPr>
-      </w:pPr>
-    </w:p>
-    <w:p>
-      <w:pPr>
-        <w:rPr>
-          <w:ins w:id="259" w:author="Nathan Field" w:date="2022-10-08T20:22:00Z"/>
+          <w:ins w:id="269" w:author="Nathan Field" w:date="2022-10-08T20:22:00Z"/>
+        </w:rPr>
+      </w:pPr>
+    </w:p>
+    <w:p>
+      <w:pPr>
+        <w:rPr>
+          <w:ins w:id="270" w:author="Nathan Field" w:date="2022-10-08T20:22:00Z"/>
+        </w:rPr>
+      </w:pPr>
+    </w:p>
+    <w:p>
+      <w:pPr>
+        <w:rPr>
+          <w:ins w:id="271" w:author="Nathan Field" w:date="2022-10-08T20:22:00Z"/>
+        </w:rPr>
+      </w:pPr>
+    </w:p>
+    <w:p>
+      <w:pPr>
+        <w:rPr>
+          <w:ins w:id="272" w:author="Nathan Field" w:date="2022-10-08T20:22:00Z"/>
         </w:rPr>
       </w:pPr>
     </w:p>
@@ -2776,24 +3762,24 @@
         <w:pStyle w:val="Heading1"/>
         <w:jc w:val="center"/>
         <w:rPr>
-          <w:ins w:id="260" w:author="Nathan Field" w:date="2022-10-08T20:22:00Z"/>
-        </w:rPr>
-      </w:pPr>
-      <w:bookmarkStart w:id="261" w:name="_Toc116153110"/>
-      <w:ins w:id="262" w:author="Nathan Field" w:date="2022-10-08T20:22:00Z">
+          <w:ins w:id="273" w:author="Nathan Field" w:date="2022-10-08T20:22:00Z"/>
+        </w:rPr>
+      </w:pPr>
+      <w:bookmarkStart w:id="274" w:name="_Toc116153110"/>
+      <w:ins w:id="275" w:author="Nathan Field" w:date="2022-10-08T20:22:00Z">
         <w:r>
           <w:t>The UI, User and User Testing</w:t>
         </w:r>
-        <w:bookmarkEnd w:id="261"/>
-      </w:ins>
-    </w:p>
-    <w:p>
-      <w:pPr>
-        <w:rPr>
-          <w:ins w:id="263" w:author="Nathan Field" w:date="2022-10-08T20:22:00Z"/>
-        </w:rPr>
-      </w:pPr>
-      <w:ins w:id="264" w:author="Nathan Field" w:date="2022-10-08T20:24:00Z">
+        <w:bookmarkEnd w:id="274"/>
+      </w:ins>
+    </w:p>
+    <w:p>
+      <w:pPr>
+        <w:rPr>
+          <w:ins w:id="276" w:author="Nathan Field" w:date="2022-10-08T20:22:00Z"/>
+        </w:rPr>
+      </w:pPr>
+      <w:ins w:id="277" w:author="Nathan Field" w:date="2022-10-08T20:24:00Z">
         <w:r>
           <w:t>Front-end Interaction</w:t>
         </w:r>
@@ -2802,84 +3788,84 @@
     <w:p>
       <w:pPr>
         <w:rPr>
-          <w:ins w:id="265" w:author="Nathan Field" w:date="2022-10-08T20:22:00Z"/>
-        </w:rPr>
-      </w:pPr>
-    </w:p>
-    <w:p>
-      <w:pPr>
-        <w:rPr>
-          <w:ins w:id="266" w:author="Nathan Field" w:date="2022-10-08T20:22:00Z"/>
-        </w:rPr>
-      </w:pPr>
-    </w:p>
-    <w:p>
-      <w:pPr>
-        <w:rPr>
-          <w:ins w:id="267" w:author="Nathan Field" w:date="2022-10-08T20:22:00Z"/>
-        </w:rPr>
-      </w:pPr>
-    </w:p>
-    <w:p>
-      <w:pPr>
-        <w:rPr>
-          <w:ins w:id="268" w:author="Nathan Field" w:date="2022-10-08T20:24:00Z"/>
-        </w:rPr>
-      </w:pPr>
-    </w:p>
-    <w:p>
-      <w:pPr>
-        <w:rPr>
-          <w:ins w:id="269" w:author="Nathan Field" w:date="2022-10-08T20:24:00Z"/>
-        </w:rPr>
-      </w:pPr>
-    </w:p>
-    <w:p>
-      <w:pPr>
-        <w:rPr>
-          <w:ins w:id="270" w:author="Nathan Field" w:date="2022-10-08T20:24:00Z"/>
-        </w:rPr>
-      </w:pPr>
-    </w:p>
-    <w:p>
-      <w:pPr>
-        <w:rPr>
-          <w:ins w:id="271" w:author="Nathan Field" w:date="2022-10-08T20:24:00Z"/>
-        </w:rPr>
-      </w:pPr>
-    </w:p>
-    <w:p>
-      <w:pPr>
-        <w:rPr>
-          <w:ins w:id="272" w:author="Nathan Field" w:date="2022-10-08T20:24:00Z"/>
-        </w:rPr>
-      </w:pPr>
-    </w:p>
-    <w:p>
-      <w:pPr>
-        <w:rPr>
-          <w:ins w:id="273" w:author="Nathan Field" w:date="2022-10-08T20:24:00Z"/>
-        </w:rPr>
-      </w:pPr>
-    </w:p>
-    <w:p>
-      <w:pPr>
-        <w:rPr>
-          <w:ins w:id="274" w:author="Nathan Field" w:date="2022-10-08T20:22:00Z"/>
-        </w:rPr>
-      </w:pPr>
-    </w:p>
-    <w:p>
-      <w:pPr>
-        <w:rPr>
-          <w:ins w:id="275" w:author="Nathan Field" w:date="2022-10-08T20:22:00Z"/>
-        </w:rPr>
-      </w:pPr>
-    </w:p>
-    <w:p>
-      <w:pPr>
-        <w:rPr>
-          <w:ins w:id="276" w:author="Nathan Field" w:date="2022-10-08T19:43:00Z"/>
+          <w:ins w:id="278" w:author="Nathan Field" w:date="2022-10-08T20:22:00Z"/>
+        </w:rPr>
+      </w:pPr>
+    </w:p>
+    <w:p>
+      <w:pPr>
+        <w:rPr>
+          <w:ins w:id="279" w:author="Nathan Field" w:date="2022-10-08T20:22:00Z"/>
+        </w:rPr>
+      </w:pPr>
+    </w:p>
+    <w:p>
+      <w:pPr>
+        <w:rPr>
+          <w:ins w:id="280" w:author="Nathan Field" w:date="2022-10-08T20:22:00Z"/>
+        </w:rPr>
+      </w:pPr>
+    </w:p>
+    <w:p>
+      <w:pPr>
+        <w:rPr>
+          <w:ins w:id="281" w:author="Nathan Field" w:date="2022-10-08T20:24:00Z"/>
+        </w:rPr>
+      </w:pPr>
+    </w:p>
+    <w:p>
+      <w:pPr>
+        <w:rPr>
+          <w:ins w:id="282" w:author="Nathan Field" w:date="2022-10-08T20:24:00Z"/>
+        </w:rPr>
+      </w:pPr>
+    </w:p>
+    <w:p>
+      <w:pPr>
+        <w:rPr>
+          <w:ins w:id="283" w:author="Nathan Field" w:date="2022-10-08T20:24:00Z"/>
+        </w:rPr>
+      </w:pPr>
+    </w:p>
+    <w:p>
+      <w:pPr>
+        <w:rPr>
+          <w:ins w:id="284" w:author="Nathan Field" w:date="2022-10-08T20:24:00Z"/>
+        </w:rPr>
+      </w:pPr>
+    </w:p>
+    <w:p>
+      <w:pPr>
+        <w:rPr>
+          <w:ins w:id="285" w:author="Nathan Field" w:date="2022-10-08T20:24:00Z"/>
+        </w:rPr>
+      </w:pPr>
+    </w:p>
+    <w:p>
+      <w:pPr>
+        <w:rPr>
+          <w:ins w:id="286" w:author="Nathan Field" w:date="2022-10-08T20:24:00Z"/>
+        </w:rPr>
+      </w:pPr>
+    </w:p>
+    <w:p>
+      <w:pPr>
+        <w:rPr>
+          <w:ins w:id="287" w:author="Nathan Field" w:date="2022-10-08T20:22:00Z"/>
+        </w:rPr>
+      </w:pPr>
+    </w:p>
+    <w:p>
+      <w:pPr>
+        <w:rPr>
+          <w:ins w:id="288" w:author="Nathan Field" w:date="2022-10-08T20:22:00Z"/>
+        </w:rPr>
+      </w:pPr>
+    </w:p>
+    <w:p>
+      <w:pPr>
+        <w:rPr>
+          <w:ins w:id="289" w:author="Nathan Field" w:date="2022-10-08T19:43:00Z"/>
         </w:rPr>
       </w:pPr>
     </w:p>
@@ -2888,56 +3874,56 @@
         <w:pStyle w:val="Heading1"/>
         <w:jc w:val="center"/>
         <w:rPr>
-          <w:ins w:id="277" w:author="Nathan Field" w:date="2022-10-08T19:43:00Z"/>
-        </w:rPr>
-      </w:pPr>
-      <w:bookmarkStart w:id="278" w:name="_Toc116153111"/>
-      <w:ins w:id="279" w:author="Nathan Field" w:date="2022-10-08T19:43:00Z">
+          <w:ins w:id="290" w:author="Nathan Field" w:date="2022-10-08T19:43:00Z"/>
+        </w:rPr>
+      </w:pPr>
+      <w:bookmarkStart w:id="291" w:name="_Toc116153111"/>
+      <w:ins w:id="292" w:author="Nathan Field" w:date="2022-10-08T19:43:00Z">
         <w:r>
           <w:t>Versioning</w:t>
         </w:r>
-        <w:bookmarkEnd w:id="278"/>
-      </w:ins>
-    </w:p>
-    <w:p>
-      <w:pPr>
-        <w:rPr>
-          <w:ins w:id="280" w:author="Nathan Field" w:date="2022-10-08T19:44:00Z"/>
-        </w:rPr>
-      </w:pPr>
-      <w:ins w:id="281" w:author="Nathan Field" w:date="2022-10-08T19:43:00Z">
+        <w:bookmarkEnd w:id="291"/>
+      </w:ins>
+    </w:p>
+    <w:p>
+      <w:pPr>
+        <w:rPr>
+          <w:ins w:id="293" w:author="Nathan Field" w:date="2022-10-08T19:44:00Z"/>
+        </w:rPr>
+      </w:pPr>
+      <w:ins w:id="294" w:author="Nathan Field" w:date="2022-10-08T19:43:00Z">
         <w:r>
           <w:t xml:space="preserve">Version 1: </w:t>
         </w:r>
       </w:ins>
-      <w:ins w:id="282" w:author="Nathan Field" w:date="2022-10-08T19:44:00Z">
+      <w:ins w:id="295" w:author="Nathan Field" w:date="2022-10-08T19:44:00Z">
         <w:r>
           <w:t>Document Creation – 07/10/2022</w:t>
         </w:r>
       </w:ins>
     </w:p>
     <w:p>
-      <w:ins w:id="283" w:author="Nathan Field" w:date="2022-10-08T19:44:00Z">
+      <w:ins w:id="296" w:author="Nathan Field" w:date="2022-10-08T19:44:00Z">
         <w:r>
           <w:t xml:space="preserve">Version 2: </w:t>
         </w:r>
       </w:ins>
-      <w:ins w:id="284" w:author="Nathan Field" w:date="2022-10-08T19:45:00Z">
+      <w:ins w:id="297" w:author="Nathan Field" w:date="2022-10-08T19:45:00Z">
         <w:r>
           <w:t xml:space="preserve">Introduction, </w:t>
         </w:r>
       </w:ins>
-      <w:ins w:id="285" w:author="Nathan Field" w:date="2022-10-08T19:44:00Z">
+      <w:ins w:id="298" w:author="Nathan Field" w:date="2022-10-08T19:44:00Z">
         <w:r>
           <w:t xml:space="preserve">Table of Contents </w:t>
         </w:r>
       </w:ins>
-      <w:ins w:id="286" w:author="Nathan Field" w:date="2022-10-08T19:45:00Z">
+      <w:ins w:id="299" w:author="Nathan Field" w:date="2022-10-08T19:45:00Z">
         <w:r>
           <w:t>and</w:t>
         </w:r>
       </w:ins>
-      <w:ins w:id="287" w:author="Nathan Field" w:date="2022-10-08T19:44:00Z">
+      <w:ins w:id="300" w:author="Nathan Field" w:date="2022-10-08T19:44:00Z">
         <w:r>
           <w:t xml:space="preserve"> Hardware requirements – 08/10/2022</w:t>
         </w:r>
@@ -2946,8 +3932,17 @@
     <w:sectPr>
       <w:pgSz w:w="11906" w:h="16838"/>
       <w:pgMar w:top="1440" w:right="1440" w:bottom="1440" w:left="1440" w:header="708" w:footer="708" w:gutter="0"/>
+      <w:pgNumType w:start="0"/>
       <w:cols w:space="708"/>
+      <w:titlePg/>
       <w:docGrid w:linePitch="360"/>
+      <w:sectPrChange w:id="301" w:author="Michael Flynn" w:date="2022-10-10T10:45:00Z">
+        <w:sectPr>
+          <w:pgMar w:top="1440" w:right="1440" w:bottom="1440" w:left="1440" w:header="708" w:footer="708" w:gutter="0"/>
+          <w:pgNumType w:start="0"/>
+          <w:titlePg w:val="0"/>
+        </w:sectPr>
+      </w:sectPrChange>
     </w:sectPr>
   </w:body>
 </w:document>
@@ -3078,6 +4073,9 @@
 <w15:people xmlns:wpc="http://schemas.microsoft.com/office/word/2010/wordprocessingCanvas" xmlns:cx="http://schemas.microsoft.com/office/drawing/2014/chartex" xmlns:cx1="http://schemas.microsoft.com/office/drawing/2015/9/8/chartex" xmlns:cx2="http://schemas.microsoft.com/office/drawing/2015/10/21/chartex" xmlns:cx3="http://schemas.microsoft.com/office/drawing/2016/5/9/chartex" xmlns:cx4="http://schemas.microsoft.com/office/drawing/2016/5/10/chartex" xmlns:cx5="http://schemas.microsoft.com/office/drawing/2016/5/11/chartex" xmlns:cx6="http://schemas.microsoft.com/office/drawing/2016/5/12/chartex" xmlns:cx7="http://schemas.microsoft.com/office/drawing/2016/5/13/chartex" xmlns:cx8="http://schemas.microsoft.com/office/drawing/2016/5/14/chartex" xmlns:mc="http://schemas.openxmlformats.org/markup-compatibility/2006" xmlns:aink="http://schemas.microsoft.com/office/drawing/2016/ink" xmlns:am3d="http://schemas.microsoft.com/office/drawing/2017/model3d" xmlns:o="urn:schemas-microsoft-com:office:office" xmlns:oel="http://schemas.microsoft.com/office/2019/extlst" xmlns:r="http://schemas.openxmlformats.org/officeDocument/2006/relationships" xmlns:m="http://schemas.openxmlformats.org/officeDocument/2006/math" xmlns:v="urn:schemas-microsoft-com:vml" xmlns:wp14="http://schemas.microsoft.com/office/word/2010/wordprocessingDrawing" xmlns:wp="http://schemas.openxmlformats.org/drawingml/2006/wordprocessingDrawing" xmlns:w10="urn:schemas-microsoft-com:office:word" xmlns:w="http://schemas.openxmlformats.org/wordprocessingml/2006/main" xmlns:w14="http://schemas.microsoft.com/office/word/2010/wordml" xmlns:w15="http://schemas.microsoft.com/office/word/2012/wordml" xmlns:w16cex="http://schemas.microsoft.com/office/word/2018/wordml/cex" xmlns:w16cid="http://schemas.microsoft.com/office/word/2016/wordml/cid" xmlns:w16="http://schemas.microsoft.com/office/word/2018/wordml" xmlns:w16sdtdh="http://schemas.microsoft.com/office/word/2020/wordml/sdtdatahash" xmlns:w16se="http://schemas.microsoft.com/office/word/2015/wordml/symex" xmlns:wpg="http://schemas.microsoft.com/office/word/2010/wordprocessingGroup" xmlns:wpi="http://schemas.microsoft.com/office/word/2010/wordprocessingInk" xmlns:wne="http://schemas.microsoft.com/office/word/2006/wordml" xmlns:wps="http://schemas.microsoft.com/office/word/2010/wordprocessingShape" mc:Ignorable="w14 w15 w16se w16cid w16 w16cex w16sdtdh wp14">
   <w15:person w15:author="Nathan Field">
     <w15:presenceInfo w15:providerId="None" w15:userId="Nathan Field"/>
+  </w15:person>
+  <w15:person w15:author="Michael Flynn">
+    <w15:presenceInfo w15:providerId="None" w15:userId="Michael Flynn"/>
   </w15:person>
   <w15:person w15:author="nikita fedan">
     <w15:presenceInfo w15:providerId="Windows Live" w15:userId="46a83e65bf60ef69"/>
@@ -3704,6 +4702,31 @@
       <w:szCs w:val="26"/>
     </w:rPr>
   </w:style>
+  <w:style w:type="paragraph" w:styleId="NoSpacing">
+    <w:name w:val="No Spacing"/>
+    <w:link w:val="NoSpacingChar"/>
+    <w:uiPriority w:val="1"/>
+    <w:qFormat/>
+    <w:rsid w:val="00D640BC"/>
+    <w:pPr>
+      <w:spacing w:after="0" w:line="240" w:lineRule="auto"/>
+    </w:pPr>
+    <w:rPr>
+      <w:rFonts w:eastAsiaTheme="minorEastAsia"/>
+      <w:lang w:val="en-US"/>
+    </w:rPr>
+  </w:style>
+  <w:style w:type="character" w:customStyle="1" w:styleId="NoSpacingChar">
+    <w:name w:val="No Spacing Char"/>
+    <w:basedOn w:val="DefaultParagraphFont"/>
+    <w:link w:val="NoSpacing"/>
+    <w:uiPriority w:val="1"/>
+    <w:rsid w:val="00D640BC"/>
+    <w:rPr>
+      <w:rFonts w:eastAsiaTheme="minorEastAsia"/>
+      <w:lang w:val="en-US"/>
+    </w:rPr>
+  </w:style>
 </w:styles>
 </file>
 
@@ -4003,10 +5026,29 @@
 </file>
 
 <file path=customXml/item1.xml><?xml version="1.0" encoding="utf-8"?>
+<CoverPageProperties xmlns="http://schemas.microsoft.com/office/2006/coverPageProps">
+  <PublishDate/>
+  <Abstract>A 2FA Security System for securing rooms and </Abstract>
+  <CompanyAddress/>
+  <CompanyPhone/>
+  <CompanyFax/>
+  <CompanyEmail/>
+</CoverPageProperties>
+</file>
+
+<file path=customXml/item2.xml><?xml version="1.0" encoding="utf-8"?>
 <b:Sources xmlns:b="http://schemas.openxmlformats.org/officeDocument/2006/bibliography" xmlns="http://schemas.openxmlformats.org/officeDocument/2006/bibliography" SelectedStyle="\APASixthEditionOfficeOnline.xsl" StyleName="APA" Version="6"/>
 </file>
 
 <file path=customXml/itemProps1.xml><?xml version="1.0" encoding="utf-8"?>
+<ds:datastoreItem xmlns:ds="http://schemas.openxmlformats.org/officeDocument/2006/customXml" ds:itemID="{55AF091B-3C7A-41E3-B477-F2FDAA23CFDA}">
+  <ds:schemaRefs>
+    <ds:schemaRef ds:uri="http://schemas.microsoft.com/office/2006/coverPageProps"/>
+  </ds:schemaRefs>
+</ds:datastoreItem>
+</file>
+
+<file path=customXml/itemProps2.xml><?xml version="1.0" encoding="utf-8"?>
 <ds:datastoreItem xmlns:ds="http://schemas.openxmlformats.org/officeDocument/2006/customXml" ds:itemID="{614FF6AF-E074-4E6A-B5AC-FFBC9CF68D01}">
   <ds:schemaRefs>
     <ds:schemaRef ds:uri="http://schemas.openxmlformats.org/officeDocument/2006/bibliography"/>

</xml_diff>

<commit_message>
Add user flowcharts to document
</commit_message>
<xml_diff>
--- a/CA1.docx
+++ b/CA1.docx
@@ -1035,12 +1035,6 @@
               <w:rStyle w:val="Hyperlink"/>
               <w:noProof/>
             </w:rPr>
-          </w:r>
-          <w:r>
-            <w:rPr>
-              <w:rStyle w:val="Hyperlink"/>
-              <w:noProof/>
-            </w:rPr>
             <w:fldChar w:fldCharType="separate"/>
           </w:r>
           <w:r>
@@ -1141,12 +1135,6 @@
               <w:noProof/>
             </w:rPr>
             <w:instrText xml:space="preserve"> </w:instrText>
-          </w:r>
-          <w:r>
-            <w:rPr>
-              <w:rStyle w:val="Hyperlink"/>
-              <w:noProof/>
-            </w:rPr>
           </w:r>
           <w:r>
             <w:rPr>
@@ -1262,12 +1250,6 @@
               <w:rStyle w:val="Hyperlink"/>
               <w:noProof/>
             </w:rPr>
-          </w:r>
-          <w:r>
-            <w:rPr>
-              <w:rStyle w:val="Hyperlink"/>
-              <w:noProof/>
-            </w:rPr>
             <w:fldChar w:fldCharType="separate"/>
           </w:r>
           <w:r>
@@ -1377,12 +1359,6 @@
               <w:rStyle w:val="Hyperlink"/>
               <w:noProof/>
             </w:rPr>
-          </w:r>
-          <w:r>
-            <w:rPr>
-              <w:rStyle w:val="Hyperlink"/>
-              <w:noProof/>
-            </w:rPr>
             <w:fldChar w:fldCharType="separate"/>
           </w:r>
           <w:r>
@@ -1483,12 +1459,6 @@
               <w:noProof/>
             </w:rPr>
             <w:instrText xml:space="preserve"> </w:instrText>
-          </w:r>
-          <w:r>
-            <w:rPr>
-              <w:rStyle w:val="Hyperlink"/>
-              <w:noProof/>
-            </w:rPr>
           </w:r>
           <w:r>
             <w:rPr>
@@ -1604,12 +1574,6 @@
               <w:rStyle w:val="Hyperlink"/>
               <w:noProof/>
             </w:rPr>
-          </w:r>
-          <w:r>
-            <w:rPr>
-              <w:rStyle w:val="Hyperlink"/>
-              <w:noProof/>
-            </w:rPr>
             <w:fldChar w:fldCharType="separate"/>
           </w:r>
           <w:r>
@@ -1719,12 +1683,6 @@
               <w:rStyle w:val="Hyperlink"/>
               <w:noProof/>
             </w:rPr>
-          </w:r>
-          <w:r>
-            <w:rPr>
-              <w:rStyle w:val="Hyperlink"/>
-              <w:noProof/>
-            </w:rPr>
             <w:fldChar w:fldCharType="separate"/>
           </w:r>
           <w:r>
@@ -1834,12 +1792,6 @@
               <w:rStyle w:val="Hyperlink"/>
               <w:noProof/>
             </w:rPr>
-          </w:r>
-          <w:r>
-            <w:rPr>
-              <w:rStyle w:val="Hyperlink"/>
-              <w:noProof/>
-            </w:rPr>
             <w:fldChar w:fldCharType="separate"/>
           </w:r>
           <w:r>
@@ -1940,12 +1892,6 @@
               <w:noProof/>
             </w:rPr>
             <w:instrText xml:space="preserve"> </w:instrText>
-          </w:r>
-          <w:r>
-            <w:rPr>
-              <w:rStyle w:val="Hyperlink"/>
-              <w:noProof/>
-            </w:rPr>
           </w:r>
           <w:r>
             <w:rPr>
@@ -2061,12 +2007,6 @@
               <w:rStyle w:val="Hyperlink"/>
               <w:noProof/>
             </w:rPr>
-          </w:r>
-          <w:r>
-            <w:rPr>
-              <w:rStyle w:val="Hyperlink"/>
-              <w:noProof/>
-            </w:rPr>
             <w:fldChar w:fldCharType="separate"/>
           </w:r>
           <w:r>
@@ -2176,12 +2116,6 @@
               <w:rStyle w:val="Hyperlink"/>
               <w:noProof/>
             </w:rPr>
-          </w:r>
-          <w:r>
-            <w:rPr>
-              <w:rStyle w:val="Hyperlink"/>
-              <w:noProof/>
-            </w:rPr>
             <w:fldChar w:fldCharType="separate"/>
           </w:r>
           <w:r>
@@ -2282,12 +2216,6 @@
               <w:noProof/>
             </w:rPr>
             <w:instrText xml:space="preserve"> </w:instrText>
-          </w:r>
-          <w:r>
-            <w:rPr>
-              <w:rStyle w:val="Hyperlink"/>
-              <w:noProof/>
-            </w:rPr>
           </w:r>
           <w:r>
             <w:rPr>
@@ -2403,12 +2331,6 @@
               <w:rStyle w:val="Hyperlink"/>
               <w:noProof/>
             </w:rPr>
-          </w:r>
-          <w:r>
-            <w:rPr>
-              <w:rStyle w:val="Hyperlink"/>
-              <w:noProof/>
-            </w:rPr>
             <w:fldChar w:fldCharType="separate"/>
           </w:r>
           <w:r>
@@ -2518,12 +2440,6 @@
               <w:rStyle w:val="Hyperlink"/>
               <w:noProof/>
             </w:rPr>
-          </w:r>
-          <w:r>
-            <w:rPr>
-              <w:rStyle w:val="Hyperlink"/>
-              <w:noProof/>
-            </w:rPr>
             <w:fldChar w:fldCharType="separate"/>
           </w:r>
           <w:r>
@@ -2633,12 +2549,6 @@
               <w:rStyle w:val="Hyperlink"/>
               <w:noProof/>
             </w:rPr>
-          </w:r>
-          <w:r>
-            <w:rPr>
-              <w:rStyle w:val="Hyperlink"/>
-              <w:noProof/>
-            </w:rPr>
             <w:fldChar w:fldCharType="separate"/>
           </w:r>
           <w:r>
@@ -2739,12 +2649,6 @@
               <w:noProof/>
             </w:rPr>
             <w:instrText xml:space="preserve"> </w:instrText>
-          </w:r>
-          <w:r>
-            <w:rPr>
-              <w:rStyle w:val="Hyperlink"/>
-              <w:noProof/>
-            </w:rPr>
           </w:r>
           <w:r>
             <w:rPr>
@@ -3584,6 +3488,9 @@
         </w:rPr>
       </w:pPr>
       <w:r>
+        <w:rPr>
+          <w:noProof/>
+        </w:rPr>
         <w:drawing>
           <wp:inline distT="0" distB="0" distL="0" distR="0" wp14:anchorId="756C72D2" wp14:editId="6B9A647C">
             <wp:extent cx="5731510" cy="4632325"/>
@@ -4230,11 +4137,6 @@
         <w:rPr>
           <w:color w:val="000000" w:themeColor="text1"/>
         </w:rPr>
-      </w:r>
-      <w:r>
-        <w:rPr>
-          <w:color w:val="000000" w:themeColor="text1"/>
-        </w:rPr>
         <w:fldChar w:fldCharType="separate"/>
       </w:r>
       <w:r>
@@ -4569,6 +4471,9 @@
     </w:p>
     <w:p>
       <w:r>
+        <w:rPr>
+          <w:noProof/>
+        </w:rPr>
         <w:drawing>
           <wp:inline distT="0" distB="0" distL="0" distR="0" wp14:anchorId="2BAF3378" wp14:editId="1AB5CAEF">
             <wp:extent cx="2115047" cy="1087752"/>
@@ -4871,22 +4776,244 @@
     <w:p>
       <w:pPr>
         <w:pStyle w:val="Heading2"/>
-        <w:rPr>
-          <w:ins w:id="230" w:author="Nathan Field" w:date="2022-10-08T20:22:00Z"/>
-        </w:rPr>
-      </w:pPr>
-      <w:bookmarkStart w:id="231" w:name="_Toc116660746"/>
+      </w:pPr>
+      <w:bookmarkStart w:id="230" w:name="_Toc116660746"/>
+      <w:r>
+        <w:t xml:space="preserve">User </w:t>
+      </w:r>
+      <w:r>
+        <w:t>Interaction Flowcharts</w:t>
+      </w:r>
+    </w:p>
+    <w:p/>
+    <w:p>
+      <w:pPr>
+        <w:pStyle w:val="ListParagraph"/>
+        <w:numPr>
+          <w:ilvl w:val="0"/>
+          <w:numId w:val="2"/>
+        </w:numPr>
+      </w:pPr>
+      <w:r>
+        <w:t xml:space="preserve">Entering from the outside, available here: </w:t>
+      </w:r>
+      <w:r>
+        <w:fldChar w:fldCharType="begin"/>
+      </w:r>
+      <w:r>
+        <w:instrText xml:space="preserve"> HYPERLINK "</w:instrText>
+      </w:r>
+      <w:r>
+        <w:instrText>https://www.canva.com/design/DAFPBEU1cgY/_33aS6_us3ViciJL2B3JKQ/edit?utm_content=DAFPBEU1cgY&amp;utm_campaign=designshare&amp;utm_medium=link2&amp;utm_source=sharebutton</w:instrText>
+      </w:r>
+      <w:r>
+        <w:instrText xml:space="preserve">" </w:instrText>
+      </w:r>
+      <w:r>
+        <w:fldChar w:fldCharType="separate"/>
+      </w:r>
+      <w:r>
+        <w:rPr>
+          <w:rStyle w:val="Hyperlink"/>
+        </w:rPr>
+        <w:t>https://www.canva.com/design/DAFPBEU1cgY/_33aS6_us3ViciJL2B3JKQ/edit?utm_content=DAFPBEU1cgY&amp;utm_campaign=designshare&amp;utm_medium=link2&amp;utm_source=sharebutton</w:t>
+      </w:r>
+      <w:r>
+        <w:fldChar w:fldCharType="end"/>
+      </w:r>
+      <w:r>
+        <w:t xml:space="preserve"> </w:t>
+      </w:r>
+    </w:p>
+    <w:p>
+      <w:pPr>
+        <w:pStyle w:val="ListParagraph"/>
+      </w:pPr>
+    </w:p>
+    <w:p>
+      <w:pPr>
+        <w:pStyle w:val="ListParagraph"/>
+        <w:numPr>
+          <w:ilvl w:val="0"/>
+          <w:numId w:val="2"/>
+        </w:numPr>
+      </w:pPr>
+      <w:r>
+        <w:t xml:space="preserve">Exiting from the inside, available here: </w:t>
+      </w:r>
+      <w:r>
+        <w:fldChar w:fldCharType="begin"/>
+      </w:r>
+      <w:r>
+        <w:instrText xml:space="preserve"> HYPERLINK "</w:instrText>
+      </w:r>
+      <w:r>
+        <w:instrText>https://www.canva.com/design/DAFPB6XopUE/RulFr5eydPou51SDKPa_SQ/edit?utm_content=DAFPB6XopUE&amp;utm_campaign=designshare&amp;utm_medium=link2&amp;utm_source=sharebutton</w:instrText>
+      </w:r>
+      <w:r>
+        <w:instrText xml:space="preserve">" </w:instrText>
+      </w:r>
+      <w:r>
+        <w:fldChar w:fldCharType="separate"/>
+      </w:r>
+      <w:r>
+        <w:rPr>
+          <w:rStyle w:val="Hyperlink"/>
+        </w:rPr>
+        <w:t>https://www.canva.com/design/DAFPB6XopUE/RulFr5eydPou51SDKPa_SQ/edit?utm_content=DAFPB6XopUE</w:t>
+      </w:r>
+      <w:r>
+        <w:rPr>
+          <w:rStyle w:val="Hyperlink"/>
+        </w:rPr>
+        <w:t>&amp;</w:t>
+      </w:r>
+      <w:r>
+        <w:rPr>
+          <w:rStyle w:val="Hyperlink"/>
+        </w:rPr>
+        <w:t>utm_campaign=designshare&amp;utm_medium=link2&amp;utm_source=sharebutton</w:t>
+      </w:r>
+      <w:r>
+        <w:fldChar w:fldCharType="end"/>
+      </w:r>
+      <w:r>
+        <w:t xml:space="preserve"> </w:t>
+      </w:r>
+    </w:p>
+    <w:p>
+      <w:pPr>
+        <w:rPr>
+          <w:ins w:id="231" w:author="Nathan Field" w:date="2022-10-08T20:22:00Z"/>
+        </w:rPr>
+      </w:pPr>
+    </w:p>
+    <w:p>
+      <w:pPr>
+        <w:pStyle w:val="Heading2"/>
+      </w:pPr>
+    </w:p>
+    <w:p/>
+    <w:p>
+      <w:pPr>
+        <w:pStyle w:val="Heading2"/>
+      </w:pPr>
+      <w:r>
+        <w:rPr>
+          <w:noProof/>
+        </w:rPr>
+        <w:drawing>
+          <wp:inline distT="0" distB="0" distL="0" distR="0" wp14:anchorId="3D6F4546" wp14:editId="475B236C">
+            <wp:extent cx="5731510" cy="7785735"/>
+            <wp:effectExtent l="0" t="0" r="2540" b="5715"/>
+            <wp:docPr id="10" name="Picture 10" descr="Diagram&#10;&#10;Description automatically generated"/>
+            <wp:cNvGraphicFramePr>
+              <a:graphicFrameLocks xmlns:a="http://schemas.openxmlformats.org/drawingml/2006/main" noChangeAspect="1"/>
+            </wp:cNvGraphicFramePr>
+            <a:graphic xmlns:a="http://schemas.openxmlformats.org/drawingml/2006/main">
+              <a:graphicData uri="http://schemas.openxmlformats.org/drawingml/2006/picture">
+                <pic:pic xmlns:pic="http://schemas.openxmlformats.org/drawingml/2006/picture">
+                  <pic:nvPicPr>
+                    <pic:cNvPr id="10" name="Picture 10" descr="Diagram&#10;&#10;Description automatically generated"/>
+                    <pic:cNvPicPr/>
+                  </pic:nvPicPr>
+                  <pic:blipFill>
+                    <a:blip r:embed="rId14">
+                      <a:extLst>
+                        <a:ext uri="{28A0092B-C50C-407E-A947-70E740481C1C}">
+                          <a14:useLocalDpi xmlns:a14="http://schemas.microsoft.com/office/drawing/2010/main" val="0"/>
+                        </a:ext>
+                      </a:extLst>
+                    </a:blip>
+                    <a:stretch>
+                      <a:fillRect/>
+                    </a:stretch>
+                  </pic:blipFill>
+                  <pic:spPr>
+                    <a:xfrm>
+                      <a:off x="0" y="0"/>
+                      <a:ext cx="5731510" cy="7785735"/>
+                    </a:xfrm>
+                    <a:prstGeom prst="rect">
+                      <a:avLst/>
+                    </a:prstGeom>
+                  </pic:spPr>
+                </pic:pic>
+              </a:graphicData>
+            </a:graphic>
+          </wp:inline>
+        </w:drawing>
+      </w:r>
+    </w:p>
+    <w:p/>
+    <w:p>
+      <w:pPr>
+        <w:pStyle w:val="Heading2"/>
+      </w:pPr>
+      <w:r>
+        <w:rPr>
+          <w:noProof/>
+        </w:rPr>
+        <w:lastRenderedPageBreak/>
+        <w:drawing>
+          <wp:inline distT="0" distB="0" distL="0" distR="0" wp14:anchorId="47441DAE" wp14:editId="313E21E2">
+            <wp:extent cx="5731510" cy="4209415"/>
+            <wp:effectExtent l="0" t="0" r="2540" b="635"/>
+            <wp:docPr id="11" name="Picture 11" descr="Diagram&#10;&#10;Description automatically generated"/>
+            <wp:cNvGraphicFramePr>
+              <a:graphicFrameLocks xmlns:a="http://schemas.openxmlformats.org/drawingml/2006/main" noChangeAspect="1"/>
+            </wp:cNvGraphicFramePr>
+            <a:graphic xmlns:a="http://schemas.openxmlformats.org/drawingml/2006/main">
+              <a:graphicData uri="http://schemas.openxmlformats.org/drawingml/2006/picture">
+                <pic:pic xmlns:pic="http://schemas.openxmlformats.org/drawingml/2006/picture">
+                  <pic:nvPicPr>
+                    <pic:cNvPr id="11" name="Picture 11" descr="Diagram&#10;&#10;Description automatically generated"/>
+                    <pic:cNvPicPr/>
+                  </pic:nvPicPr>
+                  <pic:blipFill>
+                    <a:blip r:embed="rId15" cstate="print">
+                      <a:extLst>
+                        <a:ext uri="{28A0092B-C50C-407E-A947-70E740481C1C}">
+                          <a14:useLocalDpi xmlns:a14="http://schemas.microsoft.com/office/drawing/2010/main" val="0"/>
+                        </a:ext>
+                      </a:extLst>
+                    </a:blip>
+                    <a:stretch>
+                      <a:fillRect/>
+                    </a:stretch>
+                  </pic:blipFill>
+                  <pic:spPr>
+                    <a:xfrm>
+                      <a:off x="0" y="0"/>
+                      <a:ext cx="5731510" cy="4209415"/>
+                    </a:xfrm>
+                    <a:prstGeom prst="rect">
+                      <a:avLst/>
+                    </a:prstGeom>
+                  </pic:spPr>
+                </pic:pic>
+              </a:graphicData>
+            </a:graphic>
+          </wp:inline>
+        </w:drawing>
+      </w:r>
+    </w:p>
+    <w:p>
+      <w:pPr>
+        <w:pStyle w:val="Heading2"/>
+      </w:pPr>
+    </w:p>
+    <w:p>
+      <w:pPr>
+        <w:pStyle w:val="Heading2"/>
+        <w:rPr>
+          <w:ins w:id="232" w:author="Nathan Field" w:date="2022-10-08T20:22:00Z"/>
+        </w:rPr>
+      </w:pPr>
       <w:r>
         <w:t>User Testing</w:t>
       </w:r>
-      <w:bookmarkEnd w:id="231"/>
-    </w:p>
-    <w:p>
-      <w:pPr>
-        <w:rPr>
-          <w:ins w:id="232" w:author="Nathan Field" w:date="2022-10-08T20:22:00Z"/>
-        </w:rPr>
-      </w:pPr>
+      <w:bookmarkEnd w:id="230"/>
     </w:p>
     <w:p>
       <w:pPr>
@@ -4905,7 +5032,7 @@
     <w:p>
       <w:pPr>
         <w:rPr>
-          <w:ins w:id="235" w:author="Nathan Field" w:date="2022-10-08T20:24:00Z"/>
+          <w:ins w:id="235" w:author="Nathan Field" w:date="2022-10-08T20:22:00Z"/>
         </w:rPr>
       </w:pPr>
     </w:p>
@@ -4940,28 +5067,7 @@
     <w:p>
       <w:pPr>
         <w:rPr>
-          <w:ins w:id="240" w:author="Nathan Field" w:date="2022-10-08T20:24:00Z"/>
-        </w:rPr>
-      </w:pPr>
-    </w:p>
-    <w:p>
-      <w:pPr>
-        <w:rPr>
-          <w:ins w:id="241" w:author="Nathan Field" w:date="2022-10-08T20:22:00Z"/>
-        </w:rPr>
-      </w:pPr>
-    </w:p>
-    <w:p>
-      <w:pPr>
-        <w:rPr>
-          <w:ins w:id="242" w:author="Nathan Field" w:date="2022-10-08T20:22:00Z"/>
-        </w:rPr>
-      </w:pPr>
-    </w:p>
-    <w:p>
-      <w:pPr>
-        <w:rPr>
-          <w:ins w:id="243" w:author="Nathan Field" w:date="2022-10-08T19:43:00Z"/>
+          <w:ins w:id="240" w:author="Nathan Field" w:date="2022-10-08T19:43:00Z"/>
         </w:rPr>
       </w:pPr>
     </w:p>
@@ -4970,102 +5076,102 @@
         <w:pStyle w:val="Heading1"/>
         <w:jc w:val="center"/>
         <w:rPr>
-          <w:ins w:id="244" w:author="Nathan Field" w:date="2022-10-08T19:43:00Z"/>
-        </w:rPr>
-      </w:pPr>
-      <w:bookmarkStart w:id="245" w:name="_Toc116660747"/>
-      <w:ins w:id="246" w:author="Nathan Field" w:date="2022-10-08T19:43:00Z">
+          <w:ins w:id="241" w:author="Nathan Field" w:date="2022-10-08T19:43:00Z"/>
+        </w:rPr>
+      </w:pPr>
+      <w:bookmarkStart w:id="242" w:name="_Toc116660747"/>
+      <w:ins w:id="243" w:author="Nathan Field" w:date="2022-10-08T19:43:00Z">
         <w:r>
           <w:t>Versioning</w:t>
         </w:r>
-        <w:bookmarkEnd w:id="245"/>
-      </w:ins>
-    </w:p>
-    <w:p>
-      <w:pPr>
-        <w:rPr>
-          <w:ins w:id="247" w:author="Nathan Field" w:date="2022-10-08T19:44:00Z"/>
-        </w:rPr>
-      </w:pPr>
-      <w:ins w:id="248" w:author="Nathan Field" w:date="2022-10-08T19:43:00Z">
+        <w:bookmarkEnd w:id="242"/>
+      </w:ins>
+    </w:p>
+    <w:p>
+      <w:pPr>
+        <w:rPr>
+          <w:ins w:id="244" w:author="Nathan Field" w:date="2022-10-08T19:44:00Z"/>
+        </w:rPr>
+      </w:pPr>
+      <w:ins w:id="245" w:author="Nathan Field" w:date="2022-10-08T19:43:00Z">
         <w:r>
           <w:t xml:space="preserve">Version 1: </w:t>
         </w:r>
       </w:ins>
+      <w:ins w:id="246" w:author="Nathan Field" w:date="2022-10-08T19:44:00Z">
+        <w:r>
+          <w:t>Document Creation – 07/10/2022</w:t>
+        </w:r>
+      </w:ins>
+    </w:p>
+    <w:p>
+      <w:ins w:id="247" w:author="Nathan Field" w:date="2022-10-08T19:44:00Z">
+        <w:r>
+          <w:t xml:space="preserve">Version 2: </w:t>
+        </w:r>
+      </w:ins>
+      <w:ins w:id="248" w:author="Nathan Field" w:date="2022-10-08T19:45:00Z">
+        <w:r>
+          <w:t xml:space="preserve">Introduction, </w:t>
+        </w:r>
+      </w:ins>
       <w:ins w:id="249" w:author="Nathan Field" w:date="2022-10-08T19:44:00Z">
         <w:r>
-          <w:t>Document Creation – 07/10/2022</w:t>
-        </w:r>
-      </w:ins>
-    </w:p>
-    <w:p>
-      <w:ins w:id="250" w:author="Nathan Field" w:date="2022-10-08T19:44:00Z">
-        <w:r>
-          <w:t xml:space="preserve">Version 2: </w:t>
-        </w:r>
-      </w:ins>
-      <w:ins w:id="251" w:author="Nathan Field" w:date="2022-10-08T19:45:00Z">
-        <w:r>
-          <w:t xml:space="preserve">Introduction, </w:t>
-        </w:r>
-      </w:ins>
+          <w:t xml:space="preserve">Table of Contents </w:t>
+        </w:r>
+      </w:ins>
+      <w:ins w:id="250" w:author="Nathan Field" w:date="2022-10-08T19:45:00Z">
+        <w:r>
+          <w:t>and</w:t>
+        </w:r>
+      </w:ins>
+      <w:ins w:id="251" w:author="Nathan Field" w:date="2022-10-08T19:44:00Z">
+        <w:r>
+          <w:t xml:space="preserve"> Hardware requirements – 08/10/2022</w:t>
+        </w:r>
+      </w:ins>
+    </w:p>
+    <w:p>
       <w:ins w:id="252" w:author="Nathan Field" w:date="2022-10-08T19:44:00Z">
         <w:r>
-          <w:t xml:space="preserve">Table of Contents </w:t>
-        </w:r>
-      </w:ins>
-      <w:ins w:id="253" w:author="Nathan Field" w:date="2022-10-08T19:45:00Z">
-        <w:r>
-          <w:t>and</w:t>
-        </w:r>
-      </w:ins>
+          <w:t xml:space="preserve">Version </w:t>
+        </w:r>
+      </w:ins>
+      <w:r>
+        <w:t>3</w:t>
+      </w:r>
+      <w:ins w:id="253" w:author="Nathan Field" w:date="2022-10-08T19:44:00Z">
+        <w:r>
+          <w:t xml:space="preserve">: </w:t>
+        </w:r>
+      </w:ins>
+      <w:r>
+        <w:t xml:space="preserve">Updated </w:t>
+      </w:r>
+      <w:r>
+        <w:t xml:space="preserve">team roles, </w:t>
+      </w:r>
+      <w:r>
+        <w:t>hardware requirements</w:t>
+      </w:r>
+      <w:r>
+        <w:t>, STRIDE,</w:t>
+      </w:r>
+      <w:r>
+        <w:t xml:space="preserve"> User personas</w:t>
+      </w:r>
+      <w:r>
+        <w:t xml:space="preserve"> and circuit diagram </w:t>
+      </w:r>
       <w:ins w:id="254" w:author="Nathan Field" w:date="2022-10-08T19:44:00Z">
         <w:r>
-          <w:t xml:space="preserve"> Hardware requirements – 08/10/2022</w:t>
-        </w:r>
-      </w:ins>
-    </w:p>
-    <w:p>
+          <w:t xml:space="preserve">– </w:t>
+        </w:r>
+      </w:ins>
+      <w:r>
+        <w:t>14</w:t>
+      </w:r>
       <w:ins w:id="255" w:author="Nathan Field" w:date="2022-10-08T19:44:00Z">
-        <w:r>
-          <w:t xml:space="preserve">Version </w:t>
-        </w:r>
-      </w:ins>
-      <w:r>
-        <w:t>3</w:t>
-      </w:r>
-      <w:ins w:id="256" w:author="Nathan Field" w:date="2022-10-08T19:44:00Z">
-        <w:r>
-          <w:t xml:space="preserve">: </w:t>
-        </w:r>
-      </w:ins>
-      <w:r>
-        <w:t xml:space="preserve">Updated </w:t>
-      </w:r>
-      <w:r>
-        <w:t xml:space="preserve">team roles, </w:t>
-      </w:r>
-      <w:r>
-        <w:t>hardware requirements</w:t>
-      </w:r>
-      <w:r>
-        <w:t>, STRIDE,</w:t>
-      </w:r>
-      <w:r>
-        <w:t xml:space="preserve"> User personas</w:t>
-      </w:r>
-      <w:r>
-        <w:t xml:space="preserve"> and circuit diagram </w:t>
-      </w:r>
-      <w:ins w:id="257" w:author="Nathan Field" w:date="2022-10-08T19:44:00Z">
-        <w:r>
-          <w:t xml:space="preserve">– </w:t>
-        </w:r>
-      </w:ins>
-      <w:r>
-        <w:t>14</w:t>
-      </w:r>
-      <w:ins w:id="258" w:author="Nathan Field" w:date="2022-10-08T19:44:00Z">
         <w:r>
           <w:t>/10/2022</w:t>
         </w:r>
@@ -5079,7 +5185,7 @@
       <w:cols w:space="708"/>
       <w:titlePg/>
       <w:docGrid w:linePitch="360"/>
-      <w:sectPrChange w:id="259" w:author="Michael Flynn" w:date="2022-10-10T10:45:00Z">
+      <w:sectPrChange w:id="256" w:author="Michael Flynn" w:date="2022-10-10T10:45:00Z">
         <w:sectPr>
           <w:pgMar w:top="1440" w:right="1440" w:bottom="1440" w:left="1440" w:header="708" w:footer="708" w:gutter="0"/>
           <w:titlePg w:val="0"/>
@@ -5093,6 +5199,95 @@
 <file path=word/numbering.xml><?xml version="1.0" encoding="utf-8"?>
 <w:numbering xmlns:wpc="http://schemas.microsoft.com/office/word/2010/wordprocessingCanvas" xmlns:cx="http://schemas.microsoft.com/office/drawing/2014/chartex" xmlns:cx1="http://schemas.microsoft.com/office/drawing/2015/9/8/chartex" xmlns:cx2="http://schemas.microsoft.com/office/drawing/2015/10/21/chartex" xmlns:cx3="http://schemas.microsoft.com/office/drawing/2016/5/9/chartex" xmlns:cx4="http://schemas.microsoft.com/office/drawing/2016/5/10/chartex" xmlns:cx5="http://schemas.microsoft.com/office/drawing/2016/5/11/chartex" xmlns:cx6="http://schemas.microsoft.com/office/drawing/2016/5/12/chartex" xmlns:cx7="http://schemas.microsoft.com/office/drawing/2016/5/13/chartex" xmlns:cx8="http://schemas.microsoft.com/office/drawing/2016/5/14/chartex" xmlns:mc="http://schemas.openxmlformats.org/markup-compatibility/2006" xmlns:aink="http://schemas.microsoft.com/office/drawing/2016/ink" xmlns:am3d="http://schemas.microsoft.com/office/drawing/2017/model3d" xmlns:o="urn:schemas-microsoft-com:office:office" xmlns:oel="http://schemas.microsoft.com/office/2019/extlst" xmlns:r="http://schemas.openxmlformats.org/officeDocument/2006/relationships" xmlns:m="http://schemas.openxmlformats.org/officeDocument/2006/math" xmlns:v="urn:schemas-microsoft-com:vml" xmlns:wp14="http://schemas.microsoft.com/office/word/2010/wordprocessingDrawing" xmlns:wp="http://schemas.openxmlformats.org/drawingml/2006/wordprocessingDrawing" xmlns:w10="urn:schemas-microsoft-com:office:word" xmlns:w="http://schemas.openxmlformats.org/wordprocessingml/2006/main" xmlns:w14="http://schemas.microsoft.com/office/word/2010/wordml" xmlns:w15="http://schemas.microsoft.com/office/word/2012/wordml" xmlns:w16cex="http://schemas.microsoft.com/office/word/2018/wordml/cex" xmlns:w16cid="http://schemas.microsoft.com/office/word/2016/wordml/cid" xmlns:w16="http://schemas.microsoft.com/office/word/2018/wordml" xmlns:w16sdtdh="http://schemas.microsoft.com/office/word/2020/wordml/sdtdatahash" xmlns:w16se="http://schemas.microsoft.com/office/word/2015/wordml/symex" xmlns:wpg="http://schemas.microsoft.com/office/word/2010/wordprocessingGroup" xmlns:wpi="http://schemas.microsoft.com/office/word/2010/wordprocessingInk" xmlns:wne="http://schemas.microsoft.com/office/word/2006/wordml" xmlns:wps="http://schemas.microsoft.com/office/word/2010/wordprocessingShape" mc:Ignorable="w14 w15 w16se w16cid w16 w16cex w16sdtdh wp14">
   <w:abstractNum w:abstractNumId="0" w15:restartNumberingAfterBreak="0">
+    <w:nsid w:val="1D0F013C"/>
+    <w:multiLevelType w:val="hybridMultilevel"/>
+    <w:tmpl w:val="86108F56"/>
+    <w:lvl w:ilvl="0" w:tplc="7304DCA0">
+      <w:start w:val="1"/>
+      <w:numFmt w:val="decimal"/>
+      <w:lvlText w:val="%1)"/>
+      <w:lvlJc w:val="left"/>
+      <w:pPr>
+        <w:ind w:left="720" w:hanging="360"/>
+      </w:pPr>
+      <w:rPr>
+        <w:rFonts w:hint="default"/>
+      </w:rPr>
+    </w:lvl>
+    <w:lvl w:ilvl="1" w:tplc="18090019" w:tentative="1">
+      <w:start w:val="1"/>
+      <w:numFmt w:val="lowerLetter"/>
+      <w:lvlText w:val="%2."/>
+      <w:lvlJc w:val="left"/>
+      <w:pPr>
+        <w:ind w:left="1440" w:hanging="360"/>
+      </w:pPr>
+    </w:lvl>
+    <w:lvl w:ilvl="2" w:tplc="1809001B" w:tentative="1">
+      <w:start w:val="1"/>
+      <w:numFmt w:val="lowerRoman"/>
+      <w:lvlText w:val="%3."/>
+      <w:lvlJc w:val="right"/>
+      <w:pPr>
+        <w:ind w:left="2160" w:hanging="180"/>
+      </w:pPr>
+    </w:lvl>
+    <w:lvl w:ilvl="3" w:tplc="1809000F" w:tentative="1">
+      <w:start w:val="1"/>
+      <w:numFmt w:val="decimal"/>
+      <w:lvlText w:val="%4."/>
+      <w:lvlJc w:val="left"/>
+      <w:pPr>
+        <w:ind w:left="2880" w:hanging="360"/>
+      </w:pPr>
+    </w:lvl>
+    <w:lvl w:ilvl="4" w:tplc="18090019" w:tentative="1">
+      <w:start w:val="1"/>
+      <w:numFmt w:val="lowerLetter"/>
+      <w:lvlText w:val="%5."/>
+      <w:lvlJc w:val="left"/>
+      <w:pPr>
+        <w:ind w:left="3600" w:hanging="360"/>
+      </w:pPr>
+    </w:lvl>
+    <w:lvl w:ilvl="5" w:tplc="1809001B" w:tentative="1">
+      <w:start w:val="1"/>
+      <w:numFmt w:val="lowerRoman"/>
+      <w:lvlText w:val="%6."/>
+      <w:lvlJc w:val="right"/>
+      <w:pPr>
+        <w:ind w:left="4320" w:hanging="180"/>
+      </w:pPr>
+    </w:lvl>
+    <w:lvl w:ilvl="6" w:tplc="1809000F" w:tentative="1">
+      <w:start w:val="1"/>
+      <w:numFmt w:val="decimal"/>
+      <w:lvlText w:val="%7."/>
+      <w:lvlJc w:val="left"/>
+      <w:pPr>
+        <w:ind w:left="5040" w:hanging="360"/>
+      </w:pPr>
+    </w:lvl>
+    <w:lvl w:ilvl="7" w:tplc="18090019" w:tentative="1">
+      <w:start w:val="1"/>
+      <w:numFmt w:val="lowerLetter"/>
+      <w:lvlText w:val="%8."/>
+      <w:lvlJc w:val="left"/>
+      <w:pPr>
+        <w:ind w:left="5760" w:hanging="360"/>
+      </w:pPr>
+    </w:lvl>
+    <w:lvl w:ilvl="8" w:tplc="1809001B" w:tentative="1">
+      <w:start w:val="1"/>
+      <w:numFmt w:val="lowerRoman"/>
+      <w:lvlText w:val="%9."/>
+      <w:lvlJc w:val="right"/>
+      <w:pPr>
+        <w:ind w:left="6480" w:hanging="180"/>
+      </w:pPr>
+    </w:lvl>
+  </w:abstractNum>
+  <w:abstractNum w:abstractNumId="1" w15:restartNumberingAfterBreak="0">
     <w:nsid w:val="31624030"/>
     <w:multiLevelType w:val="hybridMultilevel"/>
     <w:tmpl w:val="B262F10C"/>
@@ -5206,6 +5401,9 @@
     </w:lvl>
   </w:abstractNum>
   <w:num w:numId="1" w16cid:durableId="783616645">
+    <w:abstractNumId w:val="1"/>
+  </w:num>
+  <w:num w:numId="2" w16cid:durableId="805585788">
     <w:abstractNumId w:val="0"/>
   </w:num>
 </w:numbering>
@@ -5869,6 +6067,18 @@
       <w:lang w:val="en-US"/>
     </w:rPr>
   </w:style>
+  <w:style w:type="character" w:styleId="FollowedHyperlink">
+    <w:name w:val="FollowedHyperlink"/>
+    <w:basedOn w:val="DefaultParagraphFont"/>
+    <w:uiPriority w:val="99"/>
+    <w:semiHidden/>
+    <w:unhideWhenUsed/>
+    <w:rsid w:val="00FE2839"/>
+    <w:rPr>
+      <w:color w:val="954F72" w:themeColor="followedHyperlink"/>
+      <w:u w:val="single"/>
+    </w:rPr>
+  </w:style>
 </w:styles>
 </file>
 

</xml_diff>